<commit_message>
Changes to be committed: 표준 문서 완성 	modified:   "docs/Music Token Format \342\200\223 HarmonyMIDIToken Specification.docx"
</commit_message>
<xml_diff>
--- a/docs/Music Token Format – HarmonyMIDIToken Specification.docx
+++ b/docs/Music Token Format – HarmonyMIDIToken Specification.docx
@@ -531,7 +531,7 @@
           <w:r>
             <w:fldChar w:fldCharType="separate"/>
           </w:r>
-          <w:hyperlink w:anchor="_Toc204948692" w:history="1">
+          <w:hyperlink w:anchor="_Toc205034948" w:history="1">
             <w:r>
               <w:rPr>
                 <w:rStyle w:val="ab"/>
@@ -579,7 +579,7 @@
                 <w:noProof/>
                 <w:webHidden/>
               </w:rPr>
-              <w:instrText xml:space="preserve"> PAGEREF _Toc204948692 \h </w:instrText>
+              <w:instrText xml:space="preserve"> PAGEREF _Toc205034948 \h </w:instrText>
             </w:r>
             <w:r>
               <w:rPr>
@@ -623,7 +623,7 @@
               <w14:ligatures w14:val="standardContextual"/>
             </w:rPr>
           </w:pPr>
-          <w:hyperlink w:anchor="_Toc204948693" w:history="1">
+          <w:hyperlink w:anchor="_Toc205034949" w:history="1">
             <w:r>
               <w:rPr>
                 <w:rStyle w:val="ab"/>
@@ -670,7 +670,7 @@
                 <w:noProof/>
                 <w:webHidden/>
               </w:rPr>
-              <w:instrText xml:space="preserve"> PAGEREF _Toc204948693 \h </w:instrText>
+              <w:instrText xml:space="preserve"> PAGEREF _Toc205034949 \h </w:instrText>
             </w:r>
             <w:r>
               <w:rPr>
@@ -714,7 +714,7 @@
               <w14:ligatures w14:val="standardContextual"/>
             </w:rPr>
           </w:pPr>
-          <w:hyperlink w:anchor="_Toc204948694" w:history="1">
+          <w:hyperlink w:anchor="_Toc205034950" w:history="1">
             <w:r>
               <w:rPr>
                 <w:rStyle w:val="ab"/>
@@ -762,7 +762,7 @@
                 <w:noProof/>
                 <w:webHidden/>
               </w:rPr>
-              <w:instrText xml:space="preserve"> PAGEREF _Toc204948694 \h </w:instrText>
+              <w:instrText xml:space="preserve"> PAGEREF _Toc205034950 \h </w:instrText>
             </w:r>
             <w:r>
               <w:rPr>
@@ -806,7 +806,7 @@
               <w14:ligatures w14:val="standardContextual"/>
             </w:rPr>
           </w:pPr>
-          <w:hyperlink w:anchor="_Toc204948695" w:history="1">
+          <w:hyperlink w:anchor="_Toc205034951" w:history="1">
             <w:r>
               <w:rPr>
                 <w:rStyle w:val="ab"/>
@@ -868,7 +868,7 @@
                 <w:noProof/>
                 <w:webHidden/>
               </w:rPr>
-              <w:instrText xml:space="preserve"> PAGEREF _Toc204948695 \h </w:instrText>
+              <w:instrText xml:space="preserve"> PAGEREF _Toc205034951 \h </w:instrText>
             </w:r>
             <w:r>
               <w:rPr>
@@ -912,7 +912,7 @@
               <w14:ligatures w14:val="standardContextual"/>
             </w:rPr>
           </w:pPr>
-          <w:hyperlink w:anchor="_Toc204948696" w:history="1">
+          <w:hyperlink w:anchor="_Toc205034952" w:history="1">
             <w:r>
               <w:rPr>
                 <w:rStyle w:val="ab"/>
@@ -987,7 +987,7 @@
                 <w:noProof/>
                 <w:webHidden/>
               </w:rPr>
-              <w:instrText xml:space="preserve"> PAGEREF _Toc204948696 \h </w:instrText>
+              <w:instrText xml:space="preserve"> PAGEREF _Toc205034952 \h </w:instrText>
             </w:r>
             <w:r>
               <w:rPr>
@@ -1031,7 +1031,7 @@
               <w14:ligatures w14:val="standardContextual"/>
             </w:rPr>
           </w:pPr>
-          <w:hyperlink w:anchor="_Toc204948697" w:history="1">
+          <w:hyperlink w:anchor="_Toc205034953" w:history="1">
             <w:r>
               <w:rPr>
                 <w:rStyle w:val="ab"/>
@@ -1095,7 +1095,7 @@
                 <w:noProof/>
                 <w:webHidden/>
               </w:rPr>
-              <w:instrText xml:space="preserve"> PAGEREF _Toc204948697 \h </w:instrText>
+              <w:instrText xml:space="preserve"> PAGEREF _Toc205034953 \h </w:instrText>
             </w:r>
             <w:r>
               <w:rPr>
@@ -1139,7 +1139,7 @@
               <w14:ligatures w14:val="standardContextual"/>
             </w:rPr>
           </w:pPr>
-          <w:hyperlink w:anchor="_Toc204948698" w:history="1">
+          <w:hyperlink w:anchor="_Toc205034954" w:history="1">
             <w:r>
               <w:rPr>
                 <w:rStyle w:val="ab"/>
@@ -1218,7 +1218,7 @@
                 <w:noProof/>
                 <w:webHidden/>
               </w:rPr>
-              <w:instrText xml:space="preserve"> PAGEREF _Toc204948698 \h </w:instrText>
+              <w:instrText xml:space="preserve"> PAGEREF _Toc205034954 \h </w:instrText>
             </w:r>
             <w:r>
               <w:rPr>
@@ -1262,7 +1262,7 @@
               <w14:ligatures w14:val="standardContextual"/>
             </w:rPr>
           </w:pPr>
-          <w:hyperlink w:anchor="_Toc204948699" w:history="1">
+          <w:hyperlink w:anchor="_Toc205034955" w:history="1">
             <w:r>
               <w:rPr>
                 <w:rStyle w:val="ab"/>
@@ -1326,7 +1326,7 @@
                 <w:noProof/>
                 <w:webHidden/>
               </w:rPr>
-              <w:instrText xml:space="preserve"> PAGEREF _Toc204948699 \h </w:instrText>
+              <w:instrText xml:space="preserve"> PAGEREF _Toc205034955 \h </w:instrText>
             </w:r>
             <w:r>
               <w:rPr>
@@ -1370,7 +1370,7 @@
               <w14:ligatures w14:val="standardContextual"/>
             </w:rPr>
           </w:pPr>
-          <w:hyperlink w:anchor="_Toc204948700" w:history="1">
+          <w:hyperlink w:anchor="_Toc205034956" w:history="1">
             <w:r>
               <w:rPr>
                 <w:rStyle w:val="ab"/>
@@ -1434,7 +1434,7 @@
                 <w:noProof/>
                 <w:webHidden/>
               </w:rPr>
-              <w:instrText xml:space="preserve"> PAGEREF _Toc204948700 \h </w:instrText>
+              <w:instrText xml:space="preserve"> PAGEREF _Toc205034956 \h </w:instrText>
             </w:r>
             <w:r>
               <w:rPr>
@@ -1478,7 +1478,7 @@
               <w14:ligatures w14:val="standardContextual"/>
             </w:rPr>
           </w:pPr>
-          <w:hyperlink w:anchor="_Toc204948701" w:history="1">
+          <w:hyperlink w:anchor="_Toc205034957" w:history="1">
             <w:r>
               <w:rPr>
                 <w:rStyle w:val="ab"/>
@@ -1535,7 +1535,7 @@
                 <w:noProof/>
                 <w:webHidden/>
               </w:rPr>
-              <w:instrText xml:space="preserve"> PAGEREF _Toc204948701 \h </w:instrText>
+              <w:instrText xml:space="preserve"> PAGEREF _Toc205034957 \h </w:instrText>
             </w:r>
             <w:r>
               <w:rPr>
@@ -1579,7 +1579,7 @@
               <w14:ligatures w14:val="standardContextual"/>
             </w:rPr>
           </w:pPr>
-          <w:hyperlink w:anchor="_Toc204948702" w:history="1">
+          <w:hyperlink w:anchor="_Toc205034958" w:history="1">
             <w:r>
               <w:rPr>
                 <w:rStyle w:val="ab"/>
@@ -1637,7 +1637,7 @@
                 <w:noProof/>
                 <w:webHidden/>
               </w:rPr>
-              <w:instrText xml:space="preserve"> PAGEREF _Toc204948702 \h </w:instrText>
+              <w:instrText xml:space="preserve"> PAGEREF _Toc205034958 \h </w:instrText>
             </w:r>
             <w:r>
               <w:rPr>
@@ -1681,7 +1681,7 @@
               <w14:ligatures w14:val="standardContextual"/>
             </w:rPr>
           </w:pPr>
-          <w:hyperlink w:anchor="_Toc204948703" w:history="1">
+          <w:hyperlink w:anchor="_Toc205034959" w:history="1">
             <w:r>
               <w:rPr>
                 <w:rStyle w:val="ab"/>
@@ -1739,7 +1739,7 @@
                 <w:noProof/>
                 <w:webHidden/>
               </w:rPr>
-              <w:instrText xml:space="preserve"> PAGEREF _Toc204948703 \h </w:instrText>
+              <w:instrText xml:space="preserve"> PAGEREF _Toc205034959 \h </w:instrText>
             </w:r>
             <w:r>
               <w:rPr>
@@ -1783,7 +1783,7 @@
               <w14:ligatures w14:val="standardContextual"/>
             </w:rPr>
           </w:pPr>
-          <w:hyperlink w:anchor="_Toc204948704" w:history="1">
+          <w:hyperlink w:anchor="_Toc205034960" w:history="1">
             <w:r>
               <w:rPr>
                 <w:rStyle w:val="ab"/>
@@ -1831,7 +1831,7 @@
                 <w:noProof/>
                 <w:webHidden/>
               </w:rPr>
-              <w:instrText xml:space="preserve"> PAGEREF _Toc204948704 \h </w:instrText>
+              <w:instrText xml:space="preserve"> PAGEREF _Toc205034960 \h </w:instrText>
             </w:r>
             <w:r>
               <w:rPr>
@@ -1852,6 +1852,112 @@
                 <w:webHidden/>
               </w:rPr>
               <w:t>5</w:t>
+            </w:r>
+            <w:r>
+              <w:rPr>
+                <w:noProof/>
+                <w:webHidden/>
+              </w:rPr>
+              <w:fldChar w:fldCharType="end"/>
+            </w:r>
+          </w:hyperlink>
+        </w:p>
+        <w:p>
+          <w:pPr>
+            <w:pStyle w:val="20"/>
+            <w:rPr>
+              <w:rFonts w:asciiTheme="minorHAnsi" w:hAnsiTheme="minorHAnsi" w:cstheme="minorBidi"/>
+              <w:b w:val="0"/>
+              <w:noProof/>
+              <w:kern w:val="2"/>
+              <w:szCs w:val="24"/>
+              <w:lang w:val="en-US" w:eastAsia="ko-KR"/>
+              <w14:ligatures w14:val="standardContextual"/>
+            </w:rPr>
+          </w:pPr>
+          <w:hyperlink w:anchor="_Toc205034961" w:history="1">
+            <w:r>
+              <w:rPr>
+                <w:rStyle w:val="ab"/>
+                <w:noProof/>
+              </w:rPr>
+              <w:t>5.2</w:t>
+            </w:r>
+            <w:r>
+              <w:rPr>
+                <w:rFonts w:asciiTheme="minorHAnsi" w:hAnsiTheme="minorHAnsi" w:cstheme="minorBidi"/>
+                <w:b w:val="0"/>
+                <w:noProof/>
+                <w:kern w:val="2"/>
+                <w:szCs w:val="24"/>
+                <w:lang w:val="en-US" w:eastAsia="ko-KR"/>
+                <w14:ligatures w14:val="standardContextual"/>
+              </w:rPr>
+              <w:tab/>
+            </w:r>
+            <w:r>
+              <w:rPr>
+                <w:rStyle w:val="ab"/>
+                <w:rFonts w:ascii="맑은 고딕" w:eastAsia="맑은 고딕" w:hAnsi="맑은 고딕" w:cs="맑은 고딕"/>
+                <w:noProof/>
+              </w:rPr>
+              <w:t>메서드</w:t>
+            </w:r>
+            <w:r>
+              <w:rPr>
+                <w:rStyle w:val="ab"/>
+                <w:noProof/>
+              </w:rPr>
+              <w:t xml:space="preserve"> </w:t>
+            </w:r>
+            <w:r>
+              <w:rPr>
+                <w:rStyle w:val="ab"/>
+                <w:rFonts w:ascii="맑은 고딕" w:eastAsia="맑은 고딕" w:hAnsi="맑은 고딕" w:cs="맑은 고딕"/>
+                <w:noProof/>
+              </w:rPr>
+              <w:t>종류</w:t>
+            </w:r>
+            <w:r>
+              <w:rPr>
+                <w:noProof/>
+                <w:webHidden/>
+              </w:rPr>
+              <w:tab/>
+            </w:r>
+            <w:r>
+              <w:rPr>
+                <w:noProof/>
+                <w:webHidden/>
+              </w:rPr>
+              <w:fldChar w:fldCharType="begin"/>
+            </w:r>
+            <w:r>
+              <w:rPr>
+                <w:noProof/>
+                <w:webHidden/>
+              </w:rPr>
+              <w:instrText xml:space="preserve"> PAGEREF _Toc205034961 \h </w:instrText>
+            </w:r>
+            <w:r>
+              <w:rPr>
+                <w:noProof/>
+                <w:webHidden/>
+              </w:rPr>
+            </w:r>
+            <w:r>
+              <w:rPr>
+                <w:noProof/>
+                <w:webHidden/>
+              </w:rPr>
+              <w:fldChar w:fldCharType="separate"/>
+            </w:r>
+            <w:r>
+              <w:rPr>
+                <w:noProof/>
+                <w:webHidden/>
+              </w:rPr>
+              <w:t>6</w:t>
             </w:r>
             <w:r>
               <w:rPr>
@@ -1875,14 +1981,14 @@
               <w14:ligatures w14:val="standardContextual"/>
             </w:rPr>
           </w:pPr>
-          <w:hyperlink w:anchor="_Toc204948705" w:history="1">
+          <w:hyperlink w:anchor="_Toc205034962" w:history="1">
             <w:r>
               <w:rPr>
                 <w:rStyle w:val="ab"/>
                 <w:noProof/>
                 <w:lang w:eastAsia="ko-KR"/>
               </w:rPr>
-              <w:t>5.1.3</w:t>
+              <w:t>5.2.1</w:t>
             </w:r>
             <w:r>
               <w:rPr>
@@ -1899,29 +2005,248 @@
             <w:r>
               <w:rPr>
                 <w:rStyle w:val="ab"/>
-                <w:rFonts w:cs="바탕"/>
                 <w:noProof/>
                 <w:lang w:eastAsia="ko-KR"/>
               </w:rPr>
+              <w:t>‘</w:t>
+            </w:r>
+            <w:r>
+              <w:rPr>
+                <w:rStyle w:val="ab"/>
+                <w:noProof/>
+              </w:rPr>
+              <w:t>to</w:t>
+            </w:r>
+            <w:r>
+              <w:rPr>
+                <w:rStyle w:val="ab"/>
+                <w:noProof/>
+                <w:lang w:eastAsia="ko-KR"/>
+              </w:rPr>
+              <w:t>_</w:t>
+            </w:r>
+            <w:r>
+              <w:rPr>
+                <w:rStyle w:val="ab"/>
+                <w:noProof/>
+              </w:rPr>
+              <w:t>json</w:t>
+            </w:r>
+            <w:r>
+              <w:rPr>
+                <w:rStyle w:val="ab"/>
+                <w:noProof/>
+                <w:lang w:eastAsia="ko-KR"/>
+              </w:rPr>
+              <w:t xml:space="preserve">’ </w:t>
+            </w:r>
+            <w:r>
+              <w:rPr>
+                <w:rStyle w:val="ab"/>
+                <w:noProof/>
+                <w:lang w:eastAsia="ko-KR"/>
+              </w:rPr>
               <w:t>메서드</w:t>
             </w:r>
             <w:r>
               <w:rPr>
+                <w:noProof/>
+                <w:webHidden/>
+              </w:rPr>
+              <w:tab/>
+            </w:r>
+            <w:r>
+              <w:rPr>
+                <w:noProof/>
+                <w:webHidden/>
+              </w:rPr>
+              <w:fldChar w:fldCharType="begin"/>
+            </w:r>
+            <w:r>
+              <w:rPr>
+                <w:noProof/>
+                <w:webHidden/>
+              </w:rPr>
+              <w:instrText xml:space="preserve"> PAGEREF _Toc205034962 \h </w:instrText>
+            </w:r>
+            <w:r>
+              <w:rPr>
+                <w:noProof/>
+                <w:webHidden/>
+              </w:rPr>
+            </w:r>
+            <w:r>
+              <w:rPr>
+                <w:noProof/>
+                <w:webHidden/>
+              </w:rPr>
+              <w:fldChar w:fldCharType="separate"/>
+            </w:r>
+            <w:r>
+              <w:rPr>
+                <w:noProof/>
+                <w:webHidden/>
+              </w:rPr>
+              <w:t>6</w:t>
+            </w:r>
+            <w:r>
+              <w:rPr>
+                <w:noProof/>
+                <w:webHidden/>
+              </w:rPr>
+              <w:fldChar w:fldCharType="end"/>
+            </w:r>
+          </w:hyperlink>
+        </w:p>
+        <w:p>
+          <w:pPr>
+            <w:pStyle w:val="30"/>
+            <w:rPr>
+              <w:rFonts w:asciiTheme="minorHAnsi" w:hAnsiTheme="minorHAnsi" w:cstheme="minorBidi"/>
+              <w:b w:val="0"/>
+              <w:noProof/>
+              <w:kern w:val="2"/>
+              <w:szCs w:val="24"/>
+              <w:lang w:val="en-US" w:eastAsia="ko-KR"/>
+              <w14:ligatures w14:val="standardContextual"/>
+            </w:rPr>
+          </w:pPr>
+          <w:hyperlink w:anchor="_Toc205034963" w:history="1">
+            <w:r>
+              <w:rPr>
                 <w:rStyle w:val="ab"/>
-                <w:rFonts w:cs="바탕"/>
+                <w:rFonts w:ascii="맑은 고딕" w:eastAsia="맑은 고딕" w:hAnsi="맑은 고딕"/>
                 <w:noProof/>
                 <w:lang w:eastAsia="ko-KR"/>
               </w:rPr>
-              <w:t xml:space="preserve"> </w:t>
+              <w:t>5.2.2</w:t>
+            </w:r>
+            <w:r>
+              <w:rPr>
+                <w:rFonts w:asciiTheme="minorHAnsi" w:hAnsiTheme="minorHAnsi" w:cstheme="minorBidi"/>
+                <w:b w:val="0"/>
+                <w:noProof/>
+                <w:kern w:val="2"/>
+                <w:szCs w:val="24"/>
+                <w:lang w:val="en-US" w:eastAsia="ko-KR"/>
+                <w14:ligatures w14:val="standardContextual"/>
+              </w:rPr>
+              <w:tab/>
             </w:r>
             <w:r>
               <w:rPr>
                 <w:rStyle w:val="ab"/>
-                <w:rFonts w:cs="바탕"/>
+                <w:noProof/>
+              </w:rPr>
+              <w:t xml:space="preserve">‘to_midi’ </w:t>
+            </w:r>
+            <w:r>
+              <w:rPr>
+                <w:rStyle w:val="ab"/>
+                <w:rFonts w:ascii="맑은 고딕" w:eastAsia="맑은 고딕" w:hAnsi="맑은 고딕" w:cs="맑은 고딕"/>
+                <w:noProof/>
+              </w:rPr>
+              <w:t>메서드</w:t>
+            </w:r>
+            <w:r>
+              <w:rPr>
+                <w:noProof/>
+                <w:webHidden/>
+              </w:rPr>
+              <w:tab/>
+            </w:r>
+            <w:r>
+              <w:rPr>
+                <w:noProof/>
+                <w:webHidden/>
+              </w:rPr>
+              <w:fldChar w:fldCharType="begin"/>
+            </w:r>
+            <w:r>
+              <w:rPr>
+                <w:noProof/>
+                <w:webHidden/>
+              </w:rPr>
+              <w:instrText xml:space="preserve"> PAGEREF _Toc205034963 \h </w:instrText>
+            </w:r>
+            <w:r>
+              <w:rPr>
+                <w:noProof/>
+                <w:webHidden/>
+              </w:rPr>
+            </w:r>
+            <w:r>
+              <w:rPr>
+                <w:noProof/>
+                <w:webHidden/>
+              </w:rPr>
+              <w:fldChar w:fldCharType="separate"/>
+            </w:r>
+            <w:r>
+              <w:rPr>
+                <w:noProof/>
+                <w:webHidden/>
+              </w:rPr>
+              <w:t>6</w:t>
+            </w:r>
+            <w:r>
+              <w:rPr>
+                <w:noProof/>
+                <w:webHidden/>
+              </w:rPr>
+              <w:fldChar w:fldCharType="end"/>
+            </w:r>
+          </w:hyperlink>
+        </w:p>
+        <w:p>
+          <w:pPr>
+            <w:pStyle w:val="30"/>
+            <w:rPr>
+              <w:rFonts w:asciiTheme="minorHAnsi" w:hAnsiTheme="minorHAnsi" w:cstheme="minorBidi"/>
+              <w:b w:val="0"/>
+              <w:noProof/>
+              <w:kern w:val="2"/>
+              <w:szCs w:val="24"/>
+              <w:lang w:val="en-US" w:eastAsia="ko-KR"/>
+              <w14:ligatures w14:val="standardContextual"/>
+            </w:rPr>
+          </w:pPr>
+          <w:hyperlink w:anchor="_Toc205034964" w:history="1">
+            <w:r>
+              <w:rPr>
+                <w:rStyle w:val="ab"/>
+                <w:rFonts w:ascii="맑은 고딕" w:eastAsia="맑은 고딕" w:hAnsi="맑은 고딕"/>
                 <w:noProof/>
                 <w:lang w:eastAsia="ko-KR"/>
               </w:rPr>
-              <w:t>종류</w:t>
+              <w:t>5.2.3</w:t>
+            </w:r>
+            <w:r>
+              <w:rPr>
+                <w:rFonts w:asciiTheme="minorHAnsi" w:hAnsiTheme="minorHAnsi" w:cstheme="minorBidi"/>
+                <w:b w:val="0"/>
+                <w:noProof/>
+                <w:kern w:val="2"/>
+                <w:szCs w:val="24"/>
+                <w:lang w:val="en-US" w:eastAsia="ko-KR"/>
+                <w14:ligatures w14:val="standardContextual"/>
+              </w:rPr>
+              <w:tab/>
+            </w:r>
+            <w:r>
+              <w:rPr>
+                <w:rStyle w:val="ab"/>
+                <w:noProof/>
+              </w:rPr>
+              <w:t>‘set_midi’</w:t>
+            </w:r>
+            <w:r>
+              <w:rPr>
+                <w:rStyle w:val="ab"/>
+                <w:rFonts w:ascii="맑은 고딕" w:eastAsia="맑은 고딕" w:hAnsi="맑은 고딕" w:cs="맑은 고딕"/>
+                <w:noProof/>
+              </w:rPr>
+              <w:t>메서드</w:t>
             </w:r>
             <w:r>
               <w:rPr>
@@ -1942,7 +2267,7 @@
                 <w:noProof/>
                 <w:webHidden/>
               </w:rPr>
-              <w:instrText xml:space="preserve"> PAGEREF _Toc204948705 \h </w:instrText>
+              <w:instrText xml:space="preserve"> PAGEREF _Toc205034964 \h </w:instrText>
             </w:r>
             <w:r>
               <w:rPr>
@@ -1986,7 +2311,7 @@
               <w14:ligatures w14:val="standardContextual"/>
             </w:rPr>
           </w:pPr>
-          <w:hyperlink w:anchor="_Toc204948706" w:history="1">
+          <w:hyperlink w:anchor="_Toc205034965" w:history="1">
             <w:r>
               <w:rPr>
                 <w:rStyle w:val="ab"/>
@@ -2026,16 +2351,39 @@
                 <w:rStyle w:val="ab"/>
                 <w:noProof/>
               </w:rPr>
-              <w:t xml:space="preserve">)  </w:t>
+              <w:t xml:space="preserve">) </w:t>
             </w:r>
             <w:r>
               <w:rPr>
                 <w:rStyle w:val="ab"/>
-                <w:iCs/>
                 <w:noProof/>
                 <w:lang w:eastAsia="ko-KR"/>
               </w:rPr>
-              <w:t>부록제목</w:t>
+              <w:t xml:space="preserve"> JSON </w:t>
+            </w:r>
+            <w:r>
+              <w:rPr>
+                <w:rStyle w:val="ab"/>
+                <w:noProof/>
+                <w:lang w:eastAsia="ko-KR"/>
+              </w:rPr>
+              <w:t>구조에</w:t>
+            </w:r>
+            <w:r>
+              <w:rPr>
+                <w:rStyle w:val="ab"/>
+                <w:noProof/>
+                <w:lang w:eastAsia="ko-KR"/>
+              </w:rPr>
+              <w:t xml:space="preserve"> </w:t>
+            </w:r>
+            <w:r>
+              <w:rPr>
+                <w:rStyle w:val="ab"/>
+                <w:noProof/>
+                <w:lang w:eastAsia="ko-KR"/>
+              </w:rPr>
+              <w:t>대해여</w:t>
             </w:r>
             <w:r>
               <w:rPr>
@@ -2056,7 +2404,7 @@
                 <w:noProof/>
                 <w:webHidden/>
               </w:rPr>
-              <w:instrText xml:space="preserve"> PAGEREF _Toc204948706 \h </w:instrText>
+              <w:instrText xml:space="preserve"> PAGEREF _Toc205034965 \h </w:instrText>
             </w:r>
             <w:r>
               <w:rPr>
@@ -2100,11 +2448,13 @@
               <w14:ligatures w14:val="standardContextual"/>
             </w:rPr>
           </w:pPr>
-          <w:hyperlink w:anchor="_Toc204948707" w:history="1">
+          <w:hyperlink w:anchor="_Toc205034966" w:history="1">
             <w:r>
               <w:rPr>
                 <w:rStyle w:val="ab"/>
-                <w:noProof/>
+                <w:rFonts w:eastAsia="맑은 고딕"/>
+                <w:noProof/>
+                <w:lang w:eastAsia="ko-KR"/>
               </w:rPr>
               <w:t>A.1</w:t>
             </w:r>
@@ -2127,7 +2477,7 @@
                 <w:noProof/>
                 <w:lang w:eastAsia="ko-KR"/>
               </w:rPr>
-              <w:t>절</w:t>
+              <w:t xml:space="preserve">JSON </w:t>
             </w:r>
             <w:r>
               <w:rPr>
@@ -2136,16 +2486,7 @@
                 <w:noProof/>
                 <w:lang w:eastAsia="ko-KR"/>
               </w:rPr>
-              <w:t xml:space="preserve"> </w:t>
-            </w:r>
-            <w:r>
-              <w:rPr>
-                <w:rStyle w:val="ab"/>
-                <w:rFonts w:eastAsia="맑은 고딕" w:cs="맑은 고딕"/>
-                <w:noProof/>
-                <w:lang w:eastAsia="ko-KR"/>
-              </w:rPr>
-              <w:t>제목</w:t>
+              <w:t>구조</w:t>
             </w:r>
             <w:r>
               <w:rPr>
@@ -2166,194 +2507,7 @@
                 <w:noProof/>
                 <w:webHidden/>
               </w:rPr>
-              <w:instrText xml:space="preserve"> PAGEREF _Toc204948707 \h </w:instrText>
-            </w:r>
-            <w:r>
-              <w:rPr>
-                <w:noProof/>
-                <w:webHidden/>
-              </w:rPr>
-            </w:r>
-            <w:r>
-              <w:rPr>
-                <w:noProof/>
-                <w:webHidden/>
-              </w:rPr>
-              <w:fldChar w:fldCharType="separate"/>
-            </w:r>
-            <w:r>
-              <w:rPr>
-                <w:noProof/>
-                <w:webHidden/>
-              </w:rPr>
-              <w:t>7</w:t>
-            </w:r>
-            <w:r>
-              <w:rPr>
-                <w:noProof/>
-                <w:webHidden/>
-              </w:rPr>
-              <w:fldChar w:fldCharType="end"/>
-            </w:r>
-          </w:hyperlink>
-        </w:p>
-        <w:p>
-          <w:pPr>
-            <w:pStyle w:val="10"/>
-            <w:rPr>
-              <w:rFonts w:asciiTheme="minorHAnsi" w:hAnsiTheme="minorHAnsi" w:cstheme="minorBidi"/>
-              <w:b w:val="0"/>
-              <w:noProof/>
-              <w:kern w:val="2"/>
-              <w:szCs w:val="24"/>
-              <w:lang w:val="en-US" w:eastAsia="ko-KR"/>
-              <w14:ligatures w14:val="standardContextual"/>
-            </w:rPr>
-          </w:pPr>
-          <w:hyperlink w:anchor="_Toc204948708" w:history="1">
-            <w:r>
-              <w:rPr>
-                <w:rStyle w:val="ab"/>
-                <w:noProof/>
-              </w:rPr>
-              <w:t>A.1.1</w:t>
-            </w:r>
-            <w:r>
-              <w:rPr>
-                <w:rFonts w:asciiTheme="minorHAnsi" w:hAnsiTheme="minorHAnsi" w:cstheme="minorBidi"/>
-                <w:b w:val="0"/>
-                <w:noProof/>
-                <w:kern w:val="2"/>
-                <w:szCs w:val="24"/>
-                <w:lang w:val="en-US" w:eastAsia="ko-KR"/>
-                <w14:ligatures w14:val="standardContextual"/>
-              </w:rPr>
-              <w:tab/>
-            </w:r>
-            <w:r>
-              <w:rPr>
-                <w:rStyle w:val="ab"/>
-                <w:rFonts w:eastAsia="맑은 고딕" w:cs="맑은 고딕"/>
-                <w:noProof/>
-                <w:lang w:eastAsia="ko-KR"/>
-              </w:rPr>
-              <w:t>하위조항</w:t>
-            </w:r>
-            <w:r>
-              <w:rPr>
-                <w:noProof/>
-                <w:webHidden/>
-              </w:rPr>
-              <w:tab/>
-            </w:r>
-            <w:r>
-              <w:rPr>
-                <w:noProof/>
-                <w:webHidden/>
-              </w:rPr>
-              <w:fldChar w:fldCharType="begin"/>
-            </w:r>
-            <w:r>
-              <w:rPr>
-                <w:noProof/>
-                <w:webHidden/>
-              </w:rPr>
-              <w:instrText xml:space="preserve"> PAGEREF _Toc204948708 \h </w:instrText>
-            </w:r>
-            <w:r>
-              <w:rPr>
-                <w:noProof/>
-                <w:webHidden/>
-              </w:rPr>
-            </w:r>
-            <w:r>
-              <w:rPr>
-                <w:noProof/>
-                <w:webHidden/>
-              </w:rPr>
-              <w:fldChar w:fldCharType="separate"/>
-            </w:r>
-            <w:r>
-              <w:rPr>
-                <w:noProof/>
-                <w:webHidden/>
-              </w:rPr>
-              <w:t>7</w:t>
-            </w:r>
-            <w:r>
-              <w:rPr>
-                <w:noProof/>
-                <w:webHidden/>
-              </w:rPr>
-              <w:fldChar w:fldCharType="end"/>
-            </w:r>
-          </w:hyperlink>
-        </w:p>
-        <w:p>
-          <w:pPr>
-            <w:pStyle w:val="10"/>
-            <w:tabs>
-              <w:tab w:val="left" w:pos="1100"/>
-            </w:tabs>
-            <w:rPr>
-              <w:rFonts w:asciiTheme="minorHAnsi" w:hAnsiTheme="minorHAnsi" w:cstheme="minorBidi"/>
-              <w:b w:val="0"/>
-              <w:noProof/>
-              <w:kern w:val="2"/>
-              <w:szCs w:val="24"/>
-              <w:lang w:val="en-US" w:eastAsia="ko-KR"/>
-              <w14:ligatures w14:val="standardContextual"/>
-            </w:rPr>
-          </w:pPr>
-          <w:hyperlink w:anchor="_Toc204948709" w:history="1">
-            <w:r>
-              <w:rPr>
-                <w:rStyle w:val="ab"/>
-                <w:noProof/>
-              </w:rPr>
-              <w:t>A.1.1.1</w:t>
-            </w:r>
-            <w:r>
-              <w:rPr>
-                <w:rFonts w:asciiTheme="minorHAnsi" w:hAnsiTheme="minorHAnsi" w:cstheme="minorBidi"/>
-                <w:b w:val="0"/>
-                <w:noProof/>
-                <w:kern w:val="2"/>
-                <w:szCs w:val="24"/>
-                <w:lang w:val="en-US" w:eastAsia="ko-KR"/>
-                <w14:ligatures w14:val="standardContextual"/>
-              </w:rPr>
-              <w:tab/>
-            </w:r>
-            <w:r>
-              <w:rPr>
-                <w:rStyle w:val="ab"/>
-                <w:rFonts w:eastAsia="맑은 고딕" w:cs="맑은 고딕"/>
-                <w:noProof/>
-                <w:lang w:eastAsia="ko-KR"/>
-              </w:rPr>
-              <w:t>하위조항</w:t>
-            </w:r>
-            <w:r>
-              <w:rPr>
-                <w:noProof/>
-                <w:webHidden/>
-              </w:rPr>
-              <w:tab/>
-            </w:r>
-            <w:r>
-              <w:rPr>
-                <w:noProof/>
-                <w:webHidden/>
-              </w:rPr>
-              <w:fldChar w:fldCharType="begin"/>
-            </w:r>
-            <w:r>
-              <w:rPr>
-                <w:noProof/>
-                <w:webHidden/>
-              </w:rPr>
-              <w:instrText xml:space="preserve"> PAGEREF _Toc204948709 \h </w:instrText>
+              <w:instrText xml:space="preserve"> PAGEREF _Toc205034966 \h </w:instrText>
             </w:r>
             <w:r>
               <w:rPr>
@@ -2432,7 +2586,7 @@
           <w:rFonts w:eastAsiaTheme="minorEastAsia"/>
         </w:rPr>
       </w:pPr>
-      <w:bookmarkStart w:id="1" w:name="_Toc204948692"/>
+      <w:bookmarkStart w:id="1" w:name="_Toc205034948"/>
       <w:r>
         <w:rPr>
           <w:rFonts w:eastAsiaTheme="minorEastAsia" w:cs="바탕"/>
@@ -2552,7 +2706,7 @@
       <w:pPr>
         <w:pStyle w:val="2"/>
       </w:pPr>
-      <w:bookmarkStart w:id="2" w:name="_Toc204948693"/>
+      <w:bookmarkStart w:id="2" w:name="_Toc205034949"/>
       <w:r>
         <w:rPr>
           <w:rFonts w:eastAsiaTheme="minorEastAsia"/>
@@ -3187,7 +3341,7 @@
         </w:rPr>
       </w:pPr>
       <w:bookmarkStart w:id="3" w:name="_Toc485815080"/>
-      <w:bookmarkStart w:id="4" w:name="_Toc204948694"/>
+      <w:bookmarkStart w:id="4" w:name="_Toc205034950"/>
       <w:r>
         <w:rPr>
           <w:rFonts w:eastAsiaTheme="minorEastAsia" w:cs="바탕"/>
@@ -3285,7 +3439,7 @@
         <w:pStyle w:val="1"/>
       </w:pPr>
       <w:bookmarkStart w:id="5" w:name="_Toc485815081"/>
-      <w:bookmarkStart w:id="6" w:name="_Toc204948695"/>
+      <w:bookmarkStart w:id="6" w:name="_Toc205034951"/>
       <w:r>
         <w:rPr>
           <w:rFonts w:eastAsia="맑은 고딕" w:cs="맑은 고딕"/>
@@ -4046,7 +4200,7 @@
       <w:pPr>
         <w:pStyle w:val="1"/>
       </w:pPr>
-      <w:bookmarkStart w:id="7" w:name="_Toc204948696"/>
+      <w:bookmarkStart w:id="7" w:name="_Toc205034952"/>
       <w:r>
         <w:rPr>
           <w:rFonts w:eastAsia="맑은 고딕" w:cs="맑은 고딕"/>
@@ -4287,7 +4441,7 @@
           <w:lang w:eastAsia="ko-KR"/>
         </w:rPr>
       </w:pPr>
-      <w:bookmarkStart w:id="10" w:name="_Toc204948697"/>
+      <w:bookmarkStart w:id="10" w:name="_Toc205034953"/>
       <w:r>
         <w:rPr>
           <w:rFonts w:eastAsia="맑은 고딕" w:cs="맑은 고딕"/>
@@ -4985,7 +5139,7 @@
           <w:lang w:eastAsia="ko-KR"/>
         </w:rPr>
       </w:pPr>
-      <w:bookmarkStart w:id="11" w:name="_Toc204948698"/>
+      <w:bookmarkStart w:id="11" w:name="_Toc205034954"/>
       <w:r>
         <w:rPr>
           <w:rFonts w:eastAsia="맑은 고딕" w:cs="맑은 고딕"/>
@@ -5604,7 +5758,7 @@
           <w:lang w:eastAsia="ko-KR"/>
         </w:rPr>
       </w:pPr>
-      <w:bookmarkStart w:id="12" w:name="_Toc204948699"/>
+      <w:bookmarkStart w:id="12" w:name="_Toc205034955"/>
       <w:r>
         <w:rPr>
           <w:rFonts w:eastAsia="맑은 고딕" w:cs="맑은 고딕"/>
@@ -5800,7 +5954,7 @@
           <w:lang w:eastAsia="ko-KR"/>
         </w:rPr>
       </w:pPr>
-      <w:bookmarkStart w:id="13" w:name="_Toc204948700"/>
+      <w:bookmarkStart w:id="13" w:name="_Toc205034956"/>
       <w:r>
         <w:rPr>
           <w:rFonts w:eastAsia="맑은 고딕" w:cs="맑은 고딕"/>
@@ -6194,7 +6348,7 @@
           <w:rFonts w:eastAsiaTheme="minorEastAsia"/>
         </w:rPr>
       </w:pPr>
-      <w:bookmarkStart w:id="14" w:name="_Toc204948701"/>
+      <w:bookmarkStart w:id="14" w:name="_Toc205034957"/>
       <w:bookmarkEnd w:id="8"/>
       <w:bookmarkEnd w:id="9"/>
       <w:r>
@@ -6380,7 +6534,7 @@
         </w:rPr>
       </w:pPr>
       <w:bookmarkStart w:id="15" w:name="_Ref204871107"/>
-      <w:bookmarkStart w:id="16" w:name="_Toc204948702"/>
+      <w:bookmarkStart w:id="16" w:name="_Toc205034958"/>
       <w:r>
         <w:rPr>
           <w:rFonts w:eastAsiaTheme="minorEastAsia" w:cs="바탕"/>
@@ -6789,7 +6943,7 @@
         </w:rPr>
       </w:pPr>
       <w:bookmarkStart w:id="17" w:name="_Ref204871142"/>
-      <w:bookmarkStart w:id="18" w:name="_Toc204948703"/>
+      <w:bookmarkStart w:id="18" w:name="_Toc205034959"/>
       <w:r>
         <w:rPr>
           <w:rFonts w:eastAsiaTheme="minorEastAsia" w:cs="바탕"/>
@@ -6989,7 +7143,7 @@
           <w:lang w:eastAsia="ko-KR"/>
         </w:rPr>
       </w:pPr>
-      <w:bookmarkStart w:id="19" w:name="_Toc204948704"/>
+      <w:bookmarkStart w:id="19" w:name="_Toc205034960"/>
       <w:r>
         <w:rPr>
           <w:rFonts w:eastAsiaTheme="minorEastAsia"/>
@@ -8217,80 +8371,126 @@
         </w:rPr>
         <w:t>(</w:t>
       </w:r>
+      <w:r>
+        <w:rPr>
+          <w:rFonts w:hint="eastAsia"/>
+          <w:lang w:eastAsia="ko-KR"/>
+        </w:rPr>
+        <w:t>이</w:t>
+      </w:r>
+      <w:r>
+        <w:rPr>
+          <w:rFonts w:hint="eastAsia"/>
+        </w:rPr>
+        <w:t>에</w:t>
+      </w:r>
+      <w:r>
+        <w:rPr>
+          <w:rFonts w:hint="eastAsia"/>
+        </w:rPr>
+        <w:t xml:space="preserve"> </w:t>
+      </w:r>
+      <w:r>
+        <w:rPr>
+          <w:rFonts w:hint="eastAsia"/>
+        </w:rPr>
+        <w:t>대</w:t>
+      </w:r>
+      <w:r>
+        <w:rPr>
+          <w:rFonts w:hint="eastAsia"/>
+          <w:lang w:eastAsia="ko-KR"/>
+        </w:rPr>
+        <w:t>해</w:t>
+      </w:r>
+      <w:r>
+        <w:rPr>
+          <w:rFonts w:hint="eastAsia"/>
+        </w:rPr>
+        <w:t xml:space="preserve"> </w:t>
+      </w:r>
+      <w:r>
+        <w:rPr>
+          <w:rFonts w:hint="eastAsia"/>
+        </w:rPr>
+        <w:t>자</w:t>
+      </w:r>
+      <w:r>
+        <w:rPr>
+          <w:rFonts w:hint="eastAsia"/>
+          <w:lang w:eastAsia="ko-KR"/>
+        </w:rPr>
+        <w:t>세한</w:t>
+      </w:r>
+      <w:r>
+        <w:rPr>
+          <w:rFonts w:hint="eastAsia"/>
+        </w:rPr>
+        <w:t xml:space="preserve"> </w:t>
+      </w:r>
+      <w:r>
+        <w:rPr>
+          <w:rFonts w:hint="eastAsia"/>
+          <w:lang w:eastAsia="ko-KR"/>
+        </w:rPr>
+        <w:t>점</w:t>
+      </w:r>
+      <w:r>
+        <w:rPr>
+          <w:rFonts w:hint="eastAsia"/>
+        </w:rPr>
+        <w:t>은</w:t>
+      </w:r>
+      <w:r>
+        <w:rPr>
+          <w:rFonts w:hint="eastAsia"/>
+        </w:rPr>
+        <w:t xml:space="preserve"> </w:t>
+      </w:r>
+      <w:r>
+        <w:fldChar w:fldCharType="begin"/>
+      </w:r>
+      <w:r>
+        <w:instrText xml:space="preserve"> </w:instrText>
+      </w:r>
+      <w:r>
+        <w:rPr>
+          <w:rFonts w:hint="eastAsia"/>
+        </w:rPr>
+        <w:instrText>REF _Ref205034928 \r \h</w:instrText>
+      </w:r>
+      <w:r>
+        <w:instrText xml:space="preserve"> </w:instrText>
+      </w:r>
+      <w:r>
+        <w:fldChar w:fldCharType="separate"/>
+      </w:r>
+      <w:r>
+        <w:t>A.1</w:t>
+      </w:r>
+      <w:r>
+        <w:fldChar w:fldCharType="end"/>
+      </w:r>
+      <w:r>
+        <w:rPr>
+          <w:rFonts w:hint="eastAsia"/>
+        </w:rPr>
+        <w:t>를</w:t>
+      </w:r>
+      <w:r>
+        <w:rPr>
+          <w:rFonts w:hint="eastAsia"/>
+        </w:rPr>
+        <w:t xml:space="preserve"> </w:t>
+      </w:r>
       <w:proofErr w:type="spellStart"/>
       <w:r>
         <w:rPr>
           <w:rFonts w:hint="eastAsia"/>
         </w:rPr>
-        <w:t>이에</w:t>
+        <w:t>참고</w:t>
       </w:r>
       <w:proofErr w:type="spellEnd"/>
-      <w:r>
-        <w:rPr>
-          <w:rFonts w:hint="eastAsia"/>
-        </w:rPr>
-        <w:t xml:space="preserve"> </w:t>
-      </w:r>
-      <w:proofErr w:type="spellStart"/>
-      <w:r>
-        <w:rPr>
-          <w:rFonts w:hint="eastAsia"/>
-        </w:rPr>
-        <w:t>대해</w:t>
-      </w:r>
-      <w:proofErr w:type="spellEnd"/>
-      <w:r>
-        <w:rPr>
-          <w:rFonts w:hint="eastAsia"/>
-        </w:rPr>
-        <w:t xml:space="preserve"> </w:t>
-      </w:r>
-      <w:proofErr w:type="spellStart"/>
-      <w:r>
-        <w:rPr>
-          <w:rFonts w:hint="eastAsia"/>
-        </w:rPr>
-        <w:t>자세한</w:t>
-      </w:r>
-      <w:proofErr w:type="spellEnd"/>
-      <w:r>
-        <w:rPr>
-          <w:rFonts w:hint="eastAsia"/>
-        </w:rPr>
-        <w:t xml:space="preserve"> </w:t>
-      </w:r>
-      <w:proofErr w:type="spellStart"/>
-      <w:r>
-        <w:rPr>
-          <w:rFonts w:hint="eastAsia"/>
-        </w:rPr>
-        <w:t>점은</w:t>
-      </w:r>
-      <w:proofErr w:type="spellEnd"/>
-      <w:r>
-        <w:rPr>
-          <w:rFonts w:hint="eastAsia"/>
-        </w:rPr>
-        <w:t xml:space="preserve"> </w:t>
-      </w:r>
-      <w:r>
-        <w:rPr>
-          <w:rFonts w:hint="eastAsia"/>
-        </w:rPr>
-        <w:t>를</w:t>
-      </w:r>
-      <w:r>
-        <w:rPr>
-          <w:rFonts w:hint="eastAsia"/>
-        </w:rPr>
-        <w:t xml:space="preserve"> </w:t>
-      </w:r>
-      <w:r>
-        <w:rPr>
-          <w:rFonts w:hint="eastAsia"/>
-        </w:rPr>
-        <w:t>참고</w:t>
-      </w:r>
       <w:r>
         <w:rPr>
           <w:rFonts w:hint="eastAsia"/>
@@ -9451,7 +9651,6 @@
         </w:rPr>
         <w:t xml:space="preserve"> </w:t>
       </w:r>
-      <w:proofErr w:type="gramStart"/>
       <w:r>
         <w:rPr>
           <w:rFonts w:hint="eastAsia"/>
@@ -9461,19 +9660,66 @@
       </w:r>
       <w:r>
         <w:rPr>
+          <w:lang w:eastAsia="ko-KR"/>
+        </w:rPr>
+        <w:fldChar w:fldCharType="begin"/>
+      </w:r>
+      <w:r>
+        <w:rPr>
+          <w:lang w:eastAsia="ko-KR"/>
+        </w:rPr>
+        <w:instrText xml:space="preserve"> </w:instrText>
+      </w:r>
+      <w:r>
+        <w:rPr>
           <w:rFonts w:hint="eastAsia"/>
           <w:lang w:eastAsia="ko-KR"/>
         </w:rPr>
-        <w:t xml:space="preserve"> </w:t>
+        <w:instrText>REF _Ref205034928 \r \h</w:instrText>
+      </w:r>
+      <w:r>
+        <w:rPr>
+          <w:lang w:eastAsia="ko-KR"/>
+        </w:rPr>
+        <w:instrText xml:space="preserve"> </w:instrText>
+      </w:r>
+      <w:r>
+        <w:rPr>
+          <w:lang w:eastAsia="ko-KR"/>
+        </w:rPr>
+      </w:r>
+      <w:r>
+        <w:rPr>
+          <w:lang w:eastAsia="ko-KR"/>
+        </w:rPr>
+        <w:fldChar w:fldCharType="separate"/>
+      </w:r>
+      <w:r>
+        <w:rPr>
+          <w:lang w:eastAsia="ko-KR"/>
+        </w:rPr>
+        <w:t>A.1</w:t>
+      </w:r>
+      <w:r>
+        <w:rPr>
+          <w:lang w:eastAsia="ko-KR"/>
+        </w:rPr>
+        <w:fldChar w:fldCharType="end"/>
       </w:r>
       <w:r>
         <w:rPr>
           <w:rFonts w:hint="eastAsia"/>
           <w:lang w:eastAsia="ko-KR"/>
         </w:rPr>
+        <w:t xml:space="preserve"> </w:t>
+      </w:r>
+      <w:r>
+        <w:rPr>
+          <w:rFonts w:hint="eastAsia"/>
+          <w:lang w:eastAsia="ko-KR"/>
+        </w:rPr>
         <w:t>를</w:t>
       </w:r>
-      <w:proofErr w:type="gramEnd"/>
       <w:r>
         <w:rPr>
           <w:rFonts w:hint="eastAsia"/>
@@ -9500,7 +9746,7 @@
       <w:pPr>
         <w:pStyle w:val="2"/>
       </w:pPr>
-      <w:bookmarkStart w:id="21" w:name="_Toc204948705"/>
+      <w:bookmarkStart w:id="21" w:name="_Toc205034961"/>
       <w:r>
         <w:rPr>
           <w:rFonts w:ascii="맑은 고딕" w:eastAsia="맑은 고딕" w:hAnsi="맑은 고딕" w:cs="맑은 고딕" w:hint="eastAsia"/>
@@ -9616,6 +9862,7 @@
           <w:lang w:eastAsia="ko-KR"/>
         </w:rPr>
       </w:pPr>
+      <w:bookmarkStart w:id="22" w:name="_Toc205034962"/>
       <w:r>
         <w:rPr>
           <w:rFonts w:eastAsiaTheme="minorEastAsia"/>
@@ -9628,7 +9875,20 @@
         <w:rPr>
           <w:rFonts w:hint="eastAsia"/>
         </w:rPr>
-        <w:t>to_json</w:t>
+        <w:t>to</w:t>
+      </w:r>
+      <w:r>
+        <w:rPr>
+          <w:rFonts w:eastAsiaTheme="minorEastAsia" w:hint="eastAsia"/>
+          <w:lang w:eastAsia="ko-KR"/>
+        </w:rPr>
+        <w:t>_</w:t>
+      </w:r>
+      <w:r>
+        <w:rPr>
+          <w:rFonts w:hint="eastAsia"/>
+        </w:rPr>
+        <w:t>json</w:t>
       </w:r>
       <w:proofErr w:type="spellEnd"/>
       <w:r>
@@ -9652,6 +9912,7 @@
         </w:rPr>
         <w:t>메서드</w:t>
       </w:r>
+      <w:bookmarkEnd w:id="22"/>
     </w:p>
     <w:p>
       <w:pPr>
@@ -9871,11 +10132,312 @@
     </w:p>
     <w:p>
       <w:pPr>
+        <w:pStyle w:val="3"/>
+        <w:rPr>
+          <w:rFonts w:ascii="맑은 고딕" w:eastAsia="맑은 고딕" w:hAnsi="맑은 고딕" w:cs="맑은 고딕"/>
+          <w:lang w:eastAsia="ko-KR"/>
+        </w:rPr>
+      </w:pPr>
+      <w:bookmarkStart w:id="23" w:name="_Toc205034963"/>
+      <w:r>
+        <w:t>‘</w:t>
+      </w:r>
+      <w:proofErr w:type="spellStart"/>
+      <w:r>
         <w:rPr>
           <w:rFonts w:hint="eastAsia"/>
-          <w:lang w:eastAsia="ko-KR"/>
-        </w:rPr>
-      </w:pPr>
+        </w:rPr>
+        <w:t>to_midi</w:t>
+      </w:r>
+      <w:proofErr w:type="spellEnd"/>
+      <w:r>
+        <w:t>’</w:t>
+      </w:r>
+      <w:r>
+        <w:rPr>
+          <w:rFonts w:hint="eastAsia"/>
+        </w:rPr>
+        <w:t xml:space="preserve"> </w:t>
+      </w:r>
+      <w:r>
+        <w:rPr>
+          <w:rFonts w:ascii="맑은 고딕" w:eastAsia="맑은 고딕" w:hAnsi="맑은 고딕" w:cs="맑은 고딕" w:hint="eastAsia"/>
+        </w:rPr>
+        <w:t>메서드</w:t>
+      </w:r>
+      <w:bookmarkEnd w:id="23"/>
+    </w:p>
+    <w:p>
+      <w:pPr>
+        <w:rPr>
+          <w:lang w:eastAsia="ko-KR"/>
+        </w:rPr>
+      </w:pPr>
+      <w:r>
+        <w:rPr>
+          <w:rFonts w:hint="eastAsia"/>
+          <w:lang w:eastAsia="ko-KR"/>
+        </w:rPr>
+        <w:t>객체를</w:t>
+      </w:r>
+      <w:r>
+        <w:rPr>
+          <w:rFonts w:hint="eastAsia"/>
+          <w:lang w:eastAsia="ko-KR"/>
+        </w:rPr>
+        <w:t xml:space="preserve"> midi</w:t>
+      </w:r>
+      <w:r>
+        <w:rPr>
+          <w:rFonts w:hint="eastAsia"/>
+          <w:lang w:eastAsia="ko-KR"/>
+        </w:rPr>
+        <w:t>파일을</w:t>
+      </w:r>
+      <w:r>
+        <w:rPr>
+          <w:rFonts w:hint="eastAsia"/>
+          <w:lang w:eastAsia="ko-KR"/>
+        </w:rPr>
+        <w:t xml:space="preserve"> </w:t>
+      </w:r>
+      <w:proofErr w:type="spellStart"/>
+      <w:r>
+        <w:rPr>
+          <w:rFonts w:hint="eastAsia"/>
+          <w:lang w:eastAsia="ko-KR"/>
+        </w:rPr>
+        <w:t>담고있는</w:t>
+      </w:r>
+      <w:proofErr w:type="spellEnd"/>
+      <w:r>
+        <w:rPr>
+          <w:rFonts w:hint="eastAsia"/>
+          <w:lang w:eastAsia="ko-KR"/>
+        </w:rPr>
+        <w:t xml:space="preserve"> Byte</w:t>
+      </w:r>
+      <w:r>
+        <w:rPr>
+          <w:rFonts w:hint="eastAsia"/>
+          <w:lang w:eastAsia="ko-KR"/>
+        </w:rPr>
+        <w:t>객체로</w:t>
+      </w:r>
+      <w:r>
+        <w:rPr>
+          <w:rFonts w:hint="eastAsia"/>
+          <w:lang w:eastAsia="ko-KR"/>
+        </w:rPr>
+        <w:t xml:space="preserve"> </w:t>
+      </w:r>
+      <w:r>
+        <w:rPr>
+          <w:rFonts w:hint="eastAsia"/>
+          <w:lang w:eastAsia="ko-KR"/>
+        </w:rPr>
+        <w:t>변환하여</w:t>
+      </w:r>
+      <w:r>
+        <w:rPr>
+          <w:rFonts w:hint="eastAsia"/>
+          <w:lang w:eastAsia="ko-KR"/>
+        </w:rPr>
+        <w:t xml:space="preserve"> return</w:t>
+      </w:r>
+      <w:r>
+        <w:rPr>
+          <w:rFonts w:hint="eastAsia"/>
+          <w:lang w:eastAsia="ko-KR"/>
+        </w:rPr>
+        <w:t>한다</w:t>
+      </w:r>
+      <w:r>
+        <w:rPr>
+          <w:rFonts w:hint="eastAsia"/>
+          <w:lang w:eastAsia="ko-KR"/>
+        </w:rPr>
+        <w:t>.</w:t>
+      </w:r>
+    </w:p>
+    <w:p>
+      <w:pPr>
+        <w:pStyle w:val="3"/>
+        <w:rPr>
+          <w:rFonts w:ascii="맑은 고딕" w:eastAsia="맑은 고딕" w:hAnsi="맑은 고딕" w:cs="맑은 고딕"/>
+          <w:lang w:eastAsia="ko-KR"/>
+        </w:rPr>
+      </w:pPr>
+      <w:bookmarkStart w:id="24" w:name="_Toc205034964"/>
+      <w:r>
+        <w:t>‘</w:t>
+      </w:r>
+      <w:proofErr w:type="spellStart"/>
+      <w:r>
+        <w:rPr>
+          <w:rFonts w:hint="eastAsia"/>
+        </w:rPr>
+        <w:t>set_midi</w:t>
+      </w:r>
+      <w:proofErr w:type="spellEnd"/>
+      <w:r>
+        <w:t>’</w:t>
+      </w:r>
+      <w:r>
+        <w:rPr>
+          <w:rFonts w:ascii="맑은 고딕" w:eastAsia="맑은 고딕" w:hAnsi="맑은 고딕" w:cs="맑은 고딕" w:hint="eastAsia"/>
+        </w:rPr>
+        <w:t>메서드</w:t>
+      </w:r>
+      <w:bookmarkEnd w:id="24"/>
+    </w:p>
+    <w:p>
+      <w:pPr>
+        <w:rPr>
+          <w:rFonts w:hint="eastAsia"/>
+          <w:lang w:eastAsia="ko-KR"/>
+        </w:rPr>
+      </w:pPr>
+      <w:r>
+        <w:rPr>
+          <w:rFonts w:hint="eastAsia"/>
+          <w:lang w:eastAsia="ko-KR"/>
+        </w:rPr>
+        <w:t>매개변수로</w:t>
+      </w:r>
+      <w:r>
+        <w:rPr>
+          <w:rFonts w:hint="eastAsia"/>
+          <w:lang w:eastAsia="ko-KR"/>
+        </w:rPr>
+        <w:t xml:space="preserve"> midi</w:t>
+      </w:r>
+      <w:r>
+        <w:rPr>
+          <w:rFonts w:hint="eastAsia"/>
+          <w:lang w:eastAsia="ko-KR"/>
+        </w:rPr>
+        <w:t>객체</w:t>
+      </w:r>
+      <w:r>
+        <w:rPr>
+          <w:rFonts w:hint="eastAsia"/>
+          <w:lang w:eastAsia="ko-KR"/>
+        </w:rPr>
+        <w:t xml:space="preserve"> </w:t>
+      </w:r>
+      <w:r>
+        <w:rPr>
+          <w:rFonts w:hint="eastAsia"/>
+          <w:lang w:eastAsia="ko-KR"/>
+        </w:rPr>
+        <w:t>혹은</w:t>
+      </w:r>
+      <w:r>
+        <w:rPr>
+          <w:rFonts w:hint="eastAsia"/>
+          <w:lang w:eastAsia="ko-KR"/>
+        </w:rPr>
+        <w:t xml:space="preserve"> </w:t>
+      </w:r>
+      <w:r>
+        <w:rPr>
+          <w:rFonts w:hint="eastAsia"/>
+          <w:lang w:eastAsia="ko-KR"/>
+        </w:rPr>
+        <w:t>파일</w:t>
+      </w:r>
+      <w:r>
+        <w:rPr>
+          <w:rFonts w:hint="eastAsia"/>
+          <w:lang w:eastAsia="ko-KR"/>
+        </w:rPr>
+        <w:t xml:space="preserve"> </w:t>
+      </w:r>
+      <w:r>
+        <w:rPr>
+          <w:rFonts w:hint="eastAsia"/>
+          <w:lang w:eastAsia="ko-KR"/>
+        </w:rPr>
+        <w:t>객체를</w:t>
+      </w:r>
+      <w:r>
+        <w:rPr>
+          <w:rFonts w:hint="eastAsia"/>
+          <w:lang w:eastAsia="ko-KR"/>
+        </w:rPr>
+        <w:t xml:space="preserve"> </w:t>
+      </w:r>
+      <w:r>
+        <w:rPr>
+          <w:rFonts w:hint="eastAsia"/>
+          <w:lang w:eastAsia="ko-KR"/>
+        </w:rPr>
+        <w:t>넣으면</w:t>
+      </w:r>
+      <w:r>
+        <w:rPr>
+          <w:rFonts w:hint="eastAsia"/>
+          <w:lang w:eastAsia="ko-KR"/>
+        </w:rPr>
+        <w:t xml:space="preserve">, </w:t>
+      </w:r>
+      <w:r>
+        <w:rPr>
+          <w:rFonts w:hint="eastAsia"/>
+          <w:lang w:eastAsia="ko-KR"/>
+        </w:rPr>
+        <w:t>해당</w:t>
+      </w:r>
+      <w:r>
+        <w:rPr>
+          <w:rFonts w:hint="eastAsia"/>
+          <w:lang w:eastAsia="ko-KR"/>
+        </w:rPr>
+        <w:t xml:space="preserve"> midi</w:t>
+      </w:r>
+      <w:r>
+        <w:rPr>
+          <w:rFonts w:hint="eastAsia"/>
+          <w:lang w:eastAsia="ko-KR"/>
+        </w:rPr>
+        <w:t>파일을</w:t>
+      </w:r>
+      <w:r>
+        <w:rPr>
+          <w:rFonts w:hint="eastAsia"/>
+          <w:lang w:eastAsia="ko-KR"/>
+        </w:rPr>
+        <w:t xml:space="preserve"> </w:t>
+      </w:r>
+      <w:r>
+        <w:rPr>
+          <w:rFonts w:hint="eastAsia"/>
+          <w:lang w:eastAsia="ko-KR"/>
+        </w:rPr>
+        <w:t>담게</w:t>
+      </w:r>
+      <w:r>
+        <w:rPr>
+          <w:rFonts w:hint="eastAsia"/>
+          <w:lang w:eastAsia="ko-KR"/>
+        </w:rPr>
+        <w:t xml:space="preserve"> </w:t>
+      </w:r>
+      <w:r>
+        <w:rPr>
+          <w:rFonts w:hint="eastAsia"/>
+          <w:lang w:eastAsia="ko-KR"/>
+        </w:rPr>
+        <w:t>된다</w:t>
+      </w:r>
+      <w:r>
+        <w:rPr>
+          <w:rFonts w:hint="eastAsia"/>
+          <w:lang w:eastAsia="ko-KR"/>
+        </w:rPr>
+        <w:t>.</w:t>
+      </w:r>
     </w:p>
     <w:p>
       <w:pPr>
@@ -9885,20 +10447,16 @@
           <w:numId w:val="0"/>
         </w:numPr>
         <w:rPr>
-          <w:rFonts w:eastAsiaTheme="minorEastAsia"/>
-          <w:b w:val="0"/>
-          <w:i/>
-          <w:color w:val="0070C0"/>
-          <w:sz w:val="22"/>
-          <w:lang w:eastAsia="ko-KR"/>
-        </w:rPr>
-      </w:pPr>
-      <w:bookmarkStart w:id="22" w:name="_Toc450303222"/>
-      <w:bookmarkStart w:id="23" w:name="_Toc9996972"/>
-      <w:bookmarkStart w:id="24" w:name="_Toc438968655"/>
-      <w:bookmarkStart w:id="25" w:name="_Toc443461103"/>
-      <w:bookmarkStart w:id="26" w:name="_Toc353342675"/>
-      <w:bookmarkStart w:id="27" w:name="_Toc204948706"/>
+          <w:rFonts w:eastAsiaTheme="minorEastAsia" w:hint="eastAsia"/>
+          <w:lang w:eastAsia="ko-KR"/>
+        </w:rPr>
+      </w:pPr>
+      <w:bookmarkStart w:id="25" w:name="_Toc450303222"/>
+      <w:bookmarkStart w:id="26" w:name="_Toc9996972"/>
+      <w:bookmarkStart w:id="27" w:name="_Toc438968655"/>
+      <w:bookmarkStart w:id="28" w:name="_Toc443461103"/>
+      <w:bookmarkStart w:id="29" w:name="_Toc353342675"/>
+      <w:bookmarkStart w:id="30" w:name="_Toc205034965"/>
       <w:r>
         <w:rPr>
           <w:rFonts w:eastAsia="맑은 고딕" w:cs="맑은 고딕"/>
@@ -9917,7 +10475,7 @@
       <w:r>
         <w:br/>
       </w:r>
-      <w:bookmarkStart w:id="28" w:name="_Toc485815087"/>
+      <w:bookmarkStart w:id="31" w:name="_Toc485815087"/>
       <w:r>
         <w:rPr>
           <w:b w:val="0"/>
@@ -9938,31 +10496,51 @@
         </w:rPr>
         <w:t>)</w:t>
       </w:r>
-      <w:bookmarkEnd w:id="22"/>
-      <w:bookmarkEnd w:id="23"/>
-      <w:bookmarkEnd w:id="24"/>
       <w:bookmarkEnd w:id="25"/>
       <w:bookmarkEnd w:id="26"/>
+      <w:bookmarkEnd w:id="27"/>
+      <w:bookmarkEnd w:id="28"/>
+      <w:bookmarkEnd w:id="29"/>
       <w:r>
         <w:br/>
       </w:r>
-      <w:r>
+      <w:bookmarkEnd w:id="31"/>
+      <w:r>
+        <w:rPr>
+          <w:rFonts w:eastAsiaTheme="minorEastAsia"/>
+          <w:lang w:eastAsia="ko-KR"/>
+        </w:rPr>
         <w:br/>
       </w:r>
-      <w:bookmarkEnd w:id="28"/>
-      <w:r>
-        <w:rPr>
-          <w:rFonts w:eastAsiaTheme="minorEastAsia"/>
-          <w:b w:val="0"/>
-          <w:iCs/>
-          <w:color w:val="0070C0"/>
-          <w:sz w:val="26"/>
-          <w:szCs w:val="26"/>
-          <w:lang w:eastAsia="ko-KR"/>
-        </w:rPr>
-        <w:t>부록제목</w:t>
-      </w:r>
-      <w:bookmarkEnd w:id="27"/>
+      <w:r>
+        <w:rPr>
+          <w:rFonts w:eastAsiaTheme="minorEastAsia" w:hint="eastAsia"/>
+          <w:lang w:eastAsia="ko-KR"/>
+        </w:rPr>
+        <w:t xml:space="preserve">JSON </w:t>
+      </w:r>
+      <w:r>
+        <w:rPr>
+          <w:rFonts w:eastAsiaTheme="minorEastAsia" w:hint="eastAsia"/>
+          <w:lang w:eastAsia="ko-KR"/>
+        </w:rPr>
+        <w:t>구조에</w:t>
+      </w:r>
+      <w:r>
+        <w:rPr>
+          <w:rFonts w:eastAsiaTheme="minorEastAsia" w:hint="eastAsia"/>
+          <w:lang w:eastAsia="ko-KR"/>
+        </w:rPr>
+        <w:t xml:space="preserve"> </w:t>
+      </w:r>
+      <w:r>
+        <w:rPr>
+          <w:rFonts w:eastAsiaTheme="minorEastAsia" w:hint="eastAsia"/>
+          <w:lang w:eastAsia="ko-KR"/>
+        </w:rPr>
+        <w:t>대하여</w:t>
+      </w:r>
+      <w:bookmarkEnd w:id="30"/>
     </w:p>
     <w:p>
       <w:pPr>
@@ -9972,279 +10550,97 @@
           <w:numId w:val="7"/>
         </w:numPr>
         <w:jc w:val="both"/>
-      </w:pPr>
-      <w:bookmarkStart w:id="29" w:name="_Toc204948707"/>
-      <w:r>
-        <w:rPr>
-          <w:rFonts w:eastAsia="맑은 고딕" w:cs="맑은 고딕"/>
-          <w:lang w:eastAsia="ko-KR"/>
-        </w:rPr>
-        <w:t>절</w:t>
-      </w:r>
-      <w:r>
-        <w:rPr>
-          <w:rFonts w:eastAsia="맑은 고딕" w:cs="맑은 고딕"/>
-          <w:lang w:eastAsia="ko-KR"/>
-        </w:rPr>
-        <w:t xml:space="preserve"> </w:t>
-      </w:r>
-      <w:r>
-        <w:rPr>
-          <w:rFonts w:eastAsia="맑은 고딕" w:cs="맑은 고딕"/>
-          <w:lang w:eastAsia="ko-KR"/>
-        </w:rPr>
-        <w:t>제목</w:t>
-      </w:r>
-      <w:bookmarkEnd w:id="29"/>
+        <w:rPr>
+          <w:rFonts w:eastAsia="맑은 고딕" w:cs="맑은 고딕" w:hint="eastAsia"/>
+          <w:lang w:eastAsia="ko-KR"/>
+        </w:rPr>
+      </w:pPr>
+      <w:bookmarkStart w:id="32" w:name="_Ref205034928"/>
+      <w:bookmarkStart w:id="33" w:name="_Toc205034966"/>
+      <w:r>
+        <w:rPr>
+          <w:rFonts w:eastAsia="맑은 고딕" w:cs="맑은 고딕" w:hint="eastAsia"/>
+          <w:lang w:eastAsia="ko-KR"/>
+        </w:rPr>
+        <w:t xml:space="preserve">JSON </w:t>
+      </w:r>
+      <w:r>
+        <w:rPr>
+          <w:rFonts w:eastAsia="맑은 고딕" w:cs="맑은 고딕" w:hint="eastAsia"/>
+          <w:lang w:eastAsia="ko-KR"/>
+        </w:rPr>
+        <w:t>구조</w:t>
+      </w:r>
+      <w:bookmarkEnd w:id="32"/>
+      <w:bookmarkEnd w:id="33"/>
+      <w:r>
+        <w:rPr>
+          <w:rFonts w:eastAsia="맑은 고딕" w:cs="맑은 고딕" w:hint="eastAsia"/>
+          <w:lang w:eastAsia="ko-KR"/>
+        </w:rPr>
+        <w:t xml:space="preserve"> </w:t>
+      </w:r>
+      <w:r>
+        <w:rPr>
+          <w:rFonts w:eastAsia="맑은 고딕" w:cs="맑은 고딕" w:hint="eastAsia"/>
+          <w:lang w:eastAsia="ko-KR"/>
+        </w:rPr>
+        <w:t>예시</w:t>
+      </w:r>
     </w:p>
     <w:p>
       <w:pPr>
-        <w:rPr>
-          <w:i/>
-          <w:color w:val="0070C0"/>
-          <w:lang w:eastAsia="ko-KR"/>
-        </w:rPr>
-      </w:pPr>
-      <w:r>
-        <w:rPr>
-          <w:i/>
-          <w:color w:val="0070C0"/>
-          <w:lang w:eastAsia="ko-KR"/>
-        </w:rPr>
-        <w:t>필요한</w:t>
-      </w:r>
-      <w:r>
-        <w:rPr>
-          <w:i/>
-          <w:color w:val="0070C0"/>
-          <w:lang w:eastAsia="ko-KR"/>
-        </w:rPr>
-        <w:t xml:space="preserve"> </w:t>
-      </w:r>
-      <w:r>
-        <w:rPr>
-          <w:i/>
-          <w:color w:val="0070C0"/>
-          <w:lang w:eastAsia="ko-KR"/>
-        </w:rPr>
-        <w:t>경우</w:t>
-      </w:r>
-      <w:r>
-        <w:rPr>
-          <w:i/>
-          <w:color w:val="0070C0"/>
-          <w:lang w:eastAsia="ko-KR"/>
-        </w:rPr>
-        <w:t xml:space="preserve"> </w:t>
-      </w:r>
-      <w:r>
-        <w:rPr>
-          <w:i/>
-          <w:color w:val="0070C0"/>
-          <w:lang w:eastAsia="ko-KR"/>
-        </w:rPr>
-        <w:t>하위조항</w:t>
-      </w:r>
-      <w:r>
-        <w:rPr>
-          <w:i/>
-          <w:color w:val="0070C0"/>
-          <w:lang w:eastAsia="ko-KR"/>
-        </w:rPr>
-        <w:t>(</w:t>
-      </w:r>
-      <w:r>
-        <w:rPr>
-          <w:i/>
-          <w:color w:val="0070C0"/>
-          <w:lang w:eastAsia="ko-KR"/>
-        </w:rPr>
-        <w:t>예</w:t>
-      </w:r>
-      <w:r>
-        <w:rPr>
-          <w:i/>
-          <w:color w:val="0070C0"/>
-          <w:lang w:eastAsia="ko-KR"/>
-        </w:rPr>
-        <w:t xml:space="preserve">: A.1.1 </w:t>
-      </w:r>
-      <w:r>
-        <w:rPr>
-          <w:i/>
-          <w:color w:val="0070C0"/>
-          <w:lang w:eastAsia="ko-KR"/>
-        </w:rPr>
-        <w:t>또는</w:t>
-      </w:r>
-      <w:r>
-        <w:rPr>
-          <w:i/>
-          <w:color w:val="0070C0"/>
-          <w:lang w:eastAsia="ko-KR"/>
-        </w:rPr>
-        <w:t xml:space="preserve"> </w:t>
-      </w:r>
-      <w:r>
-        <w:rPr>
-          <w:i/>
-          <w:color w:val="0070C0"/>
-          <w:lang w:eastAsia="ko-KR"/>
-        </w:rPr>
-        <w:t>A</w:t>
-      </w:r>
-      <w:r>
-        <w:rPr>
-          <w:i/>
-          <w:color w:val="0070C0"/>
-          <w:lang w:eastAsia="ko-KR"/>
-        </w:rPr>
-        <w:t>.1.1</w:t>
-      </w:r>
-      <w:r>
-        <w:rPr>
-          <w:i/>
-          <w:color w:val="0070C0"/>
-          <w:lang w:eastAsia="ko-KR"/>
-        </w:rPr>
-        <w:t>.1</w:t>
-      </w:r>
-      <w:r>
-        <w:rPr>
-          <w:i/>
-          <w:color w:val="0070C0"/>
-          <w:lang w:eastAsia="ko-KR"/>
-        </w:rPr>
-        <w:t>)</w:t>
-      </w:r>
-      <w:r>
-        <w:rPr>
-          <w:i/>
-          <w:color w:val="0070C0"/>
-          <w:lang w:eastAsia="ko-KR"/>
-        </w:rPr>
-        <w:t>을</w:t>
-      </w:r>
-      <w:r>
-        <w:rPr>
-          <w:i/>
-          <w:color w:val="0070C0"/>
-          <w:lang w:eastAsia="ko-KR"/>
-        </w:rPr>
-        <w:t xml:space="preserve"> </w:t>
-      </w:r>
-      <w:r>
-        <w:rPr>
-          <w:i/>
-          <w:color w:val="0070C0"/>
-          <w:lang w:eastAsia="ko-KR"/>
-        </w:rPr>
-        <w:t>사용한다</w:t>
-      </w:r>
-      <w:r>
-        <w:rPr>
-          <w:i/>
-          <w:color w:val="0070C0"/>
-          <w:lang w:eastAsia="ko-KR"/>
-        </w:rPr>
-        <w:t>.</w:t>
-      </w:r>
-    </w:p>
-    <w:p>
-      <w:pPr>
-        <w:pStyle w:val="a3"/>
-        <w:numPr>
-          <w:ilvl w:val="2"/>
-          <w:numId w:val="7"/>
-        </w:numPr>
-        <w:jc w:val="both"/>
-      </w:pPr>
-      <w:bookmarkStart w:id="30" w:name="_Toc204948708"/>
-      <w:r>
-        <w:rPr>
-          <w:rFonts w:eastAsia="맑은 고딕" w:cs="맑은 고딕"/>
-          <w:lang w:eastAsia="ko-KR"/>
-        </w:rPr>
-        <w:t>하위조항</w:t>
-      </w:r>
-      <w:bookmarkEnd w:id="30"/>
-    </w:p>
-    <w:p>
-      <w:pPr>
-        <w:pStyle w:val="a4"/>
-        <w:numPr>
-          <w:ilvl w:val="3"/>
-          <w:numId w:val="7"/>
-        </w:numPr>
-        <w:jc w:val="both"/>
-      </w:pPr>
-      <w:bookmarkStart w:id="31" w:name="_Toc204948709"/>
-      <w:r>
-        <w:rPr>
-          <w:rFonts w:eastAsia="맑은 고딕" w:cs="맑은 고딕"/>
-          <w:lang w:eastAsia="ko-KR"/>
-        </w:rPr>
-        <w:t>하위조항</w:t>
-      </w:r>
-      <w:bookmarkEnd w:id="31"/>
-    </w:p>
-    <w:p>
-      <w:pPr>
         <w:jc w:val="left"/>
         <w:rPr>
-          <w:lang w:eastAsia="ko-KR"/>
-        </w:rPr>
-      </w:pPr>
-      <w:r>
-        <w:rPr>
-          <w:lang w:eastAsia="ko-KR"/>
-        </w:rPr>
-        <w:t>텍스트</w:t>
-      </w:r>
-      <w:r>
-        <w:rPr>
-          <w:lang w:eastAsia="ko-KR"/>
-        </w:rPr>
-        <w:t xml:space="preserve"> </w:t>
-      </w:r>
-      <w:r>
-        <w:rPr>
-          <w:lang w:eastAsia="ko-KR"/>
-        </w:rPr>
-        <w:t>입력</w:t>
-      </w:r>
-    </w:p>
-    <w:p>
-      <w:pPr>
-        <w:keepNext/>
-        <w:spacing w:before="120"/>
-        <w:jc w:val="left"/>
-        <w:rPr>
-          <w:sz w:val="20"/>
-        </w:rPr>
-      </w:pPr>
-      <w:r>
-        <w:rPr>
-          <w:sz w:val="20"/>
-        </w:rPr>
-        <w:lastRenderedPageBreak/>
-        <w:t>Dimensions in millimetres</w:t>
-      </w:r>
-    </w:p>
-    <w:p>
-      <w:pPr>
-        <w:keepNext/>
-        <w:jc w:val="left"/>
-      </w:pPr>
-      <w:r>
-        <w:rPr>
-          <w:noProof/>
+          <w:rFonts w:hint="eastAsia"/>
+          <w:b/>
+          <w:lang w:eastAsia="ko-KR"/>
+        </w:rPr>
+      </w:pPr>
+      <w:r>
+        <w:rPr>
+          <w:rFonts w:hint="eastAsia"/>
+          <w:lang w:eastAsia="ko-KR"/>
+        </w:rPr>
+        <w:t>아래</w:t>
+      </w:r>
+      <w:r>
+        <w:rPr>
+          <w:rFonts w:hint="eastAsia"/>
+          <w:lang w:eastAsia="ko-KR"/>
+        </w:rPr>
+        <w:t xml:space="preserve"> </w:t>
+      </w:r>
+      <w:r>
+        <w:rPr>
+          <w:rFonts w:hint="eastAsia"/>
+          <w:lang w:eastAsia="ko-KR"/>
+        </w:rPr>
+        <w:t>사진</w:t>
+      </w:r>
+      <w:r>
+        <w:rPr>
+          <w:rFonts w:hint="eastAsia"/>
+          <w:lang w:eastAsia="ko-KR"/>
+        </w:rPr>
+        <w:t xml:space="preserve"> </w:t>
+      </w:r>
+      <w:r>
+        <w:rPr>
+          <w:rFonts w:hint="eastAsia"/>
+          <w:lang w:eastAsia="ko-KR"/>
+        </w:rPr>
+        <w:t>참고</w:t>
+      </w:r>
+      <w:r>
+        <w:rPr>
+          <w:lang w:eastAsia="ko-KR"/>
         </w:rPr>
         <w:drawing>
-          <wp:inline distT="0" distB="0" distL="0" distR="0" wp14:anchorId="1801C3AB" wp14:editId="263A486B">
-            <wp:extent cx="5400675" cy="5429250"/>
-            <wp:effectExtent l="0" t="0" r="9525" b="0"/>
-            <wp:docPr id="1" name="그림 1"/>
+          <wp:inline distT="0" distB="0" distL="0" distR="0" wp14:anchorId="232A378E" wp14:editId="60CF5AB1">
+            <wp:extent cx="6188710" cy="3542665"/>
+            <wp:effectExtent l="0" t="0" r="2540" b="635"/>
+            <wp:docPr id="994990432" name="그림 1" descr="텍스트, 스크린샷, 디스플레이, 소프트웨어이(가) 표시된 사진&#10;&#10;AI 생성 콘텐츠는 정확하지 않을 수 있습니다."/>
             <wp:cNvGraphicFramePr>
               <a:graphicFrameLocks xmlns:a="http://schemas.openxmlformats.org/drawingml/2006/main" noChangeAspect="1"/>
             </wp:cNvGraphicFramePr>
@@ -10252,30 +10648,23 @@
               <a:graphicData uri="http://schemas.openxmlformats.org/drawingml/2006/picture">
                 <pic:pic xmlns:pic="http://schemas.openxmlformats.org/drawingml/2006/picture">
                   <pic:nvPicPr>
-                    <pic:cNvPr id="1" name=""/>
+                    <pic:cNvPr id="994990432" name="그림 1" descr="텍스트, 스크린샷, 디스플레이, 소프트웨어이(가) 표시된 사진&#10;&#10;AI 생성 콘텐츠는 정확하지 않을 수 있습니다."/>
                     <pic:cNvPicPr/>
                   </pic:nvPicPr>
-                  <pic:blipFill rotWithShape="1">
+                  <pic:blipFill>
                     <a:blip r:embed="rId9"/>
-                    <a:srcRect t="3515" b="4167"/>
-                    <a:stretch/>
+                    <a:stretch>
+                      <a:fillRect/>
+                    </a:stretch>
                   </pic:blipFill>
-                  <pic:spPr bwMode="auto">
+                  <pic:spPr>
                     <a:xfrm>
                       <a:off x="0" y="0"/>
-                      <a:ext cx="5401431" cy="5430010"/>
+                      <a:ext cx="6188710" cy="3542665"/>
                     </a:xfrm>
                     <a:prstGeom prst="rect">
                       <a:avLst/>
                     </a:prstGeom>
-                    <a:ln>
-                      <a:noFill/>
-                    </a:ln>
-                    <a:extLst>
-                      <a:ext uri="{53640926-AAD7-44D8-BBD7-CCE9431645EC}">
-                        <a14:shadowObscured xmlns:a14="http://schemas.microsoft.com/office/drawing/2010/main"/>
-                      </a:ext>
-                    </a:extLst>
                   </pic:spPr>
                 </pic:pic>
               </a:graphicData>
@@ -10283,947 +10672,6 @@
           </wp:inline>
         </w:drawing>
       </w:r>
-    </w:p>
-    <w:p>
-      <w:pPr>
-        <w:jc w:val="left"/>
-        <w:rPr>
-          <w:b/>
-        </w:rPr>
-      </w:pPr>
-      <w:r>
-        <w:rPr>
-          <w:b/>
-          <w:lang w:eastAsia="ko-KR"/>
-        </w:rPr>
-        <w:t>그림</w:t>
-      </w:r>
-      <w:r>
-        <w:rPr>
-          <w:b/>
-        </w:rPr>
-        <w:t xml:space="preserve"> A.1 — </w:t>
-      </w:r>
-      <w:r>
-        <w:rPr>
-          <w:b/>
-          <w:lang w:eastAsia="ko-KR"/>
-        </w:rPr>
-        <w:t>예시</w:t>
-      </w:r>
-    </w:p>
-    <w:p>
-      <w:pPr>
-        <w:keepNext/>
-        <w:pageBreakBefore/>
-        <w:spacing w:after="120"/>
-        <w:jc w:val="left"/>
-        <w:rPr>
-          <w:b/>
-        </w:rPr>
-      </w:pPr>
-      <w:r>
-        <w:rPr>
-          <w:b/>
-          <w:lang w:eastAsia="ko-KR"/>
-        </w:rPr>
-        <w:lastRenderedPageBreak/>
-        <w:t>표</w:t>
-      </w:r>
-      <w:r>
-        <w:rPr>
-          <w:b/>
-        </w:rPr>
-        <w:t xml:space="preserve"> A.1 — </w:t>
-      </w:r>
-      <w:r>
-        <w:rPr>
-          <w:b/>
-          <w:lang w:eastAsia="ko-KR"/>
-        </w:rPr>
-        <w:t>예시</w:t>
-      </w:r>
-    </w:p>
-    <w:tbl>
-      <w:tblPr>
-        <w:tblW w:w="0" w:type="auto"/>
-        <w:jc w:val="center"/>
-        <w:tblBorders>
-          <w:top w:val="single" w:sz="12" w:space="0" w:color="auto"/>
-          <w:left w:val="single" w:sz="12" w:space="0" w:color="auto"/>
-          <w:bottom w:val="single" w:sz="12" w:space="0" w:color="auto"/>
-          <w:right w:val="single" w:sz="12" w:space="0" w:color="auto"/>
-          <w:insideH w:val="single" w:sz="6" w:space="0" w:color="auto"/>
-          <w:insideV w:val="single" w:sz="6" w:space="0" w:color="auto"/>
-        </w:tblBorders>
-        <w:tblLayout w:type="fixed"/>
-        <w:tblCellMar>
-          <w:left w:w="57" w:type="dxa"/>
-          <w:right w:w="57" w:type="dxa"/>
-        </w:tblCellMar>
-        <w:tblLook w:val="01E0" w:firstRow="1" w:lastRow="1" w:firstColumn="1" w:lastColumn="1" w:noHBand="0" w:noVBand="0"/>
-      </w:tblPr>
-      <w:tblGrid>
-        <w:gridCol w:w="1928"/>
-        <w:gridCol w:w="1928"/>
-        <w:gridCol w:w="1928"/>
-        <w:gridCol w:w="1928"/>
-        <w:gridCol w:w="1984"/>
-      </w:tblGrid>
-      <w:tr>
-        <w:trPr>
-          <w:cantSplit/>
-          <w:jc w:val="center"/>
-        </w:trPr>
-        <w:tc>
-          <w:tcPr>
-            <w:tcW w:w="1928" w:type="dxa"/>
-            <w:tcBorders>
-              <w:top w:val="single" w:sz="12" w:space="0" w:color="auto"/>
-              <w:bottom w:val="single" w:sz="12" w:space="0" w:color="auto"/>
-            </w:tcBorders>
-            <w:shd w:val="clear" w:color="auto" w:fill="auto"/>
-            <w:vAlign w:val="center"/>
-          </w:tcPr>
-          <w:p>
-            <w:pPr>
-              <w:spacing w:before="60" w:after="60"/>
-              <w:jc w:val="left"/>
-              <w:rPr>
-                <w:sz w:val="20"/>
-                <w:lang w:eastAsia="ko-KR"/>
-              </w:rPr>
-            </w:pPr>
-            <w:r>
-              <w:rPr>
-                <w:b/>
-                <w:sz w:val="20"/>
-                <w:lang w:eastAsia="ko-KR"/>
-              </w:rPr>
-              <w:t>유형</w:t>
-            </w:r>
-            <w:r>
-              <w:rPr>
-                <w:b/>
-                <w:sz w:val="20"/>
-                <w:lang w:eastAsia="ko-KR"/>
-              </w:rPr>
-              <w:t xml:space="preserve"> </w:t>
-            </w:r>
-            <w:r>
-              <w:rPr>
-                <w:rFonts w:eastAsia="Times New Roman"/>
-                <w:sz w:val="18"/>
-                <w:szCs w:val="18"/>
-                <w:vertAlign w:val="superscript"/>
-              </w:rPr>
-              <w:t>a</w:t>
-            </w:r>
-          </w:p>
-        </w:tc>
-        <w:tc>
-          <w:tcPr>
-            <w:tcW w:w="1928" w:type="dxa"/>
-            <w:tcBorders>
-              <w:top w:val="single" w:sz="12" w:space="0" w:color="auto"/>
-              <w:bottom w:val="single" w:sz="12" w:space="0" w:color="auto"/>
-            </w:tcBorders>
-            <w:shd w:val="clear" w:color="auto" w:fill="auto"/>
-            <w:vAlign w:val="center"/>
-          </w:tcPr>
-          <w:p>
-            <w:pPr>
-              <w:spacing w:before="60" w:after="60"/>
-              <w:jc w:val="left"/>
-              <w:rPr>
-                <w:b/>
-                <w:sz w:val="20"/>
-              </w:rPr>
-            </w:pPr>
-            <w:r>
-              <w:rPr>
-                <w:b/>
-                <w:sz w:val="20"/>
-                <w:lang w:eastAsia="ko-KR"/>
-              </w:rPr>
-              <w:t>일련번호</w:t>
-            </w:r>
-          </w:p>
-        </w:tc>
-        <w:tc>
-          <w:tcPr>
-            <w:tcW w:w="1928" w:type="dxa"/>
-            <w:tcBorders>
-              <w:top w:val="single" w:sz="12" w:space="0" w:color="auto"/>
-              <w:bottom w:val="nil"/>
-            </w:tcBorders>
-            <w:shd w:val="clear" w:color="auto" w:fill="auto"/>
-            <w:vAlign w:val="center"/>
-          </w:tcPr>
-          <w:p>
-            <w:pPr>
-              <w:spacing w:before="60" w:after="60"/>
-              <w:jc w:val="left"/>
-              <w:rPr>
-                <w:b/>
-                <w:sz w:val="20"/>
-              </w:rPr>
-            </w:pPr>
-            <w:r>
-              <w:rPr>
-                <w:b/>
-                <w:sz w:val="20"/>
-                <w:lang w:eastAsia="ko-KR"/>
-              </w:rPr>
-              <w:t>압력</w:t>
-            </w:r>
-          </w:p>
-        </w:tc>
-        <w:tc>
-          <w:tcPr>
-            <w:tcW w:w="1928" w:type="dxa"/>
-            <w:tcBorders>
-              <w:top w:val="single" w:sz="12" w:space="0" w:color="auto"/>
-              <w:bottom w:val="nil"/>
-            </w:tcBorders>
-            <w:shd w:val="clear" w:color="auto" w:fill="auto"/>
-            <w:vAlign w:val="center"/>
-          </w:tcPr>
-          <w:p>
-            <w:pPr>
-              <w:spacing w:before="60" w:after="60"/>
-              <w:jc w:val="left"/>
-              <w:rPr>
-                <w:b/>
-                <w:sz w:val="20"/>
-              </w:rPr>
-            </w:pPr>
-            <w:r>
-              <w:rPr>
-                <w:b/>
-                <w:sz w:val="20"/>
-                <w:lang w:eastAsia="ko-KR"/>
-              </w:rPr>
-              <w:t>길이</w:t>
-            </w:r>
-          </w:p>
-        </w:tc>
-        <w:tc>
-          <w:tcPr>
-            <w:tcW w:w="1984" w:type="dxa"/>
-            <w:tcBorders>
-              <w:top w:val="single" w:sz="12" w:space="0" w:color="auto"/>
-              <w:bottom w:val="nil"/>
-            </w:tcBorders>
-            <w:shd w:val="clear" w:color="auto" w:fill="auto"/>
-            <w:vAlign w:val="center"/>
-          </w:tcPr>
-          <w:p>
-            <w:pPr>
-              <w:spacing w:before="60" w:after="60"/>
-              <w:jc w:val="left"/>
-              <w:rPr>
-                <w:b/>
-                <w:sz w:val="20"/>
-              </w:rPr>
-            </w:pPr>
-            <w:r>
-              <w:rPr>
-                <w:b/>
-                <w:sz w:val="20"/>
-                <w:lang w:eastAsia="ko-KR"/>
-              </w:rPr>
-              <w:t>온도</w:t>
-            </w:r>
-          </w:p>
-        </w:tc>
-      </w:tr>
-      <w:tr>
-        <w:trPr>
-          <w:cantSplit/>
-          <w:jc w:val="center"/>
-        </w:trPr>
-        <w:tc>
-          <w:tcPr>
-            <w:tcW w:w="1928" w:type="dxa"/>
-            <w:tcBorders>
-              <w:top w:val="single" w:sz="12" w:space="0" w:color="auto"/>
-            </w:tcBorders>
-            <w:shd w:val="clear" w:color="auto" w:fill="auto"/>
-            <w:vAlign w:val="center"/>
-          </w:tcPr>
-          <w:p>
-            <w:pPr>
-              <w:spacing w:before="60" w:after="60"/>
-              <w:jc w:val="left"/>
-              <w:rPr>
-                <w:sz w:val="20"/>
-              </w:rPr>
-            </w:pPr>
-            <w:r>
-              <w:rPr>
-                <w:sz w:val="20"/>
-              </w:rPr>
-              <w:t>A</w:t>
-            </w:r>
-          </w:p>
-        </w:tc>
-        <w:tc>
-          <w:tcPr>
-            <w:tcW w:w="1928" w:type="dxa"/>
-            <w:tcBorders>
-              <w:top w:val="single" w:sz="12" w:space="0" w:color="auto"/>
-            </w:tcBorders>
-            <w:shd w:val="clear" w:color="auto" w:fill="auto"/>
-            <w:vAlign w:val="center"/>
-          </w:tcPr>
-          <w:p>
-            <w:pPr>
-              <w:spacing w:before="60" w:after="60"/>
-              <w:jc w:val="left"/>
-              <w:rPr>
-                <w:i/>
-                <w:sz w:val="20"/>
-              </w:rPr>
-            </w:pPr>
-            <w:r>
-              <w:rPr>
-                <w:sz w:val="20"/>
-              </w:rPr>
-              <w:t>248-i</w:t>
-            </w:r>
-          </w:p>
-        </w:tc>
-        <w:tc>
-          <w:tcPr>
-            <w:tcW w:w="1928" w:type="dxa"/>
-            <w:tcBorders>
-              <w:top w:val="single" w:sz="12" w:space="0" w:color="auto"/>
-            </w:tcBorders>
-            <w:shd w:val="clear" w:color="auto" w:fill="auto"/>
-            <w:vAlign w:val="center"/>
-          </w:tcPr>
-          <w:p>
-            <w:pPr>
-              <w:spacing w:before="60" w:after="60"/>
-              <w:jc w:val="left"/>
-              <w:rPr>
-                <w:sz w:val="20"/>
-              </w:rPr>
-            </w:pPr>
-            <w:r>
-              <w:rPr>
-                <w:sz w:val="20"/>
-              </w:rPr>
-              <w:t>50</w:t>
-            </w:r>
-          </w:p>
-        </w:tc>
-        <w:tc>
-          <w:tcPr>
-            <w:tcW w:w="1928" w:type="dxa"/>
-            <w:tcBorders>
-              <w:top w:val="single" w:sz="12" w:space="0" w:color="auto"/>
-            </w:tcBorders>
-            <w:shd w:val="clear" w:color="auto" w:fill="auto"/>
-            <w:vAlign w:val="center"/>
-          </w:tcPr>
-          <w:p>
-            <w:pPr>
-              <w:spacing w:before="60" w:after="60"/>
-              <w:jc w:val="left"/>
-              <w:rPr>
-                <w:sz w:val="20"/>
-              </w:rPr>
-            </w:pPr>
-            <w:r>
-              <w:rPr>
-                <w:sz w:val="20"/>
-              </w:rPr>
-              <w:t>216</w:t>
-            </w:r>
-          </w:p>
-        </w:tc>
-        <w:tc>
-          <w:tcPr>
-            <w:tcW w:w="1984" w:type="dxa"/>
-            <w:tcBorders>
-              <w:top w:val="single" w:sz="12" w:space="0" w:color="auto"/>
-            </w:tcBorders>
-            <w:shd w:val="clear" w:color="auto" w:fill="auto"/>
-            <w:vAlign w:val="center"/>
-          </w:tcPr>
-          <w:p>
-            <w:pPr>
-              <w:spacing w:before="60" w:after="60"/>
-              <w:jc w:val="left"/>
-              <w:rPr>
-                <w:sz w:val="20"/>
-              </w:rPr>
-            </w:pPr>
-            <w:r>
-              <w:rPr>
-                <w:sz w:val="20"/>
-              </w:rPr>
-              <w:t>50</w:t>
-            </w:r>
-          </w:p>
-        </w:tc>
-      </w:tr>
-      <w:tr>
-        <w:trPr>
-          <w:cantSplit/>
-          <w:jc w:val="center"/>
-        </w:trPr>
-        <w:tc>
-          <w:tcPr>
-            <w:tcW w:w="1928" w:type="dxa"/>
-            <w:shd w:val="clear" w:color="auto" w:fill="auto"/>
-            <w:vAlign w:val="center"/>
-          </w:tcPr>
-          <w:p>
-            <w:pPr>
-              <w:spacing w:before="60" w:after="60"/>
-              <w:jc w:val="left"/>
-              <w:rPr>
-                <w:sz w:val="20"/>
-              </w:rPr>
-            </w:pPr>
-            <w:r>
-              <w:rPr>
-                <w:sz w:val="20"/>
-              </w:rPr>
-              <w:t>B</w:t>
-            </w:r>
-          </w:p>
-        </w:tc>
-        <w:tc>
-          <w:tcPr>
-            <w:tcW w:w="1928" w:type="dxa"/>
-            <w:shd w:val="clear" w:color="auto" w:fill="auto"/>
-            <w:vAlign w:val="center"/>
-          </w:tcPr>
-          <w:p>
-            <w:pPr>
-              <w:spacing w:before="60" w:after="60"/>
-              <w:jc w:val="left"/>
-              <w:rPr>
-                <w:i/>
-                <w:sz w:val="20"/>
-              </w:rPr>
-            </w:pPr>
-            <w:r>
-              <w:rPr>
-                <w:sz w:val="20"/>
-              </w:rPr>
-              <w:t>556-i</w:t>
-            </w:r>
-          </w:p>
-        </w:tc>
-        <w:tc>
-          <w:tcPr>
-            <w:tcW w:w="1928" w:type="dxa"/>
-            <w:shd w:val="clear" w:color="auto" w:fill="auto"/>
-            <w:vAlign w:val="center"/>
-          </w:tcPr>
-          <w:p>
-            <w:pPr>
-              <w:spacing w:before="60" w:after="60"/>
-              <w:jc w:val="left"/>
-              <w:rPr>
-                <w:sz w:val="20"/>
-              </w:rPr>
-            </w:pPr>
-            <w:r>
-              <w:rPr>
-                <w:sz w:val="20"/>
-              </w:rPr>
-              <w:t xml:space="preserve">100 </w:t>
-            </w:r>
-            <w:r>
-              <w:rPr>
-                <w:sz w:val="20"/>
-                <w:vertAlign w:val="superscript"/>
-              </w:rPr>
-              <w:t>b</w:t>
-            </w:r>
-          </w:p>
-        </w:tc>
-        <w:tc>
-          <w:tcPr>
-            <w:tcW w:w="1928" w:type="dxa"/>
-            <w:shd w:val="clear" w:color="auto" w:fill="auto"/>
-            <w:vAlign w:val="center"/>
-          </w:tcPr>
-          <w:p>
-            <w:pPr>
-              <w:spacing w:before="60" w:after="60"/>
-              <w:jc w:val="left"/>
-              <w:rPr>
-                <w:sz w:val="20"/>
-              </w:rPr>
-            </w:pPr>
-            <w:r>
-              <w:rPr>
-                <w:sz w:val="20"/>
-              </w:rPr>
-              <w:t>287</w:t>
-            </w:r>
-          </w:p>
-        </w:tc>
-        <w:tc>
-          <w:tcPr>
-            <w:tcW w:w="1984" w:type="dxa"/>
-            <w:shd w:val="clear" w:color="auto" w:fill="auto"/>
-            <w:vAlign w:val="center"/>
-          </w:tcPr>
-          <w:p>
-            <w:pPr>
-              <w:spacing w:before="60" w:after="60"/>
-              <w:jc w:val="left"/>
-              <w:rPr>
-                <w:sz w:val="20"/>
-              </w:rPr>
-            </w:pPr>
-            <w:r>
-              <w:rPr>
-                <w:sz w:val="20"/>
-              </w:rPr>
-              <w:t>60,5</w:t>
-            </w:r>
-          </w:p>
-        </w:tc>
-      </w:tr>
-      <w:tr>
-        <w:trPr>
-          <w:cantSplit/>
-          <w:jc w:val="center"/>
-        </w:trPr>
-        <w:tc>
-          <w:tcPr>
-            <w:tcW w:w="1928" w:type="dxa"/>
-            <w:tcBorders>
-              <w:bottom w:val="single" w:sz="12" w:space="0" w:color="auto"/>
-            </w:tcBorders>
-            <w:shd w:val="clear" w:color="auto" w:fill="auto"/>
-            <w:vAlign w:val="center"/>
-          </w:tcPr>
-          <w:p>
-            <w:pPr>
-              <w:spacing w:before="60" w:after="60"/>
-              <w:jc w:val="left"/>
-              <w:rPr>
-                <w:sz w:val="20"/>
-              </w:rPr>
-            </w:pPr>
-            <w:r>
-              <w:rPr>
-                <w:sz w:val="20"/>
-              </w:rPr>
-              <w:t>C</w:t>
-            </w:r>
-          </w:p>
-        </w:tc>
-        <w:tc>
-          <w:tcPr>
-            <w:tcW w:w="1928" w:type="dxa"/>
-            <w:tcBorders>
-              <w:bottom w:val="single" w:sz="12" w:space="0" w:color="auto"/>
-            </w:tcBorders>
-            <w:shd w:val="clear" w:color="auto" w:fill="auto"/>
-            <w:vAlign w:val="center"/>
-          </w:tcPr>
-          <w:p>
-            <w:pPr>
-              <w:spacing w:before="60" w:after="60"/>
-              <w:jc w:val="left"/>
-              <w:rPr>
-                <w:sz w:val="20"/>
-              </w:rPr>
-            </w:pPr>
-            <w:r>
-              <w:rPr>
-                <w:sz w:val="20"/>
-              </w:rPr>
-              <w:t>43-ii</w:t>
-            </w:r>
-          </w:p>
-        </w:tc>
-        <w:tc>
-          <w:tcPr>
-            <w:tcW w:w="1928" w:type="dxa"/>
-            <w:tcBorders>
-              <w:bottom w:val="single" w:sz="12" w:space="0" w:color="auto"/>
-            </w:tcBorders>
-            <w:shd w:val="clear" w:color="auto" w:fill="auto"/>
-            <w:vAlign w:val="center"/>
-          </w:tcPr>
-          <w:p>
-            <w:pPr>
-              <w:spacing w:before="60" w:after="60"/>
-              <w:jc w:val="left"/>
-              <w:rPr>
-                <w:sz w:val="20"/>
-              </w:rPr>
-            </w:pPr>
-            <w:r>
-              <w:rPr>
-                <w:sz w:val="20"/>
-              </w:rPr>
-              <w:t>200</w:t>
-            </w:r>
-          </w:p>
-        </w:tc>
-        <w:tc>
-          <w:tcPr>
-            <w:tcW w:w="1928" w:type="dxa"/>
-            <w:tcBorders>
-              <w:bottom w:val="single" w:sz="12" w:space="0" w:color="auto"/>
-            </w:tcBorders>
-            <w:shd w:val="clear" w:color="auto" w:fill="auto"/>
-            <w:vAlign w:val="center"/>
-          </w:tcPr>
-          <w:p>
-            <w:pPr>
-              <w:spacing w:before="60" w:after="60"/>
-              <w:jc w:val="left"/>
-              <w:rPr>
-                <w:sz w:val="20"/>
-              </w:rPr>
-            </w:pPr>
-            <w:r>
-              <w:rPr>
-                <w:sz w:val="20"/>
-              </w:rPr>
-              <w:t>300</w:t>
-            </w:r>
-          </w:p>
-        </w:tc>
-        <w:tc>
-          <w:tcPr>
-            <w:tcW w:w="1984" w:type="dxa"/>
-            <w:tcBorders>
-              <w:bottom w:val="single" w:sz="12" w:space="0" w:color="auto"/>
-            </w:tcBorders>
-            <w:shd w:val="clear" w:color="auto" w:fill="auto"/>
-            <w:vAlign w:val="center"/>
-          </w:tcPr>
-          <w:p>
-            <w:pPr>
-              <w:spacing w:before="60" w:after="60"/>
-              <w:jc w:val="left"/>
-              <w:rPr>
-                <w:sz w:val="20"/>
-              </w:rPr>
-            </w:pPr>
-            <w:r>
-              <w:rPr>
-                <w:sz w:val="20"/>
-              </w:rPr>
-              <w:t>38</w:t>
-            </w:r>
-          </w:p>
-        </w:tc>
-      </w:tr>
-      <w:tr>
-        <w:trPr>
-          <w:cantSplit/>
-          <w:jc w:val="center"/>
-        </w:trPr>
-        <w:tc>
-          <w:tcPr>
-            <w:tcW w:w="9696" w:type="dxa"/>
-            <w:gridSpan w:val="5"/>
-            <w:tcBorders>
-              <w:top w:val="single" w:sz="12" w:space="0" w:color="auto"/>
-              <w:bottom w:val="single" w:sz="12" w:space="0" w:color="auto"/>
-            </w:tcBorders>
-            <w:shd w:val="clear" w:color="auto" w:fill="auto"/>
-          </w:tcPr>
-          <w:p>
-            <w:pPr>
-              <w:spacing w:before="60" w:after="60"/>
-              <w:jc w:val="left"/>
-              <w:rPr>
-                <w:rFonts w:eastAsia="Times New Roman"/>
-                <w:sz w:val="18"/>
-                <w:szCs w:val="18"/>
-                <w:lang w:eastAsia="ko-KR"/>
-              </w:rPr>
-            </w:pPr>
-            <w:r>
-              <w:rPr>
-                <w:rFonts w:eastAsia="맑은 고딕" w:cs="맑은 고딕"/>
-                <w:sz w:val="18"/>
-                <w:szCs w:val="18"/>
-                <w:lang w:eastAsia="ko-KR"/>
-              </w:rPr>
-              <w:t>비고</w:t>
-            </w:r>
-            <w:r>
-              <w:rPr>
-                <w:rFonts w:eastAsia="Times New Roman"/>
-                <w:sz w:val="18"/>
-                <w:szCs w:val="18"/>
-                <w:lang w:eastAsia="ko-KR"/>
-              </w:rPr>
-              <w:t>   </w:t>
-            </w:r>
-            <w:r>
-              <w:rPr>
-                <w:rFonts w:eastAsia="맑은 고딕" w:cs="맑은 고딕"/>
-                <w:sz w:val="18"/>
-                <w:szCs w:val="18"/>
-                <w:lang w:eastAsia="ko-KR"/>
-              </w:rPr>
-              <w:t>비고</w:t>
-            </w:r>
-            <w:r>
-              <w:rPr>
-                <w:rFonts w:eastAsia="맑은 고딕" w:cs="맑은 고딕"/>
-                <w:sz w:val="18"/>
-                <w:szCs w:val="18"/>
-                <w:lang w:eastAsia="ko-KR"/>
-              </w:rPr>
-              <w:t xml:space="preserve"> </w:t>
-            </w:r>
-            <w:r>
-              <w:rPr>
-                <w:rFonts w:eastAsia="맑은 고딕" w:cs="맑은 고딕"/>
-                <w:sz w:val="18"/>
-                <w:szCs w:val="18"/>
-                <w:lang w:eastAsia="ko-KR"/>
-              </w:rPr>
-              <w:t>내용을</w:t>
-            </w:r>
-            <w:r>
-              <w:rPr>
-                <w:rFonts w:eastAsia="맑은 고딕" w:cs="맑은 고딕"/>
-                <w:sz w:val="18"/>
-                <w:szCs w:val="18"/>
-                <w:lang w:eastAsia="ko-KR"/>
-              </w:rPr>
-              <w:t xml:space="preserve"> </w:t>
-            </w:r>
-            <w:r>
-              <w:rPr>
-                <w:rFonts w:eastAsia="맑은 고딕" w:cs="맑은 고딕"/>
-                <w:sz w:val="18"/>
-                <w:szCs w:val="18"/>
-                <w:lang w:eastAsia="ko-KR"/>
-              </w:rPr>
-              <w:t>입력</w:t>
-            </w:r>
-            <w:r>
-              <w:rPr>
-                <w:rFonts w:eastAsia="Times New Roman"/>
-                <w:sz w:val="18"/>
-                <w:szCs w:val="18"/>
-                <w:lang w:eastAsia="ko-KR"/>
-              </w:rPr>
-              <w:t>.</w:t>
-            </w:r>
-          </w:p>
-          <w:p>
-            <w:pPr>
-              <w:spacing w:before="60" w:after="60"/>
-              <w:jc w:val="left"/>
-              <w:rPr>
-                <w:rFonts w:eastAsia="Times New Roman"/>
-                <w:sz w:val="18"/>
-                <w:szCs w:val="18"/>
-                <w:lang w:eastAsia="ko-KR"/>
-              </w:rPr>
-            </w:pPr>
-            <w:r>
-              <w:rPr>
-                <w:rFonts w:eastAsia="Times New Roman"/>
-                <w:sz w:val="18"/>
-                <w:szCs w:val="18"/>
-                <w:vertAlign w:val="superscript"/>
-                <w:lang w:eastAsia="ko-KR"/>
-              </w:rPr>
-              <w:t>a</w:t>
-            </w:r>
-            <w:r>
-              <w:rPr>
-                <w:rFonts w:eastAsia="Times New Roman"/>
-                <w:sz w:val="18"/>
-                <w:szCs w:val="18"/>
-                <w:lang w:eastAsia="ko-KR"/>
-              </w:rPr>
-              <w:t>   </w:t>
-            </w:r>
-            <w:r>
-              <w:rPr>
-                <w:rFonts w:eastAsia="맑은 고딕" w:cs="맑은 고딕"/>
-                <w:sz w:val="18"/>
-                <w:szCs w:val="18"/>
-                <w:lang w:eastAsia="ko-KR"/>
-              </w:rPr>
-              <w:t>표</w:t>
-            </w:r>
-            <w:r>
-              <w:rPr>
-                <w:rFonts w:eastAsia="맑은 고딕" w:cs="맑은 고딕"/>
-                <w:sz w:val="18"/>
-                <w:szCs w:val="18"/>
-                <w:lang w:eastAsia="ko-KR"/>
-              </w:rPr>
-              <w:t xml:space="preserve"> </w:t>
-            </w:r>
-            <w:r>
-              <w:rPr>
-                <w:rFonts w:eastAsia="맑은 고딕" w:cs="맑은 고딕"/>
-                <w:sz w:val="18"/>
-                <w:szCs w:val="18"/>
-                <w:lang w:eastAsia="ko-KR"/>
-              </w:rPr>
-              <w:t>각주</w:t>
-            </w:r>
-            <w:r>
-              <w:rPr>
-                <w:rFonts w:eastAsia="Times New Roman"/>
-                <w:sz w:val="18"/>
-                <w:szCs w:val="18"/>
-                <w:lang w:eastAsia="ko-KR"/>
-              </w:rPr>
-              <w:t>.</w:t>
-            </w:r>
-          </w:p>
-          <w:p>
-            <w:pPr>
-              <w:spacing w:before="60" w:after="60"/>
-              <w:jc w:val="left"/>
-              <w:rPr>
-                <w:rFonts w:eastAsia="Times New Roman"/>
-                <w:sz w:val="18"/>
-                <w:szCs w:val="18"/>
-              </w:rPr>
-            </w:pPr>
-            <w:r>
-              <w:rPr>
-                <w:rFonts w:eastAsia="Times New Roman"/>
-                <w:sz w:val="18"/>
-                <w:szCs w:val="18"/>
-                <w:vertAlign w:val="superscript"/>
-              </w:rPr>
-              <w:t>b</w:t>
-            </w:r>
-            <w:r>
-              <w:rPr>
-                <w:rFonts w:eastAsia="Times New Roman"/>
-                <w:sz w:val="18"/>
-                <w:szCs w:val="18"/>
-              </w:rPr>
-              <w:t>   </w:t>
-            </w:r>
-            <w:r>
-              <w:rPr>
-                <w:rFonts w:eastAsia="맑은 고딕" w:cs="맑은 고딕"/>
-                <w:sz w:val="18"/>
-                <w:szCs w:val="18"/>
-                <w:lang w:eastAsia="ko-KR"/>
-              </w:rPr>
-              <w:t>두번째</w:t>
-            </w:r>
-            <w:r>
-              <w:rPr>
-                <w:rFonts w:eastAsia="맑은 고딕" w:cs="맑은 고딕"/>
-                <w:sz w:val="18"/>
-                <w:szCs w:val="18"/>
-                <w:lang w:eastAsia="ko-KR"/>
-              </w:rPr>
-              <w:t xml:space="preserve"> </w:t>
-            </w:r>
-            <w:r>
-              <w:rPr>
-                <w:rFonts w:eastAsia="맑은 고딕" w:cs="맑은 고딕"/>
-                <w:sz w:val="18"/>
-                <w:szCs w:val="18"/>
-                <w:lang w:eastAsia="ko-KR"/>
-              </w:rPr>
-              <w:t>표</w:t>
-            </w:r>
-            <w:r>
-              <w:rPr>
-                <w:rFonts w:eastAsia="Times New Roman"/>
-                <w:sz w:val="18"/>
-                <w:szCs w:val="18"/>
-              </w:rPr>
-              <w:t xml:space="preserve"> </w:t>
-            </w:r>
-            <w:r>
-              <w:rPr>
-                <w:rFonts w:eastAsia="맑은 고딕" w:cs="맑은 고딕"/>
-                <w:sz w:val="18"/>
-                <w:szCs w:val="18"/>
-                <w:lang w:eastAsia="ko-KR"/>
-              </w:rPr>
-              <w:t>각주</w:t>
-            </w:r>
-            <w:r>
-              <w:rPr>
-                <w:rFonts w:eastAsia="Times New Roman"/>
-                <w:sz w:val="18"/>
-                <w:szCs w:val="18"/>
-              </w:rPr>
-              <w:t>.</w:t>
-            </w:r>
-          </w:p>
-        </w:tc>
-      </w:tr>
-      <w:tr>
-        <w:trPr>
-          <w:cantSplit/>
-          <w:jc w:val="center"/>
-        </w:trPr>
-        <w:tc>
-          <w:tcPr>
-            <w:tcW w:w="9696" w:type="dxa"/>
-            <w:gridSpan w:val="5"/>
-            <w:tcBorders>
-              <w:top w:val="single" w:sz="12" w:space="0" w:color="auto"/>
-            </w:tcBorders>
-            <w:shd w:val="clear" w:color="auto" w:fill="auto"/>
-          </w:tcPr>
-          <w:p>
-            <w:pPr>
-              <w:spacing w:before="60" w:after="60"/>
-              <w:jc w:val="left"/>
-              <w:rPr>
-                <w:rFonts w:eastAsia="맑은 고딕" w:cs="맑은 고딕"/>
-                <w:sz w:val="18"/>
-                <w:szCs w:val="18"/>
-                <w:lang w:eastAsia="ko-KR"/>
-              </w:rPr>
-            </w:pPr>
-          </w:p>
-        </w:tc>
-      </w:tr>
-    </w:tbl>
-    <w:p>
-      <w:pPr>
-        <w:jc w:val="left"/>
-      </w:pPr>
-    </w:p>
-    <w:p>
-      <w:pPr>
-        <w:jc w:val="left"/>
-      </w:pPr>
-    </w:p>
-    <w:p>
-      <w:pPr>
-        <w:pStyle w:val="Code"/>
-        <w:rPr>
-          <w:rFonts w:ascii="Cambria" w:hAnsi="Cambria"/>
-        </w:rPr>
-      </w:pPr>
-    </w:p>
-    <w:p>
-      <w:pPr>
-        <w:jc w:val="left"/>
-      </w:pPr>
     </w:p>
     <w:sectPr>
       <w:footerReference w:type="even" r:id="rId10"/>

</xml_diff>

<commit_message>
Changes to be committed: 테스트 midi 1 통과 	modified:   HarmonyMIDIToken/tokenizer.py 	modified:   "docs/Music Token Format \342\200\223 HarmonyMIDIToken Specification.docx" 	deleted:    "docs/Music Token Format \342\200\223 HarmonyMIDIToken Specification.pdf" 	new file:   test/midi_test.flp 	modified:   test/test.json 	modified:   test/test.mid 	modified:   test/test.py 	modified:   test/test_output.mid
</commit_message>
<xml_diff>
--- a/docs/Music Token Format – HarmonyMIDIToken Specification.docx
+++ b/docs/Music Token Format – HarmonyMIDIToken Specification.docx
@@ -3925,34 +3925,53 @@
     </w:p>
     <w:p>
       <w:pPr>
-        <w:pStyle w:val="TermNum"/>
-        <w:rPr>
-          <w:lang w:eastAsia="ko-KR"/>
-        </w:rPr>
-      </w:pPr>
-      <w:r>
-        <w:rPr>
-          <w:lang w:eastAsia="ko-KR"/>
-        </w:rPr>
-        <w:t>3.4</w:t>
+        <w:tabs>
+          <w:tab w:val="clear" w:pos="403"/>
+        </w:tabs>
+        <w:spacing w:after="0" w:line="240" w:lineRule="auto"/>
+        <w:jc w:val="left"/>
+        <w:rPr>
+          <w:lang w:eastAsia="ko-KR"/>
+        </w:rPr>
+      </w:pPr>
+      <w:r>
+        <w:rPr>
+          <w:lang w:eastAsia="ko-KR"/>
+        </w:rPr>
+        <w:br w:type="page"/>
       </w:r>
     </w:p>
     <w:p>
       <w:pPr>
-        <w:pStyle w:val="Terms"/>
-        <w:rPr>
-          <w:lang w:eastAsia="ko-KR"/>
-        </w:rPr>
-      </w:pPr>
-      <w:r>
-        <w:rPr>
-          <w:lang w:eastAsia="ko-KR"/>
-        </w:rPr>
-        <w:t>SoundMad</w:t>
+        <w:pStyle w:val="TermNum"/>
+        <w:rPr>
+          <w:lang w:eastAsia="ko-KR"/>
+        </w:rPr>
+      </w:pPr>
+      <w:r>
+        <w:rPr>
+          <w:lang w:eastAsia="ko-KR"/>
+        </w:rPr>
+        <w:lastRenderedPageBreak/>
+        <w:t>3.4</w:t>
       </w:r>
     </w:p>
     <w:p>
       <w:pPr>
+        <w:pStyle w:val="Terms"/>
+        <w:rPr>
+          <w:lang w:eastAsia="ko-KR"/>
+        </w:rPr>
+      </w:pPr>
+      <w:r>
+        <w:rPr>
+          <w:lang w:eastAsia="ko-KR"/>
+        </w:rPr>
+        <w:t>SoundMad</w:t>
+      </w:r>
+    </w:p>
+    <w:p>
+      <w:pPr>
         <w:pStyle w:val="Definition"/>
         <w:jc w:val="left"/>
         <w:rPr>
@@ -3978,7 +3997,6 @@
         <w:rPr>
           <w:lang w:eastAsia="ko-KR"/>
         </w:rPr>
-        <w:lastRenderedPageBreak/>
         <w:t>사람의</w:t>
       </w:r>
       <w:r>
@@ -4374,15 +4392,221 @@
       </w:r>
       <w:r>
         <w:rPr>
-          <w:lang w:eastAsia="ko-KR"/>
-        </w:rPr>
-        <w:t>하며</w:t>
-      </w:r>
-      <w:r>
-        <w:rPr>
-          <w:lang w:eastAsia="ko-KR"/>
-        </w:rPr>
-        <w:t xml:space="preserve">, </w:t>
+          <w:rFonts w:hint="eastAsia"/>
+          <w:lang w:eastAsia="ko-KR"/>
+        </w:rPr>
+        <w:t>한다</w:t>
+      </w:r>
+      <w:r>
+        <w:rPr>
+          <w:rFonts w:hint="eastAsia"/>
+          <w:lang w:eastAsia="ko-KR"/>
+        </w:rPr>
+        <w:t>.</w:t>
+      </w:r>
+    </w:p>
+    <w:p>
+      <w:pPr>
+        <w:jc w:val="left"/>
+        <w:rPr>
+          <w:rFonts w:hint="eastAsia"/>
+          <w:lang w:eastAsia="ko-KR"/>
+        </w:rPr>
+      </w:pPr>
+      <w:r>
+        <w:rPr>
+          <w:rFonts w:hint="eastAsia"/>
+          <w:lang w:eastAsia="ko-KR"/>
+        </w:rPr>
+        <w:t>16</w:t>
+      </w:r>
+      <w:r>
+        <w:rPr>
+          <w:rFonts w:hint="eastAsia"/>
+          <w:lang w:eastAsia="ko-KR"/>
+        </w:rPr>
+        <w:t>분</w:t>
+      </w:r>
+      <w:r>
+        <w:rPr>
+          <w:rFonts w:hint="eastAsia"/>
+          <w:lang w:eastAsia="ko-KR"/>
+        </w:rPr>
+        <w:t xml:space="preserve"> </w:t>
+      </w:r>
+      <w:r>
+        <w:rPr>
+          <w:rFonts w:hint="eastAsia"/>
+          <w:lang w:eastAsia="ko-KR"/>
+        </w:rPr>
+        <w:t>음표</w:t>
+      </w:r>
+      <w:r>
+        <w:rPr>
+          <w:rFonts w:hint="eastAsia"/>
+          <w:lang w:eastAsia="ko-KR"/>
+        </w:rPr>
+        <w:t xml:space="preserve"> </w:t>
+      </w:r>
+      <w:r>
+        <w:rPr>
+          <w:rFonts w:hint="eastAsia"/>
+          <w:lang w:eastAsia="ko-KR"/>
+        </w:rPr>
+        <w:t>이하의</w:t>
+      </w:r>
+      <w:r>
+        <w:rPr>
+          <w:rFonts w:hint="eastAsia"/>
+          <w:lang w:eastAsia="ko-KR"/>
+        </w:rPr>
+        <w:t xml:space="preserve"> </w:t>
+      </w:r>
+      <w:r>
+        <w:rPr>
+          <w:rFonts w:hint="eastAsia"/>
+          <w:lang w:eastAsia="ko-KR"/>
+        </w:rPr>
+        <w:t>길이를</w:t>
+      </w:r>
+      <w:r>
+        <w:rPr>
+          <w:rFonts w:hint="eastAsia"/>
+          <w:lang w:eastAsia="ko-KR"/>
+        </w:rPr>
+        <w:t xml:space="preserve"> </w:t>
+      </w:r>
+      <w:r>
+        <w:rPr>
+          <w:rFonts w:hint="eastAsia"/>
+          <w:lang w:eastAsia="ko-KR"/>
+        </w:rPr>
+        <w:t>가진</w:t>
+      </w:r>
+      <w:r>
+        <w:rPr>
+          <w:lang w:eastAsia="ko-KR"/>
+        </w:rPr>
+        <w:t xml:space="preserve"> </w:t>
+      </w:r>
+      <w:r>
+        <w:rPr>
+          <w:lang w:eastAsia="ko-KR"/>
+        </w:rPr>
+        <w:t>노트를</w:t>
+      </w:r>
+      <w:r>
+        <w:rPr>
+          <w:rFonts w:hint="eastAsia"/>
+          <w:lang w:eastAsia="ko-KR"/>
+        </w:rPr>
+        <w:t xml:space="preserve"> </w:t>
+      </w:r>
+      <w:r>
+        <w:rPr>
+          <w:rFonts w:hint="eastAsia"/>
+          <w:lang w:eastAsia="ko-KR"/>
+        </w:rPr>
+        <w:t>사용하면</w:t>
+      </w:r>
+      <w:r>
+        <w:rPr>
+          <w:rFonts w:hint="eastAsia"/>
+          <w:lang w:eastAsia="ko-KR"/>
+        </w:rPr>
+        <w:t xml:space="preserve"> </w:t>
+      </w:r>
+      <w:r>
+        <w:rPr>
+          <w:rFonts w:hint="eastAsia"/>
+          <w:lang w:eastAsia="ko-KR"/>
+        </w:rPr>
+        <w:t>안</w:t>
+      </w:r>
+      <w:r>
+        <w:rPr>
+          <w:rFonts w:hint="eastAsia"/>
+          <w:lang w:eastAsia="ko-KR"/>
+        </w:rPr>
+        <w:t xml:space="preserve"> </w:t>
+      </w:r>
+      <w:r>
+        <w:rPr>
+          <w:rFonts w:hint="eastAsia"/>
+          <w:lang w:eastAsia="ko-KR"/>
+        </w:rPr>
+        <w:t>된다</w:t>
+      </w:r>
+      <w:r>
+        <w:rPr>
+          <w:rFonts w:hint="eastAsia"/>
+          <w:lang w:eastAsia="ko-KR"/>
+        </w:rPr>
+        <w:t>. (music21</w:t>
+      </w:r>
+      <w:r>
+        <w:rPr>
+          <w:rFonts w:hint="eastAsia"/>
+          <w:lang w:eastAsia="ko-KR"/>
+        </w:rPr>
+        <w:t>가</w:t>
+      </w:r>
+      <w:r>
+        <w:rPr>
+          <w:rFonts w:hint="eastAsia"/>
+          <w:lang w:eastAsia="ko-KR"/>
+        </w:rPr>
+        <w:t xml:space="preserve"> </w:t>
+      </w:r>
+      <w:r>
+        <w:rPr>
+          <w:rFonts w:hint="eastAsia"/>
+          <w:lang w:eastAsia="ko-KR"/>
+        </w:rPr>
+        <w:t>인식하지</w:t>
+      </w:r>
+      <w:r>
+        <w:rPr>
+          <w:rFonts w:hint="eastAsia"/>
+          <w:lang w:eastAsia="ko-KR"/>
+        </w:rPr>
+        <w:t xml:space="preserve"> </w:t>
+      </w:r>
+      <w:r>
+        <w:rPr>
+          <w:rFonts w:hint="eastAsia"/>
+          <w:lang w:eastAsia="ko-KR"/>
+        </w:rPr>
+        <w:t>못함</w:t>
+      </w:r>
+      <w:r>
+        <w:rPr>
+          <w:rFonts w:hint="eastAsia"/>
+          <w:lang w:eastAsia="ko-KR"/>
+        </w:rPr>
+        <w:t>)</w:t>
+      </w:r>
+    </w:p>
+    <w:p>
+      <w:pPr>
+        <w:jc w:val="left"/>
+        <w:rPr>
+          <w:lang w:eastAsia="ko-KR"/>
+        </w:rPr>
+      </w:pPr>
+      <w:r>
+        <w:rPr>
+          <w:rFonts w:hint="eastAsia"/>
+          <w:lang w:eastAsia="ko-KR"/>
+        </w:rPr>
+        <w:t>또한</w:t>
+      </w:r>
+      <w:r>
+        <w:rPr>
+          <w:rFonts w:hint="eastAsia"/>
+          <w:lang w:eastAsia="ko-KR"/>
+        </w:rPr>
+        <w:t xml:space="preserve"> </w:t>
       </w:r>
       <w:r>
         <w:rPr>
@@ -5959,6 +6183,7 @@
         <w:rPr>
           <w:rFonts w:eastAsia="맑은 고딕" w:cs="맑은 고딕"/>
         </w:rPr>
+        <w:lastRenderedPageBreak/>
         <w:t>파일의</w:t>
       </w:r>
       <w:r>
@@ -6059,6 +6284,13 @@
       </w:r>
       <w:r>
         <w:rPr>
+          <w:rFonts w:hint="eastAsia"/>
+          <w:lang w:eastAsia="ko-KR"/>
+        </w:rPr>
+        <w:t xml:space="preserve"> Score</w:t>
+      </w:r>
+      <w:r>
+        <w:rPr>
           <w:lang w:eastAsia="ko-KR"/>
         </w:rPr>
         <w:t xml:space="preserve"> </w:t>
@@ -6116,14 +6348,14 @@
       <w:pPr>
         <w:jc w:val="left"/>
         <w:rPr>
-          <w:lang w:eastAsia="ko-KR"/>
-        </w:rPr>
-      </w:pPr>
-      <w:r>
-        <w:rPr>
-          <w:lang w:eastAsia="ko-KR"/>
-        </w:rPr>
-        <w:lastRenderedPageBreak/>
+          <w:rFonts w:hint="eastAsia"/>
+          <w:lang w:eastAsia="ko-KR"/>
+        </w:rPr>
+      </w:pPr>
+      <w:r>
+        <w:rPr>
+          <w:lang w:eastAsia="ko-KR"/>
+        </w:rPr>
         <w:t>또한</w:t>
       </w:r>
       <w:r>
@@ -6146,192 +6378,147 @@
       </w:r>
       <w:r>
         <w:rPr>
-          <w:lang w:eastAsia="ko-KR"/>
-        </w:rPr>
-        <w:t>기본</w:t>
-      </w:r>
-      <w:r>
-        <w:rPr>
-          <w:lang w:eastAsia="ko-KR"/>
-        </w:rPr>
-        <w:t xml:space="preserve"> Python </w:t>
-      </w:r>
-      <w:r>
-        <w:rPr>
-          <w:lang w:eastAsia="ko-KR"/>
-        </w:rPr>
-        <w:t>파일</w:t>
-      </w:r>
-      <w:r>
-        <w:rPr>
-          <w:lang w:eastAsia="ko-KR"/>
-        </w:rPr>
-        <w:t xml:space="preserve"> </w:t>
-      </w:r>
-      <w:r>
-        <w:rPr>
+          <w:rFonts w:hint="eastAsia"/>
+          <w:lang w:eastAsia="ko-KR"/>
+        </w:rPr>
+        <w:t xml:space="preserve">String </w:t>
+      </w:r>
+      <w:r>
+        <w:rPr>
+          <w:rFonts w:hint="eastAsia"/>
           <w:lang w:eastAsia="ko-KR"/>
         </w:rPr>
         <w:t>타입을</w:t>
       </w:r>
       <w:r>
         <w:rPr>
-          <w:lang w:eastAsia="ko-KR"/>
-        </w:rPr>
-        <w:t xml:space="preserve"> </w:t>
-      </w:r>
-      <w:r>
-        <w:rPr>
-          <w:lang w:eastAsia="ko-KR"/>
-        </w:rPr>
-        <w:t>받게</w:t>
-      </w:r>
-      <w:r>
-        <w:rPr>
-          <w:lang w:eastAsia="ko-KR"/>
-        </w:rPr>
-        <w:t xml:space="preserve"> </w:t>
-      </w:r>
-      <w:r>
-        <w:rPr>
-          <w:lang w:eastAsia="ko-KR"/>
-        </w:rPr>
-        <w:t>되면</w:t>
-      </w:r>
-      <w:r>
-        <w:rPr>
-          <w:lang w:eastAsia="ko-KR"/>
-        </w:rPr>
-        <w:t xml:space="preserve"> </w:t>
-      </w:r>
-      <w:r>
-        <w:rPr>
-          <w:lang w:eastAsia="ko-KR"/>
-        </w:rPr>
-        <w:t>자동으로</w:t>
-      </w:r>
-      <w:r>
-        <w:rPr>
-          <w:lang w:eastAsia="ko-KR"/>
-        </w:rPr>
-        <w:t xml:space="preserve"> Music21</w:t>
-      </w:r>
-      <w:r>
-        <w:rPr>
-          <w:lang w:eastAsia="ko-KR"/>
-        </w:rPr>
-        <w:t>의</w:t>
-      </w:r>
-      <w:r>
-        <w:rPr>
-          <w:lang w:eastAsia="ko-KR"/>
-        </w:rPr>
-        <w:t xml:space="preserve"> </w:t>
-      </w:r>
-      <w:r>
-        <w:rPr>
-          <w:lang w:eastAsia="ko-KR"/>
-        </w:rPr>
-        <w:t>타입으로</w:t>
-      </w:r>
-      <w:r>
-        <w:rPr>
-          <w:lang w:eastAsia="ko-KR"/>
-        </w:rPr>
-        <w:t xml:space="preserve"> </w:t>
-      </w:r>
-      <w:r>
-        <w:rPr>
-          <w:lang w:eastAsia="ko-KR"/>
-        </w:rPr>
-        <w:t>변경</w:t>
-      </w:r>
-      <w:r>
-        <w:rPr>
-          <w:lang w:eastAsia="ko-KR"/>
-        </w:rPr>
-        <w:t xml:space="preserve"> </w:t>
-      </w:r>
-      <w:r>
-        <w:rPr>
-          <w:lang w:eastAsia="ko-KR"/>
-        </w:rPr>
-        <w:t>가능하니</w:t>
-      </w:r>
-      <w:r>
-        <w:rPr>
-          <w:lang w:eastAsia="ko-KR"/>
-        </w:rPr>
-        <w:t xml:space="preserve"> Python </w:t>
-      </w:r>
-      <w:r>
-        <w:rPr>
-          <w:lang w:eastAsia="ko-KR"/>
-        </w:rPr>
-        <w:t>기본</w:t>
-      </w:r>
-      <w:r>
-        <w:rPr>
-          <w:lang w:eastAsia="ko-KR"/>
-        </w:rPr>
-        <w:t xml:space="preserve"> </w:t>
-      </w:r>
-      <w:r>
-        <w:rPr>
+          <w:rFonts w:hint="eastAsia"/>
+          <w:lang w:eastAsia="ko-KR"/>
+        </w:rPr>
+        <w:t xml:space="preserve"> </w:t>
+      </w:r>
+      <w:r>
+        <w:rPr>
+          <w:rFonts w:hint="eastAsia"/>
+          <w:lang w:eastAsia="ko-KR"/>
+        </w:rPr>
+        <w:t>받으면</w:t>
+      </w:r>
+      <w:r>
+        <w:rPr>
+          <w:rFonts w:hint="eastAsia"/>
+          <w:lang w:eastAsia="ko-KR"/>
+        </w:rPr>
+        <w:t xml:space="preserve"> Score</w:t>
+      </w:r>
+      <w:r>
+        <w:rPr>
+          <w:rFonts w:hint="eastAsia"/>
+          <w:lang w:eastAsia="ko-KR"/>
+        </w:rPr>
+        <w:t>로</w:t>
+      </w:r>
+      <w:r>
+        <w:rPr>
+          <w:rFonts w:hint="eastAsia"/>
+          <w:lang w:eastAsia="ko-KR"/>
+        </w:rPr>
+        <w:t xml:space="preserve"> </w:t>
+      </w:r>
+      <w:r>
+        <w:rPr>
+          <w:rFonts w:hint="eastAsia"/>
+          <w:lang w:eastAsia="ko-KR"/>
+        </w:rPr>
+        <w:t>변환이</w:t>
+      </w:r>
+      <w:r>
+        <w:rPr>
+          <w:rFonts w:hint="eastAsia"/>
+          <w:lang w:eastAsia="ko-KR"/>
+        </w:rPr>
+        <w:t xml:space="preserve"> </w:t>
+      </w:r>
+      <w:r>
+        <w:rPr>
+          <w:rFonts w:hint="eastAsia"/>
+          <w:lang w:eastAsia="ko-KR"/>
+        </w:rPr>
+        <w:t>가능하므로</w:t>
+      </w:r>
+      <w:r>
+        <w:rPr>
+          <w:rFonts w:hint="eastAsia"/>
+          <w:lang w:eastAsia="ko-KR"/>
+        </w:rPr>
+        <w:t xml:space="preserve"> String </w:t>
+      </w:r>
+      <w:r>
+        <w:rPr>
+          <w:rFonts w:hint="eastAsia"/>
           <w:lang w:eastAsia="ko-KR"/>
         </w:rPr>
         <w:t>타입도</w:t>
       </w:r>
       <w:r>
         <w:rPr>
-          <w:lang w:eastAsia="ko-KR"/>
-        </w:rPr>
-        <w:t xml:space="preserve"> </w:t>
-      </w:r>
-      <w:r>
-        <w:rPr>
-          <w:lang w:eastAsia="ko-KR"/>
-        </w:rPr>
-        <w:t>지원한다고</w:t>
-      </w:r>
-      <w:r>
-        <w:rPr>
-          <w:lang w:eastAsia="ko-KR"/>
-        </w:rPr>
-        <w:t xml:space="preserve"> </w:t>
-      </w:r>
-      <w:r>
-        <w:rPr>
+          <w:rFonts w:hint="eastAsia"/>
+          <w:lang w:eastAsia="ko-KR"/>
+        </w:rPr>
+        <w:t xml:space="preserve"> </w:t>
+      </w:r>
+      <w:r>
+        <w:rPr>
+          <w:rFonts w:hint="eastAsia"/>
+          <w:lang w:eastAsia="ko-KR"/>
+        </w:rPr>
+        <w:t>가능하다고</w:t>
+      </w:r>
+      <w:r>
+        <w:rPr>
+          <w:rFonts w:hint="eastAsia"/>
+          <w:lang w:eastAsia="ko-KR"/>
+        </w:rPr>
+        <w:t xml:space="preserve"> </w:t>
+      </w:r>
+      <w:r>
+        <w:rPr>
+          <w:rFonts w:hint="eastAsia"/>
           <w:lang w:eastAsia="ko-KR"/>
         </w:rPr>
         <w:t>볼</w:t>
       </w:r>
       <w:r>
         <w:rPr>
-          <w:lang w:eastAsia="ko-KR"/>
-        </w:rPr>
-        <w:t xml:space="preserve"> </w:t>
-      </w:r>
-      <w:r>
-        <w:rPr>
+          <w:rFonts w:hint="eastAsia"/>
+          <w:lang w:eastAsia="ko-KR"/>
+        </w:rPr>
+        <w:t xml:space="preserve"> </w:t>
+      </w:r>
+      <w:r>
+        <w:rPr>
+          <w:rFonts w:hint="eastAsia"/>
           <w:lang w:eastAsia="ko-KR"/>
         </w:rPr>
         <w:t>수</w:t>
       </w:r>
       <w:r>
         <w:rPr>
-          <w:lang w:eastAsia="ko-KR"/>
-        </w:rPr>
-        <w:t xml:space="preserve"> </w:t>
-      </w:r>
-      <w:r>
-        <w:rPr>
+          <w:rFonts w:hint="eastAsia"/>
+          <w:lang w:eastAsia="ko-KR"/>
+        </w:rPr>
+        <w:t xml:space="preserve"> </w:t>
+      </w:r>
+      <w:r>
+        <w:rPr>
+          <w:rFonts w:hint="eastAsia"/>
           <w:lang w:eastAsia="ko-KR"/>
         </w:rPr>
         <w:t>있다</w:t>
       </w:r>
       <w:r>
         <w:rPr>
+          <w:rFonts w:hint="eastAsia"/>
           <w:lang w:eastAsia="ko-KR"/>
         </w:rPr>
         <w:t>.</w:t>
@@ -7012,7 +7199,14 @@
         <w:rPr>
           <w:lang w:eastAsia="ko-KR"/>
         </w:rPr>
-        <w:t xml:space="preserve"> 3</w:t>
+        <w:t xml:space="preserve"> </w:t>
+      </w:r>
+      <w:r>
+        <w:rPr>
+          <w:rFonts w:hint="eastAsia"/>
+          <w:lang w:eastAsia="ko-KR"/>
+        </w:rPr>
+        <w:t>4</w:t>
       </w:r>
       <w:r>
         <w:rPr>
@@ -7024,7 +7218,20 @@
         <w:rPr>
           <w:lang w:eastAsia="ko-KR"/>
         </w:rPr>
-        <w:t xml:space="preserve"> Key(BPM, Melody, Chord)</w:t>
+        <w:t xml:space="preserve"> Key(BPM, Melody, Chord</w:t>
+      </w:r>
+      <w:r>
+        <w:rPr>
+          <w:rFonts w:hint="eastAsia"/>
+          <w:lang w:eastAsia="ko-KR"/>
+        </w:rPr>
+        <w:t>, Bass</w:t>
+      </w:r>
+      <w:r>
+        <w:rPr>
+          <w:lang w:eastAsia="ko-KR"/>
+        </w:rPr>
+        <w:t>)</w:t>
       </w:r>
       <w:r>
         <w:rPr>
@@ -7467,198 +7674,33 @@
     </w:p>
     <w:p>
       <w:pPr>
-        <w:pStyle w:val="4"/>
-      </w:pPr>
-      <w:r>
-        <w:rPr>
-          <w:rFonts w:eastAsiaTheme="minorEastAsia"/>
-          <w:lang w:eastAsia="ko-KR"/>
-        </w:rPr>
-        <w:t>Melody Key</w:t>
+        <w:tabs>
+          <w:tab w:val="clear" w:pos="403"/>
+        </w:tabs>
+        <w:spacing w:after="0" w:line="240" w:lineRule="auto"/>
+        <w:jc w:val="left"/>
+        <w:rPr>
+          <w:lang w:eastAsia="ko-KR"/>
+        </w:rPr>
+      </w:pPr>
+      <w:r>
+        <w:rPr>
+          <w:lang w:eastAsia="ko-KR"/>
+        </w:rPr>
+        <w:br w:type="page"/>
       </w:r>
     </w:p>
     <w:p>
       <w:pPr>
-        <w:rPr>
-          <w:lang w:eastAsia="ko-KR"/>
-        </w:rPr>
-      </w:pPr>
-      <w:r>
-        <w:rPr>
-          <w:lang w:eastAsia="ko-KR"/>
-        </w:rPr>
-        <w:t xml:space="preserve"> Melody</w:t>
-      </w:r>
-      <w:r>
-        <w:rPr>
-          <w:lang w:eastAsia="ko-KR"/>
-        </w:rPr>
-        <w:t>는</w:t>
-      </w:r>
-      <w:r>
-        <w:rPr>
-          <w:lang w:eastAsia="ko-KR"/>
-        </w:rPr>
-        <w:t xml:space="preserve"> </w:t>
-      </w:r>
-      <w:r>
-        <w:rPr>
-          <w:lang w:eastAsia="ko-KR"/>
-        </w:rPr>
-        <w:t>멜로디</w:t>
-      </w:r>
-      <w:r>
-        <w:rPr>
-          <w:lang w:eastAsia="ko-KR"/>
-        </w:rPr>
-        <w:t xml:space="preserve"> </w:t>
-      </w:r>
-      <w:r>
-        <w:rPr>
-          <w:lang w:eastAsia="ko-KR"/>
-        </w:rPr>
-        <w:t>라인을</w:t>
-      </w:r>
-      <w:r>
-        <w:rPr>
-          <w:lang w:eastAsia="ko-KR"/>
-        </w:rPr>
-        <w:t xml:space="preserve"> List </w:t>
-      </w:r>
-      <w:r>
-        <w:rPr>
-          <w:lang w:eastAsia="ko-KR"/>
-        </w:rPr>
-        <w:t>형태로</w:t>
-      </w:r>
-      <w:r>
-        <w:rPr>
-          <w:lang w:eastAsia="ko-KR"/>
-        </w:rPr>
-        <w:t xml:space="preserve"> </w:t>
-      </w:r>
-      <w:r>
-        <w:rPr>
-          <w:lang w:eastAsia="ko-KR"/>
-        </w:rPr>
-        <w:t>저장하며</w:t>
-      </w:r>
-      <w:r>
-        <w:rPr>
-          <w:lang w:eastAsia="ko-KR"/>
-        </w:rPr>
-        <w:t xml:space="preserve">, </w:t>
-      </w:r>
-      <w:r>
-        <w:rPr>
-          <w:lang w:eastAsia="ko-KR"/>
-        </w:rPr>
-        <w:t>각</w:t>
-      </w:r>
-      <w:r>
-        <w:rPr>
-          <w:lang w:eastAsia="ko-KR"/>
-        </w:rPr>
-        <w:t xml:space="preserve"> </w:t>
-      </w:r>
-      <w:r>
-        <w:rPr>
-          <w:lang w:eastAsia="ko-KR"/>
-        </w:rPr>
-        <w:t>항목은</w:t>
-      </w:r>
-      <w:r>
-        <w:rPr>
-          <w:lang w:eastAsia="ko-KR"/>
-        </w:rPr>
-        <w:t xml:space="preserve"> </w:t>
-      </w:r>
-      <w:r>
-        <w:rPr>
-          <w:lang w:eastAsia="ko-KR"/>
-        </w:rPr>
-        <w:t>개별</w:t>
-      </w:r>
-      <w:r>
-        <w:rPr>
-          <w:lang w:eastAsia="ko-KR"/>
-        </w:rPr>
-        <w:t xml:space="preserve"> </w:t>
-      </w:r>
-      <w:r>
-        <w:rPr>
-          <w:lang w:eastAsia="ko-KR"/>
-        </w:rPr>
-        <w:t>음에</w:t>
-      </w:r>
-      <w:r>
-        <w:rPr>
-          <w:lang w:eastAsia="ko-KR"/>
-        </w:rPr>
-        <w:t xml:space="preserve"> </w:t>
-      </w:r>
-      <w:r>
-        <w:rPr>
-          <w:lang w:eastAsia="ko-KR"/>
-        </w:rPr>
-        <w:t>대한</w:t>
-      </w:r>
-      <w:r>
-        <w:rPr>
-          <w:lang w:eastAsia="ko-KR"/>
-        </w:rPr>
-        <w:t xml:space="preserve"> </w:t>
-      </w:r>
-      <w:r>
-        <w:rPr>
-          <w:lang w:eastAsia="ko-KR"/>
-        </w:rPr>
-        <w:t>정보를</w:t>
-      </w:r>
-      <w:r>
-        <w:rPr>
-          <w:lang w:eastAsia="ko-KR"/>
-        </w:rPr>
-        <w:t xml:space="preserve"> </w:t>
-      </w:r>
-      <w:r>
-        <w:rPr>
-          <w:lang w:eastAsia="ko-KR"/>
-        </w:rPr>
-        <w:t>담은</w:t>
-      </w:r>
-      <w:r>
-        <w:rPr>
-          <w:lang w:eastAsia="ko-KR"/>
-        </w:rPr>
-        <w:t xml:space="preserve"> </w:t>
-      </w:r>
-      <w:proofErr w:type="spellStart"/>
-      <w:r>
-        <w:rPr>
-          <w:lang w:eastAsia="ko-KR"/>
-        </w:rPr>
-        <w:t>딕셔너리로</w:t>
-      </w:r>
-      <w:proofErr w:type="spellEnd"/>
-      <w:r>
-        <w:rPr>
-          <w:lang w:eastAsia="ko-KR"/>
-        </w:rPr>
-        <w:t xml:space="preserve"> </w:t>
-      </w:r>
-      <w:r>
-        <w:rPr>
-          <w:rFonts w:hint="eastAsia"/>
-          <w:lang w:eastAsia="ko-KR"/>
-        </w:rPr>
-        <w:t>구성된다</w:t>
-      </w:r>
-      <w:r>
-        <w:rPr>
-          <w:lang w:eastAsia="ko-KR"/>
-        </w:rPr>
-        <w:t>.</w:t>
+        <w:pStyle w:val="4"/>
+      </w:pPr>
+      <w:r>
+        <w:rPr>
+          <w:rFonts w:eastAsiaTheme="minorEastAsia"/>
+          <w:lang w:eastAsia="ko-KR"/>
+        </w:rPr>
+        <w:lastRenderedPageBreak/>
+        <w:t>Melody Key</w:t>
       </w:r>
     </w:p>
     <w:p>
@@ -7671,6 +7713,72 @@
         <w:rPr>
           <w:lang w:eastAsia="ko-KR"/>
         </w:rPr>
+        <w:t xml:space="preserve"> Melody</w:t>
+      </w:r>
+      <w:r>
+        <w:rPr>
+          <w:lang w:eastAsia="ko-KR"/>
+        </w:rPr>
+        <w:t>는</w:t>
+      </w:r>
+      <w:r>
+        <w:rPr>
+          <w:lang w:eastAsia="ko-KR"/>
+        </w:rPr>
+        <w:t xml:space="preserve"> </w:t>
+      </w:r>
+      <w:r>
+        <w:rPr>
+          <w:lang w:eastAsia="ko-KR"/>
+        </w:rPr>
+        <w:t>멜로디</w:t>
+      </w:r>
+      <w:r>
+        <w:rPr>
+          <w:lang w:eastAsia="ko-KR"/>
+        </w:rPr>
+        <w:t xml:space="preserve"> </w:t>
+      </w:r>
+      <w:r>
+        <w:rPr>
+          <w:lang w:eastAsia="ko-KR"/>
+        </w:rPr>
+        <w:t>라인을</w:t>
+      </w:r>
+      <w:r>
+        <w:rPr>
+          <w:lang w:eastAsia="ko-KR"/>
+        </w:rPr>
+        <w:t xml:space="preserve"> List </w:t>
+      </w:r>
+      <w:r>
+        <w:rPr>
+          <w:lang w:eastAsia="ko-KR"/>
+        </w:rPr>
+        <w:t>형태로</w:t>
+      </w:r>
+      <w:r>
+        <w:rPr>
+          <w:lang w:eastAsia="ko-KR"/>
+        </w:rPr>
+        <w:t xml:space="preserve"> </w:t>
+      </w:r>
+      <w:r>
+        <w:rPr>
+          <w:lang w:eastAsia="ko-KR"/>
+        </w:rPr>
+        <w:t>저장하며</w:t>
+      </w:r>
+      <w:r>
+        <w:rPr>
+          <w:lang w:eastAsia="ko-KR"/>
+        </w:rPr>
+        <w:t xml:space="preserve">, </w:t>
+      </w:r>
+      <w:r>
+        <w:rPr>
+          <w:lang w:eastAsia="ko-KR"/>
+        </w:rPr>
         <w:t>각</w:t>
       </w:r>
       <w:r>
@@ -7679,12 +7787,84 @@
         </w:rPr>
         <w:t xml:space="preserve"> </w:t>
       </w:r>
+      <w:r>
+        <w:rPr>
+          <w:lang w:eastAsia="ko-KR"/>
+        </w:rPr>
+        <w:t>항목은</w:t>
+      </w:r>
+      <w:r>
+        <w:rPr>
+          <w:lang w:eastAsia="ko-KR"/>
+        </w:rPr>
+        <w:t xml:space="preserve"> </w:t>
+      </w:r>
+      <w:r>
+        <w:rPr>
+          <w:lang w:eastAsia="ko-KR"/>
+        </w:rPr>
+        <w:t>개별</w:t>
+      </w:r>
+      <w:r>
+        <w:rPr>
+          <w:lang w:eastAsia="ko-KR"/>
+        </w:rPr>
+        <w:t xml:space="preserve"> </w:t>
+      </w:r>
+      <w:r>
+        <w:rPr>
+          <w:lang w:eastAsia="ko-KR"/>
+        </w:rPr>
+        <w:t>음에</w:t>
+      </w:r>
+      <w:r>
+        <w:rPr>
+          <w:lang w:eastAsia="ko-KR"/>
+        </w:rPr>
+        <w:t xml:space="preserve"> </w:t>
+      </w:r>
+      <w:r>
+        <w:rPr>
+          <w:lang w:eastAsia="ko-KR"/>
+        </w:rPr>
+        <w:t>대한</w:t>
+      </w:r>
+      <w:r>
+        <w:rPr>
+          <w:lang w:eastAsia="ko-KR"/>
+        </w:rPr>
+        <w:t xml:space="preserve"> </w:t>
+      </w:r>
+      <w:r>
+        <w:rPr>
+          <w:lang w:eastAsia="ko-KR"/>
+        </w:rPr>
+        <w:t>정보를</w:t>
+      </w:r>
+      <w:r>
+        <w:rPr>
+          <w:lang w:eastAsia="ko-KR"/>
+        </w:rPr>
+        <w:t xml:space="preserve"> </w:t>
+      </w:r>
+      <w:r>
+        <w:rPr>
+          <w:lang w:eastAsia="ko-KR"/>
+        </w:rPr>
+        <w:t>담은</w:t>
+      </w:r>
+      <w:r>
+        <w:rPr>
+          <w:lang w:eastAsia="ko-KR"/>
+        </w:rPr>
+        <w:t xml:space="preserve"> </w:t>
+      </w:r>
       <w:proofErr w:type="spellStart"/>
       <w:r>
         <w:rPr>
           <w:lang w:eastAsia="ko-KR"/>
         </w:rPr>
-        <w:t>딕셔너리는</w:t>
+        <w:t>딕셔너리로</w:t>
       </w:r>
       <w:proofErr w:type="spellEnd"/>
       <w:r>
@@ -7695,39 +7875,16 @@
       </w:r>
       <w:r>
         <w:rPr>
-          <w:lang w:eastAsia="ko-KR"/>
-        </w:rPr>
-        <w:t>다음의</w:t>
-      </w:r>
-      <w:r>
-        <w:rPr>
-          <w:lang w:eastAsia="ko-KR"/>
-        </w:rPr>
-        <w:t xml:space="preserve"> </w:t>
-      </w:r>
-      <w:r>
-        <w:rPr>
-          <w:lang w:eastAsia="ko-KR"/>
-        </w:rPr>
-        <w:t>속성을</w:t>
-      </w:r>
-      <w:r>
-        <w:rPr>
-          <w:lang w:eastAsia="ko-KR"/>
-        </w:rPr>
-        <w:t xml:space="preserve"> </w:t>
-      </w:r>
-      <w:r>
-        <w:rPr>
-          <w:lang w:eastAsia="ko-KR"/>
-        </w:rPr>
-        <w:t>가진다</w:t>
-      </w:r>
-      <w:r>
-        <w:rPr>
-          <w:lang w:eastAsia="ko-KR"/>
-        </w:rPr>
-        <w:t>:</w:t>
+          <w:rFonts w:hint="eastAsia"/>
+          <w:lang w:eastAsia="ko-KR"/>
+        </w:rPr>
+        <w:t>구성된다</w:t>
+      </w:r>
+      <w:r>
+        <w:rPr>
+          <w:lang w:eastAsia="ko-KR"/>
+        </w:rPr>
+        <w:t>.</w:t>
       </w:r>
     </w:p>
     <w:p>
@@ -7740,98 +7897,121 @@
         <w:rPr>
           <w:lang w:eastAsia="ko-KR"/>
         </w:rPr>
-        <w:t xml:space="preserve">note: </w:t>
-      </w:r>
-      <w:r>
-        <w:rPr>
-          <w:lang w:eastAsia="ko-KR"/>
-        </w:rPr>
-        <w:t>음</w:t>
-      </w:r>
-      <w:r>
-        <w:rPr>
-          <w:lang w:eastAsia="ko-KR"/>
-        </w:rPr>
-        <w:t xml:space="preserve"> </w:t>
-      </w:r>
-      <w:r>
-        <w:rPr>
-          <w:lang w:eastAsia="ko-KR"/>
-        </w:rPr>
-        <w:t>이름</w:t>
-      </w:r>
-      <w:r>
-        <w:rPr>
-          <w:lang w:eastAsia="ko-KR"/>
-        </w:rPr>
-        <w:t xml:space="preserve"> (</w:t>
-      </w:r>
-      <w:r>
-        <w:rPr>
-          <w:lang w:eastAsia="ko-KR"/>
-        </w:rPr>
-        <w:t>예</w:t>
-      </w:r>
-      <w:r>
-        <w:rPr>
-          <w:lang w:eastAsia="ko-KR"/>
-        </w:rPr>
-        <w:t xml:space="preserve">: "C4", "D#5", "A3" </w:t>
-      </w:r>
-      <w:r>
-        <w:rPr>
-          <w:lang w:eastAsia="ko-KR"/>
-        </w:rPr>
-        <w:t>등</w:t>
-      </w:r>
-      <w:r>
-        <w:rPr>
-          <w:lang w:eastAsia="ko-KR"/>
-        </w:rPr>
-        <w:t>)</w:t>
+        <w:t>각</w:t>
+      </w:r>
+      <w:r>
+        <w:rPr>
+          <w:lang w:eastAsia="ko-KR"/>
+        </w:rPr>
+        <w:t xml:space="preserve"> </w:t>
+      </w:r>
+      <w:proofErr w:type="spellStart"/>
+      <w:r>
+        <w:rPr>
+          <w:lang w:eastAsia="ko-KR"/>
+        </w:rPr>
+        <w:t>딕셔너리는</w:t>
+      </w:r>
+      <w:proofErr w:type="spellEnd"/>
+      <w:r>
+        <w:rPr>
+          <w:lang w:eastAsia="ko-KR"/>
+        </w:rPr>
+        <w:t xml:space="preserve"> </w:t>
+      </w:r>
+      <w:r>
+        <w:rPr>
+          <w:lang w:eastAsia="ko-KR"/>
+        </w:rPr>
+        <w:t>다음의</w:t>
+      </w:r>
+      <w:r>
+        <w:rPr>
+          <w:lang w:eastAsia="ko-KR"/>
+        </w:rPr>
+        <w:t xml:space="preserve"> </w:t>
+      </w:r>
+      <w:r>
+        <w:rPr>
+          <w:lang w:eastAsia="ko-KR"/>
+        </w:rPr>
+        <w:t>속성을</w:t>
+      </w:r>
+      <w:r>
+        <w:rPr>
+          <w:lang w:eastAsia="ko-KR"/>
+        </w:rPr>
+        <w:t xml:space="preserve"> </w:t>
+      </w:r>
+      <w:r>
+        <w:rPr>
+          <w:lang w:eastAsia="ko-KR"/>
+        </w:rPr>
+        <w:t>가진다</w:t>
+      </w:r>
+      <w:r>
+        <w:rPr>
+          <w:lang w:eastAsia="ko-KR"/>
+        </w:rPr>
+        <w:t>:</w:t>
       </w:r>
     </w:p>
     <w:p>
       <w:pPr>
-        <w:rPr>
-          <w:lang w:eastAsia="ko-KR"/>
-        </w:rPr>
-      </w:pPr>
-      <w:r>
-        <w:rPr>
-          <w:lang w:eastAsia="ko-KR"/>
-        </w:rPr>
-        <w:t xml:space="preserve">duration: </w:t>
-      </w:r>
-      <w:r>
-        <w:rPr>
-          <w:lang w:eastAsia="ko-KR"/>
-        </w:rPr>
-        <w:t>해당</w:t>
-      </w:r>
-      <w:r>
-        <w:rPr>
-          <w:lang w:eastAsia="ko-KR"/>
-        </w:rPr>
-        <w:t xml:space="preserve"> </w:t>
-      </w:r>
-      <w:r>
-        <w:rPr>
-          <w:lang w:eastAsia="ko-KR"/>
-        </w:rPr>
-        <w:t>음의</w:t>
-      </w:r>
-      <w:r>
-        <w:rPr>
-          <w:lang w:eastAsia="ko-KR"/>
-        </w:rPr>
-        <w:t xml:space="preserve"> </w:t>
-      </w:r>
-      <w:r>
-        <w:rPr>
-          <w:lang w:eastAsia="ko-KR"/>
-        </w:rPr>
-        <w:t>길이</w:t>
+        <w:pStyle w:val="af1"/>
+        <w:numPr>
+          <w:ilvl w:val="0"/>
+          <w:numId w:val="17"/>
+        </w:numPr>
+        <w:ind w:leftChars="0"/>
+        <w:rPr>
+          <w:lang w:eastAsia="ko-KR"/>
+        </w:rPr>
+      </w:pPr>
+      <w:r>
+        <w:rPr>
+          <w:lang w:eastAsia="ko-KR"/>
+        </w:rPr>
+        <w:t xml:space="preserve">note: </w:t>
+      </w:r>
+      <w:r>
+        <w:rPr>
+          <w:lang w:eastAsia="ko-KR"/>
+        </w:rPr>
+        <w:t>음</w:t>
+      </w:r>
+      <w:r>
+        <w:rPr>
+          <w:lang w:eastAsia="ko-KR"/>
+        </w:rPr>
+        <w:t xml:space="preserve"> </w:t>
+      </w:r>
+      <w:r>
+        <w:rPr>
+          <w:lang w:eastAsia="ko-KR"/>
+        </w:rPr>
+        <w:t>이름</w:t>
+      </w:r>
+      <w:r>
+        <w:rPr>
+          <w:rFonts w:hint="eastAsia"/>
+          <w:lang w:eastAsia="ko-KR"/>
+        </w:rPr>
+        <w:t xml:space="preserve">[String </w:t>
+      </w:r>
+      <w:r>
+        <w:rPr>
+          <w:rFonts w:hint="eastAsia"/>
+          <w:lang w:eastAsia="ko-KR"/>
+        </w:rPr>
+        <w:t>타입</w:t>
+      </w:r>
+      <w:r>
+        <w:rPr>
+          <w:rFonts w:hint="eastAsia"/>
+          <w:lang w:eastAsia="ko-KR"/>
+        </w:rPr>
+        <w:t>]</w:t>
       </w:r>
       <w:r>
         <w:rPr>
@@ -7849,7 +8029,7 @@
         <w:rPr>
           <w:lang w:eastAsia="ko-KR"/>
         </w:rPr>
-        <w:t xml:space="preserve">: "4th", "8th", "16th" </w:t>
+        <w:t xml:space="preserve">: "C4", "D#5", "A3" </w:t>
       </w:r>
       <w:r>
         <w:rPr>
@@ -7866,6 +8046,159 @@
     </w:p>
     <w:p>
       <w:pPr>
+        <w:pStyle w:val="af1"/>
+        <w:numPr>
+          <w:ilvl w:val="0"/>
+          <w:numId w:val="17"/>
+        </w:numPr>
+        <w:ind w:leftChars="0"/>
+        <w:rPr>
+          <w:lang w:eastAsia="ko-KR"/>
+        </w:rPr>
+      </w:pPr>
+      <w:r>
+        <w:rPr>
+          <w:lang w:eastAsia="ko-KR"/>
+        </w:rPr>
+        <w:t xml:space="preserve">duration: </w:t>
+      </w:r>
+      <w:r>
+        <w:rPr>
+          <w:lang w:eastAsia="ko-KR"/>
+        </w:rPr>
+        <w:t>해당</w:t>
+      </w:r>
+      <w:r>
+        <w:rPr>
+          <w:lang w:eastAsia="ko-KR"/>
+        </w:rPr>
+        <w:t xml:space="preserve"> </w:t>
+      </w:r>
+      <w:r>
+        <w:rPr>
+          <w:lang w:eastAsia="ko-KR"/>
+        </w:rPr>
+        <w:t>음의</w:t>
+      </w:r>
+      <w:r>
+        <w:rPr>
+          <w:lang w:eastAsia="ko-KR"/>
+        </w:rPr>
+        <w:t xml:space="preserve"> </w:t>
+      </w:r>
+      <w:r>
+        <w:rPr>
+          <w:lang w:eastAsia="ko-KR"/>
+        </w:rPr>
+        <w:t>길이</w:t>
+      </w:r>
+      <w:r>
+        <w:rPr>
+          <w:rFonts w:hint="eastAsia"/>
+          <w:lang w:eastAsia="ko-KR"/>
+        </w:rPr>
+        <w:t>[</w:t>
+      </w:r>
+      <w:r>
+        <w:rPr>
+          <w:rFonts w:hint="eastAsia"/>
+          <w:lang w:eastAsia="ko-KR"/>
+        </w:rPr>
+        <w:t>float</w:t>
+      </w:r>
+      <w:r>
+        <w:rPr>
+          <w:rFonts w:hint="eastAsia"/>
+          <w:lang w:eastAsia="ko-KR"/>
+        </w:rPr>
+        <w:t xml:space="preserve"> </w:t>
+      </w:r>
+      <w:r>
+        <w:rPr>
+          <w:rFonts w:hint="eastAsia"/>
+          <w:lang w:eastAsia="ko-KR"/>
+        </w:rPr>
+        <w:t>타입</w:t>
+      </w:r>
+      <w:r>
+        <w:rPr>
+          <w:rFonts w:hint="eastAsia"/>
+          <w:lang w:eastAsia="ko-KR"/>
+        </w:rPr>
+        <w:t>]</w:t>
+      </w:r>
+      <w:r>
+        <w:rPr>
+          <w:lang w:eastAsia="ko-KR"/>
+        </w:rPr>
+        <w:t xml:space="preserve"> (</w:t>
+      </w:r>
+      <w:r>
+        <w:rPr>
+          <w:lang w:eastAsia="ko-KR"/>
+        </w:rPr>
+        <w:t>예</w:t>
+      </w:r>
+      <w:r>
+        <w:rPr>
+          <w:lang w:eastAsia="ko-KR"/>
+        </w:rPr>
+        <w:t xml:space="preserve">: </w:t>
+      </w:r>
+      <w:r>
+        <w:rPr>
+          <w:rFonts w:hint="eastAsia"/>
+          <w:lang w:eastAsia="ko-KR"/>
+        </w:rPr>
+        <w:t>1.0</w:t>
+      </w:r>
+      <w:r>
+        <w:rPr>
+          <w:lang w:eastAsia="ko-KR"/>
+        </w:rPr>
+        <w:t xml:space="preserve">, </w:t>
+      </w:r>
+      <w:r>
+        <w:rPr>
+          <w:rFonts w:hint="eastAsia"/>
+          <w:lang w:eastAsia="ko-KR"/>
+        </w:rPr>
+        <w:t>0.5</w:t>
+      </w:r>
+      <w:r>
+        <w:rPr>
+          <w:lang w:eastAsia="ko-KR"/>
+        </w:rPr>
+        <w:t xml:space="preserve">, </w:t>
+      </w:r>
+      <w:r>
+        <w:rPr>
+          <w:rFonts w:hint="eastAsia"/>
+          <w:lang w:eastAsia="ko-KR"/>
+        </w:rPr>
+        <w:t>0.25</w:t>
+      </w:r>
+      <w:r>
+        <w:rPr>
+          <w:lang w:eastAsia="ko-KR"/>
+        </w:rPr>
+        <w:t xml:space="preserve"> </w:t>
+      </w:r>
+      <w:r>
+        <w:rPr>
+          <w:lang w:eastAsia="ko-KR"/>
+        </w:rPr>
+        <w:t>등</w:t>
+      </w:r>
+      <w:r>
+        <w:rPr>
+          <w:lang w:eastAsia="ko-KR"/>
+        </w:rPr>
+        <w:t>)</w:t>
+      </w:r>
+    </w:p>
+    <w:p>
+      <w:pPr>
         <w:rPr>
           <w:lang w:eastAsia="ko-KR"/>
         </w:rPr>
@@ -8018,500 +8351,187 @@
         </w:rPr>
         <w:t>.</w:t>
       </w:r>
+      <w:r>
+        <w:rPr>
+          <w:rFonts w:hint="eastAsia"/>
+          <w:lang w:eastAsia="ko-KR"/>
+        </w:rPr>
+        <w:t xml:space="preserve"> </w:t>
+      </w:r>
+      <w:r>
+        <w:rPr>
+          <w:rFonts w:hint="eastAsia"/>
+          <w:lang w:eastAsia="ko-KR"/>
+        </w:rPr>
+        <w:t xml:space="preserve"> (</w:t>
+      </w:r>
+      <w:r>
+        <w:rPr>
+          <w:rFonts w:hint="eastAsia"/>
+          <w:lang w:eastAsia="ko-KR"/>
+        </w:rPr>
+        <w:t>이</w:t>
+      </w:r>
+      <w:r>
+        <w:rPr>
+          <w:rFonts w:hint="eastAsia"/>
+          <w:lang w:eastAsia="ko-KR"/>
+        </w:rPr>
+        <w:t>에</w:t>
+      </w:r>
+      <w:r>
+        <w:rPr>
+          <w:rFonts w:hint="eastAsia"/>
+          <w:lang w:eastAsia="ko-KR"/>
+        </w:rPr>
+        <w:t xml:space="preserve"> </w:t>
+      </w:r>
+      <w:r>
+        <w:rPr>
+          <w:rFonts w:hint="eastAsia"/>
+          <w:lang w:eastAsia="ko-KR"/>
+        </w:rPr>
+        <w:t>대</w:t>
+      </w:r>
+      <w:r>
+        <w:rPr>
+          <w:rFonts w:hint="eastAsia"/>
+          <w:lang w:eastAsia="ko-KR"/>
+        </w:rPr>
+        <w:t>해</w:t>
+      </w:r>
+      <w:r>
+        <w:rPr>
+          <w:rFonts w:hint="eastAsia"/>
+          <w:lang w:eastAsia="ko-KR"/>
+        </w:rPr>
+        <w:t xml:space="preserve"> </w:t>
+      </w:r>
+      <w:r>
+        <w:rPr>
+          <w:rFonts w:hint="eastAsia"/>
+          <w:lang w:eastAsia="ko-KR"/>
+        </w:rPr>
+        <w:t>자</w:t>
+      </w:r>
+      <w:r>
+        <w:rPr>
+          <w:rFonts w:hint="eastAsia"/>
+          <w:lang w:eastAsia="ko-KR"/>
+        </w:rPr>
+        <w:t>세한</w:t>
+      </w:r>
+      <w:r>
+        <w:rPr>
+          <w:rFonts w:hint="eastAsia"/>
+          <w:lang w:eastAsia="ko-KR"/>
+        </w:rPr>
+        <w:t xml:space="preserve"> </w:t>
+      </w:r>
+      <w:r>
+        <w:rPr>
+          <w:rFonts w:hint="eastAsia"/>
+          <w:lang w:eastAsia="ko-KR"/>
+        </w:rPr>
+        <w:t>점</w:t>
+      </w:r>
+      <w:r>
+        <w:rPr>
+          <w:rFonts w:hint="eastAsia"/>
+          <w:lang w:eastAsia="ko-KR"/>
+        </w:rPr>
+        <w:t>은</w:t>
+      </w:r>
+      <w:r>
+        <w:rPr>
+          <w:rFonts w:hint="eastAsia"/>
+          <w:lang w:eastAsia="ko-KR"/>
+        </w:rPr>
+        <w:t xml:space="preserve"> </w:t>
+      </w:r>
+      <w:r>
+        <w:fldChar w:fldCharType="begin"/>
+      </w:r>
+      <w:r>
+        <w:rPr>
+          <w:lang w:eastAsia="ko-KR"/>
+        </w:rPr>
+        <w:instrText xml:space="preserve"> </w:instrText>
+      </w:r>
+      <w:r>
+        <w:rPr>
+          <w:rFonts w:hint="eastAsia"/>
+          <w:lang w:eastAsia="ko-KR"/>
+        </w:rPr>
+        <w:instrText>REF _Ref205034928 \r \h</w:instrText>
+      </w:r>
+      <w:r>
+        <w:rPr>
+          <w:lang w:eastAsia="ko-KR"/>
+        </w:rPr>
+        <w:instrText xml:space="preserve"> </w:instrText>
+      </w:r>
+      <w:r>
+        <w:fldChar w:fldCharType="separate"/>
+      </w:r>
+      <w:r>
+        <w:rPr>
+          <w:lang w:eastAsia="ko-KR"/>
+        </w:rPr>
+        <w:t>A.</w:t>
+      </w:r>
+      <w:r>
+        <w:rPr>
+          <w:lang w:eastAsia="ko-KR"/>
+        </w:rPr>
+        <w:t>1</w:t>
+      </w:r>
+      <w:r>
+        <w:fldChar w:fldCharType="end"/>
+      </w:r>
+      <w:r>
+        <w:rPr>
+          <w:rFonts w:hint="eastAsia"/>
+          <w:lang w:eastAsia="ko-KR"/>
+        </w:rPr>
+        <w:t>를</w:t>
+      </w:r>
+      <w:r>
+        <w:rPr>
+          <w:rFonts w:hint="eastAsia"/>
+          <w:lang w:eastAsia="ko-KR"/>
+        </w:rPr>
+        <w:t xml:space="preserve"> </w:t>
+      </w:r>
+      <w:r>
+        <w:rPr>
+          <w:rFonts w:hint="eastAsia"/>
+          <w:lang w:eastAsia="ko-KR"/>
+        </w:rPr>
+        <w:t>참고</w:t>
+      </w:r>
+      <w:r>
+        <w:rPr>
+          <w:rFonts w:hint="eastAsia"/>
+          <w:lang w:eastAsia="ko-KR"/>
+        </w:rPr>
+        <w:t>)</w:t>
+      </w:r>
     </w:p>
     <w:p>
       <w:pPr>
-        <w:rPr>
-          <w:lang w:eastAsia="ko-KR"/>
-        </w:rPr>
-      </w:pPr>
-      <w:r>
-        <w:rPr>
-          <w:lang w:eastAsia="ko-KR"/>
-        </w:rPr>
-        <w:lastRenderedPageBreak/>
-        <w:t>직전</w:t>
-      </w:r>
-      <w:r>
-        <w:rPr>
-          <w:lang w:eastAsia="ko-KR"/>
-        </w:rPr>
-        <w:t xml:space="preserve"> </w:t>
-      </w:r>
-      <w:r>
-        <w:rPr>
-          <w:lang w:eastAsia="ko-KR"/>
-        </w:rPr>
-        <w:t>음과</w:t>
-      </w:r>
-      <w:r>
-        <w:rPr>
-          <w:lang w:eastAsia="ko-KR"/>
-        </w:rPr>
-        <w:t xml:space="preserve"> </w:t>
-      </w:r>
-      <w:r>
-        <w:rPr>
-          <w:lang w:eastAsia="ko-KR"/>
-        </w:rPr>
-        <w:t>동일한</w:t>
-      </w:r>
-      <w:r>
-        <w:rPr>
-          <w:lang w:eastAsia="ko-KR"/>
-        </w:rPr>
-        <w:t xml:space="preserve"> </w:t>
-      </w:r>
-      <w:r>
-        <w:rPr>
-          <w:lang w:eastAsia="ko-KR"/>
-        </w:rPr>
-        <w:t>음이</w:t>
-      </w:r>
-      <w:r>
-        <w:rPr>
-          <w:lang w:eastAsia="ko-KR"/>
-        </w:rPr>
-        <w:t xml:space="preserve"> </w:t>
-      </w:r>
-      <w:r>
-        <w:rPr>
-          <w:lang w:eastAsia="ko-KR"/>
-        </w:rPr>
-        <w:t>반복될</w:t>
-      </w:r>
-      <w:r>
-        <w:rPr>
-          <w:lang w:eastAsia="ko-KR"/>
-        </w:rPr>
-        <w:t xml:space="preserve"> </w:t>
-      </w:r>
-      <w:r>
-        <w:rPr>
-          <w:lang w:eastAsia="ko-KR"/>
-        </w:rPr>
-        <w:t>경우</w:t>
-      </w:r>
-      <w:r>
-        <w:rPr>
-          <w:lang w:eastAsia="ko-KR"/>
-        </w:rPr>
-        <w:t xml:space="preserve">, </w:t>
-      </w:r>
-      <w:r>
-        <w:rPr>
-          <w:rStyle w:val="HTML"/>
-          <w:rFonts w:ascii="Cambria" w:eastAsiaTheme="majorEastAsia" w:hAnsi="Cambria"/>
-          <w:sz w:val="22"/>
-          <w:szCs w:val="22"/>
-          <w:lang w:eastAsia="ko-KR"/>
-        </w:rPr>
-        <w:t>note</w:t>
-      </w:r>
-      <w:r>
-        <w:rPr>
-          <w:lang w:eastAsia="ko-KR"/>
-        </w:rPr>
-        <w:t>에</w:t>
-      </w:r>
-      <w:r>
-        <w:rPr>
-          <w:lang w:eastAsia="ko-KR"/>
-        </w:rPr>
-        <w:t xml:space="preserve"> </w:t>
-      </w:r>
-      <w:r>
-        <w:rPr>
-          <w:rStyle w:val="HTML"/>
-          <w:rFonts w:ascii="Cambria" w:eastAsiaTheme="majorEastAsia" w:hAnsi="Cambria"/>
-          <w:sz w:val="22"/>
-          <w:szCs w:val="22"/>
-          <w:lang w:eastAsia="ko-KR"/>
-        </w:rPr>
-        <w:t>"-"</w:t>
-      </w:r>
-      <w:r>
-        <w:rPr>
-          <w:lang w:eastAsia="ko-KR"/>
-        </w:rPr>
-        <w:t>를</w:t>
-      </w:r>
-      <w:r>
-        <w:rPr>
-          <w:lang w:eastAsia="ko-KR"/>
-        </w:rPr>
-        <w:t xml:space="preserve"> </w:t>
-      </w:r>
-      <w:r>
-        <w:rPr>
-          <w:lang w:eastAsia="ko-KR"/>
-        </w:rPr>
-        <w:t>입력해</w:t>
-      </w:r>
-      <w:r>
-        <w:rPr>
-          <w:lang w:eastAsia="ko-KR"/>
-        </w:rPr>
-        <w:t xml:space="preserve"> </w:t>
-      </w:r>
-      <w:r>
-        <w:rPr>
-          <w:lang w:eastAsia="ko-KR"/>
-        </w:rPr>
-        <w:t>반복을</w:t>
-      </w:r>
-      <w:r>
-        <w:rPr>
-          <w:lang w:eastAsia="ko-KR"/>
-        </w:rPr>
-        <w:t xml:space="preserve"> </w:t>
-      </w:r>
-      <w:r>
-        <w:rPr>
-          <w:lang w:eastAsia="ko-KR"/>
-        </w:rPr>
-        <w:t>나타낼</w:t>
-      </w:r>
-      <w:r>
-        <w:rPr>
-          <w:lang w:eastAsia="ko-KR"/>
-        </w:rPr>
-        <w:t xml:space="preserve"> </w:t>
-      </w:r>
-      <w:r>
-        <w:rPr>
-          <w:lang w:eastAsia="ko-KR"/>
-        </w:rPr>
-        <w:t>수</w:t>
-      </w:r>
-      <w:r>
-        <w:rPr>
-          <w:lang w:eastAsia="ko-KR"/>
-        </w:rPr>
-        <w:t xml:space="preserve"> </w:t>
-      </w:r>
-      <w:r>
-        <w:rPr>
-          <w:lang w:eastAsia="ko-KR"/>
-        </w:rPr>
-        <w:t>있다</w:t>
-      </w:r>
-      <w:r>
-        <w:rPr>
-          <w:lang w:eastAsia="ko-KR"/>
-        </w:rPr>
-        <w:t xml:space="preserve">. </w:t>
-      </w:r>
-      <w:r>
-        <w:rPr>
-          <w:lang w:eastAsia="ko-KR"/>
-        </w:rPr>
-        <w:t>단</w:t>
-      </w:r>
-      <w:r>
-        <w:rPr>
-          <w:lang w:eastAsia="ko-KR"/>
-        </w:rPr>
-        <w:t xml:space="preserve">, </w:t>
-      </w:r>
-      <w:r>
-        <w:rPr>
-          <w:lang w:eastAsia="ko-KR"/>
-        </w:rPr>
-        <w:t>동일한</w:t>
-      </w:r>
-      <w:r>
-        <w:rPr>
-          <w:lang w:eastAsia="ko-KR"/>
-        </w:rPr>
-        <w:t xml:space="preserve"> </w:t>
-      </w:r>
-      <w:r>
-        <w:rPr>
-          <w:lang w:eastAsia="ko-KR"/>
-        </w:rPr>
-        <w:t>음이더라도</w:t>
-      </w:r>
-      <w:r>
-        <w:rPr>
-          <w:lang w:eastAsia="ko-KR"/>
-        </w:rPr>
-        <w:t xml:space="preserve"> </w:t>
-      </w:r>
-      <w:r>
-        <w:rPr>
-          <w:lang w:eastAsia="ko-KR"/>
-        </w:rPr>
-        <w:t>의미상</w:t>
-      </w:r>
-      <w:r>
-        <w:rPr>
-          <w:lang w:eastAsia="ko-KR"/>
-        </w:rPr>
-        <w:t xml:space="preserve"> </w:t>
-      </w:r>
-      <w:r>
-        <w:rPr>
-          <w:lang w:eastAsia="ko-KR"/>
-        </w:rPr>
-        <w:t>새로운</w:t>
-      </w:r>
-      <w:r>
-        <w:rPr>
-          <w:lang w:eastAsia="ko-KR"/>
-        </w:rPr>
-        <w:t xml:space="preserve"> </w:t>
-      </w:r>
-      <w:r>
-        <w:rPr>
-          <w:lang w:eastAsia="ko-KR"/>
-        </w:rPr>
-        <w:t>음이라면</w:t>
-      </w:r>
-      <w:r>
-        <w:rPr>
-          <w:lang w:eastAsia="ko-KR"/>
-        </w:rPr>
-        <w:t xml:space="preserve"> </w:t>
-      </w:r>
-      <w:r>
-        <w:rPr>
-          <w:lang w:eastAsia="ko-KR"/>
-        </w:rPr>
-        <w:t>반복</w:t>
-      </w:r>
-      <w:r>
-        <w:rPr>
-          <w:lang w:eastAsia="ko-KR"/>
-        </w:rPr>
-        <w:t xml:space="preserve"> </w:t>
-      </w:r>
-      <w:r>
-        <w:rPr>
-          <w:lang w:eastAsia="ko-KR"/>
-        </w:rPr>
-        <w:t>기호를</w:t>
-      </w:r>
-      <w:r>
-        <w:rPr>
-          <w:lang w:eastAsia="ko-KR"/>
-        </w:rPr>
-        <w:t xml:space="preserve"> </w:t>
-      </w:r>
-      <w:r>
-        <w:rPr>
-          <w:lang w:eastAsia="ko-KR"/>
-        </w:rPr>
-        <w:t>사용하지</w:t>
-      </w:r>
-      <w:r>
-        <w:rPr>
-          <w:lang w:eastAsia="ko-KR"/>
-        </w:rPr>
-        <w:t xml:space="preserve"> </w:t>
-      </w:r>
-      <w:r>
-        <w:rPr>
-          <w:lang w:eastAsia="ko-KR"/>
-        </w:rPr>
-        <w:t>않고</w:t>
-      </w:r>
-      <w:r>
-        <w:rPr>
-          <w:lang w:eastAsia="ko-KR"/>
-        </w:rPr>
-        <w:t xml:space="preserve"> </w:t>
-      </w:r>
-      <w:r>
-        <w:rPr>
-          <w:lang w:eastAsia="ko-KR"/>
-        </w:rPr>
-        <w:t>다시</w:t>
-      </w:r>
-      <w:r>
-        <w:rPr>
-          <w:lang w:eastAsia="ko-KR"/>
-        </w:rPr>
-        <w:t xml:space="preserve"> </w:t>
-      </w:r>
-      <w:r>
-        <w:rPr>
-          <w:lang w:eastAsia="ko-KR"/>
-        </w:rPr>
-        <w:t>명시해야</w:t>
-      </w:r>
-      <w:r>
-        <w:rPr>
-          <w:lang w:eastAsia="ko-KR"/>
-        </w:rPr>
-        <w:t xml:space="preserve"> </w:t>
-      </w:r>
-      <w:r>
-        <w:rPr>
-          <w:lang w:eastAsia="ko-KR"/>
-        </w:rPr>
-        <w:t>한다</w:t>
-      </w:r>
-      <w:r>
-        <w:rPr>
-          <w:lang w:eastAsia="ko-KR"/>
-        </w:rPr>
-        <w:t>.</w:t>
-      </w:r>
-      <w:r>
-        <w:rPr>
-          <w:rFonts w:hint="eastAsia"/>
-          <w:lang w:eastAsia="ko-KR"/>
-        </w:rPr>
-        <w:t xml:space="preserve"> </w:t>
-      </w:r>
-      <w:r>
-        <w:rPr>
-          <w:rFonts w:hint="eastAsia"/>
-        </w:rPr>
-        <w:t>(</w:t>
-      </w:r>
-      <w:r>
-        <w:rPr>
-          <w:rFonts w:hint="eastAsia"/>
-          <w:lang w:eastAsia="ko-KR"/>
-        </w:rPr>
-        <w:t>이</w:t>
-      </w:r>
-      <w:r>
-        <w:rPr>
-          <w:rFonts w:hint="eastAsia"/>
-        </w:rPr>
-        <w:t>에</w:t>
-      </w:r>
-      <w:r>
-        <w:rPr>
-          <w:rFonts w:hint="eastAsia"/>
-        </w:rPr>
-        <w:t xml:space="preserve"> </w:t>
-      </w:r>
-      <w:r>
-        <w:rPr>
-          <w:rFonts w:hint="eastAsia"/>
-        </w:rPr>
-        <w:t>대</w:t>
-      </w:r>
-      <w:r>
-        <w:rPr>
-          <w:rFonts w:hint="eastAsia"/>
-          <w:lang w:eastAsia="ko-KR"/>
-        </w:rPr>
-        <w:t>해</w:t>
-      </w:r>
-      <w:r>
-        <w:rPr>
-          <w:rFonts w:hint="eastAsia"/>
-        </w:rPr>
-        <w:t xml:space="preserve"> </w:t>
-      </w:r>
-      <w:r>
-        <w:rPr>
-          <w:rFonts w:hint="eastAsia"/>
-        </w:rPr>
-        <w:t>자</w:t>
-      </w:r>
-      <w:r>
-        <w:rPr>
-          <w:rFonts w:hint="eastAsia"/>
-          <w:lang w:eastAsia="ko-KR"/>
-        </w:rPr>
-        <w:t>세한</w:t>
-      </w:r>
-      <w:r>
-        <w:rPr>
-          <w:rFonts w:hint="eastAsia"/>
-        </w:rPr>
-        <w:t xml:space="preserve"> </w:t>
-      </w:r>
-      <w:r>
-        <w:rPr>
-          <w:rFonts w:hint="eastAsia"/>
-          <w:lang w:eastAsia="ko-KR"/>
-        </w:rPr>
-        <w:t>점</w:t>
-      </w:r>
-      <w:r>
-        <w:rPr>
-          <w:rFonts w:hint="eastAsia"/>
-        </w:rPr>
-        <w:t>은</w:t>
-      </w:r>
-      <w:r>
-        <w:rPr>
-          <w:rFonts w:hint="eastAsia"/>
-        </w:rPr>
-        <w:t xml:space="preserve"> </w:t>
-      </w:r>
-      <w:r>
-        <w:fldChar w:fldCharType="begin"/>
-      </w:r>
-      <w:r>
-        <w:instrText xml:space="preserve"> </w:instrText>
-      </w:r>
-      <w:r>
-        <w:rPr>
-          <w:rFonts w:hint="eastAsia"/>
-        </w:rPr>
-        <w:instrText>REF _Ref205034928 \r \h</w:instrText>
-      </w:r>
-      <w:r>
-        <w:instrText xml:space="preserve"> </w:instrText>
-      </w:r>
-      <w:r>
-        <w:fldChar w:fldCharType="separate"/>
-      </w:r>
-      <w:r>
-        <w:t>A.1</w:t>
-      </w:r>
-      <w:r>
-        <w:fldChar w:fldCharType="end"/>
-      </w:r>
-      <w:r>
-        <w:rPr>
-          <w:rFonts w:hint="eastAsia"/>
-        </w:rPr>
-        <w:t>를</w:t>
-      </w:r>
-      <w:r>
-        <w:rPr>
-          <w:rFonts w:hint="eastAsia"/>
-        </w:rPr>
-        <w:t xml:space="preserve"> </w:t>
-      </w:r>
-      <w:proofErr w:type="spellStart"/>
-      <w:r>
-        <w:rPr>
-          <w:rFonts w:hint="eastAsia"/>
-        </w:rPr>
-        <w:t>참고</w:t>
-      </w:r>
-      <w:proofErr w:type="spellEnd"/>
-      <w:r>
-        <w:rPr>
-          <w:rFonts w:hint="eastAsia"/>
-        </w:rPr>
-        <w:t>)</w:t>
+        <w:pStyle w:val="4"/>
+      </w:pPr>
+      <w:r>
+        <w:rPr>
+          <w:rFonts w:eastAsiaTheme="minorEastAsia"/>
+          <w:lang w:eastAsia="ko-KR"/>
+        </w:rPr>
+        <w:t>Chord Key</w:t>
       </w:r>
     </w:p>
     <w:p>
       <w:pPr>
-        <w:pStyle w:val="4"/>
-      </w:pPr>
-      <w:r>
-        <w:rPr>
-          <w:rFonts w:eastAsiaTheme="minorEastAsia"/>
-          <w:lang w:eastAsia="ko-KR"/>
-        </w:rPr>
-        <w:t>Chord Key</w:t>
-      </w:r>
-    </w:p>
-    <w:p>
-      <w:pPr>
         <w:jc w:val="left"/>
         <w:rPr>
           <w:lang w:val="en-US" w:eastAsia="ko-KR"/>
@@ -8541,30 +8561,6 @@
           <w:lang w:val="en-US" w:eastAsia="ko-KR"/>
         </w:rPr>
         <w:t>코드</w:t>
-      </w:r>
-      <w:r>
-        <w:rPr>
-          <w:lang w:val="en-US" w:eastAsia="ko-KR"/>
-        </w:rPr>
-        <w:t xml:space="preserve"> </w:t>
-      </w:r>
-      <w:r>
-        <w:rPr>
-          <w:lang w:val="en-US" w:eastAsia="ko-KR"/>
-        </w:rPr>
-        <w:t>및</w:t>
-      </w:r>
-      <w:r>
-        <w:rPr>
-          <w:lang w:val="en-US" w:eastAsia="ko-KR"/>
-        </w:rPr>
-        <w:t xml:space="preserve"> </w:t>
-      </w:r>
-      <w:r>
-        <w:rPr>
-          <w:lang w:val="en-US" w:eastAsia="ko-KR"/>
-        </w:rPr>
-        <w:t>베이스</w:t>
       </w:r>
       <w:r>
         <w:rPr>
@@ -8792,45 +8788,48 @@
       </w:r>
       <w:r>
         <w:rPr>
-          <w:lang w:val="en-US" w:eastAsia="ko-KR"/>
-        </w:rPr>
-        <w:t>/</w:t>
-      </w:r>
-      <w:r>
-        <w:rPr>
-          <w:lang w:val="en-US" w:eastAsia="ko-KR"/>
-        </w:rPr>
-        <w:t>베이스</w:t>
-      </w:r>
-      <w:r>
-        <w:rPr>
-          <w:lang w:val="en-US" w:eastAsia="ko-KR"/>
-        </w:rPr>
-        <w:t xml:space="preserve"> </w:t>
-      </w:r>
-      <w:r>
-        <w:rPr>
-          <w:lang w:val="en-US" w:eastAsia="ko-KR"/>
-        </w:rPr>
-        <w:t>형식의</w:t>
-      </w:r>
-      <w:r>
-        <w:rPr>
-          <w:lang w:val="en-US" w:eastAsia="ko-KR"/>
-        </w:rPr>
-        <w:t xml:space="preserve"> </w:t>
-      </w:r>
-      <w:r>
-        <w:rPr>
-          <w:lang w:val="en-US" w:eastAsia="ko-KR"/>
-        </w:rPr>
-        <w:t>문자열</w:t>
-      </w:r>
-      <w:r>
-        <w:rPr>
-          <w:lang w:val="en-US" w:eastAsia="ko-KR"/>
-        </w:rPr>
-        <w:t xml:space="preserve"> (</w:t>
+          <w:lang w:eastAsia="ko-KR"/>
+        </w:rPr>
+        <w:t xml:space="preserve"> </w:t>
+      </w:r>
+      <w:r>
+        <w:rPr>
+          <w:lang w:eastAsia="ko-KR"/>
+        </w:rPr>
+        <w:t>이름</w:t>
+      </w:r>
+      <w:r>
+        <w:rPr>
+          <w:rFonts w:hint="eastAsia"/>
+          <w:lang w:eastAsia="ko-KR"/>
+        </w:rPr>
+        <w:t xml:space="preserve">[String </w:t>
+      </w:r>
+      <w:r>
+        <w:rPr>
+          <w:rFonts w:hint="eastAsia"/>
+          <w:lang w:eastAsia="ko-KR"/>
+        </w:rPr>
+        <w:t>타입</w:t>
+      </w:r>
+      <w:r>
+        <w:rPr>
+          <w:rFonts w:hint="eastAsia"/>
+          <w:lang w:eastAsia="ko-KR"/>
+        </w:rPr>
+        <w:t>]</w:t>
+      </w:r>
+      <w:r>
+        <w:rPr>
+          <w:lang w:eastAsia="ko-KR"/>
+        </w:rPr>
+        <w:t xml:space="preserve"> </w:t>
+      </w:r>
+      <w:r>
+        <w:rPr>
+          <w:lang w:val="en-US" w:eastAsia="ko-KR"/>
+        </w:rPr>
+        <w:t>(</w:t>
       </w:r>
       <w:r>
         <w:rPr>
@@ -8842,7 +8841,7 @@
         <w:rPr>
           <w:lang w:val="en-US" w:eastAsia="ko-KR"/>
         </w:rPr>
-        <w:t>: "Cmaj7/G", "</w:t>
+        <w:t>: "Cmaj7", "</w:t>
       </w:r>
       <w:proofErr w:type="spellStart"/>
       <w:r>
@@ -8856,7 +8855,7 @@
         <w:rPr>
           <w:lang w:val="en-US" w:eastAsia="ko-KR"/>
         </w:rPr>
-        <w:t xml:space="preserve">/C#", "Dsus4/D" </w:t>
+        <w:t xml:space="preserve">", "Dsus4" </w:t>
       </w:r>
       <w:r>
         <w:rPr>
@@ -8879,86 +8878,133 @@
           <w:numId w:val="16"/>
         </w:numPr>
         <w:ind w:leftChars="0"/>
-        <w:jc w:val="left"/>
-        <w:rPr>
-          <w:lang w:val="en-US" w:eastAsia="ko-KR"/>
-        </w:rPr>
-      </w:pPr>
-      <w:r>
-        <w:rPr>
-          <w:lang w:val="en-US" w:eastAsia="ko-KR"/>
+        <w:rPr>
+          <w:lang w:eastAsia="ko-KR"/>
+        </w:rPr>
+      </w:pPr>
+      <w:r>
+        <w:rPr>
+          <w:lang w:eastAsia="ko-KR"/>
         </w:rPr>
         <w:t xml:space="preserve">duration: </w:t>
       </w:r>
       <w:r>
         <w:rPr>
-          <w:lang w:val="en-US" w:eastAsia="ko-KR"/>
+          <w:lang w:eastAsia="ko-KR"/>
         </w:rPr>
         <w:t>해당</w:t>
       </w:r>
       <w:r>
         <w:rPr>
-          <w:lang w:val="en-US" w:eastAsia="ko-KR"/>
-        </w:rPr>
-        <w:t xml:space="preserve"> </w:t>
-      </w:r>
-      <w:r>
-        <w:rPr>
-          <w:lang w:val="en-US" w:eastAsia="ko-KR"/>
-        </w:rPr>
-        <w:t>코드가</w:t>
-      </w:r>
-      <w:r>
-        <w:rPr>
-          <w:lang w:val="en-US" w:eastAsia="ko-KR"/>
-        </w:rPr>
-        <w:t xml:space="preserve"> </w:t>
-      </w:r>
-      <w:r>
-        <w:rPr>
-          <w:lang w:val="en-US" w:eastAsia="ko-KR"/>
-        </w:rPr>
-        <w:t>유지되는</w:t>
-      </w:r>
-      <w:r>
-        <w:rPr>
-          <w:lang w:val="en-US" w:eastAsia="ko-KR"/>
-        </w:rPr>
-        <w:t xml:space="preserve"> </w:t>
-      </w:r>
-      <w:r>
-        <w:rPr>
-          <w:lang w:val="en-US" w:eastAsia="ko-KR"/>
+          <w:lang w:eastAsia="ko-KR"/>
+        </w:rPr>
+        <w:t xml:space="preserve"> </w:t>
+      </w:r>
+      <w:r>
+        <w:rPr>
+          <w:lang w:eastAsia="ko-KR"/>
+        </w:rPr>
+        <w:t>음의</w:t>
+      </w:r>
+      <w:r>
+        <w:rPr>
+          <w:lang w:eastAsia="ko-KR"/>
+        </w:rPr>
+        <w:t xml:space="preserve"> </w:t>
+      </w:r>
+      <w:r>
+        <w:rPr>
+          <w:lang w:eastAsia="ko-KR"/>
         </w:rPr>
         <w:t>길이</w:t>
       </w:r>
       <w:r>
         <w:rPr>
-          <w:lang w:val="en-US" w:eastAsia="ko-KR"/>
+          <w:rFonts w:hint="eastAsia"/>
+          <w:lang w:eastAsia="ko-KR"/>
+        </w:rPr>
+        <w:t xml:space="preserve">[float </w:t>
+      </w:r>
+      <w:r>
+        <w:rPr>
+          <w:rFonts w:hint="eastAsia"/>
+          <w:lang w:eastAsia="ko-KR"/>
+        </w:rPr>
+        <w:t>타입</w:t>
+      </w:r>
+      <w:r>
+        <w:rPr>
+          <w:rFonts w:hint="eastAsia"/>
+          <w:lang w:eastAsia="ko-KR"/>
+        </w:rPr>
+        <w:t>]</w:t>
+      </w:r>
+      <w:r>
+        <w:rPr>
+          <w:lang w:eastAsia="ko-KR"/>
         </w:rPr>
         <w:t xml:space="preserve"> (</w:t>
       </w:r>
       <w:r>
         <w:rPr>
-          <w:lang w:val="en-US" w:eastAsia="ko-KR"/>
+          <w:lang w:eastAsia="ko-KR"/>
         </w:rPr>
         <w:t>예</w:t>
       </w:r>
       <w:r>
         <w:rPr>
-          <w:lang w:val="en-US" w:eastAsia="ko-KR"/>
-        </w:rPr>
-        <w:t xml:space="preserve">: "1bar", "4th", "8th" </w:t>
-      </w:r>
-      <w:r>
-        <w:rPr>
-          <w:lang w:val="en-US" w:eastAsia="ko-KR"/>
+          <w:lang w:eastAsia="ko-KR"/>
+        </w:rPr>
+        <w:t xml:space="preserve">: </w:t>
+      </w:r>
+      <w:r>
+        <w:rPr>
+          <w:rFonts w:hint="eastAsia"/>
+          <w:lang w:eastAsia="ko-KR"/>
+        </w:rPr>
+        <w:t>1.0</w:t>
+      </w:r>
+      <w:r>
+        <w:rPr>
+          <w:lang w:eastAsia="ko-KR"/>
+        </w:rPr>
+        <w:t xml:space="preserve">, </w:t>
+      </w:r>
+      <w:r>
+        <w:rPr>
+          <w:rFonts w:hint="eastAsia"/>
+          <w:lang w:eastAsia="ko-KR"/>
+        </w:rPr>
+        <w:t>0.5</w:t>
+      </w:r>
+      <w:r>
+        <w:rPr>
+          <w:lang w:eastAsia="ko-KR"/>
+        </w:rPr>
+        <w:t xml:space="preserve">, </w:t>
+      </w:r>
+      <w:r>
+        <w:rPr>
+          <w:rFonts w:hint="eastAsia"/>
+          <w:lang w:eastAsia="ko-KR"/>
+        </w:rPr>
+        <w:t>0.25</w:t>
+      </w:r>
+      <w:r>
+        <w:rPr>
+          <w:lang w:eastAsia="ko-KR"/>
+        </w:rPr>
+        <w:t xml:space="preserve"> </w:t>
+      </w:r>
+      <w:r>
+        <w:rPr>
+          <w:lang w:eastAsia="ko-KR"/>
         </w:rPr>
         <w:t>등</w:t>
       </w:r>
       <w:r>
         <w:rPr>
-          <w:lang w:val="en-US" w:eastAsia="ko-KR"/>
+          <w:lang w:eastAsia="ko-KR"/>
         </w:rPr>
         <w:t>)</w:t>
       </w:r>
@@ -8967,6 +9013,7 @@
       <w:pPr>
         <w:jc w:val="left"/>
         <w:rPr>
+          <w:rFonts w:hint="eastAsia"/>
           <w:lang w:val="en-US" w:eastAsia="ko-KR"/>
         </w:rPr>
       </w:pPr>
@@ -8986,185 +9033,196 @@
         <w:rPr>
           <w:lang w:val="en-US" w:eastAsia="ko-KR"/>
         </w:rPr>
-        <w:t>노트가</w:t>
-      </w:r>
-      <w:r>
-        <w:rPr>
-          <w:lang w:val="en-US" w:eastAsia="ko-KR"/>
-        </w:rPr>
-        <w:t xml:space="preserve"> </w:t>
-      </w:r>
-      <w:r>
-        <w:rPr>
-          <w:lang w:val="en-US" w:eastAsia="ko-KR"/>
-        </w:rPr>
-        <w:t>코드의</w:t>
-      </w:r>
-      <w:r>
-        <w:rPr>
-          <w:lang w:val="en-US" w:eastAsia="ko-KR"/>
-        </w:rPr>
-        <w:t xml:space="preserve"> </w:t>
-      </w:r>
-      <w:r>
-        <w:rPr>
-          <w:lang w:val="en-US" w:eastAsia="ko-KR"/>
-        </w:rPr>
-        <w:t>루트와</w:t>
-      </w:r>
-      <w:r>
-        <w:rPr>
-          <w:lang w:val="en-US" w:eastAsia="ko-KR"/>
-        </w:rPr>
-        <w:t xml:space="preserve"> </w:t>
-      </w:r>
-      <w:r>
-        <w:rPr>
-          <w:lang w:val="en-US" w:eastAsia="ko-KR"/>
-        </w:rPr>
-        <w:t>같더라도</w:t>
-      </w:r>
-      <w:r>
-        <w:rPr>
-          <w:lang w:val="en-US" w:eastAsia="ko-KR"/>
-        </w:rPr>
-        <w:t xml:space="preserve"> </w:t>
-      </w:r>
-      <w:r>
-        <w:rPr>
-          <w:lang w:val="en-US" w:eastAsia="ko-KR"/>
-        </w:rPr>
-        <w:t>반드시</w:t>
-      </w:r>
-      <w:r>
-        <w:rPr>
-          <w:lang w:val="en-US" w:eastAsia="ko-KR"/>
-        </w:rPr>
-        <w:t xml:space="preserve"> </w:t>
-      </w:r>
-      <w:r>
-        <w:rPr>
-          <w:lang w:val="en-US" w:eastAsia="ko-KR"/>
-        </w:rPr>
-        <w:t>‘</w:t>
-      </w:r>
-      <w:r>
-        <w:rPr>
-          <w:lang w:val="en-US" w:eastAsia="ko-KR"/>
-        </w:rPr>
-        <w:t>/</w:t>
-      </w:r>
-      <w:r>
-        <w:rPr>
-          <w:lang w:val="en-US" w:eastAsia="ko-KR"/>
-        </w:rPr>
-        <w:t>’</w:t>
-      </w:r>
-      <w:r>
-        <w:rPr>
-          <w:lang w:val="en-US" w:eastAsia="ko-KR"/>
-        </w:rPr>
-        <w:t xml:space="preserve"> </w:t>
-      </w:r>
-      <w:r>
-        <w:rPr>
-          <w:lang w:val="en-US" w:eastAsia="ko-KR"/>
-        </w:rPr>
-        <w:t>뒤에</w:t>
-      </w:r>
-      <w:r>
-        <w:rPr>
-          <w:lang w:val="en-US" w:eastAsia="ko-KR"/>
-        </w:rPr>
-        <w:t xml:space="preserve"> </w:t>
-      </w:r>
-      <w:r>
-        <w:rPr>
+        <w:t>노트</w:t>
+      </w:r>
+      <w:r>
+        <w:rPr>
+          <w:rFonts w:hint="eastAsia"/>
+          <w:lang w:val="en-US" w:eastAsia="ko-KR"/>
+        </w:rPr>
+        <w:t>는</w:t>
+      </w:r>
+      <w:r>
+        <w:rPr>
+          <w:rFonts w:hint="eastAsia"/>
+          <w:lang w:val="en-US" w:eastAsia="ko-KR"/>
+        </w:rPr>
+        <w:t xml:space="preserve"> </w:t>
+      </w:r>
+      <w:r>
+        <w:rPr>
+          <w:rFonts w:hint="eastAsia"/>
+          <w:lang w:val="en-US" w:eastAsia="ko-KR"/>
+        </w:rPr>
+        <w:t>따로</w:t>
+      </w:r>
+      <w:r>
+        <w:rPr>
+          <w:rFonts w:hint="eastAsia"/>
+          <w:lang w:val="en-US" w:eastAsia="ko-KR"/>
+        </w:rPr>
+        <w:t xml:space="preserve"> Key</w:t>
+      </w:r>
+      <w:r>
+        <w:rPr>
+          <w:rFonts w:hint="eastAsia"/>
+          <w:lang w:val="en-US" w:eastAsia="ko-KR"/>
+        </w:rPr>
+        <w:t>를</w:t>
+      </w:r>
+      <w:r>
+        <w:rPr>
+          <w:rFonts w:hint="eastAsia"/>
+          <w:lang w:val="en-US" w:eastAsia="ko-KR"/>
+        </w:rPr>
+        <w:t xml:space="preserve"> </w:t>
+      </w:r>
+      <w:r>
+        <w:rPr>
+          <w:rFonts w:hint="eastAsia"/>
+          <w:lang w:val="en-US" w:eastAsia="ko-KR"/>
+        </w:rPr>
+        <w:t>가져</w:t>
+      </w:r>
+      <w:r>
+        <w:rPr>
+          <w:rFonts w:hint="eastAsia"/>
+          <w:lang w:val="en-US" w:eastAsia="ko-KR"/>
+        </w:rPr>
+        <w:t xml:space="preserve"> </w:t>
+      </w:r>
+      <w:r>
+        <w:rPr>
+          <w:rFonts w:hint="eastAsia"/>
+          <w:lang w:val="en-US" w:eastAsia="ko-KR"/>
+        </w:rPr>
+        <w:t>작성되므로</w:t>
+      </w:r>
+      <w:r>
+        <w:rPr>
+          <w:rFonts w:hint="eastAsia"/>
+          <w:lang w:val="en-US" w:eastAsia="ko-KR"/>
+        </w:rPr>
+        <w:t xml:space="preserve"> /</w:t>
+      </w:r>
+      <w:r>
+        <w:rPr>
+          <w:rFonts w:hint="eastAsia"/>
+          <w:lang w:val="en-US" w:eastAsia="ko-KR"/>
+        </w:rPr>
+        <w:t>을</w:t>
+      </w:r>
+      <w:r>
+        <w:rPr>
+          <w:rFonts w:hint="eastAsia"/>
+          <w:lang w:val="en-US" w:eastAsia="ko-KR"/>
+        </w:rPr>
+        <w:t xml:space="preserve"> </w:t>
+      </w:r>
+      <w:r>
+        <w:rPr>
+          <w:rFonts w:hint="eastAsia"/>
+          <w:lang w:val="en-US" w:eastAsia="ko-KR"/>
+        </w:rPr>
+        <w:t>활용한</w:t>
+      </w:r>
+      <w:r>
+        <w:rPr>
+          <w:rFonts w:hint="eastAsia"/>
+          <w:lang w:val="en-US" w:eastAsia="ko-KR"/>
+        </w:rPr>
+        <w:t xml:space="preserve"> </w:t>
+      </w:r>
+      <w:r>
+        <w:rPr>
+          <w:rFonts w:hint="eastAsia"/>
           <w:lang w:val="en-US" w:eastAsia="ko-KR"/>
         </w:rPr>
         <w:t>베이스</w:t>
       </w:r>
       <w:r>
         <w:rPr>
-          <w:lang w:val="en-US" w:eastAsia="ko-KR"/>
-        </w:rPr>
-        <w:t xml:space="preserve"> </w:t>
-      </w:r>
-      <w:r>
-        <w:rPr>
-          <w:lang w:val="en-US" w:eastAsia="ko-KR"/>
-        </w:rPr>
-        <w:t>노트를</w:t>
-      </w:r>
-      <w:r>
-        <w:rPr>
-          <w:lang w:val="en-US" w:eastAsia="ko-KR"/>
-        </w:rPr>
-        <w:t xml:space="preserve"> </w:t>
-      </w:r>
-      <w:r>
-        <w:rPr>
-          <w:lang w:val="en-US" w:eastAsia="ko-KR"/>
-        </w:rPr>
-        <w:t>명시해야</w:t>
-      </w:r>
-      <w:r>
-        <w:rPr>
-          <w:lang w:val="en-US" w:eastAsia="ko-KR"/>
-        </w:rPr>
-        <w:t xml:space="preserve"> </w:t>
-      </w:r>
-      <w:r>
-        <w:rPr>
-          <w:lang w:val="en-US" w:eastAsia="ko-KR"/>
-        </w:rPr>
-        <w:t>한다</w:t>
-      </w:r>
-      <w:r>
-        <w:rPr>
+          <w:rFonts w:hint="eastAsia"/>
+          <w:lang w:val="en-US" w:eastAsia="ko-KR"/>
+        </w:rPr>
+        <w:t xml:space="preserve"> </w:t>
+      </w:r>
+      <w:r>
+        <w:rPr>
+          <w:rFonts w:hint="eastAsia"/>
+          <w:lang w:val="en-US" w:eastAsia="ko-KR"/>
+        </w:rPr>
+        <w:t>노트</w:t>
+      </w:r>
+      <w:r>
+        <w:rPr>
+          <w:rFonts w:hint="eastAsia"/>
+          <w:lang w:val="en-US" w:eastAsia="ko-KR"/>
+        </w:rPr>
+        <w:t xml:space="preserve"> </w:t>
+      </w:r>
+      <w:r>
+        <w:rPr>
+          <w:rFonts w:hint="eastAsia"/>
+          <w:lang w:val="en-US" w:eastAsia="ko-KR"/>
+        </w:rPr>
+        <w:t>입력은</w:t>
+      </w:r>
+      <w:r>
+        <w:rPr>
+          <w:rFonts w:hint="eastAsia"/>
+          <w:lang w:val="en-US" w:eastAsia="ko-KR"/>
+        </w:rPr>
+        <w:t xml:space="preserve"> </w:t>
+      </w:r>
+      <w:r>
+        <w:rPr>
+          <w:rFonts w:hint="eastAsia"/>
+          <w:lang w:val="en-US" w:eastAsia="ko-KR"/>
+        </w:rPr>
+        <w:t>사용하면</w:t>
+      </w:r>
+      <w:r>
+        <w:rPr>
+          <w:rFonts w:hint="eastAsia"/>
+          <w:lang w:val="en-US" w:eastAsia="ko-KR"/>
+        </w:rPr>
+        <w:t xml:space="preserve"> </w:t>
+      </w:r>
+      <w:r>
+        <w:rPr>
+          <w:rFonts w:hint="eastAsia"/>
+          <w:lang w:val="en-US" w:eastAsia="ko-KR"/>
+        </w:rPr>
+        <w:t>안</w:t>
+      </w:r>
+      <w:r>
+        <w:rPr>
+          <w:rFonts w:hint="eastAsia"/>
+          <w:lang w:val="en-US" w:eastAsia="ko-KR"/>
+        </w:rPr>
+        <w:t xml:space="preserve"> </w:t>
+      </w:r>
+      <w:r>
+        <w:rPr>
+          <w:rFonts w:hint="eastAsia"/>
+          <w:lang w:val="en-US" w:eastAsia="ko-KR"/>
+        </w:rPr>
+        <w:t>된다</w:t>
+      </w:r>
+      <w:r>
+        <w:rPr>
+          <w:rFonts w:hint="eastAsia"/>
           <w:lang w:val="en-US" w:eastAsia="ko-KR"/>
         </w:rPr>
         <w:t>.</w:t>
-      </w:r>
-      <w:r>
-        <w:rPr>
-          <w:lang w:val="en-US" w:eastAsia="ko-KR"/>
-        </w:rPr>
-        <w:br/>
-        <w:t>(</w:t>
-      </w:r>
-      <w:r>
-        <w:rPr>
-          <w:lang w:val="en-US" w:eastAsia="ko-KR"/>
-        </w:rPr>
-        <w:t>예</w:t>
-      </w:r>
-      <w:r>
-        <w:rPr>
-          <w:lang w:val="en-US" w:eastAsia="ko-KR"/>
-        </w:rPr>
-        <w:t>: "C/C", "</w:t>
-      </w:r>
-      <w:proofErr w:type="spellStart"/>
-      <w:r>
-        <w:rPr>
-          <w:lang w:val="en-US" w:eastAsia="ko-KR"/>
-        </w:rPr>
-        <w:t>F#m</w:t>
-      </w:r>
-      <w:proofErr w:type="spellEnd"/>
-      <w:r>
-        <w:rPr>
-          <w:lang w:val="en-US" w:eastAsia="ko-KR"/>
-        </w:rPr>
-        <w:t>/F#")</w:t>
       </w:r>
     </w:p>
     <w:p>
       <w:pPr>
         <w:jc w:val="left"/>
         <w:rPr>
-          <w:lang w:val="en-US" w:eastAsia="ko-KR"/>
+          <w:lang w:eastAsia="ko-KR"/>
         </w:rPr>
       </w:pPr>
       <w:r>
@@ -9286,464 +9344,954 @@
           <w:lang w:val="en-US" w:eastAsia="ko-KR"/>
         </w:rPr>
         <w:t>.</w:t>
+      </w:r>
+      <w:r>
+        <w:rPr>
+          <w:rFonts w:hint="eastAsia"/>
+          <w:lang w:val="en-US" w:eastAsia="ko-KR"/>
+        </w:rPr>
+        <w:t xml:space="preserve"> </w:t>
+      </w:r>
+      <w:r>
+        <w:rPr>
+          <w:rFonts w:hint="eastAsia"/>
+          <w:lang w:eastAsia="ko-KR"/>
+        </w:rPr>
+        <w:t xml:space="preserve"> (</w:t>
+      </w:r>
+      <w:r>
+        <w:rPr>
+          <w:rFonts w:hint="eastAsia"/>
+          <w:lang w:eastAsia="ko-KR"/>
+        </w:rPr>
+        <w:t>이에</w:t>
+      </w:r>
+      <w:r>
+        <w:rPr>
+          <w:rFonts w:hint="eastAsia"/>
+          <w:lang w:eastAsia="ko-KR"/>
+        </w:rPr>
+        <w:t xml:space="preserve"> </w:t>
+      </w:r>
+      <w:r>
+        <w:rPr>
+          <w:rFonts w:hint="eastAsia"/>
+          <w:lang w:eastAsia="ko-KR"/>
+        </w:rPr>
+        <w:t>대해</w:t>
+      </w:r>
+      <w:r>
+        <w:rPr>
+          <w:rFonts w:hint="eastAsia"/>
+          <w:lang w:eastAsia="ko-KR"/>
+        </w:rPr>
+        <w:t xml:space="preserve"> </w:t>
+      </w:r>
+      <w:r>
+        <w:rPr>
+          <w:rFonts w:hint="eastAsia"/>
+          <w:lang w:eastAsia="ko-KR"/>
+        </w:rPr>
+        <w:t>자세한</w:t>
+      </w:r>
+      <w:r>
+        <w:rPr>
+          <w:rFonts w:hint="eastAsia"/>
+          <w:lang w:eastAsia="ko-KR"/>
+        </w:rPr>
+        <w:t xml:space="preserve"> </w:t>
+      </w:r>
+      <w:r>
+        <w:rPr>
+          <w:rFonts w:hint="eastAsia"/>
+          <w:lang w:eastAsia="ko-KR"/>
+        </w:rPr>
+        <w:t>점은</w:t>
+      </w:r>
+      <w:r>
+        <w:rPr>
+          <w:lang w:eastAsia="ko-KR"/>
+        </w:rPr>
+        <w:fldChar w:fldCharType="begin"/>
+      </w:r>
+      <w:r>
+        <w:rPr>
+          <w:lang w:eastAsia="ko-KR"/>
+        </w:rPr>
+        <w:instrText xml:space="preserve"> </w:instrText>
+      </w:r>
+      <w:r>
+        <w:rPr>
+          <w:rFonts w:hint="eastAsia"/>
+          <w:lang w:eastAsia="ko-KR"/>
+        </w:rPr>
+        <w:instrText>REF _Ref205034928 \r \h</w:instrText>
+      </w:r>
+      <w:r>
+        <w:rPr>
+          <w:lang w:eastAsia="ko-KR"/>
+        </w:rPr>
+        <w:instrText xml:space="preserve"> </w:instrText>
+      </w:r>
+      <w:r>
+        <w:rPr>
+          <w:lang w:eastAsia="ko-KR"/>
+        </w:rPr>
+      </w:r>
+      <w:r>
+        <w:rPr>
+          <w:lang w:eastAsia="ko-KR"/>
+        </w:rPr>
+        <w:fldChar w:fldCharType="separate"/>
+      </w:r>
+      <w:r>
+        <w:rPr>
+          <w:lang w:eastAsia="ko-KR"/>
+        </w:rPr>
+        <w:t>A.1</w:t>
+      </w:r>
+      <w:r>
+        <w:rPr>
+          <w:lang w:eastAsia="ko-KR"/>
+        </w:rPr>
+        <w:fldChar w:fldCharType="end"/>
+      </w:r>
+      <w:r>
+        <w:rPr>
+          <w:rFonts w:hint="eastAsia"/>
+          <w:lang w:eastAsia="ko-KR"/>
+        </w:rPr>
+        <w:t xml:space="preserve"> </w:t>
+      </w:r>
+      <w:r>
+        <w:rPr>
+          <w:rFonts w:hint="eastAsia"/>
+          <w:lang w:eastAsia="ko-KR"/>
+        </w:rPr>
+        <w:t>를</w:t>
+      </w:r>
+      <w:r>
+        <w:rPr>
+          <w:rFonts w:hint="eastAsia"/>
+          <w:lang w:eastAsia="ko-KR"/>
+        </w:rPr>
+        <w:t xml:space="preserve"> </w:t>
+      </w:r>
+      <w:r>
+        <w:rPr>
+          <w:rFonts w:hint="eastAsia"/>
+          <w:lang w:eastAsia="ko-KR"/>
+        </w:rPr>
+        <w:t>참고</w:t>
+      </w:r>
+      <w:r>
+        <w:rPr>
+          <w:rFonts w:hint="eastAsia"/>
+          <w:lang w:eastAsia="ko-KR"/>
+        </w:rPr>
+        <w:t>)</w:t>
       </w:r>
     </w:p>
     <w:p>
       <w:pPr>
-        <w:jc w:val="left"/>
-        <w:rPr>
-          <w:lang w:val="en-US" w:eastAsia="ko-KR"/>
-        </w:rPr>
-      </w:pPr>
-      <w:r>
-        <w:rPr>
-          <w:lang w:val="en-US" w:eastAsia="ko-KR"/>
-        </w:rPr>
-        <w:t>직전</w:t>
-      </w:r>
-      <w:r>
-        <w:rPr>
-          <w:lang w:val="en-US" w:eastAsia="ko-KR"/>
-        </w:rPr>
-        <w:t xml:space="preserve"> </w:t>
-      </w:r>
-      <w:r>
-        <w:rPr>
-          <w:lang w:val="en-US" w:eastAsia="ko-KR"/>
-        </w:rPr>
-        <w:t>코드와</w:t>
-      </w:r>
-      <w:r>
-        <w:rPr>
-          <w:lang w:val="en-US" w:eastAsia="ko-KR"/>
-        </w:rPr>
-        <w:t xml:space="preserve"> </w:t>
-      </w:r>
-      <w:r>
-        <w:rPr>
-          <w:lang w:val="en-US" w:eastAsia="ko-KR"/>
-        </w:rPr>
-        <w:t>동일한</w:t>
-      </w:r>
-      <w:r>
-        <w:rPr>
-          <w:lang w:val="en-US" w:eastAsia="ko-KR"/>
-        </w:rPr>
-        <w:t xml:space="preserve"> </w:t>
-      </w:r>
-      <w:r>
-        <w:rPr>
-          <w:lang w:val="en-US" w:eastAsia="ko-KR"/>
-        </w:rPr>
-        <w:t>코드가</w:t>
-      </w:r>
-      <w:r>
-        <w:rPr>
-          <w:lang w:val="en-US" w:eastAsia="ko-KR"/>
-        </w:rPr>
-        <w:t xml:space="preserve"> </w:t>
-      </w:r>
-      <w:r>
-        <w:rPr>
-          <w:lang w:val="en-US" w:eastAsia="ko-KR"/>
-        </w:rPr>
-        <w:t>반복될</w:t>
-      </w:r>
-      <w:r>
-        <w:rPr>
-          <w:lang w:val="en-US" w:eastAsia="ko-KR"/>
-        </w:rPr>
-        <w:t xml:space="preserve"> </w:t>
-      </w:r>
-      <w:r>
-        <w:rPr>
-          <w:lang w:val="en-US" w:eastAsia="ko-KR"/>
-        </w:rPr>
-        <w:t>경우</w:t>
-      </w:r>
-      <w:r>
-        <w:rPr>
-          <w:lang w:val="en-US" w:eastAsia="ko-KR"/>
-        </w:rPr>
-        <w:t xml:space="preserve"> "-"</w:t>
-      </w:r>
-      <w:r>
-        <w:rPr>
-          <w:lang w:val="en-US" w:eastAsia="ko-KR"/>
-        </w:rPr>
-        <w:t>를</w:t>
-      </w:r>
-      <w:r>
-        <w:rPr>
-          <w:lang w:val="en-US" w:eastAsia="ko-KR"/>
-        </w:rPr>
-        <w:t xml:space="preserve"> </w:t>
-      </w:r>
-      <w:r>
-        <w:rPr>
-          <w:lang w:val="en-US" w:eastAsia="ko-KR"/>
-        </w:rPr>
-        <w:t>입력하여</w:t>
-      </w:r>
-      <w:r>
-        <w:rPr>
-          <w:lang w:val="en-US" w:eastAsia="ko-KR"/>
-        </w:rPr>
-        <w:t xml:space="preserve"> </w:t>
-      </w:r>
-      <w:r>
-        <w:rPr>
-          <w:lang w:val="en-US" w:eastAsia="ko-KR"/>
-        </w:rPr>
-        <w:t>반복을</w:t>
-      </w:r>
-      <w:r>
-        <w:rPr>
-          <w:lang w:val="en-US" w:eastAsia="ko-KR"/>
-        </w:rPr>
-        <w:t xml:space="preserve"> </w:t>
-      </w:r>
-      <w:r>
-        <w:rPr>
-          <w:lang w:val="en-US" w:eastAsia="ko-KR"/>
-        </w:rPr>
-        <w:t>표현할</w:t>
-      </w:r>
-      <w:r>
-        <w:rPr>
-          <w:lang w:val="en-US" w:eastAsia="ko-KR"/>
-        </w:rPr>
-        <w:t xml:space="preserve"> </w:t>
-      </w:r>
-      <w:r>
-        <w:rPr>
-          <w:lang w:val="en-US" w:eastAsia="ko-KR"/>
-        </w:rPr>
-        <w:t>수</w:t>
-      </w:r>
-      <w:r>
-        <w:rPr>
-          <w:lang w:val="en-US" w:eastAsia="ko-KR"/>
-        </w:rPr>
-        <w:t xml:space="preserve"> </w:t>
-      </w:r>
-      <w:r>
-        <w:rPr>
-          <w:lang w:val="en-US" w:eastAsia="ko-KR"/>
-        </w:rPr>
-        <w:t>있다</w:t>
-      </w:r>
-      <w:r>
-        <w:rPr>
-          <w:lang w:val="en-US" w:eastAsia="ko-KR"/>
-        </w:rPr>
-        <w:t>.</w:t>
-      </w:r>
-      <w:r>
-        <w:rPr>
-          <w:rFonts w:hint="eastAsia"/>
-          <w:lang w:eastAsia="ko-KR"/>
-        </w:rPr>
-        <w:t xml:space="preserve"> </w:t>
-      </w:r>
-      <w:r>
-        <w:rPr>
-          <w:lang w:eastAsia="ko-KR"/>
-        </w:rPr>
-        <w:t>단</w:t>
-      </w:r>
-      <w:r>
-        <w:rPr>
-          <w:lang w:eastAsia="ko-KR"/>
-        </w:rPr>
-        <w:t xml:space="preserve">, </w:t>
-      </w:r>
-      <w:r>
-        <w:rPr>
-          <w:lang w:eastAsia="ko-KR"/>
-        </w:rPr>
-        <w:t>동일한</w:t>
-      </w:r>
-      <w:r>
-        <w:rPr>
-          <w:lang w:eastAsia="ko-KR"/>
-        </w:rPr>
-        <w:t xml:space="preserve"> </w:t>
-      </w:r>
-      <w:r>
-        <w:rPr>
-          <w:lang w:eastAsia="ko-KR"/>
-        </w:rPr>
-        <w:t>음이더라도</w:t>
-      </w:r>
-      <w:r>
-        <w:rPr>
-          <w:lang w:eastAsia="ko-KR"/>
-        </w:rPr>
-        <w:t xml:space="preserve"> </w:t>
-      </w:r>
-      <w:r>
-        <w:rPr>
-          <w:lang w:eastAsia="ko-KR"/>
-        </w:rPr>
-        <w:t>의미상</w:t>
-      </w:r>
-      <w:r>
-        <w:rPr>
-          <w:lang w:eastAsia="ko-KR"/>
-        </w:rPr>
-        <w:t xml:space="preserve"> </w:t>
-      </w:r>
-      <w:r>
-        <w:rPr>
-          <w:lang w:eastAsia="ko-KR"/>
-        </w:rPr>
-        <w:t>새로운</w:t>
-      </w:r>
-      <w:r>
-        <w:rPr>
-          <w:lang w:eastAsia="ko-KR"/>
-        </w:rPr>
-        <w:t xml:space="preserve"> </w:t>
-      </w:r>
-      <w:r>
-        <w:rPr>
-          <w:lang w:eastAsia="ko-KR"/>
-        </w:rPr>
-        <w:t>음이라면</w:t>
-      </w:r>
-      <w:r>
-        <w:rPr>
-          <w:lang w:eastAsia="ko-KR"/>
-        </w:rPr>
-        <w:t xml:space="preserve"> </w:t>
-      </w:r>
-      <w:r>
-        <w:rPr>
-          <w:lang w:eastAsia="ko-KR"/>
-        </w:rPr>
-        <w:t>반복</w:t>
-      </w:r>
-      <w:r>
-        <w:rPr>
-          <w:lang w:eastAsia="ko-KR"/>
-        </w:rPr>
-        <w:t xml:space="preserve"> </w:t>
-      </w:r>
-      <w:r>
-        <w:rPr>
-          <w:lang w:eastAsia="ko-KR"/>
-        </w:rPr>
-        <w:t>기호를</w:t>
-      </w:r>
-      <w:r>
-        <w:rPr>
-          <w:lang w:eastAsia="ko-KR"/>
-        </w:rPr>
-        <w:t xml:space="preserve"> </w:t>
-      </w:r>
-      <w:r>
-        <w:rPr>
-          <w:lang w:eastAsia="ko-KR"/>
-        </w:rPr>
-        <w:t>사용하지</w:t>
-      </w:r>
-      <w:r>
-        <w:rPr>
-          <w:lang w:eastAsia="ko-KR"/>
-        </w:rPr>
-        <w:t xml:space="preserve"> </w:t>
-      </w:r>
-      <w:r>
-        <w:rPr>
-          <w:lang w:eastAsia="ko-KR"/>
-        </w:rPr>
-        <w:t>않고</w:t>
-      </w:r>
-      <w:r>
-        <w:rPr>
-          <w:lang w:eastAsia="ko-KR"/>
-        </w:rPr>
-        <w:t xml:space="preserve"> </w:t>
-      </w:r>
-      <w:r>
-        <w:rPr>
-          <w:lang w:eastAsia="ko-KR"/>
-        </w:rPr>
-        <w:t>다시</w:t>
-      </w:r>
-      <w:r>
-        <w:rPr>
-          <w:lang w:eastAsia="ko-KR"/>
-        </w:rPr>
-        <w:t xml:space="preserve"> </w:t>
-      </w:r>
-      <w:r>
-        <w:rPr>
-          <w:lang w:eastAsia="ko-KR"/>
-        </w:rPr>
-        <w:t>명시해야</w:t>
-      </w:r>
-      <w:r>
-        <w:rPr>
-          <w:lang w:eastAsia="ko-KR"/>
-        </w:rPr>
-        <w:t xml:space="preserve"> </w:t>
-      </w:r>
-      <w:r>
-        <w:rPr>
-          <w:lang w:eastAsia="ko-KR"/>
-        </w:rPr>
-        <w:t>한다</w:t>
-      </w:r>
-      <w:r>
-        <w:rPr>
-          <w:lang w:eastAsia="ko-KR"/>
-        </w:rPr>
-        <w:t>.</w:t>
-      </w:r>
-      <w:r>
-        <w:rPr>
-          <w:rFonts w:hint="eastAsia"/>
-          <w:lang w:eastAsia="ko-KR"/>
-        </w:rPr>
-        <w:t xml:space="preserve"> (</w:t>
-      </w:r>
-      <w:r>
-        <w:rPr>
-          <w:rFonts w:hint="eastAsia"/>
-          <w:lang w:eastAsia="ko-KR"/>
-        </w:rPr>
-        <w:t>이에</w:t>
-      </w:r>
-      <w:r>
-        <w:rPr>
-          <w:rFonts w:hint="eastAsia"/>
-          <w:lang w:eastAsia="ko-KR"/>
-        </w:rPr>
-        <w:t xml:space="preserve"> </w:t>
-      </w:r>
-      <w:r>
-        <w:rPr>
-          <w:rFonts w:hint="eastAsia"/>
-          <w:lang w:eastAsia="ko-KR"/>
-        </w:rPr>
-        <w:t>대해</w:t>
-      </w:r>
-      <w:r>
-        <w:rPr>
-          <w:rFonts w:hint="eastAsia"/>
-          <w:lang w:eastAsia="ko-KR"/>
-        </w:rPr>
-        <w:t xml:space="preserve"> </w:t>
-      </w:r>
-      <w:r>
-        <w:rPr>
-          <w:rFonts w:hint="eastAsia"/>
-          <w:lang w:eastAsia="ko-KR"/>
-        </w:rPr>
-        <w:t>자세한</w:t>
-      </w:r>
-      <w:r>
-        <w:rPr>
-          <w:rFonts w:hint="eastAsia"/>
-          <w:lang w:eastAsia="ko-KR"/>
-        </w:rPr>
-        <w:t xml:space="preserve"> </w:t>
-      </w:r>
-      <w:r>
-        <w:rPr>
-          <w:rFonts w:hint="eastAsia"/>
-          <w:lang w:eastAsia="ko-KR"/>
-        </w:rPr>
-        <w:t>점은</w:t>
-      </w:r>
-      <w:r>
-        <w:rPr>
-          <w:lang w:eastAsia="ko-KR"/>
-        </w:rPr>
-        <w:fldChar w:fldCharType="begin"/>
-      </w:r>
-      <w:r>
-        <w:rPr>
-          <w:lang w:eastAsia="ko-KR"/>
-        </w:rPr>
-        <w:instrText xml:space="preserve"> </w:instrText>
-      </w:r>
-      <w:r>
-        <w:rPr>
-          <w:rFonts w:hint="eastAsia"/>
-          <w:lang w:eastAsia="ko-KR"/>
-        </w:rPr>
-        <w:instrText>REF _Ref205034928 \r \h</w:instrText>
-      </w:r>
-      <w:r>
-        <w:rPr>
-          <w:lang w:eastAsia="ko-KR"/>
-        </w:rPr>
-        <w:instrText xml:space="preserve"> </w:instrText>
-      </w:r>
-      <w:r>
-        <w:rPr>
-          <w:lang w:eastAsia="ko-KR"/>
-        </w:rPr>
-      </w:r>
-      <w:r>
-        <w:rPr>
-          <w:lang w:eastAsia="ko-KR"/>
-        </w:rPr>
-        <w:fldChar w:fldCharType="separate"/>
-      </w:r>
-      <w:r>
-        <w:rPr>
-          <w:lang w:eastAsia="ko-KR"/>
-        </w:rPr>
-        <w:t>A.1</w:t>
-      </w:r>
-      <w:r>
-        <w:rPr>
-          <w:lang w:eastAsia="ko-KR"/>
-        </w:rPr>
-        <w:fldChar w:fldCharType="end"/>
-      </w:r>
-      <w:r>
-        <w:rPr>
-          <w:rFonts w:hint="eastAsia"/>
-          <w:lang w:eastAsia="ko-KR"/>
-        </w:rPr>
-        <w:t xml:space="preserve"> </w:t>
-      </w:r>
-      <w:r>
-        <w:rPr>
-          <w:rFonts w:hint="eastAsia"/>
-          <w:lang w:eastAsia="ko-KR"/>
-        </w:rPr>
-        <w:t>를</w:t>
-      </w:r>
-      <w:r>
-        <w:rPr>
-          <w:rFonts w:hint="eastAsia"/>
-          <w:lang w:eastAsia="ko-KR"/>
-        </w:rPr>
-        <w:t xml:space="preserve"> </w:t>
-      </w:r>
-      <w:r>
-        <w:rPr>
-          <w:rFonts w:hint="eastAsia"/>
-          <w:lang w:eastAsia="ko-KR"/>
-        </w:rPr>
-        <w:t>참고</w:t>
-      </w:r>
-      <w:r>
-        <w:rPr>
-          <w:rFonts w:hint="eastAsia"/>
-          <w:lang w:eastAsia="ko-KR"/>
-        </w:rPr>
-        <w:t>)</w:t>
+        <w:pStyle w:val="4"/>
+        <w:rPr>
+          <w:rFonts w:eastAsiaTheme="minorEastAsia"/>
+          <w:lang w:val="en-US" w:eastAsia="ko-KR"/>
+        </w:rPr>
+      </w:pPr>
+      <w:r>
+        <w:rPr>
+          <w:lang w:val="en-US"/>
+        </w:rPr>
+        <w:t>Bass Key</w:t>
       </w:r>
     </w:p>
     <w:p>
       <w:pPr>
+        <w:jc w:val="left"/>
+        <w:rPr>
+          <w:lang w:val="en-US" w:eastAsia="ko-KR"/>
+        </w:rPr>
+      </w:pPr>
+      <w:r>
+        <w:rPr>
+          <w:lang w:val="en-US" w:eastAsia="ko-KR"/>
+        </w:rPr>
+        <w:t>Bass</w:t>
+      </w:r>
+      <w:r>
+        <w:rPr>
+          <w:lang w:val="en-US" w:eastAsia="ko-KR"/>
+        </w:rPr>
+        <w:t>는</w:t>
+      </w:r>
+      <w:r>
+        <w:rPr>
+          <w:rFonts w:hint="eastAsia"/>
+          <w:lang w:val="en-US" w:eastAsia="ko-KR"/>
+        </w:rPr>
+        <w:t xml:space="preserve"> </w:t>
+      </w:r>
+      <w:r>
+        <w:rPr>
+          <w:rFonts w:hint="eastAsia"/>
+          <w:lang w:val="en-US" w:eastAsia="ko-KR"/>
+        </w:rPr>
+        <w:t>베이스</w:t>
+      </w:r>
+      <w:r>
+        <w:rPr>
+          <w:rFonts w:hint="eastAsia"/>
+          <w:lang w:val="en-US" w:eastAsia="ko-KR"/>
+        </w:rPr>
+        <w:t xml:space="preserve"> </w:t>
+      </w:r>
+      <w:r>
+        <w:rPr>
+          <w:rFonts w:hint="eastAsia"/>
+          <w:lang w:val="en-US" w:eastAsia="ko-KR"/>
+        </w:rPr>
+        <w:t>라인을</w:t>
+      </w:r>
+      <w:r>
+        <w:rPr>
+          <w:rFonts w:hint="eastAsia"/>
+          <w:lang w:val="en-US" w:eastAsia="ko-KR"/>
+        </w:rPr>
+        <w:t xml:space="preserve"> </w:t>
+      </w:r>
+      <w:r>
+        <w:rPr>
+          <w:lang w:val="en-US" w:eastAsia="ko-KR"/>
+        </w:rPr>
+        <w:t xml:space="preserve">List </w:t>
+      </w:r>
+      <w:r>
+        <w:rPr>
+          <w:lang w:val="en-US" w:eastAsia="ko-KR"/>
+        </w:rPr>
+        <w:t>형태로</w:t>
+      </w:r>
+      <w:r>
+        <w:rPr>
+          <w:lang w:val="en-US" w:eastAsia="ko-KR"/>
+        </w:rPr>
+        <w:t xml:space="preserve"> </w:t>
+      </w:r>
+      <w:r>
+        <w:rPr>
+          <w:lang w:val="en-US" w:eastAsia="ko-KR"/>
+        </w:rPr>
+        <w:t>저장하며</w:t>
+      </w:r>
+      <w:r>
+        <w:rPr>
+          <w:lang w:val="en-US" w:eastAsia="ko-KR"/>
+        </w:rPr>
+        <w:t xml:space="preserve">, </w:t>
+      </w:r>
+      <w:r>
+        <w:rPr>
+          <w:lang w:val="en-US" w:eastAsia="ko-KR"/>
+        </w:rPr>
+        <w:t>멜로디와</w:t>
+      </w:r>
+      <w:r>
+        <w:rPr>
+          <w:lang w:val="en-US" w:eastAsia="ko-KR"/>
+        </w:rPr>
+        <w:t xml:space="preserve"> </w:t>
+      </w:r>
+      <w:r>
+        <w:rPr>
+          <w:lang w:val="en-US" w:eastAsia="ko-KR"/>
+        </w:rPr>
+        <w:t>동일하게</w:t>
+      </w:r>
+      <w:r>
+        <w:rPr>
+          <w:lang w:val="en-US" w:eastAsia="ko-KR"/>
+        </w:rPr>
+        <w:t xml:space="preserve"> </w:t>
+      </w:r>
+      <w:r>
+        <w:rPr>
+          <w:lang w:val="en-US" w:eastAsia="ko-KR"/>
+        </w:rPr>
+        <w:t>각</w:t>
+      </w:r>
+      <w:r>
+        <w:rPr>
+          <w:lang w:val="en-US" w:eastAsia="ko-KR"/>
+        </w:rPr>
+        <w:t xml:space="preserve"> </w:t>
+      </w:r>
+      <w:r>
+        <w:rPr>
+          <w:lang w:val="en-US" w:eastAsia="ko-KR"/>
+        </w:rPr>
+        <w:t>항목은</w:t>
+      </w:r>
+      <w:r>
+        <w:rPr>
+          <w:lang w:val="en-US" w:eastAsia="ko-KR"/>
+        </w:rPr>
+        <w:t xml:space="preserve"> </w:t>
+      </w:r>
+      <w:proofErr w:type="spellStart"/>
+      <w:r>
+        <w:rPr>
+          <w:lang w:val="en-US" w:eastAsia="ko-KR"/>
+        </w:rPr>
+        <w:t>딕셔너리</w:t>
+      </w:r>
+      <w:proofErr w:type="spellEnd"/>
+      <w:r>
+        <w:rPr>
+          <w:lang w:val="en-US" w:eastAsia="ko-KR"/>
+        </w:rPr>
+        <w:t xml:space="preserve"> </w:t>
+      </w:r>
+      <w:r>
+        <w:rPr>
+          <w:lang w:val="en-US" w:eastAsia="ko-KR"/>
+        </w:rPr>
+        <w:t>구조를</w:t>
+      </w:r>
+      <w:r>
+        <w:rPr>
+          <w:lang w:val="en-US" w:eastAsia="ko-KR"/>
+        </w:rPr>
+        <w:t xml:space="preserve"> </w:t>
+      </w:r>
+      <w:r>
+        <w:rPr>
+          <w:lang w:val="en-US" w:eastAsia="ko-KR"/>
+        </w:rPr>
+        <w:t>따른다</w:t>
+      </w:r>
+      <w:r>
+        <w:rPr>
+          <w:lang w:val="en-US" w:eastAsia="ko-KR"/>
+        </w:rPr>
+        <w:t>.</w:t>
+      </w:r>
+    </w:p>
+    <w:p>
+      <w:pPr>
+        <w:jc w:val="left"/>
+        <w:rPr>
+          <w:lang w:val="en-US" w:eastAsia="ko-KR"/>
+        </w:rPr>
+      </w:pPr>
+      <w:r>
+        <w:rPr>
+          <w:lang w:val="en-US" w:eastAsia="ko-KR"/>
+        </w:rPr>
+        <w:t>각</w:t>
+      </w:r>
+      <w:r>
+        <w:rPr>
+          <w:lang w:val="en-US" w:eastAsia="ko-KR"/>
+        </w:rPr>
+        <w:t xml:space="preserve"> </w:t>
+      </w:r>
+      <w:proofErr w:type="spellStart"/>
+      <w:r>
+        <w:rPr>
+          <w:lang w:val="en-US" w:eastAsia="ko-KR"/>
+        </w:rPr>
+        <w:t>딕셔너리는</w:t>
+      </w:r>
+      <w:proofErr w:type="spellEnd"/>
+      <w:r>
+        <w:rPr>
+          <w:lang w:val="en-US" w:eastAsia="ko-KR"/>
+        </w:rPr>
+        <w:t xml:space="preserve"> </w:t>
+      </w:r>
+      <w:r>
+        <w:rPr>
+          <w:lang w:val="en-US" w:eastAsia="ko-KR"/>
+        </w:rPr>
+        <w:t>다음의</w:t>
+      </w:r>
+      <w:r>
+        <w:rPr>
+          <w:lang w:val="en-US" w:eastAsia="ko-KR"/>
+        </w:rPr>
+        <w:t xml:space="preserve"> </w:t>
+      </w:r>
+      <w:r>
+        <w:rPr>
+          <w:lang w:val="en-US" w:eastAsia="ko-KR"/>
+        </w:rPr>
+        <w:t>속성을</w:t>
+      </w:r>
+      <w:r>
+        <w:rPr>
+          <w:lang w:val="en-US" w:eastAsia="ko-KR"/>
+        </w:rPr>
+        <w:t xml:space="preserve"> </w:t>
+      </w:r>
+      <w:r>
+        <w:rPr>
+          <w:lang w:val="en-US" w:eastAsia="ko-KR"/>
+        </w:rPr>
+        <w:t>가진다</w:t>
+      </w:r>
+      <w:r>
+        <w:rPr>
+          <w:lang w:val="en-US" w:eastAsia="ko-KR"/>
+        </w:rPr>
+        <w:t>:</w:t>
+      </w:r>
+    </w:p>
+    <w:p>
+      <w:pPr>
+        <w:pStyle w:val="af1"/>
+        <w:numPr>
+          <w:ilvl w:val="0"/>
+          <w:numId w:val="17"/>
+        </w:numPr>
+        <w:ind w:leftChars="0"/>
+        <w:rPr>
+          <w:rFonts w:hint="eastAsia"/>
+          <w:lang w:eastAsia="ko-KR"/>
+        </w:rPr>
+      </w:pPr>
+      <w:r>
+        <w:rPr>
+          <w:rFonts w:hint="eastAsia"/>
+          <w:lang w:val="en-US" w:eastAsia="ko-KR"/>
+        </w:rPr>
+        <w:t>note</w:t>
+      </w:r>
+      <w:r>
+        <w:rPr>
+          <w:lang w:val="en-US" w:eastAsia="ko-KR"/>
+        </w:rPr>
+        <w:t xml:space="preserve">: </w:t>
+      </w:r>
+      <w:r>
+        <w:rPr>
+          <w:rFonts w:hint="eastAsia"/>
+          <w:lang w:val="en-US" w:eastAsia="ko-KR"/>
+        </w:rPr>
+        <w:t>음</w:t>
+      </w:r>
+      <w:r>
+        <w:rPr>
+          <w:lang w:eastAsia="ko-KR"/>
+        </w:rPr>
+        <w:t xml:space="preserve"> </w:t>
+      </w:r>
+      <w:r>
+        <w:rPr>
+          <w:lang w:eastAsia="ko-KR"/>
+        </w:rPr>
+        <w:t>이름</w:t>
+      </w:r>
+      <w:r>
+        <w:rPr>
+          <w:rFonts w:hint="eastAsia"/>
+          <w:lang w:eastAsia="ko-KR"/>
+        </w:rPr>
+        <w:t xml:space="preserve">[String </w:t>
+      </w:r>
+      <w:r>
+        <w:rPr>
+          <w:rFonts w:hint="eastAsia"/>
+          <w:lang w:eastAsia="ko-KR"/>
+        </w:rPr>
+        <w:t>타입</w:t>
+      </w:r>
+      <w:r>
+        <w:rPr>
+          <w:rFonts w:hint="eastAsia"/>
+          <w:lang w:eastAsia="ko-KR"/>
+        </w:rPr>
+        <w:t>]</w:t>
+      </w:r>
+      <w:r>
+        <w:rPr>
+          <w:lang w:eastAsia="ko-KR"/>
+        </w:rPr>
+        <w:t xml:space="preserve"> (</w:t>
+      </w:r>
+      <w:r>
+        <w:rPr>
+          <w:lang w:eastAsia="ko-KR"/>
+        </w:rPr>
+        <w:t>예</w:t>
+      </w:r>
+      <w:r>
+        <w:rPr>
+          <w:lang w:eastAsia="ko-KR"/>
+        </w:rPr>
+        <w:t xml:space="preserve">: "C4", "D#5", "A3" </w:t>
+      </w:r>
+      <w:r>
+        <w:rPr>
+          <w:lang w:eastAsia="ko-KR"/>
+        </w:rPr>
+        <w:t>등</w:t>
+      </w:r>
+      <w:r>
+        <w:rPr>
+          <w:lang w:eastAsia="ko-KR"/>
+        </w:rPr>
+        <w:t>)</w:t>
+      </w:r>
+    </w:p>
+    <w:p>
+      <w:pPr>
+        <w:pStyle w:val="af1"/>
+        <w:numPr>
+          <w:ilvl w:val="0"/>
+          <w:numId w:val="16"/>
+        </w:numPr>
+        <w:ind w:leftChars="0"/>
+        <w:rPr>
+          <w:lang w:eastAsia="ko-KR"/>
+        </w:rPr>
+      </w:pPr>
+      <w:r>
+        <w:rPr>
+          <w:lang w:eastAsia="ko-KR"/>
+        </w:rPr>
+        <w:t xml:space="preserve">duration: </w:t>
+      </w:r>
+      <w:r>
+        <w:rPr>
+          <w:lang w:eastAsia="ko-KR"/>
+        </w:rPr>
+        <w:t>해당</w:t>
+      </w:r>
+      <w:r>
+        <w:rPr>
+          <w:lang w:eastAsia="ko-KR"/>
+        </w:rPr>
+        <w:t xml:space="preserve"> </w:t>
+      </w:r>
+      <w:r>
+        <w:rPr>
+          <w:lang w:eastAsia="ko-KR"/>
+        </w:rPr>
+        <w:t>음의</w:t>
+      </w:r>
+      <w:r>
+        <w:rPr>
+          <w:lang w:eastAsia="ko-KR"/>
+        </w:rPr>
+        <w:t xml:space="preserve"> </w:t>
+      </w:r>
+      <w:r>
+        <w:rPr>
+          <w:lang w:eastAsia="ko-KR"/>
+        </w:rPr>
+        <w:t>길이</w:t>
+      </w:r>
+      <w:r>
+        <w:rPr>
+          <w:rFonts w:hint="eastAsia"/>
+          <w:lang w:eastAsia="ko-KR"/>
+        </w:rPr>
+        <w:t xml:space="preserve">[float </w:t>
+      </w:r>
+      <w:r>
+        <w:rPr>
+          <w:rFonts w:hint="eastAsia"/>
+          <w:lang w:eastAsia="ko-KR"/>
+        </w:rPr>
+        <w:t>타입</w:t>
+      </w:r>
+      <w:r>
+        <w:rPr>
+          <w:rFonts w:hint="eastAsia"/>
+          <w:lang w:eastAsia="ko-KR"/>
+        </w:rPr>
+        <w:t>]</w:t>
+      </w:r>
+      <w:r>
+        <w:rPr>
+          <w:lang w:eastAsia="ko-KR"/>
+        </w:rPr>
+        <w:t xml:space="preserve"> (</w:t>
+      </w:r>
+      <w:r>
+        <w:rPr>
+          <w:lang w:eastAsia="ko-KR"/>
+        </w:rPr>
+        <w:t>예</w:t>
+      </w:r>
+      <w:r>
+        <w:rPr>
+          <w:lang w:eastAsia="ko-KR"/>
+        </w:rPr>
+        <w:t xml:space="preserve">: </w:t>
+      </w:r>
+      <w:r>
+        <w:rPr>
+          <w:rFonts w:hint="eastAsia"/>
+          <w:lang w:eastAsia="ko-KR"/>
+        </w:rPr>
+        <w:t>1.0</w:t>
+      </w:r>
+      <w:r>
+        <w:rPr>
+          <w:lang w:eastAsia="ko-KR"/>
+        </w:rPr>
+        <w:t xml:space="preserve">, </w:t>
+      </w:r>
+      <w:r>
+        <w:rPr>
+          <w:rFonts w:hint="eastAsia"/>
+          <w:lang w:eastAsia="ko-KR"/>
+        </w:rPr>
+        <w:t>0.5</w:t>
+      </w:r>
+      <w:r>
+        <w:rPr>
+          <w:lang w:eastAsia="ko-KR"/>
+        </w:rPr>
+        <w:t xml:space="preserve">, </w:t>
+      </w:r>
+      <w:r>
+        <w:rPr>
+          <w:rFonts w:hint="eastAsia"/>
+          <w:lang w:eastAsia="ko-KR"/>
+        </w:rPr>
+        <w:t>0.25</w:t>
+      </w:r>
+      <w:r>
+        <w:rPr>
+          <w:lang w:eastAsia="ko-KR"/>
+        </w:rPr>
+        <w:t xml:space="preserve"> </w:t>
+      </w:r>
+      <w:r>
+        <w:rPr>
+          <w:lang w:eastAsia="ko-KR"/>
+        </w:rPr>
+        <w:t>등</w:t>
+      </w:r>
+      <w:r>
+        <w:rPr>
+          <w:lang w:eastAsia="ko-KR"/>
+        </w:rPr>
+        <w:t>)</w:t>
+      </w:r>
+    </w:p>
+    <w:p>
+      <w:pPr>
+        <w:jc w:val="left"/>
+        <w:rPr>
+          <w:lang w:eastAsia="ko-KR"/>
+        </w:rPr>
+      </w:pPr>
+      <w:r>
+        <w:rPr>
+          <w:lang w:val="en-US" w:eastAsia="ko-KR"/>
+        </w:rPr>
+        <w:t>해당</w:t>
+      </w:r>
+      <w:r>
+        <w:rPr>
+          <w:lang w:val="en-US" w:eastAsia="ko-KR"/>
+        </w:rPr>
+        <w:t xml:space="preserve"> </w:t>
+      </w:r>
+      <w:r>
+        <w:rPr>
+          <w:lang w:val="en-US" w:eastAsia="ko-KR"/>
+        </w:rPr>
+        <w:t>시점에</w:t>
+      </w:r>
+      <w:r>
+        <w:rPr>
+          <w:lang w:val="en-US" w:eastAsia="ko-KR"/>
+        </w:rPr>
+        <w:t xml:space="preserve"> </w:t>
+      </w:r>
+      <w:r>
+        <w:rPr>
+          <w:rFonts w:hint="eastAsia"/>
+          <w:lang w:val="en-US" w:eastAsia="ko-KR"/>
+        </w:rPr>
+        <w:t>베이스</w:t>
+      </w:r>
+      <w:r>
+        <w:rPr>
+          <w:lang w:val="en-US" w:eastAsia="ko-KR"/>
+        </w:rPr>
+        <w:t>가</w:t>
+      </w:r>
+      <w:r>
+        <w:rPr>
+          <w:lang w:val="en-US" w:eastAsia="ko-KR"/>
+        </w:rPr>
+        <w:t xml:space="preserve"> </w:t>
+      </w:r>
+      <w:r>
+        <w:rPr>
+          <w:lang w:val="en-US" w:eastAsia="ko-KR"/>
+        </w:rPr>
+        <w:t>없을</w:t>
+      </w:r>
+      <w:r>
+        <w:rPr>
+          <w:lang w:val="en-US" w:eastAsia="ko-KR"/>
+        </w:rPr>
+        <w:t xml:space="preserve"> </w:t>
+      </w:r>
+      <w:r>
+        <w:rPr>
+          <w:lang w:val="en-US" w:eastAsia="ko-KR"/>
+        </w:rPr>
+        <w:t>경우</w:t>
+      </w:r>
+      <w:r>
+        <w:rPr>
+          <w:lang w:val="en-US" w:eastAsia="ko-KR"/>
+        </w:rPr>
+        <w:t xml:space="preserve"> </w:t>
+      </w:r>
+      <w:r>
+        <w:rPr>
+          <w:rFonts w:hint="eastAsia"/>
+          <w:lang w:val="en-US" w:eastAsia="ko-KR"/>
+        </w:rPr>
+        <w:t>note</w:t>
+      </w:r>
+      <w:r>
+        <w:rPr>
+          <w:lang w:val="en-US" w:eastAsia="ko-KR"/>
+        </w:rPr>
+        <w:t>는</w:t>
+      </w:r>
+      <w:r>
+        <w:rPr>
+          <w:lang w:val="en-US" w:eastAsia="ko-KR"/>
+        </w:rPr>
+        <w:t xml:space="preserve"> </w:t>
+      </w:r>
+      <w:r>
+        <w:rPr>
+          <w:lang w:val="en-US" w:eastAsia="ko-KR"/>
+        </w:rPr>
+        <w:t>빈</w:t>
+      </w:r>
+      <w:r>
+        <w:rPr>
+          <w:lang w:val="en-US" w:eastAsia="ko-KR"/>
+        </w:rPr>
+        <w:t xml:space="preserve"> </w:t>
+      </w:r>
+      <w:r>
+        <w:rPr>
+          <w:lang w:val="en-US" w:eastAsia="ko-KR"/>
+        </w:rPr>
+        <w:t>문자열</w:t>
+      </w:r>
+      <w:r>
+        <w:rPr>
+          <w:lang w:val="en-US" w:eastAsia="ko-KR"/>
+        </w:rPr>
+        <w:t xml:space="preserve"> ""</w:t>
+      </w:r>
+      <w:r>
+        <w:rPr>
+          <w:lang w:val="en-US" w:eastAsia="ko-KR"/>
+        </w:rPr>
+        <w:t>로</w:t>
+      </w:r>
+      <w:r>
+        <w:rPr>
+          <w:lang w:val="en-US" w:eastAsia="ko-KR"/>
+        </w:rPr>
+        <w:t xml:space="preserve"> </w:t>
+      </w:r>
+      <w:r>
+        <w:rPr>
+          <w:lang w:val="en-US" w:eastAsia="ko-KR"/>
+        </w:rPr>
+        <w:t>처리한다</w:t>
+      </w:r>
+      <w:r>
+        <w:rPr>
+          <w:lang w:val="en-US" w:eastAsia="ko-KR"/>
+        </w:rPr>
+        <w:t>.</w:t>
+      </w:r>
+      <w:r>
+        <w:rPr>
+          <w:rFonts w:hint="eastAsia"/>
+          <w:lang w:val="en-US" w:eastAsia="ko-KR"/>
+        </w:rPr>
+        <w:t xml:space="preserve"> </w:t>
+      </w:r>
+      <w:r>
+        <w:rPr>
+          <w:rFonts w:hint="eastAsia"/>
+          <w:lang w:eastAsia="ko-KR"/>
+        </w:rPr>
+        <w:t xml:space="preserve"> (</w:t>
+      </w:r>
+      <w:r>
+        <w:rPr>
+          <w:rFonts w:hint="eastAsia"/>
+          <w:lang w:eastAsia="ko-KR"/>
+        </w:rPr>
+        <w:t>이에</w:t>
+      </w:r>
+      <w:r>
+        <w:rPr>
+          <w:rFonts w:hint="eastAsia"/>
+          <w:lang w:eastAsia="ko-KR"/>
+        </w:rPr>
+        <w:t xml:space="preserve"> </w:t>
+      </w:r>
+      <w:r>
+        <w:rPr>
+          <w:rFonts w:hint="eastAsia"/>
+          <w:lang w:eastAsia="ko-KR"/>
+        </w:rPr>
+        <w:t>대해</w:t>
+      </w:r>
+      <w:r>
+        <w:rPr>
+          <w:rFonts w:hint="eastAsia"/>
+          <w:lang w:eastAsia="ko-KR"/>
+        </w:rPr>
+        <w:t xml:space="preserve"> </w:t>
+      </w:r>
+      <w:r>
+        <w:rPr>
+          <w:rFonts w:hint="eastAsia"/>
+          <w:lang w:eastAsia="ko-KR"/>
+        </w:rPr>
+        <w:t>자세한</w:t>
+      </w:r>
+      <w:r>
+        <w:rPr>
+          <w:rFonts w:hint="eastAsia"/>
+          <w:lang w:eastAsia="ko-KR"/>
+        </w:rPr>
+        <w:t xml:space="preserve"> </w:t>
+      </w:r>
+      <w:r>
+        <w:rPr>
+          <w:rFonts w:hint="eastAsia"/>
+          <w:lang w:eastAsia="ko-KR"/>
+        </w:rPr>
+        <w:t>점은</w:t>
+      </w:r>
+      <w:r>
+        <w:rPr>
+          <w:lang w:eastAsia="ko-KR"/>
+        </w:rPr>
+        <w:fldChar w:fldCharType="begin"/>
+      </w:r>
+      <w:r>
+        <w:rPr>
+          <w:lang w:eastAsia="ko-KR"/>
+        </w:rPr>
+        <w:instrText xml:space="preserve"> </w:instrText>
+      </w:r>
+      <w:r>
+        <w:rPr>
+          <w:rFonts w:hint="eastAsia"/>
+          <w:lang w:eastAsia="ko-KR"/>
+        </w:rPr>
+        <w:instrText>REF _Ref205034928 \r \h</w:instrText>
+      </w:r>
+      <w:r>
+        <w:rPr>
+          <w:lang w:eastAsia="ko-KR"/>
+        </w:rPr>
+        <w:instrText xml:space="preserve"> </w:instrText>
+      </w:r>
+      <w:r>
+        <w:rPr>
+          <w:lang w:eastAsia="ko-KR"/>
+        </w:rPr>
+      </w:r>
+      <w:r>
+        <w:rPr>
+          <w:lang w:eastAsia="ko-KR"/>
+        </w:rPr>
+        <w:fldChar w:fldCharType="separate"/>
+      </w:r>
+      <w:r>
+        <w:rPr>
+          <w:lang w:eastAsia="ko-KR"/>
+        </w:rPr>
+        <w:t>A.1</w:t>
+      </w:r>
+      <w:r>
+        <w:rPr>
+          <w:lang w:eastAsia="ko-KR"/>
+        </w:rPr>
+        <w:fldChar w:fldCharType="end"/>
+      </w:r>
+      <w:r>
+        <w:rPr>
+          <w:rFonts w:hint="eastAsia"/>
+          <w:lang w:eastAsia="ko-KR"/>
+        </w:rPr>
+        <w:t xml:space="preserve"> </w:t>
+      </w:r>
+      <w:r>
+        <w:rPr>
+          <w:rFonts w:hint="eastAsia"/>
+          <w:lang w:eastAsia="ko-KR"/>
+        </w:rPr>
+        <w:t>를</w:t>
+      </w:r>
+      <w:r>
+        <w:rPr>
+          <w:rFonts w:hint="eastAsia"/>
+          <w:lang w:eastAsia="ko-KR"/>
+        </w:rPr>
+        <w:t xml:space="preserve"> </w:t>
+      </w:r>
+      <w:r>
+        <w:rPr>
+          <w:rFonts w:hint="eastAsia"/>
+          <w:lang w:eastAsia="ko-KR"/>
+        </w:rPr>
+        <w:t>참고</w:t>
+      </w:r>
+      <w:r>
+        <w:rPr>
+          <w:rFonts w:hint="eastAsia"/>
+          <w:lang w:eastAsia="ko-KR"/>
+        </w:rPr>
+        <w:t>)</w:t>
+      </w:r>
+    </w:p>
+    <w:p>
+      <w:pPr>
+        <w:tabs>
+          <w:tab w:val="clear" w:pos="403"/>
+        </w:tabs>
+        <w:spacing w:after="0" w:line="240" w:lineRule="auto"/>
+        <w:jc w:val="left"/>
+        <w:rPr>
+          <w:lang w:eastAsia="ko-KR"/>
+        </w:rPr>
+      </w:pPr>
+      <w:r>
+        <w:rPr>
+          <w:lang w:eastAsia="ko-KR"/>
+        </w:rPr>
+        <w:br w:type="page"/>
+      </w:r>
+    </w:p>
+    <w:p>
+      <w:pPr>
         <w:pStyle w:val="2"/>
       </w:pPr>
       <w:bookmarkStart w:id="21" w:name="_Toc205034961"/>
@@ -9751,6 +10299,7 @@
         <w:rPr>
           <w:rFonts w:ascii="맑은 고딕" w:eastAsia="맑은 고딕" w:hAnsi="맑은 고딕" w:cs="맑은 고딕" w:hint="eastAsia"/>
         </w:rPr>
+        <w:lastRenderedPageBreak/>
         <w:t>메서드</w:t>
       </w:r>
       <w:r>
@@ -9928,54 +10477,18 @@
       </w:r>
       <w:r>
         <w:rPr>
-          <w:lang w:eastAsia="ko-KR"/>
-        </w:rPr>
-        <w:t>으로</w:t>
-      </w:r>
-      <w:r>
-        <w:rPr>
-          <w:rFonts w:hint="eastAsia"/>
-          <w:lang w:eastAsia="ko-KR"/>
-        </w:rPr>
-        <w:t xml:space="preserve"> </w:t>
-      </w:r>
-      <w:r>
-        <w:rPr>
-          <w:rFonts w:hint="eastAsia"/>
-          <w:lang w:eastAsia="ko-KR"/>
-        </w:rPr>
-        <w:t>변환이</w:t>
-      </w:r>
-      <w:r>
-        <w:rPr>
-          <w:rFonts w:hint="eastAsia"/>
-          <w:lang w:eastAsia="ko-KR"/>
-        </w:rPr>
-        <w:t xml:space="preserve"> </w:t>
-      </w:r>
-      <w:r>
-        <w:rPr>
-          <w:rFonts w:hint="eastAsia"/>
-          <w:lang w:eastAsia="ko-KR"/>
-        </w:rPr>
-        <w:t>가능한</w:t>
-      </w:r>
-      <w:r>
-        <w:rPr>
-          <w:rFonts w:hint="eastAsia"/>
-          <w:lang w:eastAsia="ko-KR"/>
-        </w:rPr>
-        <w:t xml:space="preserve"> </w:t>
-      </w:r>
-      <w:proofErr w:type="spellStart"/>
-      <w:r>
-        <w:rPr>
-          <w:rFonts w:hint="eastAsia"/>
-          <w:lang w:eastAsia="ko-KR"/>
-        </w:rPr>
-        <w:t>딕셔너리</w:t>
-      </w:r>
-      <w:proofErr w:type="spellEnd"/>
+          <w:rFonts w:hint="eastAsia"/>
+          <w:lang w:eastAsia="ko-KR"/>
+        </w:rPr>
+        <w:t>형식의</w:t>
+      </w:r>
+      <w:r>
+        <w:rPr>
+          <w:rFonts w:hint="eastAsia"/>
+          <w:lang w:eastAsia="ko-KR"/>
+        </w:rPr>
+        <w:t xml:space="preserve"> String</w:t>
+      </w:r>
       <w:r>
         <w:rPr>
           <w:rFonts w:hint="eastAsia"/>
@@ -10202,6 +10715,7 @@
         <w:t xml:space="preserve"> </w:t>
       </w:r>
       <w:proofErr w:type="spellStart"/>
+      <w:proofErr w:type="gramStart"/>
       <w:r>
         <w:rPr>
           <w:rFonts w:hint="eastAsia"/>
@@ -10210,6 +10724,7 @@
         <w:t>담고있는</w:t>
       </w:r>
       <w:proofErr w:type="spellEnd"/>
+      <w:proofErr w:type="gramEnd"/>
       <w:r>
         <w:rPr>
           <w:rFonts w:hint="eastAsia"/>
@@ -10259,6 +10774,7 @@
         </w:rPr>
         <w:t>.</w:t>
       </w:r>
+      <w:bookmarkStart w:id="24" w:name="_Toc205034964"/>
     </w:p>
     <w:p>
       <w:pPr>
@@ -10268,7 +10784,6 @@
           <w:lang w:eastAsia="ko-KR"/>
         </w:rPr>
       </w:pPr>
-      <w:bookmarkStart w:id="24" w:name="_Toc205034964"/>
       <w:r>
         <w:t>‘</w:t>
       </w:r>
@@ -10283,6 +10798,7 @@
       <w:r>
         <w:t>’</w:t>
       </w:r>
+      <w:proofErr w:type="spellStart"/>
       <w:r>
         <w:rPr>
           <w:rFonts w:ascii="맑은 고딕" w:eastAsia="맑은 고딕" w:hAnsi="맑은 고딕" w:cs="맑은 고딕" w:hint="eastAsia"/>
@@ -10290,11 +10806,11 @@
         <w:t>메서드</w:t>
       </w:r>
       <w:bookmarkEnd w:id="24"/>
+      <w:proofErr w:type="spellEnd"/>
     </w:p>
     <w:p>
       <w:pPr>
         <w:rPr>
-          <w:rFonts w:hint="eastAsia"/>
           <w:lang w:eastAsia="ko-KR"/>
         </w:rPr>
       </w:pPr>
@@ -10335,10 +10851,9 @@
       </w:r>
       <w:r>
         <w:rPr>
-          <w:rFonts w:hint="eastAsia"/>
-          <w:lang w:eastAsia="ko-KR"/>
-        </w:rPr>
-        <w:t xml:space="preserve"> </w:t>
+          <w:lang w:eastAsia="ko-KR"/>
+        </w:rPr>
+        <w:t xml:space="preserve"> midi</w:t>
       </w:r>
       <w:r>
         <w:rPr>
@@ -10359,7 +10874,14 @@
           <w:rFonts w:hint="eastAsia"/>
           <w:lang w:eastAsia="ko-KR"/>
         </w:rPr>
-        <w:t>객체를</w:t>
+        <w:t>위치</w:t>
+      </w:r>
+      <w:r>
+        <w:rPr>
+          <w:rFonts w:hint="eastAsia"/>
+          <w:lang w:eastAsia="ko-KR"/>
+        </w:rPr>
+        <w:t>를</w:t>
       </w:r>
       <w:r>
         <w:rPr>
@@ -10430,6 +10952,140 @@
           <w:lang w:eastAsia="ko-KR"/>
         </w:rPr>
         <w:t>된다</w:t>
+      </w:r>
+      <w:r>
+        <w:rPr>
+          <w:rFonts w:hint="eastAsia"/>
+          <w:lang w:eastAsia="ko-KR"/>
+        </w:rPr>
+        <w:t>.</w:t>
+      </w:r>
+    </w:p>
+    <w:p>
+      <w:pPr>
+        <w:pStyle w:val="3"/>
+        <w:rPr>
+          <w:rFonts w:ascii="맑은 고딕" w:eastAsia="맑은 고딕" w:hAnsi="맑은 고딕" w:cs="맑은 고딕"/>
+          <w:lang w:eastAsia="ko-KR"/>
+        </w:rPr>
+      </w:pPr>
+      <w:r>
+        <w:rPr>
+          <w:rFonts w:eastAsiaTheme="minorEastAsia"/>
+          <w:lang w:eastAsia="ko-KR"/>
+        </w:rPr>
+        <w:t>‘</w:t>
+      </w:r>
+      <w:proofErr w:type="spellStart"/>
+      <w:r>
+        <w:t>set_id</w:t>
+      </w:r>
+      <w:proofErr w:type="spellEnd"/>
+      <w:r>
+        <w:rPr>
+          <w:rFonts w:eastAsiaTheme="minorEastAsia"/>
+          <w:lang w:eastAsia="ko-KR"/>
+        </w:rPr>
+        <w:t>’</w:t>
+      </w:r>
+      <w:r>
+        <w:rPr>
+          <w:rFonts w:ascii="맑은 고딕" w:eastAsia="맑은 고딕" w:hAnsi="맑은 고딕" w:cs="맑은 고딕" w:hint="eastAsia"/>
+        </w:rPr>
+        <w:t xml:space="preserve"> </w:t>
+      </w:r>
+      <w:r>
+        <w:rPr>
+          <w:rFonts w:ascii="맑은 고딕" w:eastAsia="맑은 고딕" w:hAnsi="맑은 고딕" w:cs="맑은 고딕" w:hint="eastAsia"/>
+        </w:rPr>
+        <w:t>메서드</w:t>
+      </w:r>
+    </w:p>
+    <w:p>
+      <w:pPr>
+        <w:rPr>
+          <w:rFonts w:hint="eastAsia"/>
+          <w:lang w:eastAsia="ko-KR"/>
+        </w:rPr>
+      </w:pPr>
+      <w:proofErr w:type="spellStart"/>
+      <w:r>
+        <w:rPr>
+          <w:rFonts w:hint="eastAsia"/>
+          <w:lang w:eastAsia="ko-KR"/>
+        </w:rPr>
+        <w:t>HarmonyMIDIToken</w:t>
+      </w:r>
+      <w:proofErr w:type="spellEnd"/>
+      <w:r>
+        <w:rPr>
+          <w:rFonts w:hint="eastAsia"/>
+          <w:lang w:eastAsia="ko-KR"/>
+        </w:rPr>
+        <w:t>에</w:t>
+      </w:r>
+      <w:r>
+        <w:rPr>
+          <w:rFonts w:hint="eastAsia"/>
+          <w:lang w:eastAsia="ko-KR"/>
+        </w:rPr>
+        <w:t xml:space="preserve"> </w:t>
+      </w:r>
+      <w:r>
+        <w:rPr>
+          <w:rFonts w:hint="eastAsia"/>
+          <w:lang w:eastAsia="ko-KR"/>
+        </w:rPr>
+        <w:t>대한</w:t>
+      </w:r>
+      <w:r>
+        <w:rPr>
+          <w:rFonts w:hint="eastAsia"/>
+          <w:lang w:eastAsia="ko-KR"/>
+        </w:rPr>
+        <w:t xml:space="preserve"> </w:t>
+      </w:r>
+      <w:r>
+        <w:rPr>
+          <w:rFonts w:hint="eastAsia"/>
+          <w:lang w:eastAsia="ko-KR"/>
+        </w:rPr>
+        <w:t>토큰</w:t>
+      </w:r>
+      <w:r>
+        <w:rPr>
+          <w:rFonts w:hint="eastAsia"/>
+          <w:lang w:eastAsia="ko-KR"/>
+        </w:rPr>
+        <w:t xml:space="preserve"> ID</w:t>
+      </w:r>
+      <w:r>
+        <w:rPr>
+          <w:rFonts w:hint="eastAsia"/>
+          <w:lang w:eastAsia="ko-KR"/>
+        </w:rPr>
+        <w:t>를</w:t>
+      </w:r>
+      <w:r>
+        <w:rPr>
+          <w:rFonts w:hint="eastAsia"/>
+          <w:lang w:eastAsia="ko-KR"/>
+        </w:rPr>
+        <w:t xml:space="preserve"> </w:t>
+      </w:r>
+      <w:r>
+        <w:rPr>
+          <w:rFonts w:hint="eastAsia"/>
+          <w:lang w:eastAsia="ko-KR"/>
+        </w:rPr>
+        <w:t>설정</w:t>
+      </w:r>
+      <w:r>
+        <w:rPr>
+          <w:rFonts w:hint="eastAsia"/>
+          <w:lang w:eastAsia="ko-KR"/>
+        </w:rPr>
+        <w:t>한다</w:t>
       </w:r>
       <w:r>
         <w:rPr>
@@ -10447,7 +11103,7 @@
           <w:numId w:val="0"/>
         </w:numPr>
         <w:rPr>
-          <w:rFonts w:eastAsiaTheme="minorEastAsia" w:hint="eastAsia"/>
+          <w:rFonts w:eastAsiaTheme="minorEastAsia"/>
           <w:lang w:eastAsia="ko-KR"/>
         </w:rPr>
       </w:pPr>
@@ -10551,7 +11207,7 @@
         </w:numPr>
         <w:jc w:val="both"/>
         <w:rPr>
-          <w:rFonts w:eastAsia="맑은 고딕" w:cs="맑은 고딕" w:hint="eastAsia"/>
+          <w:rFonts w:eastAsia="맑은 고딕" w:cs="맑은 고딕"/>
           <w:lang w:eastAsia="ko-KR"/>
         </w:rPr>
       </w:pPr>
@@ -10592,7 +11248,6 @@
       <w:pPr>
         <w:jc w:val="left"/>
         <w:rPr>
-          <w:rFonts w:hint="eastAsia"/>
           <w:b/>
           <w:lang w:eastAsia="ko-KR"/>
         </w:rPr>
@@ -10634,13 +11289,20 @@
       </w:r>
       <w:r>
         <w:rPr>
+          <w:noProof/>
+        </w:rPr>
+        <w:t xml:space="preserve"> </w:t>
+      </w:r>
+      <w:r>
+        <w:rPr>
+          <w:noProof/>
           <w:lang w:eastAsia="ko-KR"/>
         </w:rPr>
         <w:drawing>
-          <wp:inline distT="0" distB="0" distL="0" distR="0" wp14:anchorId="232A378E" wp14:editId="60CF5AB1">
-            <wp:extent cx="6188710" cy="3542665"/>
-            <wp:effectExtent l="0" t="0" r="2540" b="635"/>
-            <wp:docPr id="994990432" name="그림 1" descr="텍스트, 스크린샷, 디스플레이, 소프트웨어이(가) 표시된 사진&#10;&#10;AI 생성 콘텐츠는 정확하지 않을 수 있습니다."/>
+          <wp:inline distT="0" distB="0" distL="0" distR="0" wp14:anchorId="3E8C7271" wp14:editId="3766A2F1">
+            <wp:extent cx="5311600" cy="4115157"/>
+            <wp:effectExtent l="0" t="0" r="3810" b="0"/>
+            <wp:docPr id="519658803" name="그림 1" descr="텍스트, 스크린샷, 디스플레이, 소프트웨어이(가) 표시된 사진&#10;&#10;AI 생성 콘텐츠는 정확하지 않을 수 있습니다."/>
             <wp:cNvGraphicFramePr>
               <a:graphicFrameLocks xmlns:a="http://schemas.openxmlformats.org/drawingml/2006/main" noChangeAspect="1"/>
             </wp:cNvGraphicFramePr>
@@ -10648,7 +11310,7 @@
               <a:graphicData uri="http://schemas.openxmlformats.org/drawingml/2006/picture">
                 <pic:pic xmlns:pic="http://schemas.openxmlformats.org/drawingml/2006/picture">
                   <pic:nvPicPr>
-                    <pic:cNvPr id="994990432" name="그림 1" descr="텍스트, 스크린샷, 디스플레이, 소프트웨어이(가) 표시된 사진&#10;&#10;AI 생성 콘텐츠는 정확하지 않을 수 있습니다."/>
+                    <pic:cNvPr id="519658803" name="그림 1" descr="텍스트, 스크린샷, 디스플레이, 소프트웨어이(가) 표시된 사진&#10;&#10;AI 생성 콘텐츠는 정확하지 않을 수 있습니다."/>
                     <pic:cNvPicPr/>
                   </pic:nvPicPr>
                   <pic:blipFill>
@@ -10660,7 +11322,7 @@
                   <pic:spPr>
                     <a:xfrm>
                       <a:off x="0" y="0"/>
-                      <a:ext cx="6188710" cy="3542665"/>
+                      <a:ext cx="5311600" cy="4115157"/>
                     </a:xfrm>
                     <a:prstGeom prst="rect">
                       <a:avLst/>
@@ -11481,9 +12143,9 @@
     </w:lvl>
   </w:abstractNum>
   <w:abstractNum w:abstractNumId="4" w15:restartNumberingAfterBreak="0">
-    <w:nsid w:val="7952100C"/>
+    <w:nsid w:val="470D7EAA"/>
     <w:multiLevelType w:val="hybridMultilevel"/>
-    <w:tmpl w:val="B4A6C800"/>
+    <w:tmpl w:val="FFA4E760"/>
     <w:lvl w:ilvl="0" w:tplc="04090001">
       <w:start w:val="1"/>
       <w:numFmt w:val="bullet"/>
@@ -11594,6 +12256,119 @@
     </w:lvl>
   </w:abstractNum>
   <w:abstractNum w:abstractNumId="5" w15:restartNumberingAfterBreak="0">
+    <w:nsid w:val="7952100C"/>
+    <w:multiLevelType w:val="hybridMultilevel"/>
+    <w:tmpl w:val="B4A6C800"/>
+    <w:lvl w:ilvl="0" w:tplc="04090001">
+      <w:start w:val="1"/>
+      <w:numFmt w:val="bullet"/>
+      <w:lvlText w:val=""/>
+      <w:lvlJc w:val="left"/>
+      <w:pPr>
+        <w:ind w:left="880" w:hanging="440"/>
+      </w:pPr>
+      <w:rPr>
+        <w:rFonts w:ascii="Wingdings" w:hAnsi="Wingdings" w:hint="default"/>
+      </w:rPr>
+    </w:lvl>
+    <w:lvl w:ilvl="1" w:tplc="04090003" w:tentative="1">
+      <w:start w:val="1"/>
+      <w:numFmt w:val="bullet"/>
+      <w:lvlText w:val=""/>
+      <w:lvlJc w:val="left"/>
+      <w:pPr>
+        <w:ind w:left="1320" w:hanging="440"/>
+      </w:pPr>
+      <w:rPr>
+        <w:rFonts w:ascii="Wingdings" w:hAnsi="Wingdings" w:hint="default"/>
+      </w:rPr>
+    </w:lvl>
+    <w:lvl w:ilvl="2" w:tplc="04090005" w:tentative="1">
+      <w:start w:val="1"/>
+      <w:numFmt w:val="bullet"/>
+      <w:lvlText w:val=""/>
+      <w:lvlJc w:val="left"/>
+      <w:pPr>
+        <w:ind w:left="1760" w:hanging="440"/>
+      </w:pPr>
+      <w:rPr>
+        <w:rFonts w:ascii="Wingdings" w:hAnsi="Wingdings" w:hint="default"/>
+      </w:rPr>
+    </w:lvl>
+    <w:lvl w:ilvl="3" w:tplc="04090001" w:tentative="1">
+      <w:start w:val="1"/>
+      <w:numFmt w:val="bullet"/>
+      <w:lvlText w:val=""/>
+      <w:lvlJc w:val="left"/>
+      <w:pPr>
+        <w:ind w:left="2200" w:hanging="440"/>
+      </w:pPr>
+      <w:rPr>
+        <w:rFonts w:ascii="Wingdings" w:hAnsi="Wingdings" w:hint="default"/>
+      </w:rPr>
+    </w:lvl>
+    <w:lvl w:ilvl="4" w:tplc="04090003" w:tentative="1">
+      <w:start w:val="1"/>
+      <w:numFmt w:val="bullet"/>
+      <w:lvlText w:val=""/>
+      <w:lvlJc w:val="left"/>
+      <w:pPr>
+        <w:ind w:left="2640" w:hanging="440"/>
+      </w:pPr>
+      <w:rPr>
+        <w:rFonts w:ascii="Wingdings" w:hAnsi="Wingdings" w:hint="default"/>
+      </w:rPr>
+    </w:lvl>
+    <w:lvl w:ilvl="5" w:tplc="04090005" w:tentative="1">
+      <w:start w:val="1"/>
+      <w:numFmt w:val="bullet"/>
+      <w:lvlText w:val=""/>
+      <w:lvlJc w:val="left"/>
+      <w:pPr>
+        <w:ind w:left="3080" w:hanging="440"/>
+      </w:pPr>
+      <w:rPr>
+        <w:rFonts w:ascii="Wingdings" w:hAnsi="Wingdings" w:hint="default"/>
+      </w:rPr>
+    </w:lvl>
+    <w:lvl w:ilvl="6" w:tplc="04090001" w:tentative="1">
+      <w:start w:val="1"/>
+      <w:numFmt w:val="bullet"/>
+      <w:lvlText w:val=""/>
+      <w:lvlJc w:val="left"/>
+      <w:pPr>
+        <w:ind w:left="3520" w:hanging="440"/>
+      </w:pPr>
+      <w:rPr>
+        <w:rFonts w:ascii="Wingdings" w:hAnsi="Wingdings" w:hint="default"/>
+      </w:rPr>
+    </w:lvl>
+    <w:lvl w:ilvl="7" w:tplc="04090003" w:tentative="1">
+      <w:start w:val="1"/>
+      <w:numFmt w:val="bullet"/>
+      <w:lvlText w:val=""/>
+      <w:lvlJc w:val="left"/>
+      <w:pPr>
+        <w:ind w:left="3960" w:hanging="440"/>
+      </w:pPr>
+      <w:rPr>
+        <w:rFonts w:ascii="Wingdings" w:hAnsi="Wingdings" w:hint="default"/>
+      </w:rPr>
+    </w:lvl>
+    <w:lvl w:ilvl="8" w:tplc="04090005" w:tentative="1">
+      <w:start w:val="1"/>
+      <w:numFmt w:val="bullet"/>
+      <w:lvlText w:val=""/>
+      <w:lvlJc w:val="left"/>
+      <w:pPr>
+        <w:ind w:left="4400" w:hanging="440"/>
+      </w:pPr>
+      <w:rPr>
+        <w:rFonts w:ascii="Wingdings" w:hAnsi="Wingdings" w:hint="default"/>
+      </w:rPr>
+    </w:lvl>
+  </w:abstractNum>
+  <w:abstractNum w:abstractNumId="6" w15:restartNumberingAfterBreak="0">
     <w:nsid w:val="7B3D19CF"/>
     <w:multiLevelType w:val="multilevel"/>
     <w:tmpl w:val="8692F6D8"/>
@@ -11785,9 +12560,12 @@
     <w:abstractNumId w:val="2"/>
   </w:num>
   <w:num w:numId="15" w16cid:durableId="526720299">
+    <w:abstractNumId w:val="6"/>
+  </w:num>
+  <w:num w:numId="16" w16cid:durableId="767391151">
     <w:abstractNumId w:val="5"/>
   </w:num>
-  <w:num w:numId="16" w16cid:durableId="767391151">
+  <w:num w:numId="17" w16cid:durableId="709307409">
     <w:abstractNumId w:val="4"/>
   </w:num>
 </w:numbering>

</xml_diff>

<commit_message>
Changes to be committed: 문서 수정 	modified:   "docs/Music Token Format \342\200\223 HarmonyMIDIToken Specification.docx" 	modified:   "docs/Music Token Format \342\200\223 HarmonyMIDIToken Specification.pdf"
</commit_message>
<xml_diff>
--- a/docs/Music Token Format – HarmonyMIDIToken Specification.docx
+++ b/docs/Music Token Format – HarmonyMIDIToken Specification.docx
@@ -1454,7 +1454,7 @@
                 <w:noProof/>
                 <w:webHidden/>
               </w:rPr>
-              <w:t>4</w:t>
+              <w:t>5</w:t>
             </w:r>
             <w:r>
               <w:rPr>
@@ -1957,7 +1957,7 @@
                 <w:noProof/>
                 <w:webHidden/>
               </w:rPr>
-              <w:t>6</w:t>
+              <w:t>7</w:t>
             </w:r>
             <w:r>
               <w:rPr>
@@ -2087,7 +2087,7 @@
                 <w:noProof/>
                 <w:webHidden/>
               </w:rPr>
-              <w:t>6</w:t>
+              <w:t>7</w:t>
             </w:r>
             <w:r>
               <w:rPr>
@@ -2187,7 +2187,7 @@
                 <w:noProof/>
                 <w:webHidden/>
               </w:rPr>
-              <w:t>6</w:t>
+              <w:t>7</w:t>
             </w:r>
             <w:r>
               <w:rPr>
@@ -2287,7 +2287,7 @@
                 <w:noProof/>
                 <w:webHidden/>
               </w:rPr>
-              <w:t>6</w:t>
+              <w:t>7</w:t>
             </w:r>
             <w:r>
               <w:rPr>
@@ -2424,7 +2424,7 @@
                 <w:noProof/>
                 <w:webHidden/>
               </w:rPr>
-              <w:t>7</w:t>
+              <w:t>8</w:t>
             </w:r>
             <w:r>
               <w:rPr>
@@ -2527,7 +2527,7 @@
                 <w:noProof/>
                 <w:webHidden/>
               </w:rPr>
-              <w:t>7</w:t>
+              <w:t>8</w:t>
             </w:r>
             <w:r>
               <w:rPr>
@@ -2860,10 +2860,17 @@
       </w:r>
       <w:r>
         <w:rPr>
+          <w:rFonts w:eastAsia="맑은 고딕" w:cs="맑은 고딕" w:hint="eastAsia"/>
+          <w:lang w:eastAsia="ko-KR"/>
+        </w:rPr>
+        <w:t>화성</w:t>
+      </w:r>
+      <w:r>
+        <w:rPr>
           <w:rFonts w:eastAsia="맑은 고딕" w:cs="맑은 고딕"/>
           <w:lang w:eastAsia="ko-KR"/>
         </w:rPr>
-        <w:t>음향학적으로</w:t>
+        <w:t>학적으로</w:t>
       </w:r>
       <w:r>
         <w:rPr>
@@ -3172,13 +3179,7 @@
         <w:rPr>
           <w:lang w:eastAsia="ko-KR"/>
         </w:rPr>
-        <w:instrText xml:space="preserve"> REF _Ref204789659 \h </w:instrText>
-      </w:r>
-      <w:r>
-        <w:rPr>
-          <w:lang w:eastAsia="ko-KR"/>
-        </w:rPr>
-        <w:instrText xml:space="preserve"> \* MERGEFORMAT </w:instrText>
+        <w:instrText xml:space="preserve"> REF _Ref207916788 \r \h </w:instrText>
       </w:r>
       <w:r>
         <w:rPr>
@@ -3193,36 +3194,15 @@
       </w:r>
       <w:r>
         <w:rPr>
-          <w:rFonts w:cs="바탕"/>
-          <w:lang w:eastAsia="ko-KR"/>
-        </w:rPr>
-        <w:t>절</w:t>
-      </w:r>
-      <w:r>
-        <w:rPr>
-          <w:rFonts w:cs="바탕"/>
-          <w:lang w:eastAsia="ko-KR"/>
-        </w:rPr>
-        <w:t xml:space="preserve"> </w:t>
-      </w:r>
-      <w:r>
-        <w:rPr>
-          <w:rFonts w:cs="바탕"/>
-          <w:lang w:eastAsia="ko-KR"/>
-        </w:rPr>
-        <w:t>제목</w:t>
+          <w:lang w:eastAsia="ko-KR"/>
+        </w:rPr>
+        <w:t>4.1</w:t>
       </w:r>
       <w:r>
         <w:rPr>
           <w:lang w:eastAsia="ko-KR"/>
         </w:rPr>
         <w:fldChar w:fldCharType="end"/>
-      </w:r>
-      <w:r>
-        <w:rPr>
-          <w:lang w:eastAsia="ko-KR"/>
-        </w:rPr>
-        <w:t xml:space="preserve"> </w:t>
       </w:r>
       <w:r>
         <w:rPr>
@@ -4409,7 +4389,6 @@
       <w:pPr>
         <w:jc w:val="left"/>
         <w:rPr>
-          <w:rFonts w:hint="eastAsia"/>
           <w:lang w:eastAsia="ko-KR"/>
         </w:rPr>
       </w:pPr>
@@ -4666,6 +4645,8 @@
         </w:rPr>
       </w:pPr>
       <w:bookmarkStart w:id="10" w:name="_Toc205034953"/>
+      <w:bookmarkStart w:id="11" w:name="_Ref207916788"/>
+      <w:bookmarkStart w:id="12" w:name="_Ref207916791"/>
       <w:r>
         <w:rPr>
           <w:rFonts w:eastAsia="맑은 고딕" w:cs="맑은 고딕"/>
@@ -4682,1322 +4663,7 @@
         <w:t>구분</w:t>
       </w:r>
       <w:bookmarkEnd w:id="10"/>
-    </w:p>
-    <w:p>
-      <w:pPr>
-        <w:jc w:val="left"/>
-        <w:rPr>
-          <w:lang w:eastAsia="ko-KR"/>
-        </w:rPr>
-      </w:pPr>
-      <w:r>
-        <w:rPr>
-          <w:lang w:eastAsia="ko-KR"/>
-        </w:rPr>
-        <w:t>악기는</w:t>
-      </w:r>
-      <w:r>
-        <w:rPr>
-          <w:lang w:eastAsia="ko-KR"/>
-        </w:rPr>
-        <w:t xml:space="preserve"> </w:t>
-      </w:r>
-      <w:r>
-        <w:rPr>
-          <w:lang w:eastAsia="ko-KR"/>
-        </w:rPr>
-        <w:t>멜로디</w:t>
-      </w:r>
-      <w:r>
-        <w:rPr>
-          <w:lang w:eastAsia="ko-KR"/>
-        </w:rPr>
-        <w:t>(</w:t>
-      </w:r>
-      <w:r>
-        <w:rPr>
-          <w:lang w:eastAsia="ko-KR"/>
-        </w:rPr>
-        <w:t>리드</w:t>
-      </w:r>
-      <w:r>
-        <w:rPr>
-          <w:lang w:eastAsia="ko-KR"/>
-        </w:rPr>
-        <w:t xml:space="preserve">), </w:t>
-      </w:r>
-      <w:r>
-        <w:rPr>
-          <w:lang w:eastAsia="ko-KR"/>
-        </w:rPr>
-        <w:t>코드</w:t>
-      </w:r>
-      <w:r>
-        <w:rPr>
-          <w:lang w:eastAsia="ko-KR"/>
-        </w:rPr>
-        <w:t xml:space="preserve">, </w:t>
-      </w:r>
-      <w:r>
-        <w:rPr>
-          <w:lang w:eastAsia="ko-KR"/>
-        </w:rPr>
-        <w:t>베이스</w:t>
-      </w:r>
-      <w:r>
-        <w:rPr>
-          <w:lang w:eastAsia="ko-KR"/>
-        </w:rPr>
-        <w:t xml:space="preserve"> </w:t>
-      </w:r>
-      <w:r>
-        <w:rPr>
-          <w:lang w:eastAsia="ko-KR"/>
-        </w:rPr>
-        <w:t>로</w:t>
-      </w:r>
-      <w:r>
-        <w:rPr>
-          <w:lang w:eastAsia="ko-KR"/>
-        </w:rPr>
-        <w:t xml:space="preserve"> </w:t>
-      </w:r>
-      <w:r>
-        <w:rPr>
-          <w:lang w:eastAsia="ko-KR"/>
-        </w:rPr>
-        <w:t>구성되며</w:t>
-      </w:r>
-      <w:r>
-        <w:rPr>
-          <w:lang w:eastAsia="ko-KR"/>
-        </w:rPr>
-        <w:t>, Pitch(</w:t>
-      </w:r>
-      <w:r>
-        <w:rPr>
-          <w:lang w:eastAsia="ko-KR"/>
-        </w:rPr>
-        <w:t>음정</w:t>
-      </w:r>
-      <w:r>
-        <w:rPr>
-          <w:lang w:eastAsia="ko-KR"/>
-        </w:rPr>
-        <w:t>)</w:t>
-      </w:r>
-      <w:r>
-        <w:rPr>
-          <w:lang w:eastAsia="ko-KR"/>
-        </w:rPr>
-        <w:t>의</w:t>
-      </w:r>
-      <w:r>
-        <w:rPr>
-          <w:lang w:eastAsia="ko-KR"/>
-        </w:rPr>
-        <w:t xml:space="preserve"> </w:t>
-      </w:r>
-      <w:r>
-        <w:rPr>
-          <w:lang w:eastAsia="ko-KR"/>
-        </w:rPr>
-        <w:t>높낮이에</w:t>
-      </w:r>
-      <w:r>
-        <w:rPr>
-          <w:lang w:eastAsia="ko-KR"/>
-        </w:rPr>
-        <w:t xml:space="preserve"> </w:t>
-      </w:r>
-      <w:r>
-        <w:rPr>
-          <w:lang w:eastAsia="ko-KR"/>
-        </w:rPr>
-        <w:t>따라</w:t>
-      </w:r>
-      <w:r>
-        <w:rPr>
-          <w:lang w:eastAsia="ko-KR"/>
-        </w:rPr>
-        <w:t xml:space="preserve"> </w:t>
-      </w:r>
-      <w:r>
-        <w:rPr>
-          <w:lang w:eastAsia="ko-KR"/>
-        </w:rPr>
-        <w:t>악기를</w:t>
-      </w:r>
-      <w:r>
-        <w:rPr>
-          <w:lang w:eastAsia="ko-KR"/>
-        </w:rPr>
-        <w:t xml:space="preserve"> </w:t>
-      </w:r>
-      <w:r>
-        <w:rPr>
-          <w:lang w:eastAsia="ko-KR"/>
-        </w:rPr>
-        <w:t>구분한다</w:t>
-      </w:r>
-      <w:r>
-        <w:rPr>
-          <w:lang w:eastAsia="ko-KR"/>
-        </w:rPr>
-        <w:t>.</w:t>
-      </w:r>
-    </w:p>
-    <w:p>
-      <w:pPr>
-        <w:jc w:val="left"/>
-        <w:rPr>
-          <w:lang w:eastAsia="ko-KR"/>
-        </w:rPr>
-      </w:pPr>
-      <w:r>
-        <w:rPr>
-          <w:lang w:eastAsia="ko-KR"/>
-        </w:rPr>
-        <w:t>베이스는</w:t>
-      </w:r>
-      <w:r>
-        <w:rPr>
-          <w:lang w:eastAsia="ko-KR"/>
-        </w:rPr>
-        <w:t xml:space="preserve"> </w:t>
-      </w:r>
-      <w:r>
-        <w:rPr>
-          <w:lang w:eastAsia="ko-KR"/>
-        </w:rPr>
-        <w:t>저음</w:t>
-      </w:r>
-      <w:r>
-        <w:rPr>
-          <w:lang w:eastAsia="ko-KR"/>
-        </w:rPr>
-        <w:t xml:space="preserve"> </w:t>
-      </w:r>
-      <w:r>
-        <w:rPr>
-          <w:lang w:eastAsia="ko-KR"/>
-        </w:rPr>
-        <w:t>역대를</w:t>
-      </w:r>
-      <w:r>
-        <w:rPr>
-          <w:lang w:eastAsia="ko-KR"/>
-        </w:rPr>
-        <w:t xml:space="preserve"> </w:t>
-      </w:r>
-      <w:r>
-        <w:rPr>
-          <w:lang w:eastAsia="ko-KR"/>
-        </w:rPr>
-        <w:t>담당해야</w:t>
-      </w:r>
-      <w:r>
-        <w:rPr>
-          <w:lang w:eastAsia="ko-KR"/>
-        </w:rPr>
-        <w:t xml:space="preserve"> </w:t>
-      </w:r>
-      <w:r>
-        <w:rPr>
-          <w:lang w:eastAsia="ko-KR"/>
-        </w:rPr>
-        <w:t>하므로</w:t>
-      </w:r>
-      <w:r>
-        <w:rPr>
-          <w:lang w:eastAsia="ko-KR"/>
-        </w:rPr>
-        <w:t xml:space="preserve"> </w:t>
-      </w:r>
-      <w:r>
-        <w:rPr>
-          <w:lang w:eastAsia="ko-KR"/>
-        </w:rPr>
-        <w:t>제일</w:t>
-      </w:r>
-      <w:r>
-        <w:rPr>
-          <w:lang w:eastAsia="ko-KR"/>
-        </w:rPr>
-        <w:t xml:space="preserve"> </w:t>
-      </w:r>
-      <w:r>
-        <w:rPr>
-          <w:lang w:eastAsia="ko-KR"/>
-        </w:rPr>
-        <w:t>낮은</w:t>
-      </w:r>
-      <w:r>
-        <w:rPr>
-          <w:lang w:eastAsia="ko-KR"/>
-        </w:rPr>
-        <w:t xml:space="preserve"> Pitch</w:t>
-      </w:r>
-      <w:r>
-        <w:rPr>
-          <w:lang w:eastAsia="ko-KR"/>
-        </w:rPr>
-        <w:t>를</w:t>
-      </w:r>
-      <w:r>
-        <w:rPr>
-          <w:lang w:eastAsia="ko-KR"/>
-        </w:rPr>
-        <w:t xml:space="preserve"> </w:t>
-      </w:r>
-      <w:r>
-        <w:rPr>
-          <w:lang w:eastAsia="ko-KR"/>
-        </w:rPr>
-        <w:t>가져야</w:t>
-      </w:r>
-      <w:r>
-        <w:rPr>
-          <w:lang w:eastAsia="ko-KR"/>
-        </w:rPr>
-        <w:t xml:space="preserve"> </w:t>
-      </w:r>
-      <w:r>
-        <w:rPr>
-          <w:lang w:eastAsia="ko-KR"/>
-        </w:rPr>
-        <w:t>하며</w:t>
-      </w:r>
-      <w:r>
-        <w:rPr>
-          <w:lang w:eastAsia="ko-KR"/>
-        </w:rPr>
-        <w:t xml:space="preserve">, </w:t>
-      </w:r>
-      <w:r>
-        <w:rPr>
-          <w:lang w:eastAsia="ko-KR"/>
-        </w:rPr>
-        <w:t>멜로디는</w:t>
-      </w:r>
-      <w:r>
-        <w:rPr>
-          <w:lang w:eastAsia="ko-KR"/>
-        </w:rPr>
-        <w:t xml:space="preserve"> </w:t>
-      </w:r>
-      <w:r>
-        <w:rPr>
-          <w:lang w:eastAsia="ko-KR"/>
-        </w:rPr>
-        <w:t>상대적으로</w:t>
-      </w:r>
-      <w:r>
-        <w:rPr>
-          <w:lang w:eastAsia="ko-KR"/>
-        </w:rPr>
-        <w:t xml:space="preserve"> </w:t>
-      </w:r>
-      <w:r>
-        <w:rPr>
-          <w:lang w:eastAsia="ko-KR"/>
-        </w:rPr>
-        <w:t>잘</w:t>
-      </w:r>
-      <w:r>
-        <w:rPr>
-          <w:lang w:eastAsia="ko-KR"/>
-        </w:rPr>
-        <w:t xml:space="preserve"> </w:t>
-      </w:r>
-      <w:r>
-        <w:rPr>
-          <w:lang w:eastAsia="ko-KR"/>
-        </w:rPr>
-        <w:t>들리는</w:t>
-      </w:r>
-      <w:r>
-        <w:rPr>
-          <w:lang w:eastAsia="ko-KR"/>
-        </w:rPr>
-        <w:t xml:space="preserve"> </w:t>
-      </w:r>
-      <w:r>
-        <w:rPr>
-          <w:lang w:eastAsia="ko-KR"/>
-        </w:rPr>
-        <w:t>고음</w:t>
-      </w:r>
-      <w:r>
-        <w:rPr>
-          <w:lang w:eastAsia="ko-KR"/>
-        </w:rPr>
-        <w:t xml:space="preserve"> </w:t>
-      </w:r>
-      <w:r>
-        <w:rPr>
-          <w:lang w:eastAsia="ko-KR"/>
-        </w:rPr>
-        <w:t>역대에</w:t>
-      </w:r>
-      <w:r>
-        <w:rPr>
-          <w:lang w:eastAsia="ko-KR"/>
-        </w:rPr>
-        <w:t xml:space="preserve"> </w:t>
-      </w:r>
-      <w:r>
-        <w:rPr>
-          <w:lang w:eastAsia="ko-KR"/>
-        </w:rPr>
-        <w:t>위치해야</w:t>
-      </w:r>
-      <w:r>
-        <w:rPr>
-          <w:lang w:eastAsia="ko-KR"/>
-        </w:rPr>
-        <w:t xml:space="preserve"> </w:t>
-      </w:r>
-      <w:r>
-        <w:rPr>
-          <w:lang w:eastAsia="ko-KR"/>
-        </w:rPr>
-        <w:t>한다</w:t>
-      </w:r>
-      <w:r>
-        <w:rPr>
-          <w:lang w:eastAsia="ko-KR"/>
-        </w:rPr>
-        <w:t>.</w:t>
-      </w:r>
-    </w:p>
-    <w:p>
-      <w:pPr>
-        <w:jc w:val="left"/>
-        <w:rPr>
-          <w:lang w:eastAsia="ko-KR"/>
-        </w:rPr>
-      </w:pPr>
-      <w:r>
-        <w:rPr>
-          <w:lang w:eastAsia="ko-KR"/>
-        </w:rPr>
-        <w:t>그러므로</w:t>
-      </w:r>
-      <w:r>
-        <w:rPr>
-          <w:lang w:eastAsia="ko-KR"/>
-        </w:rPr>
-        <w:t xml:space="preserve"> C#6 </w:t>
-      </w:r>
-      <w:r>
-        <w:rPr>
-          <w:lang w:eastAsia="ko-KR"/>
-        </w:rPr>
-        <w:t>이상의</w:t>
-      </w:r>
-      <w:r>
-        <w:rPr>
-          <w:lang w:eastAsia="ko-KR"/>
-        </w:rPr>
-        <w:t xml:space="preserve"> </w:t>
-      </w:r>
-      <w:r>
-        <w:rPr>
-          <w:lang w:eastAsia="ko-KR"/>
-        </w:rPr>
-        <w:t>음은</w:t>
-      </w:r>
-      <w:r>
-        <w:rPr>
-          <w:lang w:eastAsia="ko-KR"/>
-        </w:rPr>
-        <w:t xml:space="preserve"> </w:t>
-      </w:r>
-      <w:r>
-        <w:rPr>
-          <w:lang w:eastAsia="ko-KR"/>
-        </w:rPr>
-        <w:t>멜로디</w:t>
-      </w:r>
-      <w:r>
-        <w:rPr>
-          <w:lang w:eastAsia="ko-KR"/>
-        </w:rPr>
-        <w:t>, C5</w:t>
-      </w:r>
-      <w:r>
-        <w:rPr>
-          <w:lang w:eastAsia="ko-KR"/>
-        </w:rPr>
-        <w:t>이상</w:t>
-      </w:r>
-      <w:r>
-        <w:rPr>
-          <w:lang w:eastAsia="ko-KR"/>
-        </w:rPr>
-        <w:t xml:space="preserve"> C#6</w:t>
-      </w:r>
-      <w:r>
-        <w:rPr>
-          <w:lang w:eastAsia="ko-KR"/>
-        </w:rPr>
-        <w:t>미만의</w:t>
-      </w:r>
-      <w:r>
-        <w:rPr>
-          <w:lang w:eastAsia="ko-KR"/>
-        </w:rPr>
-        <w:t xml:space="preserve"> </w:t>
-      </w:r>
-      <w:r>
-        <w:rPr>
-          <w:lang w:eastAsia="ko-KR"/>
-        </w:rPr>
-        <w:t>음은</w:t>
-      </w:r>
-      <w:r>
-        <w:rPr>
-          <w:lang w:eastAsia="ko-KR"/>
-        </w:rPr>
-        <w:t xml:space="preserve"> </w:t>
-      </w:r>
-      <w:r>
-        <w:rPr>
-          <w:lang w:eastAsia="ko-KR"/>
-        </w:rPr>
-        <w:t>코드</w:t>
-      </w:r>
-      <w:r>
-        <w:rPr>
-          <w:lang w:eastAsia="ko-KR"/>
-        </w:rPr>
-        <w:t>, C5</w:t>
-      </w:r>
-      <w:r>
-        <w:rPr>
-          <w:lang w:eastAsia="ko-KR"/>
-        </w:rPr>
-        <w:t>미만의</w:t>
-      </w:r>
-      <w:r>
-        <w:rPr>
-          <w:lang w:eastAsia="ko-KR"/>
-        </w:rPr>
-        <w:t xml:space="preserve"> </w:t>
-      </w:r>
-      <w:r>
-        <w:rPr>
-          <w:lang w:eastAsia="ko-KR"/>
-        </w:rPr>
-        <w:t>음은</w:t>
-      </w:r>
-      <w:r>
-        <w:rPr>
-          <w:lang w:eastAsia="ko-KR"/>
-        </w:rPr>
-        <w:t xml:space="preserve"> </w:t>
-      </w:r>
-      <w:r>
-        <w:rPr>
-          <w:lang w:eastAsia="ko-KR"/>
-        </w:rPr>
-        <w:t>베이스로</w:t>
-      </w:r>
-      <w:r>
-        <w:rPr>
-          <w:lang w:eastAsia="ko-KR"/>
-        </w:rPr>
-        <w:t xml:space="preserve"> </w:t>
-      </w:r>
-      <w:r>
-        <w:rPr>
-          <w:lang w:eastAsia="ko-KR"/>
-        </w:rPr>
-        <w:t>구분해야</w:t>
-      </w:r>
-      <w:r>
-        <w:rPr>
-          <w:lang w:eastAsia="ko-KR"/>
-        </w:rPr>
-        <w:t xml:space="preserve"> </w:t>
-      </w:r>
-      <w:r>
-        <w:rPr>
-          <w:lang w:eastAsia="ko-KR"/>
-        </w:rPr>
-        <w:t>하며</w:t>
-      </w:r>
-      <w:r>
-        <w:rPr>
-          <w:lang w:eastAsia="ko-KR"/>
-        </w:rPr>
-        <w:t xml:space="preserve">, </w:t>
-      </w:r>
-      <w:r>
-        <w:rPr>
-          <w:lang w:eastAsia="ko-KR"/>
-        </w:rPr>
-        <w:t>이를</w:t>
-      </w:r>
-      <w:r>
-        <w:rPr>
-          <w:lang w:eastAsia="ko-KR"/>
-        </w:rPr>
-        <w:t xml:space="preserve"> </w:t>
-      </w:r>
-      <w:r>
-        <w:rPr>
-          <w:lang w:eastAsia="ko-KR"/>
-        </w:rPr>
-        <w:t>준수하지</w:t>
-      </w:r>
-      <w:r>
-        <w:rPr>
-          <w:lang w:eastAsia="ko-KR"/>
-        </w:rPr>
-        <w:t xml:space="preserve"> </w:t>
-      </w:r>
-      <w:r>
-        <w:rPr>
-          <w:lang w:eastAsia="ko-KR"/>
-        </w:rPr>
-        <w:t>못하면</w:t>
-      </w:r>
-      <w:r>
-        <w:rPr>
-          <w:lang w:eastAsia="ko-KR"/>
-        </w:rPr>
-        <w:t xml:space="preserve"> Tokenizer</w:t>
-      </w:r>
-      <w:r>
-        <w:rPr>
-          <w:lang w:eastAsia="ko-KR"/>
-        </w:rPr>
-        <w:t>에</w:t>
-      </w:r>
-      <w:r>
-        <w:rPr>
-          <w:lang w:eastAsia="ko-KR"/>
-        </w:rPr>
-        <w:t xml:space="preserve"> </w:t>
-      </w:r>
-      <w:r>
-        <w:rPr>
-          <w:lang w:eastAsia="ko-KR"/>
-        </w:rPr>
-        <w:t>의도치</w:t>
-      </w:r>
-      <w:r>
-        <w:rPr>
-          <w:lang w:eastAsia="ko-KR"/>
-        </w:rPr>
-        <w:t xml:space="preserve"> </w:t>
-      </w:r>
-      <w:r>
-        <w:rPr>
-          <w:lang w:eastAsia="ko-KR"/>
-        </w:rPr>
-        <w:t>않은</w:t>
-      </w:r>
-      <w:r>
-        <w:rPr>
-          <w:lang w:eastAsia="ko-KR"/>
-        </w:rPr>
-        <w:t xml:space="preserve"> </w:t>
-      </w:r>
-      <w:r>
-        <w:rPr>
-          <w:lang w:eastAsia="ko-KR"/>
-        </w:rPr>
-        <w:t>오류가</w:t>
-      </w:r>
-      <w:r>
-        <w:rPr>
-          <w:lang w:eastAsia="ko-KR"/>
-        </w:rPr>
-        <w:t xml:space="preserve"> </w:t>
-      </w:r>
-      <w:r>
-        <w:rPr>
-          <w:lang w:eastAsia="ko-KR"/>
-        </w:rPr>
-        <w:t>발생할</w:t>
-      </w:r>
-      <w:r>
-        <w:rPr>
-          <w:lang w:eastAsia="ko-KR"/>
-        </w:rPr>
-        <w:t xml:space="preserve"> </w:t>
-      </w:r>
-      <w:r>
-        <w:rPr>
-          <w:lang w:eastAsia="ko-KR"/>
-        </w:rPr>
-        <w:t>수</w:t>
-      </w:r>
-      <w:r>
-        <w:rPr>
-          <w:lang w:eastAsia="ko-KR"/>
-        </w:rPr>
-        <w:t xml:space="preserve"> </w:t>
-      </w:r>
-      <w:r>
-        <w:rPr>
-          <w:lang w:eastAsia="ko-KR"/>
-        </w:rPr>
-        <w:t>있다</w:t>
-      </w:r>
-      <w:r>
-        <w:rPr>
-          <w:lang w:eastAsia="ko-KR"/>
-        </w:rPr>
-        <w:t>.</w:t>
-      </w:r>
-    </w:p>
-    <w:p>
-      <w:pPr>
-        <w:pStyle w:val="2"/>
-        <w:rPr>
-          <w:rFonts w:eastAsia="맑은 고딕" w:cs="맑은 고딕"/>
-          <w:lang w:eastAsia="ko-KR"/>
-        </w:rPr>
-      </w:pPr>
-      <w:bookmarkStart w:id="11" w:name="_Toc205034954"/>
-      <w:r>
-        <w:rPr>
-          <w:rFonts w:eastAsia="맑은 고딕" w:cs="맑은 고딕"/>
-        </w:rPr>
-        <w:t>코드</w:t>
-      </w:r>
-      <w:r>
-        <w:t xml:space="preserve">, </w:t>
-      </w:r>
-      <w:r>
-        <w:rPr>
-          <w:rFonts w:eastAsia="맑은 고딕" w:cs="맑은 고딕"/>
-        </w:rPr>
-        <w:t>베이스</w:t>
-      </w:r>
-      <w:r>
-        <w:t xml:space="preserve"> </w:t>
-      </w:r>
-      <w:r>
-        <w:rPr>
-          <w:rFonts w:eastAsia="맑은 고딕" w:cs="맑은 고딕"/>
-        </w:rPr>
-        <w:t>리듬</w:t>
-      </w:r>
       <w:bookmarkEnd w:id="11"/>
-    </w:p>
-    <w:p>
-      <w:pPr>
-        <w:jc w:val="left"/>
-        <w:rPr>
-          <w:lang w:eastAsia="ko-KR"/>
-        </w:rPr>
-      </w:pPr>
-      <w:r>
-        <w:rPr>
-          <w:lang w:eastAsia="ko-KR"/>
-        </w:rPr>
-        <w:t>코드와</w:t>
-      </w:r>
-      <w:r>
-        <w:rPr>
-          <w:lang w:eastAsia="ko-KR"/>
-        </w:rPr>
-        <w:t xml:space="preserve"> </w:t>
-      </w:r>
-      <w:r>
-        <w:rPr>
-          <w:lang w:eastAsia="ko-KR"/>
-        </w:rPr>
-        <w:t>베이스는</w:t>
-      </w:r>
-      <w:r>
-        <w:rPr>
-          <w:lang w:eastAsia="ko-KR"/>
-        </w:rPr>
-        <w:t xml:space="preserve"> </w:t>
-      </w:r>
-      <w:r>
-        <w:rPr>
-          <w:lang w:eastAsia="ko-KR"/>
-        </w:rPr>
-        <w:t>리듬성을</w:t>
-      </w:r>
-      <w:r>
-        <w:rPr>
-          <w:lang w:eastAsia="ko-KR"/>
-        </w:rPr>
-        <w:t xml:space="preserve"> </w:t>
-      </w:r>
-      <w:r>
-        <w:rPr>
-          <w:lang w:eastAsia="ko-KR"/>
-        </w:rPr>
-        <w:t>띄어야</w:t>
-      </w:r>
-      <w:r>
-        <w:rPr>
-          <w:lang w:eastAsia="ko-KR"/>
-        </w:rPr>
-        <w:t xml:space="preserve"> </w:t>
-      </w:r>
-      <w:r>
-        <w:rPr>
-          <w:lang w:eastAsia="ko-KR"/>
-        </w:rPr>
-        <w:t>한다</w:t>
-      </w:r>
-      <w:r>
-        <w:rPr>
-          <w:lang w:eastAsia="ko-KR"/>
-        </w:rPr>
-        <w:t>.</w:t>
-      </w:r>
-    </w:p>
-    <w:p>
-      <w:pPr>
-        <w:jc w:val="left"/>
-        <w:rPr>
-          <w:lang w:eastAsia="ko-KR"/>
-        </w:rPr>
-      </w:pPr>
-      <w:r>
-        <w:rPr>
-          <w:lang w:eastAsia="ko-KR"/>
-        </w:rPr>
-        <w:t>단순히</w:t>
-      </w:r>
-      <w:r>
-        <w:rPr>
-          <w:lang w:eastAsia="ko-KR"/>
-        </w:rPr>
-        <w:t xml:space="preserve"> </w:t>
-      </w:r>
-      <w:r>
-        <w:rPr>
-          <w:lang w:eastAsia="ko-KR"/>
-        </w:rPr>
-        <w:t>한</w:t>
-      </w:r>
-      <w:r>
-        <w:rPr>
-          <w:lang w:eastAsia="ko-KR"/>
-        </w:rPr>
-        <w:t xml:space="preserve"> </w:t>
-      </w:r>
-      <w:r>
-        <w:rPr>
-          <w:lang w:eastAsia="ko-KR"/>
-        </w:rPr>
-        <w:t>마디동안</w:t>
-      </w:r>
-      <w:r>
-        <w:rPr>
-          <w:lang w:eastAsia="ko-KR"/>
-        </w:rPr>
-        <w:t xml:space="preserve"> </w:t>
-      </w:r>
-      <w:r>
-        <w:rPr>
-          <w:lang w:eastAsia="ko-KR"/>
-        </w:rPr>
-        <w:t>같은</w:t>
-      </w:r>
-      <w:r>
-        <w:rPr>
-          <w:lang w:eastAsia="ko-KR"/>
-        </w:rPr>
-        <w:t xml:space="preserve"> </w:t>
-      </w:r>
-      <w:r>
-        <w:rPr>
-          <w:lang w:eastAsia="ko-KR"/>
-        </w:rPr>
-        <w:t>음을</w:t>
-      </w:r>
-      <w:r>
-        <w:rPr>
-          <w:lang w:eastAsia="ko-KR"/>
-        </w:rPr>
-        <w:t xml:space="preserve"> </w:t>
-      </w:r>
-      <w:r>
-        <w:rPr>
-          <w:lang w:eastAsia="ko-KR"/>
-        </w:rPr>
-        <w:t>계속</w:t>
-      </w:r>
-      <w:r>
-        <w:rPr>
-          <w:lang w:eastAsia="ko-KR"/>
-        </w:rPr>
-        <w:t xml:space="preserve"> </w:t>
-      </w:r>
-      <w:r>
-        <w:rPr>
-          <w:lang w:eastAsia="ko-KR"/>
-        </w:rPr>
-        <w:t>누르는</w:t>
-      </w:r>
-      <w:r>
-        <w:rPr>
-          <w:lang w:eastAsia="ko-KR"/>
-        </w:rPr>
-        <w:t xml:space="preserve"> </w:t>
-      </w:r>
-      <w:r>
-        <w:rPr>
-          <w:lang w:eastAsia="ko-KR"/>
-        </w:rPr>
-        <w:t>것이</w:t>
-      </w:r>
-      <w:r>
-        <w:rPr>
-          <w:lang w:eastAsia="ko-KR"/>
-        </w:rPr>
-        <w:t xml:space="preserve"> </w:t>
-      </w:r>
-      <w:r>
-        <w:rPr>
-          <w:lang w:eastAsia="ko-KR"/>
-        </w:rPr>
-        <w:t>아니라</w:t>
-      </w:r>
-      <w:r>
-        <w:rPr>
-          <w:lang w:eastAsia="ko-KR"/>
-        </w:rPr>
-        <w:t xml:space="preserve">, </w:t>
-      </w:r>
-      <w:r>
-        <w:rPr>
-          <w:lang w:eastAsia="ko-KR"/>
-        </w:rPr>
-        <w:t>각각의</w:t>
-      </w:r>
-      <w:r>
-        <w:rPr>
-          <w:lang w:eastAsia="ko-KR"/>
-        </w:rPr>
-        <w:t xml:space="preserve"> </w:t>
-      </w:r>
-      <w:r>
-        <w:rPr>
-          <w:lang w:eastAsia="ko-KR"/>
-        </w:rPr>
-        <w:t>리듬성을</w:t>
-      </w:r>
-      <w:r>
-        <w:rPr>
-          <w:lang w:eastAsia="ko-KR"/>
-        </w:rPr>
-        <w:t xml:space="preserve"> </w:t>
-      </w:r>
-      <w:r>
-        <w:rPr>
-          <w:lang w:eastAsia="ko-KR"/>
-        </w:rPr>
-        <w:t>가지고</w:t>
-      </w:r>
-      <w:r>
-        <w:rPr>
-          <w:lang w:eastAsia="ko-KR"/>
-        </w:rPr>
-        <w:t xml:space="preserve"> </w:t>
-      </w:r>
-      <w:r>
-        <w:rPr>
-          <w:lang w:eastAsia="ko-KR"/>
-        </w:rPr>
-        <w:t>연주되어야</w:t>
-      </w:r>
-      <w:r>
-        <w:rPr>
-          <w:lang w:eastAsia="ko-KR"/>
-        </w:rPr>
-        <w:t xml:space="preserve"> </w:t>
-      </w:r>
-      <w:r>
-        <w:rPr>
-          <w:lang w:eastAsia="ko-KR"/>
-        </w:rPr>
-        <w:t>한다</w:t>
-      </w:r>
-      <w:r>
-        <w:rPr>
-          <w:lang w:eastAsia="ko-KR"/>
-        </w:rPr>
-        <w:t>.</w:t>
-      </w:r>
-    </w:p>
-    <w:p>
-      <w:pPr>
-        <w:jc w:val="left"/>
-        <w:rPr>
-          <w:lang w:eastAsia="ko-KR"/>
-        </w:rPr>
-      </w:pPr>
-      <w:r>
-        <w:rPr>
-          <w:lang w:eastAsia="ko-KR"/>
-        </w:rPr>
-        <w:t>이</w:t>
-      </w:r>
-      <w:r>
-        <w:rPr>
-          <w:lang w:eastAsia="ko-KR"/>
-        </w:rPr>
-        <w:t xml:space="preserve"> </w:t>
-      </w:r>
-      <w:r>
-        <w:rPr>
-          <w:lang w:eastAsia="ko-KR"/>
-        </w:rPr>
-        <w:t>리듬성은</w:t>
-      </w:r>
-      <w:r>
-        <w:rPr>
-          <w:lang w:eastAsia="ko-KR"/>
-        </w:rPr>
-        <w:t xml:space="preserve"> </w:t>
-      </w:r>
-      <w:r>
-        <w:rPr>
-          <w:lang w:eastAsia="ko-KR"/>
-        </w:rPr>
-        <w:t>실제</w:t>
-      </w:r>
-      <w:r>
-        <w:rPr>
-          <w:lang w:eastAsia="ko-KR"/>
-        </w:rPr>
-        <w:t xml:space="preserve"> Future Bounce</w:t>
-      </w:r>
-      <w:r>
-        <w:rPr>
-          <w:lang w:eastAsia="ko-KR"/>
-        </w:rPr>
-        <w:t>에서의</w:t>
-      </w:r>
-      <w:r>
-        <w:rPr>
-          <w:lang w:eastAsia="ko-KR"/>
-        </w:rPr>
-        <w:t xml:space="preserve"> </w:t>
-      </w:r>
-      <w:r>
-        <w:rPr>
-          <w:lang w:eastAsia="ko-KR"/>
-        </w:rPr>
-        <w:t>코드</w:t>
-      </w:r>
-      <w:r>
-        <w:rPr>
-          <w:lang w:eastAsia="ko-KR"/>
-        </w:rPr>
-        <w:t xml:space="preserve">, </w:t>
-      </w:r>
-      <w:r>
-        <w:rPr>
-          <w:lang w:eastAsia="ko-KR"/>
-        </w:rPr>
-        <w:t>베이스</w:t>
-      </w:r>
-      <w:r>
-        <w:rPr>
-          <w:lang w:eastAsia="ko-KR"/>
-        </w:rPr>
-        <w:t xml:space="preserve"> </w:t>
-      </w:r>
-      <w:r>
-        <w:rPr>
-          <w:lang w:eastAsia="ko-KR"/>
-        </w:rPr>
-        <w:t>리듬과</w:t>
-      </w:r>
-      <w:r>
-        <w:rPr>
-          <w:lang w:eastAsia="ko-KR"/>
-        </w:rPr>
-        <w:t xml:space="preserve"> </w:t>
-      </w:r>
-      <w:r>
-        <w:rPr>
-          <w:lang w:eastAsia="ko-KR"/>
-        </w:rPr>
-        <w:t>일치해야</w:t>
-      </w:r>
-      <w:r>
-        <w:rPr>
-          <w:lang w:eastAsia="ko-KR"/>
-        </w:rPr>
-        <w:t xml:space="preserve"> </w:t>
-      </w:r>
-      <w:r>
-        <w:rPr>
-          <w:lang w:eastAsia="ko-KR"/>
-        </w:rPr>
-        <w:t>하며</w:t>
-      </w:r>
-      <w:r>
-        <w:rPr>
-          <w:lang w:eastAsia="ko-KR"/>
-        </w:rPr>
-        <w:t xml:space="preserve">, </w:t>
-      </w:r>
-      <w:r>
-        <w:rPr>
-          <w:lang w:eastAsia="ko-KR"/>
-        </w:rPr>
-        <w:t>멜로디의</w:t>
-      </w:r>
-      <w:r>
-        <w:rPr>
-          <w:lang w:eastAsia="ko-KR"/>
-        </w:rPr>
-        <w:t xml:space="preserve"> </w:t>
-      </w:r>
-      <w:r>
-        <w:rPr>
-          <w:lang w:eastAsia="ko-KR"/>
-        </w:rPr>
-        <w:t>리듬을</w:t>
-      </w:r>
-      <w:r>
-        <w:rPr>
-          <w:lang w:eastAsia="ko-KR"/>
-        </w:rPr>
-        <w:t xml:space="preserve"> </w:t>
-      </w:r>
-      <w:r>
-        <w:rPr>
-          <w:lang w:eastAsia="ko-KR"/>
-        </w:rPr>
-        <w:t>따를</w:t>
-      </w:r>
-      <w:r>
-        <w:rPr>
-          <w:lang w:eastAsia="ko-KR"/>
-        </w:rPr>
-        <w:t xml:space="preserve"> </w:t>
-      </w:r>
-      <w:r>
-        <w:rPr>
-          <w:lang w:eastAsia="ko-KR"/>
-        </w:rPr>
-        <w:t>필요는</w:t>
-      </w:r>
-      <w:r>
-        <w:rPr>
-          <w:lang w:eastAsia="ko-KR"/>
-        </w:rPr>
-        <w:t xml:space="preserve"> </w:t>
-      </w:r>
-      <w:r>
-        <w:rPr>
-          <w:lang w:eastAsia="ko-KR"/>
-        </w:rPr>
-        <w:t>없다</w:t>
-      </w:r>
-      <w:r>
-        <w:rPr>
-          <w:lang w:eastAsia="ko-KR"/>
-        </w:rPr>
-        <w:t>.</w:t>
-      </w:r>
-    </w:p>
-    <w:p>
-      <w:pPr>
-        <w:jc w:val="left"/>
-        <w:rPr>
-          <w:lang w:eastAsia="ko-KR"/>
-        </w:rPr>
-      </w:pPr>
-      <w:r>
-        <w:rPr>
-          <w:lang w:eastAsia="ko-KR"/>
-        </w:rPr>
-        <w:t>베이스와</w:t>
-      </w:r>
-      <w:r>
-        <w:rPr>
-          <w:lang w:eastAsia="ko-KR"/>
-        </w:rPr>
-        <w:t xml:space="preserve"> </w:t>
-      </w:r>
-      <w:r>
-        <w:rPr>
-          <w:lang w:eastAsia="ko-KR"/>
-        </w:rPr>
-        <w:t>코드의</w:t>
-      </w:r>
-      <w:r>
-        <w:rPr>
-          <w:lang w:eastAsia="ko-KR"/>
-        </w:rPr>
-        <w:t xml:space="preserve"> </w:t>
-      </w:r>
-      <w:r>
-        <w:rPr>
-          <w:lang w:eastAsia="ko-KR"/>
-        </w:rPr>
-        <w:t>리듬은</w:t>
-      </w:r>
-      <w:r>
-        <w:rPr>
-          <w:lang w:eastAsia="ko-KR"/>
-        </w:rPr>
-        <w:t xml:space="preserve"> </w:t>
-      </w:r>
-      <w:r>
-        <w:rPr>
-          <w:lang w:eastAsia="ko-KR"/>
-        </w:rPr>
-        <w:t>서로</w:t>
-      </w:r>
-      <w:r>
-        <w:rPr>
-          <w:lang w:eastAsia="ko-KR"/>
-        </w:rPr>
-        <w:t xml:space="preserve"> </w:t>
-      </w:r>
-      <w:r>
-        <w:rPr>
-          <w:lang w:eastAsia="ko-KR"/>
-        </w:rPr>
-        <w:t>같은</w:t>
-      </w:r>
-      <w:r>
-        <w:rPr>
-          <w:lang w:eastAsia="ko-KR"/>
-        </w:rPr>
-        <w:t xml:space="preserve"> </w:t>
-      </w:r>
-      <w:r>
-        <w:rPr>
-          <w:lang w:eastAsia="ko-KR"/>
-        </w:rPr>
-        <w:t>것을</w:t>
-      </w:r>
-      <w:r>
-        <w:rPr>
-          <w:lang w:eastAsia="ko-KR"/>
-        </w:rPr>
-        <w:t xml:space="preserve"> </w:t>
-      </w:r>
-      <w:r>
-        <w:rPr>
-          <w:lang w:eastAsia="ko-KR"/>
-        </w:rPr>
-        <w:t>원칙으로</w:t>
-      </w:r>
-      <w:r>
-        <w:rPr>
-          <w:lang w:eastAsia="ko-KR"/>
-        </w:rPr>
-        <w:t xml:space="preserve"> </w:t>
-      </w:r>
-      <w:r>
-        <w:rPr>
-          <w:lang w:eastAsia="ko-KR"/>
-        </w:rPr>
-        <w:t>하지만</w:t>
-      </w:r>
-      <w:r>
-        <w:rPr>
-          <w:lang w:eastAsia="ko-KR"/>
-        </w:rPr>
-        <w:t xml:space="preserve">, </w:t>
-      </w:r>
-      <w:r>
-        <w:rPr>
-          <w:lang w:eastAsia="ko-KR"/>
-        </w:rPr>
-        <w:t>아닌</w:t>
-      </w:r>
-      <w:r>
-        <w:rPr>
-          <w:lang w:eastAsia="ko-KR"/>
-        </w:rPr>
-        <w:t xml:space="preserve"> </w:t>
-      </w:r>
-      <w:r>
-        <w:rPr>
-          <w:lang w:eastAsia="ko-KR"/>
-        </w:rPr>
-        <w:t>경우도</w:t>
-      </w:r>
-      <w:r>
-        <w:rPr>
-          <w:lang w:eastAsia="ko-KR"/>
-        </w:rPr>
-        <w:t xml:space="preserve"> </w:t>
-      </w:r>
-      <w:r>
-        <w:rPr>
-          <w:lang w:eastAsia="ko-KR"/>
-        </w:rPr>
-        <w:t>사용할</w:t>
-      </w:r>
-      <w:r>
-        <w:rPr>
-          <w:lang w:eastAsia="ko-KR"/>
-        </w:rPr>
-        <w:t xml:space="preserve"> </w:t>
-      </w:r>
-      <w:r>
-        <w:rPr>
-          <w:lang w:eastAsia="ko-KR"/>
-        </w:rPr>
-        <w:t>수</w:t>
-      </w:r>
-      <w:r>
-        <w:rPr>
-          <w:lang w:eastAsia="ko-KR"/>
-        </w:rPr>
-        <w:t xml:space="preserve"> </w:t>
-      </w:r>
-      <w:r>
-        <w:rPr>
-          <w:lang w:eastAsia="ko-KR"/>
-        </w:rPr>
-        <w:t>있다</w:t>
-      </w:r>
-      <w:r>
-        <w:rPr>
-          <w:lang w:eastAsia="ko-KR"/>
-        </w:rPr>
-        <w:t>.</w:t>
-      </w:r>
-    </w:p>
-    <w:p>
-      <w:pPr>
-        <w:pStyle w:val="2"/>
-        <w:rPr>
-          <w:rFonts w:eastAsia="맑은 고딕" w:cs="맑은 고딕"/>
-          <w:lang w:eastAsia="ko-KR"/>
-        </w:rPr>
-      </w:pPr>
-      <w:bookmarkStart w:id="12" w:name="_Toc205034955"/>
-      <w:r>
-        <w:rPr>
-          <w:rFonts w:eastAsia="맑은 고딕" w:cs="맑은 고딕"/>
-        </w:rPr>
-        <w:t>파일의</w:t>
-      </w:r>
-      <w:r>
-        <w:t xml:space="preserve"> </w:t>
-      </w:r>
-      <w:r>
-        <w:rPr>
-          <w:rFonts w:eastAsia="맑은 고딕" w:cs="맑은 고딕"/>
-        </w:rPr>
-        <w:t>음악성</w:t>
-      </w:r>
       <w:bookmarkEnd w:id="12"/>
     </w:p>
     <w:p>
@@ -6011,61 +4677,43 @@
         <w:rPr>
           <w:lang w:eastAsia="ko-KR"/>
         </w:rPr>
-        <w:t>Midi</w:t>
-      </w:r>
-      <w:r>
-        <w:rPr>
-          <w:lang w:eastAsia="ko-KR"/>
-        </w:rPr>
-        <w:t>파일을</w:t>
-      </w:r>
-      <w:r>
-        <w:rPr>
-          <w:lang w:eastAsia="ko-KR"/>
-        </w:rPr>
-        <w:t xml:space="preserve"> </w:t>
-      </w:r>
-      <w:r>
-        <w:rPr>
-          <w:lang w:eastAsia="ko-KR"/>
-        </w:rPr>
-        <w:t>그냥</w:t>
-      </w:r>
-      <w:r>
-        <w:rPr>
-          <w:lang w:eastAsia="ko-KR"/>
-        </w:rPr>
-        <w:t xml:space="preserve"> </w:t>
-      </w:r>
-      <w:r>
-        <w:rPr>
-          <w:lang w:eastAsia="ko-KR"/>
-        </w:rPr>
-        <w:t>실행</w:t>
-      </w:r>
-      <w:r>
-        <w:rPr>
-          <w:lang w:eastAsia="ko-KR"/>
-        </w:rPr>
-        <w:t xml:space="preserve"> (</w:t>
-      </w:r>
-      <w:r>
-        <w:rPr>
-          <w:lang w:eastAsia="ko-KR"/>
-        </w:rPr>
-        <w:t>기본</w:t>
-      </w:r>
-      <w:r>
-        <w:rPr>
-          <w:lang w:eastAsia="ko-KR"/>
-        </w:rPr>
-        <w:t xml:space="preserve"> </w:t>
-      </w:r>
-      <w:r>
-        <w:rPr>
-          <w:lang w:eastAsia="ko-KR"/>
-        </w:rPr>
-        <w:t>악기</w:t>
+        <w:t>악기는</w:t>
+      </w:r>
+      <w:r>
+        <w:rPr>
+          <w:lang w:eastAsia="ko-KR"/>
+        </w:rPr>
+        <w:t xml:space="preserve"> </w:t>
+      </w:r>
+      <w:r>
+        <w:rPr>
+          <w:lang w:eastAsia="ko-KR"/>
+        </w:rPr>
+        <w:t>멜로디</w:t>
+      </w:r>
+      <w:r>
+        <w:rPr>
+          <w:lang w:eastAsia="ko-KR"/>
+        </w:rPr>
+        <w:t>(</w:t>
+      </w:r>
+      <w:r>
+        <w:rPr>
+          <w:lang w:eastAsia="ko-KR"/>
+        </w:rPr>
+        <w:t>리드</w:t>
+      </w:r>
+      <w:r>
+        <w:rPr>
+          <w:lang w:eastAsia="ko-KR"/>
+        </w:rPr>
+        <w:t xml:space="preserve">), </w:t>
+      </w:r>
+      <w:r>
+        <w:rPr>
+          <w:lang w:eastAsia="ko-KR"/>
+        </w:rPr>
+        <w:t>코드</w:t>
       </w:r>
       <w:r>
         <w:rPr>
@@ -6077,31 +4725,43 @@
         <w:rPr>
           <w:lang w:eastAsia="ko-KR"/>
         </w:rPr>
-        <w:t>피아노</w:t>
-      </w:r>
-      <w:r>
-        <w:rPr>
-          <w:lang w:eastAsia="ko-KR"/>
-        </w:rPr>
-        <w:t xml:space="preserve"> </w:t>
-      </w:r>
-      <w:r>
-        <w:rPr>
-          <w:lang w:eastAsia="ko-KR"/>
-        </w:rPr>
-        <w:t>등으로</w:t>
-      </w:r>
-      <w:r>
-        <w:rPr>
-          <w:lang w:eastAsia="ko-KR"/>
-        </w:rPr>
-        <w:t xml:space="preserve"> </w:t>
-      </w:r>
-      <w:r>
-        <w:rPr>
-          <w:lang w:eastAsia="ko-KR"/>
-        </w:rPr>
-        <w:t>재생</w:t>
+        <w:t>베이스</w:t>
+      </w:r>
+      <w:r>
+        <w:rPr>
+          <w:lang w:eastAsia="ko-KR"/>
+        </w:rPr>
+        <w:t xml:space="preserve"> </w:t>
+      </w:r>
+      <w:r>
+        <w:rPr>
+          <w:lang w:eastAsia="ko-KR"/>
+        </w:rPr>
+        <w:t>로</w:t>
+      </w:r>
+      <w:r>
+        <w:rPr>
+          <w:lang w:eastAsia="ko-KR"/>
+        </w:rPr>
+        <w:t xml:space="preserve"> </w:t>
+      </w:r>
+      <w:r>
+        <w:rPr>
+          <w:lang w:eastAsia="ko-KR"/>
+        </w:rPr>
+        <w:t>구성되며</w:t>
+      </w:r>
+      <w:r>
+        <w:rPr>
+          <w:lang w:eastAsia="ko-KR"/>
+        </w:rPr>
+        <w:t>, Pitch(</w:t>
+      </w:r>
+      <w:r>
+        <w:rPr>
+          <w:lang w:eastAsia="ko-KR"/>
+        </w:rPr>
+        <w:t>음정</w:t>
       </w:r>
       <w:r>
         <w:rPr>
@@ -6113,55 +4773,55 @@
         <w:rPr>
           <w:lang w:eastAsia="ko-KR"/>
         </w:rPr>
-        <w:t>해도</w:t>
-      </w:r>
-      <w:r>
-        <w:rPr>
-          <w:lang w:eastAsia="ko-KR"/>
-        </w:rPr>
-        <w:t xml:space="preserve"> </w:t>
-      </w:r>
-      <w:r>
-        <w:rPr>
-          <w:lang w:eastAsia="ko-KR"/>
-        </w:rPr>
-        <w:t>음악성을</w:t>
-      </w:r>
-      <w:r>
-        <w:rPr>
-          <w:lang w:eastAsia="ko-KR"/>
-        </w:rPr>
-        <w:t xml:space="preserve"> </w:t>
-      </w:r>
-      <w:r>
-        <w:rPr>
-          <w:lang w:eastAsia="ko-KR"/>
-        </w:rPr>
-        <w:t>띄고</w:t>
-      </w:r>
-      <w:r>
-        <w:rPr>
-          <w:lang w:eastAsia="ko-KR"/>
-        </w:rPr>
-        <w:t xml:space="preserve"> </w:t>
-      </w:r>
-      <w:r>
-        <w:rPr>
-          <w:lang w:eastAsia="ko-KR"/>
-        </w:rPr>
-        <w:t>있어야</w:t>
-      </w:r>
-      <w:r>
-        <w:rPr>
-          <w:lang w:eastAsia="ko-KR"/>
-        </w:rPr>
-        <w:t xml:space="preserve"> </w:t>
-      </w:r>
-      <w:r>
-        <w:rPr>
-          <w:lang w:eastAsia="ko-KR"/>
-        </w:rPr>
-        <w:t>한다</w:t>
+        <w:t>의</w:t>
+      </w:r>
+      <w:r>
+        <w:rPr>
+          <w:lang w:eastAsia="ko-KR"/>
+        </w:rPr>
+        <w:t xml:space="preserve"> </w:t>
+      </w:r>
+      <w:r>
+        <w:rPr>
+          <w:lang w:eastAsia="ko-KR"/>
+        </w:rPr>
+        <w:t>높낮이에</w:t>
+      </w:r>
+      <w:r>
+        <w:rPr>
+          <w:lang w:eastAsia="ko-KR"/>
+        </w:rPr>
+        <w:t xml:space="preserve"> </w:t>
+      </w:r>
+      <w:r>
+        <w:rPr>
+          <w:lang w:eastAsia="ko-KR"/>
+        </w:rPr>
+        <w:t>따라</w:t>
+      </w:r>
+      <w:r>
+        <w:rPr>
+          <w:lang w:eastAsia="ko-KR"/>
+        </w:rPr>
+        <w:t xml:space="preserve"> </w:t>
+      </w:r>
+      <w:r>
+        <w:rPr>
+          <w:lang w:eastAsia="ko-KR"/>
+        </w:rPr>
+        <w:t>악기를</w:t>
+      </w:r>
+      <w:r>
+        <w:rPr>
+          <w:lang w:eastAsia="ko-KR"/>
+        </w:rPr>
+        <w:t xml:space="preserve"> </w:t>
+      </w:r>
+      <w:r>
+        <w:rPr>
+          <w:lang w:eastAsia="ko-KR"/>
+        </w:rPr>
+        <w:t>구분한다</w:t>
       </w:r>
       <w:r>
         <w:rPr>
@@ -6172,28 +4832,544 @@
     </w:p>
     <w:p>
       <w:pPr>
+        <w:jc w:val="left"/>
+        <w:rPr>
+          <w:lang w:eastAsia="ko-KR"/>
+        </w:rPr>
+      </w:pPr>
+      <w:r>
+        <w:rPr>
+          <w:lang w:eastAsia="ko-KR"/>
+        </w:rPr>
+        <w:t>베이스는</w:t>
+      </w:r>
+      <w:r>
+        <w:rPr>
+          <w:lang w:eastAsia="ko-KR"/>
+        </w:rPr>
+        <w:t xml:space="preserve"> </w:t>
+      </w:r>
+      <w:r>
+        <w:rPr>
+          <w:lang w:eastAsia="ko-KR"/>
+        </w:rPr>
+        <w:t>저음</w:t>
+      </w:r>
+      <w:r>
+        <w:rPr>
+          <w:lang w:eastAsia="ko-KR"/>
+        </w:rPr>
+        <w:t xml:space="preserve"> </w:t>
+      </w:r>
+      <w:r>
+        <w:rPr>
+          <w:lang w:eastAsia="ko-KR"/>
+        </w:rPr>
+        <w:t>역대를</w:t>
+      </w:r>
+      <w:r>
+        <w:rPr>
+          <w:lang w:eastAsia="ko-KR"/>
+        </w:rPr>
+        <w:t xml:space="preserve"> </w:t>
+      </w:r>
+      <w:r>
+        <w:rPr>
+          <w:lang w:eastAsia="ko-KR"/>
+        </w:rPr>
+        <w:t>담당해야</w:t>
+      </w:r>
+      <w:r>
+        <w:rPr>
+          <w:lang w:eastAsia="ko-KR"/>
+        </w:rPr>
+        <w:t xml:space="preserve"> </w:t>
+      </w:r>
+      <w:r>
+        <w:rPr>
+          <w:lang w:eastAsia="ko-KR"/>
+        </w:rPr>
+        <w:t>하므로</w:t>
+      </w:r>
+      <w:r>
+        <w:rPr>
+          <w:lang w:eastAsia="ko-KR"/>
+        </w:rPr>
+        <w:t xml:space="preserve"> </w:t>
+      </w:r>
+      <w:r>
+        <w:rPr>
+          <w:lang w:eastAsia="ko-KR"/>
+        </w:rPr>
+        <w:t>제일</w:t>
+      </w:r>
+      <w:r>
+        <w:rPr>
+          <w:lang w:eastAsia="ko-KR"/>
+        </w:rPr>
+        <w:t xml:space="preserve"> </w:t>
+      </w:r>
+      <w:r>
+        <w:rPr>
+          <w:lang w:eastAsia="ko-KR"/>
+        </w:rPr>
+        <w:t>낮은</w:t>
+      </w:r>
+      <w:r>
+        <w:rPr>
+          <w:lang w:eastAsia="ko-KR"/>
+        </w:rPr>
+        <w:t xml:space="preserve"> Pitch</w:t>
+      </w:r>
+      <w:r>
+        <w:rPr>
+          <w:lang w:eastAsia="ko-KR"/>
+        </w:rPr>
+        <w:t>를</w:t>
+      </w:r>
+      <w:r>
+        <w:rPr>
+          <w:lang w:eastAsia="ko-KR"/>
+        </w:rPr>
+        <w:t xml:space="preserve"> </w:t>
+      </w:r>
+      <w:r>
+        <w:rPr>
+          <w:lang w:eastAsia="ko-KR"/>
+        </w:rPr>
+        <w:t>가져야</w:t>
+      </w:r>
+      <w:r>
+        <w:rPr>
+          <w:lang w:eastAsia="ko-KR"/>
+        </w:rPr>
+        <w:t xml:space="preserve"> </w:t>
+      </w:r>
+      <w:r>
+        <w:rPr>
+          <w:lang w:eastAsia="ko-KR"/>
+        </w:rPr>
+        <w:t>하며</w:t>
+      </w:r>
+      <w:r>
+        <w:rPr>
+          <w:lang w:eastAsia="ko-KR"/>
+        </w:rPr>
+        <w:t xml:space="preserve">, </w:t>
+      </w:r>
+      <w:r>
+        <w:rPr>
+          <w:lang w:eastAsia="ko-KR"/>
+        </w:rPr>
+        <w:t>멜로디는</w:t>
+      </w:r>
+      <w:r>
+        <w:rPr>
+          <w:lang w:eastAsia="ko-KR"/>
+        </w:rPr>
+        <w:t xml:space="preserve"> </w:t>
+      </w:r>
+      <w:r>
+        <w:rPr>
+          <w:lang w:eastAsia="ko-KR"/>
+        </w:rPr>
+        <w:t>상대적으로</w:t>
+      </w:r>
+      <w:r>
+        <w:rPr>
+          <w:lang w:eastAsia="ko-KR"/>
+        </w:rPr>
+        <w:t xml:space="preserve"> </w:t>
+      </w:r>
+      <w:r>
+        <w:rPr>
+          <w:lang w:eastAsia="ko-KR"/>
+        </w:rPr>
+        <w:t>잘</w:t>
+      </w:r>
+      <w:r>
+        <w:rPr>
+          <w:lang w:eastAsia="ko-KR"/>
+        </w:rPr>
+        <w:t xml:space="preserve"> </w:t>
+      </w:r>
+      <w:r>
+        <w:rPr>
+          <w:lang w:eastAsia="ko-KR"/>
+        </w:rPr>
+        <w:t>들리는</w:t>
+      </w:r>
+      <w:r>
+        <w:rPr>
+          <w:lang w:eastAsia="ko-KR"/>
+        </w:rPr>
+        <w:t xml:space="preserve"> </w:t>
+      </w:r>
+      <w:r>
+        <w:rPr>
+          <w:lang w:eastAsia="ko-KR"/>
+        </w:rPr>
+        <w:t>고음</w:t>
+      </w:r>
+      <w:r>
+        <w:rPr>
+          <w:lang w:eastAsia="ko-KR"/>
+        </w:rPr>
+        <w:t xml:space="preserve"> </w:t>
+      </w:r>
+      <w:r>
+        <w:rPr>
+          <w:lang w:eastAsia="ko-KR"/>
+        </w:rPr>
+        <w:t>역대에</w:t>
+      </w:r>
+      <w:r>
+        <w:rPr>
+          <w:lang w:eastAsia="ko-KR"/>
+        </w:rPr>
+        <w:t xml:space="preserve"> </w:t>
+      </w:r>
+      <w:r>
+        <w:rPr>
+          <w:lang w:eastAsia="ko-KR"/>
+        </w:rPr>
+        <w:t>위치해야</w:t>
+      </w:r>
+      <w:r>
+        <w:rPr>
+          <w:lang w:eastAsia="ko-KR"/>
+        </w:rPr>
+        <w:t xml:space="preserve"> </w:t>
+      </w:r>
+      <w:r>
+        <w:rPr>
+          <w:lang w:eastAsia="ko-KR"/>
+        </w:rPr>
+        <w:t>한다</w:t>
+      </w:r>
+      <w:r>
+        <w:rPr>
+          <w:lang w:eastAsia="ko-KR"/>
+        </w:rPr>
+        <w:t>.</w:t>
+      </w:r>
+    </w:p>
+    <w:p>
+      <w:pPr>
+        <w:jc w:val="left"/>
+        <w:rPr>
+          <w:lang w:eastAsia="ko-KR"/>
+        </w:rPr>
+      </w:pPr>
+      <w:r>
+        <w:rPr>
+          <w:lang w:eastAsia="ko-KR"/>
+        </w:rPr>
+        <w:t>그러므로</w:t>
+      </w:r>
+      <w:r>
+        <w:rPr>
+          <w:lang w:eastAsia="ko-KR"/>
+        </w:rPr>
+        <w:t xml:space="preserve"> C#6 </w:t>
+      </w:r>
+      <w:r>
+        <w:rPr>
+          <w:lang w:eastAsia="ko-KR"/>
+        </w:rPr>
+        <w:t>이상의</w:t>
+      </w:r>
+      <w:r>
+        <w:rPr>
+          <w:lang w:eastAsia="ko-KR"/>
+        </w:rPr>
+        <w:t xml:space="preserve"> </w:t>
+      </w:r>
+      <w:r>
+        <w:rPr>
+          <w:lang w:eastAsia="ko-KR"/>
+        </w:rPr>
+        <w:t>음은</w:t>
+      </w:r>
+      <w:r>
+        <w:rPr>
+          <w:lang w:eastAsia="ko-KR"/>
+        </w:rPr>
+        <w:t xml:space="preserve"> </w:t>
+      </w:r>
+      <w:r>
+        <w:rPr>
+          <w:lang w:eastAsia="ko-KR"/>
+        </w:rPr>
+        <w:t>멜로디</w:t>
+      </w:r>
+      <w:r>
+        <w:rPr>
+          <w:lang w:eastAsia="ko-KR"/>
+        </w:rPr>
+        <w:t>, C5</w:t>
+      </w:r>
+      <w:r>
+        <w:rPr>
+          <w:lang w:eastAsia="ko-KR"/>
+        </w:rPr>
+        <w:t>이상</w:t>
+      </w:r>
+      <w:r>
+        <w:rPr>
+          <w:lang w:eastAsia="ko-KR"/>
+        </w:rPr>
+        <w:t xml:space="preserve"> C#6</w:t>
+      </w:r>
+      <w:r>
+        <w:rPr>
+          <w:lang w:eastAsia="ko-KR"/>
+        </w:rPr>
+        <w:t>미만의</w:t>
+      </w:r>
+      <w:r>
+        <w:rPr>
+          <w:lang w:eastAsia="ko-KR"/>
+        </w:rPr>
+        <w:t xml:space="preserve"> </w:t>
+      </w:r>
+      <w:r>
+        <w:rPr>
+          <w:lang w:eastAsia="ko-KR"/>
+        </w:rPr>
+        <w:t>음은</w:t>
+      </w:r>
+      <w:r>
+        <w:rPr>
+          <w:lang w:eastAsia="ko-KR"/>
+        </w:rPr>
+        <w:t xml:space="preserve"> </w:t>
+      </w:r>
+      <w:r>
+        <w:rPr>
+          <w:lang w:eastAsia="ko-KR"/>
+        </w:rPr>
+        <w:t>코드</w:t>
+      </w:r>
+      <w:r>
+        <w:rPr>
+          <w:lang w:eastAsia="ko-KR"/>
+        </w:rPr>
+        <w:t>, C5</w:t>
+      </w:r>
+      <w:r>
+        <w:rPr>
+          <w:lang w:eastAsia="ko-KR"/>
+        </w:rPr>
+        <w:t>미만의</w:t>
+      </w:r>
+      <w:r>
+        <w:rPr>
+          <w:lang w:eastAsia="ko-KR"/>
+        </w:rPr>
+        <w:t xml:space="preserve"> </w:t>
+      </w:r>
+      <w:r>
+        <w:rPr>
+          <w:lang w:eastAsia="ko-KR"/>
+        </w:rPr>
+        <w:t>음은</w:t>
+      </w:r>
+      <w:r>
+        <w:rPr>
+          <w:lang w:eastAsia="ko-KR"/>
+        </w:rPr>
+        <w:t xml:space="preserve"> </w:t>
+      </w:r>
+      <w:r>
+        <w:rPr>
+          <w:lang w:eastAsia="ko-KR"/>
+        </w:rPr>
+        <w:t>베이스로</w:t>
+      </w:r>
+      <w:r>
+        <w:rPr>
+          <w:lang w:eastAsia="ko-KR"/>
+        </w:rPr>
+        <w:t xml:space="preserve"> </w:t>
+      </w:r>
+      <w:r>
+        <w:rPr>
+          <w:lang w:eastAsia="ko-KR"/>
+        </w:rPr>
+        <w:t>구분해야</w:t>
+      </w:r>
+      <w:r>
+        <w:rPr>
+          <w:lang w:eastAsia="ko-KR"/>
+        </w:rPr>
+        <w:t xml:space="preserve"> </w:t>
+      </w:r>
+      <w:r>
+        <w:rPr>
+          <w:lang w:eastAsia="ko-KR"/>
+        </w:rPr>
+        <w:t>하며</w:t>
+      </w:r>
+      <w:r>
+        <w:rPr>
+          <w:lang w:eastAsia="ko-KR"/>
+        </w:rPr>
+        <w:t xml:space="preserve">, </w:t>
+      </w:r>
+      <w:r>
+        <w:rPr>
+          <w:lang w:eastAsia="ko-KR"/>
+        </w:rPr>
+        <w:t>이를</w:t>
+      </w:r>
+      <w:r>
+        <w:rPr>
+          <w:lang w:eastAsia="ko-KR"/>
+        </w:rPr>
+        <w:t xml:space="preserve"> </w:t>
+      </w:r>
+      <w:r>
+        <w:rPr>
+          <w:lang w:eastAsia="ko-KR"/>
+        </w:rPr>
+        <w:t>준수하지</w:t>
+      </w:r>
+      <w:r>
+        <w:rPr>
+          <w:lang w:eastAsia="ko-KR"/>
+        </w:rPr>
+        <w:t xml:space="preserve"> </w:t>
+      </w:r>
+      <w:r>
+        <w:rPr>
+          <w:lang w:eastAsia="ko-KR"/>
+        </w:rPr>
+        <w:t>못하면</w:t>
+      </w:r>
+      <w:r>
+        <w:rPr>
+          <w:lang w:eastAsia="ko-KR"/>
+        </w:rPr>
+        <w:t xml:space="preserve"> Tokenizer</w:t>
+      </w:r>
+      <w:r>
+        <w:rPr>
+          <w:lang w:eastAsia="ko-KR"/>
+        </w:rPr>
+        <w:t>에</w:t>
+      </w:r>
+      <w:r>
+        <w:rPr>
+          <w:lang w:eastAsia="ko-KR"/>
+        </w:rPr>
+        <w:t xml:space="preserve"> </w:t>
+      </w:r>
+      <w:r>
+        <w:rPr>
+          <w:lang w:eastAsia="ko-KR"/>
+        </w:rPr>
+        <w:t>의도치</w:t>
+      </w:r>
+      <w:r>
+        <w:rPr>
+          <w:lang w:eastAsia="ko-KR"/>
+        </w:rPr>
+        <w:t xml:space="preserve"> </w:t>
+      </w:r>
+      <w:r>
+        <w:rPr>
+          <w:lang w:eastAsia="ko-KR"/>
+        </w:rPr>
+        <w:t>않은</w:t>
+      </w:r>
+      <w:r>
+        <w:rPr>
+          <w:lang w:eastAsia="ko-KR"/>
+        </w:rPr>
+        <w:t xml:space="preserve"> </w:t>
+      </w:r>
+      <w:r>
+        <w:rPr>
+          <w:lang w:eastAsia="ko-KR"/>
+        </w:rPr>
+        <w:t>오류가</w:t>
+      </w:r>
+      <w:r>
+        <w:rPr>
+          <w:lang w:eastAsia="ko-KR"/>
+        </w:rPr>
+        <w:t xml:space="preserve"> </w:t>
+      </w:r>
+      <w:r>
+        <w:rPr>
+          <w:lang w:eastAsia="ko-KR"/>
+        </w:rPr>
+        <w:t>발생할</w:t>
+      </w:r>
+      <w:r>
+        <w:rPr>
+          <w:lang w:eastAsia="ko-KR"/>
+        </w:rPr>
+        <w:t xml:space="preserve"> </w:t>
+      </w:r>
+      <w:r>
+        <w:rPr>
+          <w:lang w:eastAsia="ko-KR"/>
+        </w:rPr>
+        <w:t>수</w:t>
+      </w:r>
+      <w:r>
+        <w:rPr>
+          <w:lang w:eastAsia="ko-KR"/>
+        </w:rPr>
+        <w:t xml:space="preserve"> </w:t>
+      </w:r>
+      <w:r>
+        <w:rPr>
+          <w:lang w:eastAsia="ko-KR"/>
+        </w:rPr>
+        <w:t>있다</w:t>
+      </w:r>
+      <w:r>
+        <w:rPr>
+          <w:lang w:eastAsia="ko-KR"/>
+        </w:rPr>
+        <w:t>.</w:t>
+      </w:r>
+    </w:p>
+    <w:p>
+      <w:pPr>
         <w:pStyle w:val="2"/>
         <w:rPr>
           <w:rFonts w:eastAsia="맑은 고딕" w:cs="맑은 고딕"/>
           <w:lang w:eastAsia="ko-KR"/>
         </w:rPr>
       </w:pPr>
-      <w:bookmarkStart w:id="13" w:name="_Toc205034956"/>
+      <w:bookmarkStart w:id="13" w:name="_Toc205034954"/>
       <w:r>
         <w:rPr>
           <w:rFonts w:eastAsia="맑은 고딕" w:cs="맑은 고딕"/>
         </w:rPr>
-        <w:lastRenderedPageBreak/>
-        <w:t>파일의</w:t>
-      </w:r>
-      <w:r>
-        <w:t xml:space="preserve"> </w:t>
+        <w:t>코드</w:t>
+      </w:r>
+      <w:r>
+        <w:t xml:space="preserve">, </w:t>
       </w:r>
       <w:r>
         <w:rPr>
           <w:rFonts w:eastAsia="맑은 고딕" w:cs="맑은 고딕"/>
         </w:rPr>
-        <w:t>타입</w:t>
+        <w:t>베이스</w:t>
+      </w:r>
+      <w:r>
+        <w:t xml:space="preserve"> </w:t>
+      </w:r>
+      <w:r>
+        <w:rPr>
+          <w:rFonts w:eastAsia="맑은 고딕" w:cs="맑은 고딕"/>
+        </w:rPr>
+        <w:t>리듬</w:t>
       </w:r>
       <w:bookmarkEnd w:id="13"/>
     </w:p>
@@ -6208,122 +5384,43 @@
         <w:rPr>
           <w:lang w:eastAsia="ko-KR"/>
         </w:rPr>
-        <w:t>기본적으로</w:t>
-      </w:r>
-      <w:r>
-        <w:rPr>
-          <w:lang w:eastAsia="ko-KR"/>
-        </w:rPr>
-        <w:t xml:space="preserve"> Tokenizer</w:t>
-      </w:r>
-      <w:r>
-        <w:rPr>
-          <w:lang w:eastAsia="ko-KR"/>
-        </w:rPr>
-        <w:t>는</w:t>
-      </w:r>
-      <w:r>
-        <w:rPr>
-          <w:lang w:eastAsia="ko-KR"/>
-        </w:rPr>
-        <w:t xml:space="preserve"> Music21</w:t>
-      </w:r>
-      <w:r>
-        <w:rPr>
-          <w:lang w:eastAsia="ko-KR"/>
-        </w:rPr>
-        <w:t>을</w:t>
-      </w:r>
-      <w:r>
-        <w:rPr>
-          <w:lang w:eastAsia="ko-KR"/>
-        </w:rPr>
-        <w:t xml:space="preserve"> </w:t>
-      </w:r>
-      <w:r>
-        <w:rPr>
-          <w:lang w:eastAsia="ko-KR"/>
-        </w:rPr>
-        <w:t>기반으로</w:t>
-      </w:r>
-      <w:r>
-        <w:rPr>
-          <w:lang w:eastAsia="ko-KR"/>
-        </w:rPr>
-        <w:t xml:space="preserve"> </w:t>
-      </w:r>
-      <w:r>
-        <w:rPr>
-          <w:lang w:eastAsia="ko-KR"/>
-        </w:rPr>
-        <w:t>작성될</w:t>
-      </w:r>
-      <w:r>
-        <w:rPr>
-          <w:lang w:eastAsia="ko-KR"/>
-        </w:rPr>
-        <w:t xml:space="preserve"> </w:t>
-      </w:r>
-      <w:r>
-        <w:rPr>
-          <w:lang w:eastAsia="ko-KR"/>
-        </w:rPr>
-        <w:t>예정이므로</w:t>
-      </w:r>
-      <w:r>
-        <w:rPr>
-          <w:lang w:eastAsia="ko-KR"/>
-        </w:rPr>
-        <w:t>, Music21</w:t>
-      </w:r>
-      <w:r>
-        <w:rPr>
-          <w:lang w:eastAsia="ko-KR"/>
-        </w:rPr>
-        <w:t>의</w:t>
-      </w:r>
-      <w:r>
-        <w:rPr>
-          <w:rFonts w:hint="eastAsia"/>
-          <w:lang w:eastAsia="ko-KR"/>
-        </w:rPr>
-        <w:t xml:space="preserve"> Score</w:t>
-      </w:r>
-      <w:r>
-        <w:rPr>
-          <w:lang w:eastAsia="ko-KR"/>
-        </w:rPr>
-        <w:t xml:space="preserve"> </w:t>
-      </w:r>
-      <w:r>
-        <w:rPr>
-          <w:lang w:eastAsia="ko-KR"/>
-        </w:rPr>
-        <w:t>타입을</w:t>
-      </w:r>
-      <w:r>
-        <w:rPr>
-          <w:lang w:eastAsia="ko-KR"/>
-        </w:rPr>
-        <w:t xml:space="preserve"> </w:t>
-      </w:r>
-      <w:r>
-        <w:rPr>
-          <w:lang w:eastAsia="ko-KR"/>
-        </w:rPr>
-        <w:t>가지고</w:t>
-      </w:r>
-      <w:r>
-        <w:rPr>
-          <w:lang w:eastAsia="ko-KR"/>
-        </w:rPr>
-        <w:t xml:space="preserve"> </w:t>
-      </w:r>
-      <w:r>
-        <w:rPr>
-          <w:lang w:eastAsia="ko-KR"/>
-        </w:rPr>
-        <w:t>있어야</w:t>
+        <w:t>코드와</w:t>
+      </w:r>
+      <w:r>
+        <w:rPr>
+          <w:lang w:eastAsia="ko-KR"/>
+        </w:rPr>
+        <w:t xml:space="preserve"> </w:t>
+      </w:r>
+      <w:r>
+        <w:rPr>
+          <w:lang w:eastAsia="ko-KR"/>
+        </w:rPr>
+        <w:t>베이스는</w:t>
+      </w:r>
+      <w:r>
+        <w:rPr>
+          <w:lang w:eastAsia="ko-KR"/>
+        </w:rPr>
+        <w:t xml:space="preserve"> </w:t>
+      </w:r>
+      <w:r>
+        <w:rPr>
+          <w:lang w:eastAsia="ko-KR"/>
+        </w:rPr>
+        <w:t>리듬성을</w:t>
+      </w:r>
+      <w:r>
+        <w:rPr>
+          <w:lang w:eastAsia="ko-KR"/>
+        </w:rPr>
+        <w:t xml:space="preserve"> </w:t>
+      </w:r>
+      <w:r>
+        <w:rPr>
+          <w:lang w:eastAsia="ko-KR"/>
+        </w:rPr>
+        <w:t>띄어야</w:t>
       </w:r>
       <w:r>
         <w:rPr>
@@ -6348,7 +5445,892 @@
       <w:pPr>
         <w:jc w:val="left"/>
         <w:rPr>
-          <w:rFonts w:hint="eastAsia"/>
+          <w:lang w:eastAsia="ko-KR"/>
+        </w:rPr>
+      </w:pPr>
+      <w:r>
+        <w:rPr>
+          <w:lang w:eastAsia="ko-KR"/>
+        </w:rPr>
+        <w:t>단순히</w:t>
+      </w:r>
+      <w:r>
+        <w:rPr>
+          <w:lang w:eastAsia="ko-KR"/>
+        </w:rPr>
+        <w:t xml:space="preserve"> </w:t>
+      </w:r>
+      <w:r>
+        <w:rPr>
+          <w:lang w:eastAsia="ko-KR"/>
+        </w:rPr>
+        <w:t>한</w:t>
+      </w:r>
+      <w:r>
+        <w:rPr>
+          <w:lang w:eastAsia="ko-KR"/>
+        </w:rPr>
+        <w:t xml:space="preserve"> </w:t>
+      </w:r>
+      <w:r>
+        <w:rPr>
+          <w:lang w:eastAsia="ko-KR"/>
+        </w:rPr>
+        <w:t>마디동안</w:t>
+      </w:r>
+      <w:r>
+        <w:rPr>
+          <w:lang w:eastAsia="ko-KR"/>
+        </w:rPr>
+        <w:t xml:space="preserve"> </w:t>
+      </w:r>
+      <w:r>
+        <w:rPr>
+          <w:lang w:eastAsia="ko-KR"/>
+        </w:rPr>
+        <w:t>같은</w:t>
+      </w:r>
+      <w:r>
+        <w:rPr>
+          <w:lang w:eastAsia="ko-KR"/>
+        </w:rPr>
+        <w:t xml:space="preserve"> </w:t>
+      </w:r>
+      <w:r>
+        <w:rPr>
+          <w:lang w:eastAsia="ko-KR"/>
+        </w:rPr>
+        <w:t>음을</w:t>
+      </w:r>
+      <w:r>
+        <w:rPr>
+          <w:lang w:eastAsia="ko-KR"/>
+        </w:rPr>
+        <w:t xml:space="preserve"> </w:t>
+      </w:r>
+      <w:r>
+        <w:rPr>
+          <w:lang w:eastAsia="ko-KR"/>
+        </w:rPr>
+        <w:t>계속</w:t>
+      </w:r>
+      <w:r>
+        <w:rPr>
+          <w:lang w:eastAsia="ko-KR"/>
+        </w:rPr>
+        <w:t xml:space="preserve"> </w:t>
+      </w:r>
+      <w:r>
+        <w:rPr>
+          <w:lang w:eastAsia="ko-KR"/>
+        </w:rPr>
+        <w:t>누르는</w:t>
+      </w:r>
+      <w:r>
+        <w:rPr>
+          <w:lang w:eastAsia="ko-KR"/>
+        </w:rPr>
+        <w:t xml:space="preserve"> </w:t>
+      </w:r>
+      <w:r>
+        <w:rPr>
+          <w:lang w:eastAsia="ko-KR"/>
+        </w:rPr>
+        <w:t>것이</w:t>
+      </w:r>
+      <w:r>
+        <w:rPr>
+          <w:lang w:eastAsia="ko-KR"/>
+        </w:rPr>
+        <w:t xml:space="preserve"> </w:t>
+      </w:r>
+      <w:r>
+        <w:rPr>
+          <w:lang w:eastAsia="ko-KR"/>
+        </w:rPr>
+        <w:t>아니라</w:t>
+      </w:r>
+      <w:r>
+        <w:rPr>
+          <w:lang w:eastAsia="ko-KR"/>
+        </w:rPr>
+        <w:t xml:space="preserve">, </w:t>
+      </w:r>
+      <w:r>
+        <w:rPr>
+          <w:lang w:eastAsia="ko-KR"/>
+        </w:rPr>
+        <w:t>각각의</w:t>
+      </w:r>
+      <w:r>
+        <w:rPr>
+          <w:lang w:eastAsia="ko-KR"/>
+        </w:rPr>
+        <w:t xml:space="preserve"> </w:t>
+      </w:r>
+      <w:r>
+        <w:rPr>
+          <w:lang w:eastAsia="ko-KR"/>
+        </w:rPr>
+        <w:t>리듬성을</w:t>
+      </w:r>
+      <w:r>
+        <w:rPr>
+          <w:lang w:eastAsia="ko-KR"/>
+        </w:rPr>
+        <w:t xml:space="preserve"> </w:t>
+      </w:r>
+      <w:r>
+        <w:rPr>
+          <w:lang w:eastAsia="ko-KR"/>
+        </w:rPr>
+        <w:t>가지고</w:t>
+      </w:r>
+      <w:r>
+        <w:rPr>
+          <w:lang w:eastAsia="ko-KR"/>
+        </w:rPr>
+        <w:t xml:space="preserve"> </w:t>
+      </w:r>
+      <w:r>
+        <w:rPr>
+          <w:lang w:eastAsia="ko-KR"/>
+        </w:rPr>
+        <w:t>연주되어야</w:t>
+      </w:r>
+      <w:r>
+        <w:rPr>
+          <w:lang w:eastAsia="ko-KR"/>
+        </w:rPr>
+        <w:t xml:space="preserve"> </w:t>
+      </w:r>
+      <w:r>
+        <w:rPr>
+          <w:lang w:eastAsia="ko-KR"/>
+        </w:rPr>
+        <w:t>한다</w:t>
+      </w:r>
+      <w:r>
+        <w:rPr>
+          <w:lang w:eastAsia="ko-KR"/>
+        </w:rPr>
+        <w:t>.</w:t>
+      </w:r>
+    </w:p>
+    <w:p>
+      <w:pPr>
+        <w:jc w:val="left"/>
+        <w:rPr>
+          <w:lang w:eastAsia="ko-KR"/>
+        </w:rPr>
+      </w:pPr>
+      <w:r>
+        <w:rPr>
+          <w:lang w:eastAsia="ko-KR"/>
+        </w:rPr>
+        <w:t>이</w:t>
+      </w:r>
+      <w:r>
+        <w:rPr>
+          <w:lang w:eastAsia="ko-KR"/>
+        </w:rPr>
+        <w:t xml:space="preserve"> </w:t>
+      </w:r>
+      <w:r>
+        <w:rPr>
+          <w:lang w:eastAsia="ko-KR"/>
+        </w:rPr>
+        <w:t>리듬성은</w:t>
+      </w:r>
+      <w:r>
+        <w:rPr>
+          <w:lang w:eastAsia="ko-KR"/>
+        </w:rPr>
+        <w:t xml:space="preserve"> </w:t>
+      </w:r>
+      <w:r>
+        <w:rPr>
+          <w:lang w:eastAsia="ko-KR"/>
+        </w:rPr>
+        <w:t>실제</w:t>
+      </w:r>
+      <w:r>
+        <w:rPr>
+          <w:lang w:eastAsia="ko-KR"/>
+        </w:rPr>
+        <w:t xml:space="preserve"> Future Bounce</w:t>
+      </w:r>
+      <w:r>
+        <w:rPr>
+          <w:lang w:eastAsia="ko-KR"/>
+        </w:rPr>
+        <w:t>에서의</w:t>
+      </w:r>
+      <w:r>
+        <w:rPr>
+          <w:lang w:eastAsia="ko-KR"/>
+        </w:rPr>
+        <w:t xml:space="preserve"> </w:t>
+      </w:r>
+      <w:r>
+        <w:rPr>
+          <w:lang w:eastAsia="ko-KR"/>
+        </w:rPr>
+        <w:t>코드</w:t>
+      </w:r>
+      <w:r>
+        <w:rPr>
+          <w:lang w:eastAsia="ko-KR"/>
+        </w:rPr>
+        <w:t xml:space="preserve">, </w:t>
+      </w:r>
+      <w:r>
+        <w:rPr>
+          <w:lang w:eastAsia="ko-KR"/>
+        </w:rPr>
+        <w:t>베이스</w:t>
+      </w:r>
+      <w:r>
+        <w:rPr>
+          <w:lang w:eastAsia="ko-KR"/>
+        </w:rPr>
+        <w:t xml:space="preserve"> </w:t>
+      </w:r>
+      <w:r>
+        <w:rPr>
+          <w:lang w:eastAsia="ko-KR"/>
+        </w:rPr>
+        <w:t>리듬과</w:t>
+      </w:r>
+      <w:r>
+        <w:rPr>
+          <w:lang w:eastAsia="ko-KR"/>
+        </w:rPr>
+        <w:t xml:space="preserve"> </w:t>
+      </w:r>
+      <w:r>
+        <w:rPr>
+          <w:lang w:eastAsia="ko-KR"/>
+        </w:rPr>
+        <w:t>일치해야</w:t>
+      </w:r>
+      <w:r>
+        <w:rPr>
+          <w:lang w:eastAsia="ko-KR"/>
+        </w:rPr>
+        <w:t xml:space="preserve"> </w:t>
+      </w:r>
+      <w:r>
+        <w:rPr>
+          <w:lang w:eastAsia="ko-KR"/>
+        </w:rPr>
+        <w:t>하며</w:t>
+      </w:r>
+      <w:r>
+        <w:rPr>
+          <w:lang w:eastAsia="ko-KR"/>
+        </w:rPr>
+        <w:t xml:space="preserve">, </w:t>
+      </w:r>
+      <w:r>
+        <w:rPr>
+          <w:lang w:eastAsia="ko-KR"/>
+        </w:rPr>
+        <w:t>멜로디의</w:t>
+      </w:r>
+      <w:r>
+        <w:rPr>
+          <w:lang w:eastAsia="ko-KR"/>
+        </w:rPr>
+        <w:t xml:space="preserve"> </w:t>
+      </w:r>
+      <w:r>
+        <w:rPr>
+          <w:lang w:eastAsia="ko-KR"/>
+        </w:rPr>
+        <w:t>리듬을</w:t>
+      </w:r>
+      <w:r>
+        <w:rPr>
+          <w:lang w:eastAsia="ko-KR"/>
+        </w:rPr>
+        <w:t xml:space="preserve"> </w:t>
+      </w:r>
+      <w:r>
+        <w:rPr>
+          <w:lang w:eastAsia="ko-KR"/>
+        </w:rPr>
+        <w:t>따를</w:t>
+      </w:r>
+      <w:r>
+        <w:rPr>
+          <w:lang w:eastAsia="ko-KR"/>
+        </w:rPr>
+        <w:t xml:space="preserve"> </w:t>
+      </w:r>
+      <w:r>
+        <w:rPr>
+          <w:lang w:eastAsia="ko-KR"/>
+        </w:rPr>
+        <w:t>필요는</w:t>
+      </w:r>
+      <w:r>
+        <w:rPr>
+          <w:lang w:eastAsia="ko-KR"/>
+        </w:rPr>
+        <w:t xml:space="preserve"> </w:t>
+      </w:r>
+      <w:r>
+        <w:rPr>
+          <w:lang w:eastAsia="ko-KR"/>
+        </w:rPr>
+        <w:t>없다</w:t>
+      </w:r>
+      <w:r>
+        <w:rPr>
+          <w:lang w:eastAsia="ko-KR"/>
+        </w:rPr>
+        <w:t>.</w:t>
+      </w:r>
+    </w:p>
+    <w:p>
+      <w:pPr>
+        <w:jc w:val="left"/>
+        <w:rPr>
+          <w:lang w:eastAsia="ko-KR"/>
+        </w:rPr>
+      </w:pPr>
+      <w:r>
+        <w:rPr>
+          <w:lang w:eastAsia="ko-KR"/>
+        </w:rPr>
+        <w:t>베이스와</w:t>
+      </w:r>
+      <w:r>
+        <w:rPr>
+          <w:lang w:eastAsia="ko-KR"/>
+        </w:rPr>
+        <w:t xml:space="preserve"> </w:t>
+      </w:r>
+      <w:r>
+        <w:rPr>
+          <w:lang w:eastAsia="ko-KR"/>
+        </w:rPr>
+        <w:t>코드의</w:t>
+      </w:r>
+      <w:r>
+        <w:rPr>
+          <w:lang w:eastAsia="ko-KR"/>
+        </w:rPr>
+        <w:t xml:space="preserve"> </w:t>
+      </w:r>
+      <w:r>
+        <w:rPr>
+          <w:lang w:eastAsia="ko-KR"/>
+        </w:rPr>
+        <w:t>리듬은</w:t>
+      </w:r>
+      <w:r>
+        <w:rPr>
+          <w:lang w:eastAsia="ko-KR"/>
+        </w:rPr>
+        <w:t xml:space="preserve"> </w:t>
+      </w:r>
+      <w:r>
+        <w:rPr>
+          <w:lang w:eastAsia="ko-KR"/>
+        </w:rPr>
+        <w:t>서로</w:t>
+      </w:r>
+      <w:r>
+        <w:rPr>
+          <w:lang w:eastAsia="ko-KR"/>
+        </w:rPr>
+        <w:t xml:space="preserve"> </w:t>
+      </w:r>
+      <w:r>
+        <w:rPr>
+          <w:lang w:eastAsia="ko-KR"/>
+        </w:rPr>
+        <w:t>같은</w:t>
+      </w:r>
+      <w:r>
+        <w:rPr>
+          <w:lang w:eastAsia="ko-KR"/>
+        </w:rPr>
+        <w:t xml:space="preserve"> </w:t>
+      </w:r>
+      <w:r>
+        <w:rPr>
+          <w:lang w:eastAsia="ko-KR"/>
+        </w:rPr>
+        <w:t>것을</w:t>
+      </w:r>
+      <w:r>
+        <w:rPr>
+          <w:lang w:eastAsia="ko-KR"/>
+        </w:rPr>
+        <w:t xml:space="preserve"> </w:t>
+      </w:r>
+      <w:r>
+        <w:rPr>
+          <w:lang w:eastAsia="ko-KR"/>
+        </w:rPr>
+        <w:t>원칙으로</w:t>
+      </w:r>
+      <w:r>
+        <w:rPr>
+          <w:lang w:eastAsia="ko-KR"/>
+        </w:rPr>
+        <w:t xml:space="preserve"> </w:t>
+      </w:r>
+      <w:r>
+        <w:rPr>
+          <w:lang w:eastAsia="ko-KR"/>
+        </w:rPr>
+        <w:t>하지만</w:t>
+      </w:r>
+      <w:r>
+        <w:rPr>
+          <w:lang w:eastAsia="ko-KR"/>
+        </w:rPr>
+        <w:t xml:space="preserve">, </w:t>
+      </w:r>
+      <w:r>
+        <w:rPr>
+          <w:lang w:eastAsia="ko-KR"/>
+        </w:rPr>
+        <w:t>아닌</w:t>
+      </w:r>
+      <w:r>
+        <w:rPr>
+          <w:lang w:eastAsia="ko-KR"/>
+        </w:rPr>
+        <w:t xml:space="preserve"> </w:t>
+      </w:r>
+      <w:r>
+        <w:rPr>
+          <w:lang w:eastAsia="ko-KR"/>
+        </w:rPr>
+        <w:t>경우도</w:t>
+      </w:r>
+      <w:r>
+        <w:rPr>
+          <w:lang w:eastAsia="ko-KR"/>
+        </w:rPr>
+        <w:t xml:space="preserve"> </w:t>
+      </w:r>
+      <w:r>
+        <w:rPr>
+          <w:lang w:eastAsia="ko-KR"/>
+        </w:rPr>
+        <w:t>사용할</w:t>
+      </w:r>
+      <w:r>
+        <w:rPr>
+          <w:lang w:eastAsia="ko-KR"/>
+        </w:rPr>
+        <w:t xml:space="preserve"> </w:t>
+      </w:r>
+      <w:r>
+        <w:rPr>
+          <w:lang w:eastAsia="ko-KR"/>
+        </w:rPr>
+        <w:t>수</w:t>
+      </w:r>
+      <w:r>
+        <w:rPr>
+          <w:lang w:eastAsia="ko-KR"/>
+        </w:rPr>
+        <w:t xml:space="preserve"> </w:t>
+      </w:r>
+      <w:r>
+        <w:rPr>
+          <w:lang w:eastAsia="ko-KR"/>
+        </w:rPr>
+        <w:t>있다</w:t>
+      </w:r>
+      <w:r>
+        <w:rPr>
+          <w:lang w:eastAsia="ko-KR"/>
+        </w:rPr>
+        <w:t>.</w:t>
+      </w:r>
+    </w:p>
+    <w:p>
+      <w:pPr>
+        <w:pStyle w:val="2"/>
+        <w:rPr>
+          <w:rFonts w:eastAsia="맑은 고딕" w:cs="맑은 고딕"/>
+          <w:lang w:eastAsia="ko-KR"/>
+        </w:rPr>
+      </w:pPr>
+      <w:bookmarkStart w:id="14" w:name="_Toc205034955"/>
+      <w:r>
+        <w:rPr>
+          <w:rFonts w:eastAsia="맑은 고딕" w:cs="맑은 고딕"/>
+        </w:rPr>
+        <w:t>파일의</w:t>
+      </w:r>
+      <w:r>
+        <w:t xml:space="preserve"> </w:t>
+      </w:r>
+      <w:r>
+        <w:rPr>
+          <w:rFonts w:eastAsia="맑은 고딕" w:cs="맑은 고딕"/>
+        </w:rPr>
+        <w:t>음악성</w:t>
+      </w:r>
+      <w:bookmarkEnd w:id="14"/>
+    </w:p>
+    <w:p>
+      <w:pPr>
+        <w:jc w:val="left"/>
+        <w:rPr>
+          <w:lang w:eastAsia="ko-KR"/>
+        </w:rPr>
+      </w:pPr>
+      <w:r>
+        <w:rPr>
+          <w:lang w:eastAsia="ko-KR"/>
+        </w:rPr>
+        <w:t>Midi</w:t>
+      </w:r>
+      <w:r>
+        <w:rPr>
+          <w:lang w:eastAsia="ko-KR"/>
+        </w:rPr>
+        <w:t>파일을</w:t>
+      </w:r>
+      <w:r>
+        <w:rPr>
+          <w:lang w:eastAsia="ko-KR"/>
+        </w:rPr>
+        <w:t xml:space="preserve"> </w:t>
+      </w:r>
+      <w:r>
+        <w:rPr>
+          <w:lang w:eastAsia="ko-KR"/>
+        </w:rPr>
+        <w:t>그냥</w:t>
+      </w:r>
+      <w:r>
+        <w:rPr>
+          <w:lang w:eastAsia="ko-KR"/>
+        </w:rPr>
+        <w:t xml:space="preserve"> </w:t>
+      </w:r>
+      <w:r>
+        <w:rPr>
+          <w:lang w:eastAsia="ko-KR"/>
+        </w:rPr>
+        <w:t>실행</w:t>
+      </w:r>
+      <w:r>
+        <w:rPr>
+          <w:lang w:eastAsia="ko-KR"/>
+        </w:rPr>
+        <w:t xml:space="preserve"> (</w:t>
+      </w:r>
+      <w:r>
+        <w:rPr>
+          <w:lang w:eastAsia="ko-KR"/>
+        </w:rPr>
+        <w:t>기본</w:t>
+      </w:r>
+      <w:r>
+        <w:rPr>
+          <w:lang w:eastAsia="ko-KR"/>
+        </w:rPr>
+        <w:t xml:space="preserve"> </w:t>
+      </w:r>
+      <w:r>
+        <w:rPr>
+          <w:lang w:eastAsia="ko-KR"/>
+        </w:rPr>
+        <w:t>악기</w:t>
+      </w:r>
+      <w:r>
+        <w:rPr>
+          <w:lang w:eastAsia="ko-KR"/>
+        </w:rPr>
+        <w:t xml:space="preserve">, </w:t>
+      </w:r>
+      <w:r>
+        <w:rPr>
+          <w:lang w:eastAsia="ko-KR"/>
+        </w:rPr>
+        <w:t>피아노</w:t>
+      </w:r>
+      <w:r>
+        <w:rPr>
+          <w:lang w:eastAsia="ko-KR"/>
+        </w:rPr>
+        <w:t xml:space="preserve"> </w:t>
+      </w:r>
+      <w:r>
+        <w:rPr>
+          <w:lang w:eastAsia="ko-KR"/>
+        </w:rPr>
+        <w:t>등으로</w:t>
+      </w:r>
+      <w:r>
+        <w:rPr>
+          <w:lang w:eastAsia="ko-KR"/>
+        </w:rPr>
+        <w:t xml:space="preserve"> </w:t>
+      </w:r>
+      <w:r>
+        <w:rPr>
+          <w:lang w:eastAsia="ko-KR"/>
+        </w:rPr>
+        <w:t>재생</w:t>
+      </w:r>
+      <w:r>
+        <w:rPr>
+          <w:lang w:eastAsia="ko-KR"/>
+        </w:rPr>
+        <w:t>)</w:t>
+      </w:r>
+      <w:r>
+        <w:rPr>
+          <w:lang w:eastAsia="ko-KR"/>
+        </w:rPr>
+        <w:t>해도</w:t>
+      </w:r>
+      <w:r>
+        <w:rPr>
+          <w:lang w:eastAsia="ko-KR"/>
+        </w:rPr>
+        <w:t xml:space="preserve"> </w:t>
+      </w:r>
+      <w:r>
+        <w:rPr>
+          <w:lang w:eastAsia="ko-KR"/>
+        </w:rPr>
+        <w:t>음악성을</w:t>
+      </w:r>
+      <w:r>
+        <w:rPr>
+          <w:lang w:eastAsia="ko-KR"/>
+        </w:rPr>
+        <w:t xml:space="preserve"> </w:t>
+      </w:r>
+      <w:r>
+        <w:rPr>
+          <w:lang w:eastAsia="ko-KR"/>
+        </w:rPr>
+        <w:t>띄고</w:t>
+      </w:r>
+      <w:r>
+        <w:rPr>
+          <w:lang w:eastAsia="ko-KR"/>
+        </w:rPr>
+        <w:t xml:space="preserve"> </w:t>
+      </w:r>
+      <w:r>
+        <w:rPr>
+          <w:lang w:eastAsia="ko-KR"/>
+        </w:rPr>
+        <w:t>있어야</w:t>
+      </w:r>
+      <w:r>
+        <w:rPr>
+          <w:lang w:eastAsia="ko-KR"/>
+        </w:rPr>
+        <w:t xml:space="preserve"> </w:t>
+      </w:r>
+      <w:r>
+        <w:rPr>
+          <w:lang w:eastAsia="ko-KR"/>
+        </w:rPr>
+        <w:t>한다</w:t>
+      </w:r>
+      <w:r>
+        <w:rPr>
+          <w:lang w:eastAsia="ko-KR"/>
+        </w:rPr>
+        <w:t>.</w:t>
+      </w:r>
+    </w:p>
+    <w:p>
+      <w:pPr>
+        <w:pStyle w:val="2"/>
+        <w:rPr>
+          <w:rFonts w:eastAsia="맑은 고딕" w:cs="맑은 고딕"/>
+          <w:lang w:eastAsia="ko-KR"/>
+        </w:rPr>
+      </w:pPr>
+      <w:bookmarkStart w:id="15" w:name="_Toc205034956"/>
+      <w:r>
+        <w:rPr>
+          <w:rFonts w:eastAsia="맑은 고딕" w:cs="맑은 고딕"/>
+        </w:rPr>
+        <w:lastRenderedPageBreak/>
+        <w:t>파일의</w:t>
+      </w:r>
+      <w:r>
+        <w:t xml:space="preserve"> </w:t>
+      </w:r>
+      <w:r>
+        <w:rPr>
+          <w:rFonts w:eastAsia="맑은 고딕" w:cs="맑은 고딕"/>
+        </w:rPr>
+        <w:t>타입</w:t>
+      </w:r>
+      <w:bookmarkEnd w:id="15"/>
+    </w:p>
+    <w:p>
+      <w:pPr>
+        <w:jc w:val="left"/>
+        <w:rPr>
+          <w:lang w:eastAsia="ko-KR"/>
+        </w:rPr>
+      </w:pPr>
+      <w:r>
+        <w:rPr>
+          <w:lang w:eastAsia="ko-KR"/>
+        </w:rPr>
+        <w:t>기본적으로</w:t>
+      </w:r>
+      <w:r>
+        <w:rPr>
+          <w:lang w:eastAsia="ko-KR"/>
+        </w:rPr>
+        <w:t xml:space="preserve"> Tokenizer</w:t>
+      </w:r>
+      <w:r>
+        <w:rPr>
+          <w:lang w:eastAsia="ko-KR"/>
+        </w:rPr>
+        <w:t>는</w:t>
+      </w:r>
+      <w:r>
+        <w:rPr>
+          <w:lang w:eastAsia="ko-KR"/>
+        </w:rPr>
+        <w:t xml:space="preserve"> Music21</w:t>
+      </w:r>
+      <w:r>
+        <w:rPr>
+          <w:lang w:eastAsia="ko-KR"/>
+        </w:rPr>
+        <w:t>을</w:t>
+      </w:r>
+      <w:r>
+        <w:rPr>
+          <w:lang w:eastAsia="ko-KR"/>
+        </w:rPr>
+        <w:t xml:space="preserve"> </w:t>
+      </w:r>
+      <w:r>
+        <w:rPr>
+          <w:lang w:eastAsia="ko-KR"/>
+        </w:rPr>
+        <w:t>기반으로</w:t>
+      </w:r>
+      <w:r>
+        <w:rPr>
+          <w:lang w:eastAsia="ko-KR"/>
+        </w:rPr>
+        <w:t xml:space="preserve"> </w:t>
+      </w:r>
+      <w:r>
+        <w:rPr>
+          <w:lang w:eastAsia="ko-KR"/>
+        </w:rPr>
+        <w:t>작성될</w:t>
+      </w:r>
+      <w:r>
+        <w:rPr>
+          <w:lang w:eastAsia="ko-KR"/>
+        </w:rPr>
+        <w:t xml:space="preserve"> </w:t>
+      </w:r>
+      <w:r>
+        <w:rPr>
+          <w:lang w:eastAsia="ko-KR"/>
+        </w:rPr>
+        <w:t>예정이므로</w:t>
+      </w:r>
+      <w:r>
+        <w:rPr>
+          <w:lang w:eastAsia="ko-KR"/>
+        </w:rPr>
+        <w:t>, Music21</w:t>
+      </w:r>
+      <w:r>
+        <w:rPr>
+          <w:lang w:eastAsia="ko-KR"/>
+        </w:rPr>
+        <w:t>의</w:t>
+      </w:r>
+      <w:r>
+        <w:rPr>
+          <w:rFonts w:hint="eastAsia"/>
+          <w:lang w:eastAsia="ko-KR"/>
+        </w:rPr>
+        <w:t xml:space="preserve"> Score</w:t>
+      </w:r>
+      <w:r>
+        <w:rPr>
+          <w:lang w:eastAsia="ko-KR"/>
+        </w:rPr>
+        <w:t xml:space="preserve"> </w:t>
+      </w:r>
+      <w:r>
+        <w:rPr>
+          <w:lang w:eastAsia="ko-KR"/>
+        </w:rPr>
+        <w:t>타입을</w:t>
+      </w:r>
+      <w:r>
+        <w:rPr>
+          <w:lang w:eastAsia="ko-KR"/>
+        </w:rPr>
+        <w:t xml:space="preserve"> </w:t>
+      </w:r>
+      <w:r>
+        <w:rPr>
+          <w:lang w:eastAsia="ko-KR"/>
+        </w:rPr>
+        <w:t>가지고</w:t>
+      </w:r>
+      <w:r>
+        <w:rPr>
+          <w:lang w:eastAsia="ko-KR"/>
+        </w:rPr>
+        <w:t xml:space="preserve"> </w:t>
+      </w:r>
+      <w:r>
+        <w:rPr>
+          <w:lang w:eastAsia="ko-KR"/>
+        </w:rPr>
+        <w:t>있어야</w:t>
+      </w:r>
+      <w:r>
+        <w:rPr>
+          <w:lang w:eastAsia="ko-KR"/>
+        </w:rPr>
+        <w:t xml:space="preserve"> </w:t>
+      </w:r>
+      <w:r>
+        <w:rPr>
+          <w:lang w:eastAsia="ko-KR"/>
+        </w:rPr>
+        <w:t>한다</w:t>
+      </w:r>
+      <w:r>
+        <w:rPr>
+          <w:lang w:eastAsia="ko-KR"/>
+        </w:rPr>
+        <w:t>.</w:t>
+      </w:r>
+    </w:p>
+    <w:p>
+      <w:pPr>
+        <w:jc w:val="left"/>
+        <w:rPr>
           <w:lang w:eastAsia="ko-KR"/>
         </w:rPr>
       </w:pPr>
@@ -6535,7 +6517,7 @@
           <w:rFonts w:eastAsiaTheme="minorEastAsia"/>
         </w:rPr>
       </w:pPr>
-      <w:bookmarkStart w:id="14" w:name="_Toc205034957"/>
+      <w:bookmarkStart w:id="16" w:name="_Toc205034957"/>
       <w:bookmarkEnd w:id="8"/>
       <w:bookmarkEnd w:id="9"/>
       <w:r>
@@ -6552,191 +6534,6 @@
         </w:rPr>
         <w:t>파일</w:t>
       </w:r>
-      <w:bookmarkEnd w:id="14"/>
-    </w:p>
-    <w:p>
-      <w:pPr>
-        <w:jc w:val="left"/>
-        <w:rPr>
-          <w:lang w:eastAsia="ko-KR"/>
-        </w:rPr>
-      </w:pPr>
-      <w:r>
-        <w:rPr>
-          <w:lang w:eastAsia="ko-KR"/>
-        </w:rPr>
-        <w:t>Tokenizer</w:t>
-      </w:r>
-      <w:r>
-        <w:rPr>
-          <w:lang w:eastAsia="ko-KR"/>
-        </w:rPr>
-        <w:t>를</w:t>
-      </w:r>
-      <w:r>
-        <w:rPr>
-          <w:lang w:eastAsia="ko-KR"/>
-        </w:rPr>
-        <w:t xml:space="preserve"> </w:t>
-      </w:r>
-      <w:r>
-        <w:rPr>
-          <w:lang w:eastAsia="ko-KR"/>
-        </w:rPr>
-        <w:t>사용하여</w:t>
-      </w:r>
-      <w:r>
-        <w:rPr>
-          <w:lang w:eastAsia="ko-KR"/>
-        </w:rPr>
-        <w:t xml:space="preserve"> Midi </w:t>
-      </w:r>
-      <w:r>
-        <w:rPr>
-          <w:lang w:eastAsia="ko-KR"/>
-        </w:rPr>
-        <w:t>파일을</w:t>
-      </w:r>
-      <w:r>
-        <w:rPr>
-          <w:lang w:eastAsia="ko-KR"/>
-        </w:rPr>
-        <w:t xml:space="preserve"> Token</w:t>
-      </w:r>
-      <w:r>
-        <w:rPr>
-          <w:lang w:eastAsia="ko-KR"/>
-        </w:rPr>
-        <w:t>화</w:t>
-      </w:r>
-      <w:r>
-        <w:rPr>
-          <w:lang w:eastAsia="ko-KR"/>
-        </w:rPr>
-        <w:t xml:space="preserve"> </w:t>
-      </w:r>
-      <w:r>
-        <w:rPr>
-          <w:lang w:eastAsia="ko-KR"/>
-        </w:rPr>
-        <w:t>시킬</w:t>
-      </w:r>
-      <w:r>
-        <w:rPr>
-          <w:lang w:eastAsia="ko-KR"/>
-        </w:rPr>
-        <w:t xml:space="preserve"> </w:t>
-      </w:r>
-      <w:r>
-        <w:rPr>
-          <w:lang w:eastAsia="ko-KR"/>
-        </w:rPr>
-        <w:t>경우</w:t>
-      </w:r>
-      <w:r>
-        <w:rPr>
-          <w:lang w:eastAsia="ko-KR"/>
-        </w:rPr>
-        <w:t xml:space="preserve">, </w:t>
-      </w:r>
-      <w:r>
-        <w:rPr>
-          <w:lang w:eastAsia="ko-KR"/>
-        </w:rPr>
-        <w:t>아래와</w:t>
-      </w:r>
-      <w:r>
-        <w:rPr>
-          <w:lang w:eastAsia="ko-KR"/>
-        </w:rPr>
-        <w:t xml:space="preserve"> </w:t>
-      </w:r>
-      <w:r>
-        <w:rPr>
-          <w:lang w:eastAsia="ko-KR"/>
-        </w:rPr>
-        <w:t>같은</w:t>
-      </w:r>
-      <w:r>
-        <w:rPr>
-          <w:lang w:eastAsia="ko-KR"/>
-        </w:rPr>
-        <w:t xml:space="preserve"> </w:t>
-      </w:r>
-      <w:r>
-        <w:rPr>
-          <w:lang w:eastAsia="ko-KR"/>
-        </w:rPr>
-        <w:t>조항에</w:t>
-      </w:r>
-      <w:r>
-        <w:rPr>
-          <w:lang w:eastAsia="ko-KR"/>
-        </w:rPr>
-        <w:t xml:space="preserve"> </w:t>
-      </w:r>
-      <w:r>
-        <w:rPr>
-          <w:lang w:eastAsia="ko-KR"/>
-        </w:rPr>
-        <w:t>따라</w:t>
-      </w:r>
-      <w:r>
-        <w:rPr>
-          <w:lang w:eastAsia="ko-KR"/>
-        </w:rPr>
-        <w:t xml:space="preserve"> </w:t>
-      </w:r>
-      <w:r>
-        <w:rPr>
-          <w:lang w:eastAsia="ko-KR"/>
-        </w:rPr>
-        <w:t>값을</w:t>
-      </w:r>
-      <w:r>
-        <w:rPr>
-          <w:lang w:eastAsia="ko-KR"/>
-        </w:rPr>
-        <w:t xml:space="preserve"> return</w:t>
-      </w:r>
-      <w:r>
-        <w:rPr>
-          <w:lang w:eastAsia="ko-KR"/>
-        </w:rPr>
-        <w:t>한다</w:t>
-      </w:r>
-      <w:r>
-        <w:rPr>
-          <w:lang w:eastAsia="ko-KR"/>
-        </w:rPr>
-        <w:t>.</w:t>
-      </w:r>
-    </w:p>
-    <w:p>
-      <w:pPr>
-        <w:pStyle w:val="2"/>
-        <w:rPr>
-          <w:rFonts w:eastAsiaTheme="minorEastAsia" w:cs="바탕"/>
-          <w:lang w:eastAsia="ko-KR"/>
-        </w:rPr>
-      </w:pPr>
-      <w:bookmarkStart w:id="15" w:name="_Ref204871107"/>
-      <w:bookmarkStart w:id="16" w:name="_Toc205034958"/>
-      <w:r>
-        <w:rPr>
-          <w:rFonts w:eastAsiaTheme="minorEastAsia" w:cs="바탕"/>
-          <w:lang w:eastAsia="ko-KR"/>
-        </w:rPr>
-        <w:t xml:space="preserve">Output </w:t>
-      </w:r>
-      <w:r>
-        <w:rPr>
-          <w:rFonts w:eastAsiaTheme="minorEastAsia" w:cs="바탕"/>
-          <w:lang w:eastAsia="ko-KR"/>
-        </w:rPr>
-        <w:t>타입</w:t>
-      </w:r>
-      <w:bookmarkEnd w:id="15"/>
       <w:bookmarkEnd w:id="16"/>
     </w:p>
     <w:p>
@@ -6750,61 +6547,25 @@
         <w:rPr>
           <w:lang w:eastAsia="ko-KR"/>
         </w:rPr>
-        <w:t>Return</w:t>
-      </w:r>
-      <w:r>
-        <w:rPr>
-          <w:lang w:eastAsia="ko-KR"/>
-        </w:rPr>
-        <w:t>되는</w:t>
-      </w:r>
-      <w:r>
-        <w:rPr>
-          <w:lang w:eastAsia="ko-KR"/>
-        </w:rPr>
-        <w:t xml:space="preserve"> </w:t>
-      </w:r>
-      <w:r>
-        <w:rPr>
-          <w:lang w:eastAsia="ko-KR"/>
-        </w:rPr>
-        <w:t>객체의</w:t>
-      </w:r>
-      <w:r>
-        <w:rPr>
-          <w:lang w:eastAsia="ko-KR"/>
-        </w:rPr>
-        <w:t xml:space="preserve"> </w:t>
-      </w:r>
-      <w:r>
-        <w:rPr>
-          <w:lang w:eastAsia="ko-KR"/>
-        </w:rPr>
-        <w:t>타입은</w:t>
-      </w:r>
-      <w:r>
-        <w:rPr>
-          <w:lang w:eastAsia="ko-KR"/>
-        </w:rPr>
-        <w:t xml:space="preserve"> </w:t>
-      </w:r>
-      <w:r>
-        <w:rPr>
-          <w:lang w:eastAsia="ko-KR"/>
-        </w:rPr>
-        <w:t>기본적으로</w:t>
-      </w:r>
-      <w:r>
-        <w:rPr>
-          <w:lang w:eastAsia="ko-KR"/>
-        </w:rPr>
-        <w:t xml:space="preserve"> </w:t>
-      </w:r>
-      <w:r>
-        <w:rPr>
-          <w:lang w:eastAsia="ko-KR"/>
-        </w:rPr>
-        <w:t>커스텀</w:t>
+        <w:t>Tokenizer</w:t>
+      </w:r>
+      <w:r>
+        <w:rPr>
+          <w:lang w:eastAsia="ko-KR"/>
+        </w:rPr>
+        <w:t>를</w:t>
+      </w:r>
+      <w:r>
+        <w:rPr>
+          <w:lang w:eastAsia="ko-KR"/>
+        </w:rPr>
+        <w:t xml:space="preserve"> </w:t>
+      </w:r>
+      <w:r>
+        <w:rPr>
+          <w:lang w:eastAsia="ko-KR"/>
+        </w:rPr>
+        <w:t>사용하여</w:t>
       </w:r>
       <w:r>
         <w:rPr>
@@ -6816,7 +6577,115 @@
         <w:rPr>
           <w:lang w:eastAsia="ko-KR"/>
         </w:rPr>
-        <w:t>객체이다</w:t>
+        <w:t>파일을</w:t>
+      </w:r>
+      <w:r>
+        <w:rPr>
+          <w:lang w:eastAsia="ko-KR"/>
+        </w:rPr>
+        <w:t xml:space="preserve"> Token</w:t>
+      </w:r>
+      <w:r>
+        <w:rPr>
+          <w:lang w:eastAsia="ko-KR"/>
+        </w:rPr>
+        <w:t>화</w:t>
+      </w:r>
+      <w:r>
+        <w:rPr>
+          <w:lang w:eastAsia="ko-KR"/>
+        </w:rPr>
+        <w:t xml:space="preserve"> </w:t>
+      </w:r>
+      <w:r>
+        <w:rPr>
+          <w:lang w:eastAsia="ko-KR"/>
+        </w:rPr>
+        <w:t>시킬</w:t>
+      </w:r>
+      <w:r>
+        <w:rPr>
+          <w:lang w:eastAsia="ko-KR"/>
+        </w:rPr>
+        <w:t xml:space="preserve"> </w:t>
+      </w:r>
+      <w:r>
+        <w:rPr>
+          <w:lang w:eastAsia="ko-KR"/>
+        </w:rPr>
+        <w:t>경우</w:t>
+      </w:r>
+      <w:r>
+        <w:rPr>
+          <w:lang w:eastAsia="ko-KR"/>
+        </w:rPr>
+        <w:t xml:space="preserve">, </w:t>
+      </w:r>
+      <w:r>
+        <w:rPr>
+          <w:lang w:eastAsia="ko-KR"/>
+        </w:rPr>
+        <w:t>아래와</w:t>
+      </w:r>
+      <w:r>
+        <w:rPr>
+          <w:lang w:eastAsia="ko-KR"/>
+        </w:rPr>
+        <w:t xml:space="preserve"> </w:t>
+      </w:r>
+      <w:r>
+        <w:rPr>
+          <w:lang w:eastAsia="ko-KR"/>
+        </w:rPr>
+        <w:t>같은</w:t>
+      </w:r>
+      <w:r>
+        <w:rPr>
+          <w:lang w:eastAsia="ko-KR"/>
+        </w:rPr>
+        <w:t xml:space="preserve"> </w:t>
+      </w:r>
+      <w:r>
+        <w:rPr>
+          <w:lang w:eastAsia="ko-KR"/>
+        </w:rPr>
+        <w:t>조항에</w:t>
+      </w:r>
+      <w:r>
+        <w:rPr>
+          <w:lang w:eastAsia="ko-KR"/>
+        </w:rPr>
+        <w:t xml:space="preserve"> </w:t>
+      </w:r>
+      <w:r>
+        <w:rPr>
+          <w:lang w:eastAsia="ko-KR"/>
+        </w:rPr>
+        <w:t>따라</w:t>
+      </w:r>
+      <w:r>
+        <w:rPr>
+          <w:lang w:eastAsia="ko-KR"/>
+        </w:rPr>
+        <w:t xml:space="preserve"> </w:t>
+      </w:r>
+      <w:r>
+        <w:rPr>
+          <w:lang w:eastAsia="ko-KR"/>
+        </w:rPr>
+        <w:t>값을</w:t>
+      </w:r>
+      <w:r>
+        <w:rPr>
+          <w:lang w:eastAsia="ko-KR"/>
+        </w:rPr>
+        <w:t xml:space="preserve"> return</w:t>
+      </w:r>
+      <w:r>
+        <w:rPr>
+          <w:lang w:eastAsia="ko-KR"/>
+        </w:rPr>
+        <w:t>한다</w:t>
       </w:r>
       <w:r>
         <w:rPr>
@@ -6827,323 +6696,27 @@
     </w:p>
     <w:p>
       <w:pPr>
-        <w:jc w:val="left"/>
-        <w:rPr>
-          <w:lang w:eastAsia="ko-KR"/>
-        </w:rPr>
-      </w:pPr>
-      <w:r>
-        <w:rPr>
-          <w:lang w:eastAsia="ko-KR"/>
-        </w:rPr>
-        <w:t>하지만</w:t>
-      </w:r>
-      <w:r>
-        <w:rPr>
-          <w:lang w:eastAsia="ko-KR"/>
-        </w:rPr>
-        <w:t xml:space="preserve"> </w:t>
-      </w:r>
-      <w:r>
-        <w:rPr>
-          <w:lang w:eastAsia="ko-KR"/>
-        </w:rPr>
-        <w:t>내장</w:t>
-      </w:r>
-      <w:r>
-        <w:rPr>
-          <w:lang w:eastAsia="ko-KR"/>
-        </w:rPr>
-        <w:t xml:space="preserve"> </w:t>
-      </w:r>
-      <w:r>
-        <w:rPr>
-          <w:lang w:eastAsia="ko-KR"/>
-        </w:rPr>
-        <w:t>메서드로</w:t>
-      </w:r>
-      <w:r>
-        <w:rPr>
-          <w:lang w:eastAsia="ko-KR"/>
-        </w:rPr>
-        <w:t xml:space="preserve"> JSON </w:t>
-      </w:r>
-      <w:r>
-        <w:rPr>
-          <w:lang w:eastAsia="ko-KR"/>
-        </w:rPr>
-        <w:t>형태로</w:t>
-      </w:r>
-      <w:r>
-        <w:rPr>
-          <w:lang w:eastAsia="ko-KR"/>
-        </w:rPr>
-        <w:t xml:space="preserve"> </w:t>
-      </w:r>
-      <w:r>
-        <w:rPr>
-          <w:lang w:eastAsia="ko-KR"/>
-        </w:rPr>
-        <w:t>변경할</w:t>
-      </w:r>
-      <w:r>
-        <w:rPr>
-          <w:lang w:eastAsia="ko-KR"/>
-        </w:rPr>
-        <w:t xml:space="preserve"> </w:t>
-      </w:r>
-      <w:r>
-        <w:rPr>
-          <w:lang w:eastAsia="ko-KR"/>
-        </w:rPr>
-        <w:t>수</w:t>
-      </w:r>
-      <w:r>
-        <w:rPr>
-          <w:lang w:eastAsia="ko-KR"/>
-        </w:rPr>
-        <w:t xml:space="preserve"> </w:t>
-      </w:r>
-      <w:r>
-        <w:rPr>
-          <w:lang w:eastAsia="ko-KR"/>
-        </w:rPr>
-        <w:t>있으며</w:t>
-      </w:r>
-      <w:r>
-        <w:rPr>
-          <w:lang w:eastAsia="ko-KR"/>
-        </w:rPr>
-        <w:t xml:space="preserve">, </w:t>
-      </w:r>
-      <w:r>
-        <w:rPr>
-          <w:lang w:eastAsia="ko-KR"/>
-        </w:rPr>
-        <w:t>변경될</w:t>
-      </w:r>
-      <w:r>
-        <w:rPr>
-          <w:lang w:eastAsia="ko-KR"/>
-        </w:rPr>
-        <w:t xml:space="preserve"> JSON</w:t>
-      </w:r>
-      <w:r>
-        <w:rPr>
-          <w:lang w:eastAsia="ko-KR"/>
-        </w:rPr>
-        <w:t>형태는</w:t>
-      </w:r>
-      <w:r>
-        <w:rPr>
-          <w:lang w:eastAsia="ko-KR"/>
-        </w:rPr>
-        <w:t xml:space="preserve"> </w:t>
-      </w:r>
-      <w:r>
-        <w:rPr>
-          <w:lang w:eastAsia="ko-KR"/>
-        </w:rPr>
-        <w:fldChar w:fldCharType="begin"/>
-      </w:r>
-      <w:r>
-        <w:rPr>
-          <w:lang w:eastAsia="ko-KR"/>
-        </w:rPr>
-        <w:instrText xml:space="preserve"> REF _Ref204871142 \r \h </w:instrText>
-      </w:r>
-      <w:r>
-        <w:rPr>
-          <w:lang w:eastAsia="ko-KR"/>
-        </w:rPr>
-        <w:instrText xml:space="preserve"> \* MERGEFORMAT </w:instrText>
-      </w:r>
-      <w:r>
-        <w:rPr>
-          <w:lang w:eastAsia="ko-KR"/>
-        </w:rPr>
-      </w:r>
-      <w:r>
-        <w:rPr>
-          <w:lang w:eastAsia="ko-KR"/>
-        </w:rPr>
-        <w:fldChar w:fldCharType="separate"/>
-      </w:r>
-      <w:r>
-        <w:rPr>
-          <w:lang w:eastAsia="ko-KR"/>
-        </w:rPr>
-        <w:t>5.1.1</w:t>
-      </w:r>
-      <w:r>
-        <w:rPr>
-          <w:lang w:eastAsia="ko-KR"/>
-        </w:rPr>
-        <w:fldChar w:fldCharType="end"/>
-      </w:r>
-      <w:r>
-        <w:rPr>
-          <w:lang w:eastAsia="ko-KR"/>
-        </w:rPr>
-        <w:t>조항을</w:t>
-      </w:r>
-      <w:r>
-        <w:rPr>
-          <w:lang w:eastAsia="ko-KR"/>
-        </w:rPr>
-        <w:t xml:space="preserve"> </w:t>
-      </w:r>
-      <w:r>
-        <w:rPr>
-          <w:lang w:eastAsia="ko-KR"/>
-        </w:rPr>
-        <w:t>따른다</w:t>
-      </w:r>
-      <w:r>
-        <w:rPr>
-          <w:lang w:eastAsia="ko-KR"/>
-        </w:rPr>
-        <w:t>.</w:t>
-      </w:r>
-    </w:p>
-    <w:p>
-      <w:pPr>
-        <w:jc w:val="left"/>
-        <w:rPr>
-          <w:lang w:eastAsia="ko-KR"/>
-        </w:rPr>
-      </w:pPr>
-      <w:r>
-        <w:rPr>
-          <w:lang w:eastAsia="ko-KR"/>
-        </w:rPr>
-        <w:t>또한</w:t>
-      </w:r>
-      <w:r>
-        <w:rPr>
-          <w:lang w:eastAsia="ko-KR"/>
-        </w:rPr>
-        <w:t xml:space="preserve"> </w:t>
-      </w:r>
-      <w:r>
-        <w:rPr>
-          <w:lang w:eastAsia="ko-KR"/>
-        </w:rPr>
-        <w:t>객체의</w:t>
-      </w:r>
-      <w:r>
-        <w:rPr>
-          <w:lang w:eastAsia="ko-KR"/>
-        </w:rPr>
-        <w:t xml:space="preserve"> </w:t>
-      </w:r>
-      <w:r>
-        <w:rPr>
-          <w:lang w:eastAsia="ko-KR"/>
-        </w:rPr>
-        <w:t>메서드는</w:t>
-      </w:r>
-      <w:r>
-        <w:rPr>
-          <w:lang w:eastAsia="ko-KR"/>
-        </w:rPr>
-        <w:t xml:space="preserve"> </w:t>
-      </w:r>
-      <w:r>
-        <w:rPr>
-          <w:lang w:eastAsia="ko-KR"/>
-        </w:rPr>
-        <w:fldChar w:fldCharType="begin"/>
-      </w:r>
-      <w:r>
-        <w:rPr>
-          <w:lang w:eastAsia="ko-KR"/>
-        </w:rPr>
-        <w:instrText xml:space="preserve"> REF _Ref204871347 \r \h </w:instrText>
-      </w:r>
-      <w:r>
-        <w:rPr>
-          <w:lang w:eastAsia="ko-KR"/>
-        </w:rPr>
-        <w:instrText xml:space="preserve"> \* MERGEFORMAT </w:instrText>
-      </w:r>
-      <w:r>
-        <w:rPr>
-          <w:lang w:eastAsia="ko-KR"/>
-        </w:rPr>
-      </w:r>
-      <w:r>
-        <w:rPr>
-          <w:lang w:eastAsia="ko-KR"/>
-        </w:rPr>
-        <w:fldChar w:fldCharType="separate"/>
-      </w:r>
-      <w:r>
-        <w:rPr>
-          <w:lang w:eastAsia="ko-KR"/>
-        </w:rPr>
-        <w:t>5.1.2</w:t>
-      </w:r>
-      <w:r>
-        <w:rPr>
-          <w:lang w:eastAsia="ko-KR"/>
-        </w:rPr>
-        <w:fldChar w:fldCharType="end"/>
-      </w:r>
-      <w:r>
-        <w:rPr>
-          <w:lang w:eastAsia="ko-KR"/>
-        </w:rPr>
-        <w:t xml:space="preserve"> </w:t>
-      </w:r>
-      <w:r>
-        <w:rPr>
-          <w:lang w:eastAsia="ko-KR"/>
-        </w:rPr>
-        <w:t>조항을</w:t>
-      </w:r>
-      <w:r>
-        <w:rPr>
-          <w:lang w:eastAsia="ko-KR"/>
-        </w:rPr>
-        <w:t xml:space="preserve"> </w:t>
-      </w:r>
-      <w:r>
-        <w:rPr>
-          <w:lang w:eastAsia="ko-KR"/>
-        </w:rPr>
-        <w:t>따른다</w:t>
-      </w:r>
-      <w:r>
-        <w:rPr>
-          <w:lang w:eastAsia="ko-KR"/>
-        </w:rPr>
-        <w:t>.</w:t>
-      </w:r>
-    </w:p>
-    <w:p>
-      <w:pPr>
-        <w:pStyle w:val="3"/>
+        <w:pStyle w:val="2"/>
         <w:rPr>
           <w:rFonts w:eastAsiaTheme="minorEastAsia" w:cs="바탕"/>
           <w:lang w:eastAsia="ko-KR"/>
         </w:rPr>
       </w:pPr>
-      <w:bookmarkStart w:id="17" w:name="_Ref204871142"/>
-      <w:bookmarkStart w:id="18" w:name="_Toc205034959"/>
+      <w:bookmarkStart w:id="17" w:name="_Ref204871107"/>
+      <w:bookmarkStart w:id="18" w:name="_Toc205034958"/>
       <w:r>
         <w:rPr>
           <w:rFonts w:eastAsiaTheme="minorEastAsia" w:cs="바탕"/>
           <w:lang w:eastAsia="ko-KR"/>
         </w:rPr>
-        <w:t xml:space="preserve">JSON </w:t>
+        <w:t xml:space="preserve">Output </w:t>
       </w:r>
       <w:r>
         <w:rPr>
           <w:rFonts w:eastAsiaTheme="minorEastAsia" w:cs="바탕"/>
           <w:lang w:eastAsia="ko-KR"/>
         </w:rPr>
-        <w:t>구조</w:t>
+        <w:t>타입</w:t>
       </w:r>
       <w:bookmarkEnd w:id="17"/>
       <w:bookmarkEnd w:id="18"/>
@@ -7152,6 +6725,415 @@
       <w:pPr>
         <w:jc w:val="left"/>
         <w:rPr>
+          <w:lang w:eastAsia="ko-KR"/>
+        </w:rPr>
+      </w:pPr>
+      <w:r>
+        <w:rPr>
+          <w:lang w:eastAsia="ko-KR"/>
+        </w:rPr>
+        <w:t>Return</w:t>
+      </w:r>
+      <w:r>
+        <w:rPr>
+          <w:lang w:eastAsia="ko-KR"/>
+        </w:rPr>
+        <w:t>되는</w:t>
+      </w:r>
+      <w:r>
+        <w:rPr>
+          <w:lang w:eastAsia="ko-KR"/>
+        </w:rPr>
+        <w:t xml:space="preserve"> </w:t>
+      </w:r>
+      <w:r>
+        <w:rPr>
+          <w:lang w:eastAsia="ko-KR"/>
+        </w:rPr>
+        <w:t>객체의</w:t>
+      </w:r>
+      <w:r>
+        <w:rPr>
+          <w:lang w:eastAsia="ko-KR"/>
+        </w:rPr>
+        <w:t xml:space="preserve"> </w:t>
+      </w:r>
+      <w:r>
+        <w:rPr>
+          <w:lang w:eastAsia="ko-KR"/>
+        </w:rPr>
+        <w:t>타입은</w:t>
+      </w:r>
+      <w:r>
+        <w:rPr>
+          <w:lang w:eastAsia="ko-KR"/>
+        </w:rPr>
+        <w:t xml:space="preserve"> </w:t>
+      </w:r>
+      <w:r>
+        <w:rPr>
+          <w:lang w:eastAsia="ko-KR"/>
+        </w:rPr>
+        <w:t>기본적으로</w:t>
+      </w:r>
+      <w:r>
+        <w:rPr>
+          <w:lang w:eastAsia="ko-KR"/>
+        </w:rPr>
+        <w:t xml:space="preserve"> </w:t>
+      </w:r>
+      <w:r>
+        <w:rPr>
+          <w:lang w:eastAsia="ko-KR"/>
+        </w:rPr>
+        <w:t>커스텀</w:t>
+      </w:r>
+      <w:r>
+        <w:rPr>
+          <w:lang w:eastAsia="ko-KR"/>
+        </w:rPr>
+        <w:t xml:space="preserve"> Midi </w:t>
+      </w:r>
+      <w:r>
+        <w:rPr>
+          <w:lang w:eastAsia="ko-KR"/>
+        </w:rPr>
+        <w:t>객체이다</w:t>
+      </w:r>
+      <w:r>
+        <w:rPr>
+          <w:lang w:eastAsia="ko-KR"/>
+        </w:rPr>
+        <w:t>.</w:t>
+      </w:r>
+    </w:p>
+    <w:p>
+      <w:pPr>
+        <w:jc w:val="left"/>
+        <w:rPr>
+          <w:lang w:eastAsia="ko-KR"/>
+        </w:rPr>
+      </w:pPr>
+      <w:r>
+        <w:rPr>
+          <w:lang w:eastAsia="ko-KR"/>
+        </w:rPr>
+        <w:t>하지만</w:t>
+      </w:r>
+      <w:r>
+        <w:rPr>
+          <w:lang w:eastAsia="ko-KR"/>
+        </w:rPr>
+        <w:t xml:space="preserve"> </w:t>
+      </w:r>
+      <w:r>
+        <w:rPr>
+          <w:lang w:eastAsia="ko-KR"/>
+        </w:rPr>
+        <w:t>내장</w:t>
+      </w:r>
+      <w:r>
+        <w:rPr>
+          <w:lang w:eastAsia="ko-KR"/>
+        </w:rPr>
+        <w:t xml:space="preserve"> </w:t>
+      </w:r>
+      <w:r>
+        <w:rPr>
+          <w:lang w:eastAsia="ko-KR"/>
+        </w:rPr>
+        <w:t>메서드로</w:t>
+      </w:r>
+      <w:r>
+        <w:rPr>
+          <w:lang w:eastAsia="ko-KR"/>
+        </w:rPr>
+        <w:t xml:space="preserve"> JSON </w:t>
+      </w:r>
+      <w:r>
+        <w:rPr>
+          <w:lang w:eastAsia="ko-KR"/>
+        </w:rPr>
+        <w:t>형태로</w:t>
+      </w:r>
+      <w:r>
+        <w:rPr>
+          <w:lang w:eastAsia="ko-KR"/>
+        </w:rPr>
+        <w:t xml:space="preserve"> </w:t>
+      </w:r>
+      <w:r>
+        <w:rPr>
+          <w:lang w:eastAsia="ko-KR"/>
+        </w:rPr>
+        <w:t>변경할</w:t>
+      </w:r>
+      <w:r>
+        <w:rPr>
+          <w:lang w:eastAsia="ko-KR"/>
+        </w:rPr>
+        <w:t xml:space="preserve"> </w:t>
+      </w:r>
+      <w:r>
+        <w:rPr>
+          <w:lang w:eastAsia="ko-KR"/>
+        </w:rPr>
+        <w:t>수</w:t>
+      </w:r>
+      <w:r>
+        <w:rPr>
+          <w:lang w:eastAsia="ko-KR"/>
+        </w:rPr>
+        <w:t xml:space="preserve"> </w:t>
+      </w:r>
+      <w:r>
+        <w:rPr>
+          <w:lang w:eastAsia="ko-KR"/>
+        </w:rPr>
+        <w:t>있으며</w:t>
+      </w:r>
+      <w:r>
+        <w:rPr>
+          <w:lang w:eastAsia="ko-KR"/>
+        </w:rPr>
+        <w:t xml:space="preserve">, </w:t>
+      </w:r>
+      <w:r>
+        <w:rPr>
+          <w:lang w:eastAsia="ko-KR"/>
+        </w:rPr>
+        <w:t>변경될</w:t>
+      </w:r>
+      <w:r>
+        <w:rPr>
+          <w:lang w:eastAsia="ko-KR"/>
+        </w:rPr>
+        <w:t xml:space="preserve"> JSON</w:t>
+      </w:r>
+      <w:r>
+        <w:rPr>
+          <w:lang w:eastAsia="ko-KR"/>
+        </w:rPr>
+        <w:t>형태는</w:t>
+      </w:r>
+      <w:r>
+        <w:rPr>
+          <w:lang w:eastAsia="ko-KR"/>
+        </w:rPr>
+        <w:t xml:space="preserve"> </w:t>
+      </w:r>
+      <w:r>
+        <w:rPr>
+          <w:lang w:eastAsia="ko-KR"/>
+        </w:rPr>
+        <w:fldChar w:fldCharType="begin"/>
+      </w:r>
+      <w:r>
+        <w:rPr>
+          <w:lang w:eastAsia="ko-KR"/>
+        </w:rPr>
+        <w:instrText xml:space="preserve"> REF _Ref204871142 \r \h </w:instrText>
+      </w:r>
+      <w:r>
+        <w:rPr>
+          <w:lang w:eastAsia="ko-KR"/>
+        </w:rPr>
+        <w:instrText xml:space="preserve"> \* MERGEFORMAT </w:instrText>
+      </w:r>
+      <w:r>
+        <w:rPr>
+          <w:lang w:eastAsia="ko-KR"/>
+        </w:rPr>
+      </w:r>
+      <w:r>
+        <w:rPr>
+          <w:lang w:eastAsia="ko-KR"/>
+        </w:rPr>
+        <w:fldChar w:fldCharType="separate"/>
+      </w:r>
+      <w:r>
+        <w:rPr>
+          <w:lang w:eastAsia="ko-KR"/>
+        </w:rPr>
+        <w:t>5.1.1</w:t>
+      </w:r>
+      <w:r>
+        <w:rPr>
+          <w:lang w:eastAsia="ko-KR"/>
+        </w:rPr>
+        <w:fldChar w:fldCharType="end"/>
+      </w:r>
+      <w:r>
+        <w:rPr>
+          <w:lang w:eastAsia="ko-KR"/>
+        </w:rPr>
+        <w:t>조항을</w:t>
+      </w:r>
+      <w:r>
+        <w:rPr>
+          <w:lang w:eastAsia="ko-KR"/>
+        </w:rPr>
+        <w:t xml:space="preserve"> </w:t>
+      </w:r>
+      <w:r>
+        <w:rPr>
+          <w:lang w:eastAsia="ko-KR"/>
+        </w:rPr>
+        <w:t>따른다</w:t>
+      </w:r>
+      <w:r>
+        <w:rPr>
+          <w:lang w:eastAsia="ko-KR"/>
+        </w:rPr>
+        <w:t>.</w:t>
+      </w:r>
+    </w:p>
+    <w:p>
+      <w:pPr>
+        <w:jc w:val="left"/>
+        <w:rPr>
+          <w:lang w:eastAsia="ko-KR"/>
+        </w:rPr>
+      </w:pPr>
+      <w:r>
+        <w:rPr>
+          <w:lang w:eastAsia="ko-KR"/>
+        </w:rPr>
+        <w:t>또한</w:t>
+      </w:r>
+      <w:r>
+        <w:rPr>
+          <w:lang w:eastAsia="ko-KR"/>
+        </w:rPr>
+        <w:t xml:space="preserve"> </w:t>
+      </w:r>
+      <w:r>
+        <w:rPr>
+          <w:lang w:eastAsia="ko-KR"/>
+        </w:rPr>
+        <w:t>객체의</w:t>
+      </w:r>
+      <w:r>
+        <w:rPr>
+          <w:lang w:eastAsia="ko-KR"/>
+        </w:rPr>
+        <w:t xml:space="preserve"> </w:t>
+      </w:r>
+      <w:r>
+        <w:rPr>
+          <w:lang w:eastAsia="ko-KR"/>
+        </w:rPr>
+        <w:t>메서드는</w:t>
+      </w:r>
+      <w:r>
+        <w:rPr>
+          <w:lang w:eastAsia="ko-KR"/>
+        </w:rPr>
+        <w:t xml:space="preserve"> </w:t>
+      </w:r>
+      <w:r>
+        <w:rPr>
+          <w:lang w:eastAsia="ko-KR"/>
+        </w:rPr>
+        <w:fldChar w:fldCharType="begin"/>
+      </w:r>
+      <w:r>
+        <w:rPr>
+          <w:lang w:eastAsia="ko-KR"/>
+        </w:rPr>
+        <w:instrText xml:space="preserve"> REF _Ref204871347 \r \h </w:instrText>
+      </w:r>
+      <w:r>
+        <w:rPr>
+          <w:lang w:eastAsia="ko-KR"/>
+        </w:rPr>
+        <w:instrText xml:space="preserve"> \* MERGEFORMAT </w:instrText>
+      </w:r>
+      <w:r>
+        <w:rPr>
+          <w:lang w:eastAsia="ko-KR"/>
+        </w:rPr>
+      </w:r>
+      <w:r>
+        <w:rPr>
+          <w:lang w:eastAsia="ko-KR"/>
+        </w:rPr>
+        <w:fldChar w:fldCharType="separate"/>
+      </w:r>
+      <w:r>
+        <w:rPr>
+          <w:lang w:eastAsia="ko-KR"/>
+        </w:rPr>
+        <w:t>0</w:t>
+      </w:r>
+      <w:r>
+        <w:rPr>
+          <w:lang w:eastAsia="ko-KR"/>
+        </w:rPr>
+        <w:fldChar w:fldCharType="end"/>
+      </w:r>
+      <w:r>
+        <w:rPr>
+          <w:lang w:eastAsia="ko-KR"/>
+        </w:rPr>
+        <w:t xml:space="preserve"> </w:t>
+      </w:r>
+      <w:r>
+        <w:rPr>
+          <w:lang w:eastAsia="ko-KR"/>
+        </w:rPr>
+        <w:t>조항을</w:t>
+      </w:r>
+      <w:r>
+        <w:rPr>
+          <w:lang w:eastAsia="ko-KR"/>
+        </w:rPr>
+        <w:t xml:space="preserve"> </w:t>
+      </w:r>
+      <w:r>
+        <w:rPr>
+          <w:lang w:eastAsia="ko-KR"/>
+        </w:rPr>
+        <w:t>따른다</w:t>
+      </w:r>
+      <w:r>
+        <w:rPr>
+          <w:lang w:eastAsia="ko-KR"/>
+        </w:rPr>
+        <w:t>.</w:t>
+      </w:r>
+    </w:p>
+    <w:p>
+      <w:pPr>
+        <w:pStyle w:val="3"/>
+        <w:rPr>
+          <w:rFonts w:eastAsiaTheme="minorEastAsia" w:cs="바탕"/>
+          <w:lang w:eastAsia="ko-KR"/>
+        </w:rPr>
+      </w:pPr>
+      <w:bookmarkStart w:id="19" w:name="_Ref204871142"/>
+      <w:bookmarkStart w:id="20" w:name="_Toc205034959"/>
+      <w:r>
+        <w:rPr>
+          <w:rFonts w:eastAsiaTheme="minorEastAsia" w:cs="바탕"/>
+          <w:lang w:eastAsia="ko-KR"/>
+        </w:rPr>
+        <w:t xml:space="preserve">JSON </w:t>
+      </w:r>
+      <w:r>
+        <w:rPr>
+          <w:rFonts w:eastAsiaTheme="minorEastAsia" w:cs="바탕"/>
+          <w:lang w:eastAsia="ko-KR"/>
+        </w:rPr>
+        <w:t>구조</w:t>
+      </w:r>
+      <w:bookmarkEnd w:id="19"/>
+      <w:bookmarkEnd w:id="20"/>
+    </w:p>
+    <w:p>
+      <w:pPr>
+        <w:jc w:val="left"/>
+        <w:rPr>
           <w:rFonts w:cs="바탕"/>
           <w:b/>
           <w:lang w:eastAsia="ko-KR"/>
@@ -7350,7 +7332,7 @@
           <w:lang w:eastAsia="ko-KR"/>
         </w:rPr>
       </w:pPr>
-      <w:bookmarkStart w:id="19" w:name="_Toc205034960"/>
+      <w:bookmarkStart w:id="21" w:name="_Toc205034960"/>
       <w:r>
         <w:rPr>
           <w:rFonts w:eastAsiaTheme="minorEastAsia"/>
@@ -7358,7 +7340,7 @@
         </w:rPr>
         <w:t>BPM Key</w:t>
       </w:r>
-      <w:bookmarkEnd w:id="19"/>
+      <w:bookmarkEnd w:id="21"/>
     </w:p>
     <w:p>
       <w:pPr>
@@ -8097,21 +8079,7 @@
           <w:rFonts w:hint="eastAsia"/>
           <w:lang w:eastAsia="ko-KR"/>
         </w:rPr>
-        <w:t>[</w:t>
-      </w:r>
-      <w:r>
-        <w:rPr>
-          <w:rFonts w:hint="eastAsia"/>
-          <w:lang w:eastAsia="ko-KR"/>
-        </w:rPr>
-        <w:t>float</w:t>
-      </w:r>
-      <w:r>
-        <w:rPr>
-          <w:rFonts w:hint="eastAsia"/>
-          <w:lang w:eastAsia="ko-KR"/>
-        </w:rPr>
-        <w:t xml:space="preserve"> </w:t>
+        <w:t xml:space="preserve">[float </w:t>
       </w:r>
       <w:r>
         <w:rPr>
@@ -8478,13 +8446,7 @@
         <w:rPr>
           <w:lang w:eastAsia="ko-KR"/>
         </w:rPr>
-        <w:t>A.</w:t>
-      </w:r>
-      <w:r>
-        <w:rPr>
-          <w:lang w:eastAsia="ko-KR"/>
-        </w:rPr>
-        <w:t>1</w:t>
+        <w:t>A.1</w:t>
       </w:r>
       <w:r>
         <w:fldChar w:fldCharType="end"/>
@@ -8537,7 +8499,7 @@
           <w:lang w:val="en-US" w:eastAsia="ko-KR"/>
         </w:rPr>
       </w:pPr>
-      <w:bookmarkStart w:id="20" w:name="_Ref204871347"/>
+      <w:bookmarkStart w:id="22" w:name="_Ref204871347"/>
       <w:r>
         <w:rPr>
           <w:lang w:val="en-US" w:eastAsia="ko-KR"/>
@@ -9013,7 +8975,6 @@
       <w:pPr>
         <w:jc w:val="left"/>
         <w:rPr>
-          <w:rFonts w:hint="eastAsia"/>
           <w:lang w:val="en-US" w:eastAsia="ko-KR"/>
         </w:rPr>
       </w:pPr>
@@ -9757,7 +9718,6 @@
         </w:numPr>
         <w:ind w:leftChars="0"/>
         <w:rPr>
-          <w:rFonts w:hint="eastAsia"/>
           <w:lang w:eastAsia="ko-KR"/>
         </w:rPr>
       </w:pPr>
@@ -10294,7 +10254,7 @@
       <w:pPr>
         <w:pStyle w:val="2"/>
       </w:pPr>
-      <w:bookmarkStart w:id="21" w:name="_Toc205034961"/>
+      <w:bookmarkStart w:id="23" w:name="_Toc205034961"/>
       <w:r>
         <w:rPr>
           <w:rFonts w:ascii="맑은 고딕" w:eastAsia="맑은 고딕" w:hAnsi="맑은 고딕" w:cs="맑은 고딕" w:hint="eastAsia"/>
@@ -10311,8 +10271,8 @@
         </w:rPr>
         <w:t>종류</w:t>
       </w:r>
-      <w:bookmarkEnd w:id="20"/>
-      <w:bookmarkEnd w:id="21"/>
+      <w:bookmarkEnd w:id="22"/>
+      <w:bookmarkEnd w:id="23"/>
     </w:p>
     <w:p>
       <w:pPr>
@@ -10411,7 +10371,7 @@
           <w:lang w:eastAsia="ko-KR"/>
         </w:rPr>
       </w:pPr>
-      <w:bookmarkStart w:id="22" w:name="_Toc205034962"/>
+      <w:bookmarkStart w:id="24" w:name="_Toc205034962"/>
       <w:r>
         <w:rPr>
           <w:rFonts w:eastAsiaTheme="minorEastAsia"/>
@@ -10461,7 +10421,7 @@
         </w:rPr>
         <w:t>메서드</w:t>
       </w:r>
-      <w:bookmarkEnd w:id="22"/>
+      <w:bookmarkEnd w:id="24"/>
     </w:p>
     <w:p>
       <w:pPr>
@@ -10651,7 +10611,7 @@
           <w:lang w:eastAsia="ko-KR"/>
         </w:rPr>
       </w:pPr>
-      <w:bookmarkStart w:id="23" w:name="_Toc205034963"/>
+      <w:bookmarkStart w:id="25" w:name="_Toc205034963"/>
       <w:r>
         <w:t>‘</w:t>
       </w:r>
@@ -10678,7 +10638,7 @@
         </w:rPr>
         <w:t>메서드</w:t>
       </w:r>
-      <w:bookmarkEnd w:id="23"/>
+      <w:bookmarkEnd w:id="25"/>
     </w:p>
     <w:p>
       <w:pPr>
@@ -10774,7 +10734,7 @@
         </w:rPr>
         <w:t>.</w:t>
       </w:r>
-      <w:bookmarkStart w:id="24" w:name="_Toc205034964"/>
+      <w:bookmarkStart w:id="26" w:name="_Toc205034964"/>
     </w:p>
     <w:p>
       <w:pPr>
@@ -10798,15 +10758,13 @@
       <w:r>
         <w:t>’</w:t>
       </w:r>
-      <w:proofErr w:type="spellStart"/>
       <w:r>
         <w:rPr>
           <w:rFonts w:ascii="맑은 고딕" w:eastAsia="맑은 고딕" w:hAnsi="맑은 고딕" w:cs="맑은 고딕" w:hint="eastAsia"/>
         </w:rPr>
         <w:t>메서드</w:t>
       </w:r>
-      <w:bookmarkEnd w:id="24"/>
-      <w:proofErr w:type="spellEnd"/>
+      <w:bookmarkEnd w:id="26"/>
     </w:p>
     <w:p>
       <w:pPr>
@@ -11004,7 +10962,6 @@
     <w:p>
       <w:pPr>
         <w:rPr>
-          <w:rFonts w:hint="eastAsia"/>
           <w:lang w:eastAsia="ko-KR"/>
         </w:rPr>
       </w:pPr>
@@ -11107,12 +11064,12 @@
           <w:lang w:eastAsia="ko-KR"/>
         </w:rPr>
       </w:pPr>
-      <w:bookmarkStart w:id="25" w:name="_Toc450303222"/>
-      <w:bookmarkStart w:id="26" w:name="_Toc9996972"/>
-      <w:bookmarkStart w:id="27" w:name="_Toc438968655"/>
-      <w:bookmarkStart w:id="28" w:name="_Toc443461103"/>
-      <w:bookmarkStart w:id="29" w:name="_Toc353342675"/>
-      <w:bookmarkStart w:id="30" w:name="_Toc205034965"/>
+      <w:bookmarkStart w:id="27" w:name="_Toc450303222"/>
+      <w:bookmarkStart w:id="28" w:name="_Toc9996972"/>
+      <w:bookmarkStart w:id="29" w:name="_Toc438968655"/>
+      <w:bookmarkStart w:id="30" w:name="_Toc443461103"/>
+      <w:bookmarkStart w:id="31" w:name="_Toc353342675"/>
+      <w:bookmarkStart w:id="32" w:name="_Toc205034965"/>
       <w:r>
         <w:rPr>
           <w:rFonts w:eastAsia="맑은 고딕" w:cs="맑은 고딕"/>
@@ -11131,7 +11088,7 @@
       <w:r>
         <w:br/>
       </w:r>
-      <w:bookmarkStart w:id="31" w:name="_Toc485815087"/>
+      <w:bookmarkStart w:id="33" w:name="_Toc485815087"/>
       <w:r>
         <w:rPr>
           <w:b w:val="0"/>
@@ -11152,15 +11109,15 @@
         </w:rPr>
         <w:t>)</w:t>
       </w:r>
-      <w:bookmarkEnd w:id="25"/>
-      <w:bookmarkEnd w:id="26"/>
       <w:bookmarkEnd w:id="27"/>
       <w:bookmarkEnd w:id="28"/>
       <w:bookmarkEnd w:id="29"/>
+      <w:bookmarkEnd w:id="30"/>
+      <w:bookmarkEnd w:id="31"/>
       <w:r>
         <w:br/>
       </w:r>
-      <w:bookmarkEnd w:id="31"/>
+      <w:bookmarkEnd w:id="33"/>
       <w:r>
         <w:rPr>
           <w:rFonts w:eastAsiaTheme="minorEastAsia"/>
@@ -11196,7 +11153,7 @@
         </w:rPr>
         <w:t>대하여</w:t>
       </w:r>
-      <w:bookmarkEnd w:id="30"/>
+      <w:bookmarkEnd w:id="32"/>
     </w:p>
     <w:p>
       <w:pPr>
@@ -11211,8 +11168,8 @@
           <w:lang w:eastAsia="ko-KR"/>
         </w:rPr>
       </w:pPr>
-      <w:bookmarkStart w:id="32" w:name="_Ref205034928"/>
-      <w:bookmarkStart w:id="33" w:name="_Toc205034966"/>
+      <w:bookmarkStart w:id="34" w:name="_Ref205034928"/>
+      <w:bookmarkStart w:id="35" w:name="_Toc205034966"/>
       <w:r>
         <w:rPr>
           <w:rFonts w:eastAsia="맑은 고딕" w:cs="맑은 고딕" w:hint="eastAsia"/>
@@ -11227,8 +11184,8 @@
         </w:rPr>
         <w:t>구조</w:t>
       </w:r>
-      <w:bookmarkEnd w:id="32"/>
-      <w:bookmarkEnd w:id="33"/>
+      <w:bookmarkEnd w:id="34"/>
+      <w:bookmarkEnd w:id="35"/>
       <w:r>
         <w:rPr>
           <w:rFonts w:eastAsia="맑은 고딕" w:cs="맑은 고딕" w:hint="eastAsia"/>

</xml_diff>